<commit_message>
Updated Sample to use template styles. Changed font attributes for TOC and other tables. Removed Cambridge-specific instructions from sample.
</commit_message>
<xml_diff>
--- a/LAN Thesis Sample.docx
+++ b/LAN Thesis Sample.docx
@@ -25,7 +25,7 @@
           <w:noProof/>
         </w:rPr>
         <w:drawing>
-          <wp:inline distT="0" distB="0" distL="0" distR="0" wp14:anchorId="5F3C8006" wp14:editId="2F085959">
+          <wp:inline distT="0" distB="0" distL="0" distR="0" wp14:anchorId="5EA2D86B" wp14:editId="28557383">
             <wp:extent cx="3268893" cy="2019226"/>
             <wp:effectExtent l="0" t="0" r="8255" b="635"/>
             <wp:docPr id="6" name="Picture 6"/>
@@ -82,6 +82,7 @@
         <w:dataBinding w:prefixMappings="xmlns:ns0='http://purl.org/dc/elements/1.1/' xmlns:ns1='http://schemas.openxmlformats.org/package/2006/metadata/core-properties' " w:xpath="/ns1:coreProperties[1]/ns0:creator[1]" w:storeItemID="{6C3C8BC8-F283-45AE-878A-BAB7291924A1}"/>
         <w:text/>
       </w:sdtPr>
+      <w:sdtEndPr/>
       <w:sdtContent>
         <w:p>
           <w:pPr>
@@ -115,7 +116,6 @@
     <w:p>
       <w:pPr>
         <w:pStyle w:val="CoverPageDetails"/>
-        <w:jc w:val="both"/>
       </w:pPr>
     </w:p>
     <w:p>
@@ -312,6 +312,7 @@
           <w:dataBinding w:prefixMappings="xmlns:ns0='http://purl.org/dc/elements/1.1/' xmlns:ns1='http://schemas.openxmlformats.org/package/2006/metadata/core-properties' " w:xpath="/ns1:coreProperties[1]/ns0:creator[1]" w:storeItemID="{6C3C8BC8-F283-45AE-878A-BAB7291924A1}"/>
           <w:text/>
         </w:sdtPr>
+        <w:sdtEndPr/>
         <w:sdtContent>
           <w:r>
             <w:t>Your Name</w:t>
@@ -443,8 +444,6 @@
       <w:pPr>
         <w:pStyle w:val="Heading1-NoNumber"/>
       </w:pPr>
-      <w:bookmarkStart w:id="0" w:name="_GoBack"/>
-      <w:bookmarkEnd w:id="0"/>
       <w:r>
         <w:lastRenderedPageBreak/>
         <w:t>C</w:t>
@@ -458,9 +457,6 @@
         <w:pStyle w:val="TOC1"/>
         <w:rPr>
           <w:rFonts w:asciiTheme="minorHAnsi" w:eastAsiaTheme="minorEastAsia" w:hAnsiTheme="minorHAnsi" w:cstheme="minorBidi"/>
-          <w:b w:val="0"/>
-          <w:bCs w:val="0"/>
-          <w:caps w:val="0"/>
           <w:noProof/>
           <w:sz w:val="22"/>
           <w:szCs w:val="22"/>
@@ -538,7 +534,7 @@
         <w:pStyle w:val="TOC2"/>
         <w:rPr>
           <w:rFonts w:asciiTheme="minorHAnsi" w:eastAsiaTheme="minorEastAsia" w:hAnsiTheme="minorHAnsi" w:cstheme="minorBidi"/>
-          <w:smallCaps w:val="0"/>
+          <w:smallCaps/>
           <w:noProof/>
           <w:sz w:val="22"/>
           <w:szCs w:val="22"/>
@@ -607,7 +603,7 @@
         <w:pStyle w:val="TOC2"/>
         <w:rPr>
           <w:rFonts w:asciiTheme="minorHAnsi" w:eastAsiaTheme="minorEastAsia" w:hAnsiTheme="minorHAnsi" w:cstheme="minorBidi"/>
-          <w:smallCaps w:val="0"/>
+          <w:smallCaps/>
           <w:noProof/>
           <w:sz w:val="22"/>
           <w:szCs w:val="22"/>
@@ -675,12 +671,12 @@
     </w:p>
     <w:p>
       <w:pPr>
-        <w:pStyle w:val="TOC1"/>
+        <w:pStyle w:val="TOC3"/>
         <w:rPr>
           <w:rFonts w:asciiTheme="minorHAnsi" w:eastAsiaTheme="minorEastAsia" w:hAnsiTheme="minorHAnsi" w:cstheme="minorBidi"/>
-          <w:b w:val="0"/>
-          <w:bCs w:val="0"/>
-          <w:caps w:val="0"/>
+          <w:b/>
+          <w:bCs/>
+          <w:caps/>
           <w:noProof/>
           <w:sz w:val="22"/>
           <w:szCs w:val="22"/>
@@ -749,7 +745,7 @@
         <w:pStyle w:val="TOC2"/>
         <w:rPr>
           <w:rFonts w:asciiTheme="minorHAnsi" w:eastAsiaTheme="minorEastAsia" w:hAnsiTheme="minorHAnsi" w:cstheme="minorBidi"/>
-          <w:smallCaps w:val="0"/>
+          <w:smallCaps/>
           <w:noProof/>
           <w:sz w:val="22"/>
           <w:szCs w:val="22"/>
@@ -816,13 +812,8 @@
     <w:p>
       <w:pPr>
         <w:pStyle w:val="TOC3"/>
-        <w:tabs>
-          <w:tab w:val="right" w:leader="dot" w:pos="8494"/>
-        </w:tabs>
         <w:rPr>
           <w:rFonts w:asciiTheme="minorHAnsi" w:eastAsiaTheme="minorEastAsia" w:hAnsiTheme="minorHAnsi" w:cstheme="minorBidi"/>
-          <w:i w:val="0"/>
-          <w:iCs w:val="0"/>
           <w:noProof/>
           <w:sz w:val="22"/>
           <w:szCs w:val="22"/>
@@ -889,13 +880,8 @@
     <w:p>
       <w:pPr>
         <w:pStyle w:val="TOC3"/>
-        <w:tabs>
-          <w:tab w:val="right" w:leader="dot" w:pos="8494"/>
-        </w:tabs>
         <w:rPr>
           <w:rFonts w:asciiTheme="minorHAnsi" w:eastAsiaTheme="minorEastAsia" w:hAnsiTheme="minorHAnsi" w:cstheme="minorBidi"/>
-          <w:i w:val="0"/>
-          <w:iCs w:val="0"/>
           <w:noProof/>
           <w:sz w:val="22"/>
           <w:szCs w:val="22"/>
@@ -962,13 +948,8 @@
     <w:p>
       <w:pPr>
         <w:pStyle w:val="TOC3"/>
-        <w:tabs>
-          <w:tab w:val="right" w:leader="dot" w:pos="8494"/>
-        </w:tabs>
         <w:rPr>
           <w:rFonts w:asciiTheme="minorHAnsi" w:eastAsiaTheme="minorEastAsia" w:hAnsiTheme="minorHAnsi" w:cstheme="minorBidi"/>
-          <w:i w:val="0"/>
-          <w:iCs w:val="0"/>
           <w:noProof/>
           <w:sz w:val="22"/>
           <w:szCs w:val="22"/>
@@ -1037,7 +1018,7 @@
         <w:pStyle w:val="TOC2"/>
         <w:rPr>
           <w:rFonts w:asciiTheme="minorHAnsi" w:eastAsiaTheme="minorEastAsia" w:hAnsiTheme="minorHAnsi" w:cstheme="minorBidi"/>
-          <w:smallCaps w:val="0"/>
+          <w:smallCaps/>
           <w:noProof/>
           <w:sz w:val="22"/>
           <w:szCs w:val="22"/>
@@ -1106,7 +1087,7 @@
         <w:pStyle w:val="TOC2"/>
         <w:rPr>
           <w:rFonts w:asciiTheme="minorHAnsi" w:eastAsiaTheme="minorEastAsia" w:hAnsiTheme="minorHAnsi" w:cstheme="minorBidi"/>
-          <w:smallCaps w:val="0"/>
+          <w:smallCaps/>
           <w:noProof/>
           <w:sz w:val="22"/>
           <w:szCs w:val="22"/>
@@ -1175,7 +1156,7 @@
         <w:pStyle w:val="TOC2"/>
         <w:rPr>
           <w:rFonts w:asciiTheme="minorHAnsi" w:eastAsiaTheme="minorEastAsia" w:hAnsiTheme="minorHAnsi" w:cstheme="minorBidi"/>
-          <w:smallCaps w:val="0"/>
+          <w:smallCaps/>
           <w:noProof/>
           <w:sz w:val="22"/>
           <w:szCs w:val="22"/>
@@ -1244,7 +1225,7 @@
         <w:pStyle w:val="TOC2"/>
         <w:rPr>
           <w:rFonts w:asciiTheme="minorHAnsi" w:eastAsiaTheme="minorEastAsia" w:hAnsiTheme="minorHAnsi" w:cstheme="minorBidi"/>
-          <w:smallCaps w:val="0"/>
+          <w:smallCaps/>
           <w:noProof/>
           <w:sz w:val="22"/>
           <w:szCs w:val="22"/>
@@ -1313,7 +1294,7 @@
         <w:pStyle w:val="TOC2"/>
         <w:rPr>
           <w:rFonts w:asciiTheme="minorHAnsi" w:eastAsiaTheme="minorEastAsia" w:hAnsiTheme="minorHAnsi" w:cstheme="minorBidi"/>
-          <w:smallCaps w:val="0"/>
+          <w:smallCaps/>
           <w:noProof/>
           <w:sz w:val="22"/>
           <w:szCs w:val="22"/>
@@ -1380,13 +1361,8 @@
     <w:p>
       <w:pPr>
         <w:pStyle w:val="TOC3"/>
-        <w:tabs>
-          <w:tab w:val="right" w:leader="dot" w:pos="8494"/>
-        </w:tabs>
         <w:rPr>
           <w:rFonts w:asciiTheme="minorHAnsi" w:eastAsiaTheme="minorEastAsia" w:hAnsiTheme="minorHAnsi" w:cstheme="minorBidi"/>
-          <w:i w:val="0"/>
-          <w:iCs w:val="0"/>
           <w:noProof/>
           <w:sz w:val="22"/>
           <w:szCs w:val="22"/>
@@ -1455,7 +1431,7 @@
         <w:pStyle w:val="TOC2"/>
         <w:rPr>
           <w:rFonts w:asciiTheme="minorHAnsi" w:eastAsiaTheme="minorEastAsia" w:hAnsiTheme="minorHAnsi" w:cstheme="minorBidi"/>
-          <w:smallCaps w:val="0"/>
+          <w:smallCaps/>
           <w:noProof/>
           <w:sz w:val="22"/>
           <w:szCs w:val="22"/>
@@ -1524,7 +1500,7 @@
         <w:pStyle w:val="TOC2"/>
         <w:rPr>
           <w:rFonts w:asciiTheme="minorHAnsi" w:eastAsiaTheme="minorEastAsia" w:hAnsiTheme="minorHAnsi" w:cstheme="minorBidi"/>
-          <w:smallCaps w:val="0"/>
+          <w:smallCaps/>
           <w:noProof/>
           <w:sz w:val="22"/>
           <w:szCs w:val="22"/>
@@ -1593,7 +1569,7 @@
         <w:pStyle w:val="TOC2"/>
         <w:rPr>
           <w:rFonts w:asciiTheme="minorHAnsi" w:eastAsiaTheme="minorEastAsia" w:hAnsiTheme="minorHAnsi" w:cstheme="minorBidi"/>
-          <w:smallCaps w:val="0"/>
+          <w:smallCaps/>
           <w:noProof/>
           <w:sz w:val="22"/>
           <w:szCs w:val="22"/>
@@ -1662,7 +1638,7 @@
         <w:pStyle w:val="TOC2"/>
         <w:rPr>
           <w:rFonts w:asciiTheme="minorHAnsi" w:eastAsiaTheme="minorEastAsia" w:hAnsiTheme="minorHAnsi" w:cstheme="minorBidi"/>
-          <w:smallCaps w:val="0"/>
+          <w:smallCaps/>
           <w:noProof/>
           <w:sz w:val="22"/>
           <w:szCs w:val="22"/>
@@ -1731,9 +1707,6 @@
         <w:pStyle w:val="TOC1"/>
         <w:rPr>
           <w:rFonts w:asciiTheme="minorHAnsi" w:eastAsiaTheme="minorEastAsia" w:hAnsiTheme="minorHAnsi" w:cstheme="minorBidi"/>
-          <w:b w:val="0"/>
-          <w:bCs w:val="0"/>
-          <w:caps w:val="0"/>
           <w:noProof/>
           <w:sz w:val="22"/>
           <w:szCs w:val="22"/>
@@ -1802,7 +1775,7 @@
         <w:pStyle w:val="TOC2"/>
         <w:rPr>
           <w:rFonts w:asciiTheme="minorHAnsi" w:eastAsiaTheme="minorEastAsia" w:hAnsiTheme="minorHAnsi" w:cstheme="minorBidi"/>
-          <w:smallCaps w:val="0"/>
+          <w:smallCaps/>
           <w:noProof/>
           <w:sz w:val="22"/>
           <w:szCs w:val="22"/>
@@ -1869,13 +1842,8 @@
     <w:p>
       <w:pPr>
         <w:pStyle w:val="TOC3"/>
-        <w:tabs>
-          <w:tab w:val="right" w:leader="dot" w:pos="8494"/>
-        </w:tabs>
         <w:rPr>
           <w:rFonts w:asciiTheme="minorHAnsi" w:eastAsiaTheme="minorEastAsia" w:hAnsiTheme="minorHAnsi" w:cstheme="minorBidi"/>
-          <w:i w:val="0"/>
-          <w:iCs w:val="0"/>
           <w:noProof/>
           <w:sz w:val="22"/>
           <w:szCs w:val="22"/>
@@ -1944,7 +1912,7 @@
         <w:pStyle w:val="TOC2"/>
         <w:rPr>
           <w:rFonts w:asciiTheme="minorHAnsi" w:eastAsiaTheme="minorEastAsia" w:hAnsiTheme="minorHAnsi" w:cstheme="minorBidi"/>
-          <w:smallCaps w:val="0"/>
+          <w:smallCaps/>
           <w:noProof/>
           <w:sz w:val="22"/>
           <w:szCs w:val="22"/>
@@ -2011,13 +1979,8 @@
     <w:p>
       <w:pPr>
         <w:pStyle w:val="TOC3"/>
-        <w:tabs>
-          <w:tab w:val="right" w:leader="dot" w:pos="8494"/>
-        </w:tabs>
         <w:rPr>
           <w:rFonts w:asciiTheme="minorHAnsi" w:eastAsiaTheme="minorEastAsia" w:hAnsiTheme="minorHAnsi" w:cstheme="minorBidi"/>
-          <w:i w:val="0"/>
-          <w:iCs w:val="0"/>
           <w:noProof/>
           <w:sz w:val="22"/>
           <w:szCs w:val="22"/>
@@ -2086,9 +2049,6 @@
         <w:pStyle w:val="TOC1"/>
         <w:rPr>
           <w:rFonts w:asciiTheme="minorHAnsi" w:eastAsiaTheme="minorEastAsia" w:hAnsiTheme="minorHAnsi" w:cstheme="minorBidi"/>
-          <w:b w:val="0"/>
-          <w:bCs w:val="0"/>
-          <w:caps w:val="0"/>
           <w:noProof/>
           <w:sz w:val="22"/>
           <w:szCs w:val="22"/>
@@ -2157,7 +2117,7 @@
         <w:pStyle w:val="TOC2"/>
         <w:rPr>
           <w:rFonts w:asciiTheme="minorHAnsi" w:eastAsiaTheme="minorEastAsia" w:hAnsiTheme="minorHAnsi" w:cstheme="minorBidi"/>
-          <w:smallCaps w:val="0"/>
+          <w:smallCaps/>
           <w:noProof/>
           <w:sz w:val="22"/>
           <w:szCs w:val="22"/>
@@ -2226,7 +2186,7 @@
         <w:pStyle w:val="TOC2"/>
         <w:rPr>
           <w:rFonts w:asciiTheme="minorHAnsi" w:eastAsiaTheme="minorEastAsia" w:hAnsiTheme="minorHAnsi" w:cstheme="minorBidi"/>
-          <w:smallCaps w:val="0"/>
+          <w:smallCaps/>
           <w:noProof/>
           <w:sz w:val="22"/>
           <w:szCs w:val="22"/>
@@ -2295,7 +2255,7 @@
         <w:pStyle w:val="TOC2"/>
         <w:rPr>
           <w:rFonts w:asciiTheme="minorHAnsi" w:eastAsiaTheme="minorEastAsia" w:hAnsiTheme="minorHAnsi" w:cstheme="minorBidi"/>
-          <w:smallCaps w:val="0"/>
+          <w:smallCaps/>
           <w:noProof/>
           <w:sz w:val="22"/>
           <w:szCs w:val="22"/>
@@ -2364,7 +2324,7 @@
         <w:pStyle w:val="TOC2"/>
         <w:rPr>
           <w:rFonts w:asciiTheme="minorHAnsi" w:eastAsiaTheme="minorEastAsia" w:hAnsiTheme="minorHAnsi" w:cstheme="minorBidi"/>
-          <w:smallCaps w:val="0"/>
+          <w:smallCaps/>
           <w:noProof/>
           <w:sz w:val="22"/>
           <w:szCs w:val="22"/>
@@ -2433,7 +2393,7 @@
         <w:pStyle w:val="TOC2"/>
         <w:rPr>
           <w:rFonts w:asciiTheme="minorHAnsi" w:eastAsiaTheme="minorEastAsia" w:hAnsiTheme="minorHAnsi" w:cstheme="minorBidi"/>
-          <w:smallCaps w:val="0"/>
+          <w:smallCaps/>
           <w:noProof/>
           <w:sz w:val="22"/>
           <w:szCs w:val="22"/>
@@ -2502,7 +2462,7 @@
         <w:pStyle w:val="TOC2"/>
         <w:rPr>
           <w:rFonts w:asciiTheme="minorHAnsi" w:eastAsiaTheme="minorEastAsia" w:hAnsiTheme="minorHAnsi" w:cstheme="minorBidi"/>
-          <w:smallCaps w:val="0"/>
+          <w:smallCaps/>
           <w:noProof/>
           <w:sz w:val="22"/>
           <w:szCs w:val="22"/>
@@ -2571,7 +2531,7 @@
         <w:pStyle w:val="TOC2"/>
         <w:rPr>
           <w:rFonts w:asciiTheme="minorHAnsi" w:eastAsiaTheme="minorEastAsia" w:hAnsiTheme="minorHAnsi" w:cstheme="minorBidi"/>
-          <w:smallCaps w:val="0"/>
+          <w:smallCaps/>
           <w:noProof/>
           <w:sz w:val="22"/>
           <w:szCs w:val="22"/>
@@ -2640,9 +2600,6 @@
         <w:pStyle w:val="TOC1"/>
         <w:rPr>
           <w:rFonts w:asciiTheme="minorHAnsi" w:eastAsiaTheme="minorEastAsia" w:hAnsiTheme="minorHAnsi" w:cstheme="minorBidi"/>
-          <w:b w:val="0"/>
-          <w:bCs w:val="0"/>
-          <w:caps w:val="0"/>
           <w:noProof/>
           <w:sz w:val="22"/>
           <w:szCs w:val="22"/>
@@ -2711,7 +2668,7 @@
         <w:pStyle w:val="TOC2"/>
         <w:rPr>
           <w:rFonts w:asciiTheme="minorHAnsi" w:eastAsiaTheme="minorEastAsia" w:hAnsiTheme="minorHAnsi" w:cstheme="minorBidi"/>
-          <w:smallCaps w:val="0"/>
+          <w:smallCaps/>
           <w:noProof/>
           <w:sz w:val="22"/>
           <w:szCs w:val="22"/>
@@ -2780,7 +2737,7 @@
         <w:pStyle w:val="TOC2"/>
         <w:rPr>
           <w:rFonts w:asciiTheme="minorHAnsi" w:eastAsiaTheme="minorEastAsia" w:hAnsiTheme="minorHAnsi" w:cstheme="minorBidi"/>
-          <w:smallCaps w:val="0"/>
+          <w:smallCaps/>
           <w:noProof/>
           <w:sz w:val="22"/>
           <w:szCs w:val="22"/>
@@ -2849,7 +2806,7 @@
         <w:pStyle w:val="TOC2"/>
         <w:rPr>
           <w:rFonts w:asciiTheme="minorHAnsi" w:eastAsiaTheme="minorEastAsia" w:hAnsiTheme="minorHAnsi" w:cstheme="minorBidi"/>
-          <w:smallCaps w:val="0"/>
+          <w:smallCaps/>
           <w:noProof/>
           <w:sz w:val="22"/>
           <w:szCs w:val="22"/>
@@ -2918,7 +2875,7 @@
         <w:pStyle w:val="TOC2"/>
         <w:rPr>
           <w:rFonts w:asciiTheme="minorHAnsi" w:eastAsiaTheme="minorEastAsia" w:hAnsiTheme="minorHAnsi" w:cstheme="minorBidi"/>
-          <w:smallCaps w:val="0"/>
+          <w:smallCaps/>
           <w:noProof/>
           <w:sz w:val="22"/>
           <w:szCs w:val="22"/>
@@ -2987,9 +2944,6 @@
         <w:pStyle w:val="TOC1"/>
         <w:rPr>
           <w:rFonts w:asciiTheme="minorHAnsi" w:eastAsiaTheme="minorEastAsia" w:hAnsiTheme="minorHAnsi" w:cstheme="minorBidi"/>
-          <w:b w:val="0"/>
-          <w:bCs w:val="0"/>
-          <w:caps w:val="0"/>
           <w:noProof/>
           <w:sz w:val="22"/>
           <w:szCs w:val="22"/>
@@ -3058,7 +3012,7 @@
         <w:pStyle w:val="TOC2"/>
         <w:rPr>
           <w:rFonts w:asciiTheme="minorHAnsi" w:eastAsiaTheme="minorEastAsia" w:hAnsiTheme="minorHAnsi" w:cstheme="minorBidi"/>
-          <w:smallCaps w:val="0"/>
+          <w:smallCaps/>
           <w:noProof/>
           <w:sz w:val="22"/>
           <w:szCs w:val="22"/>
@@ -3127,7 +3081,7 @@
         <w:pStyle w:val="TOC2"/>
         <w:rPr>
           <w:rFonts w:asciiTheme="minorHAnsi" w:eastAsiaTheme="minorEastAsia" w:hAnsiTheme="minorHAnsi" w:cstheme="minorBidi"/>
-          <w:smallCaps w:val="0"/>
+          <w:smallCaps/>
           <w:noProof/>
           <w:sz w:val="22"/>
           <w:szCs w:val="22"/>
@@ -3196,9 +3150,6 @@
         <w:pStyle w:val="TOC1"/>
         <w:rPr>
           <w:rFonts w:asciiTheme="minorHAnsi" w:eastAsiaTheme="minorEastAsia" w:hAnsiTheme="minorHAnsi" w:cstheme="minorBidi"/>
-          <w:b w:val="0"/>
-          <w:bCs w:val="0"/>
-          <w:caps w:val="0"/>
           <w:noProof/>
           <w:sz w:val="22"/>
           <w:szCs w:val="22"/>
@@ -3267,9 +3218,6 @@
         <w:pStyle w:val="TOC1"/>
         <w:rPr>
           <w:rFonts w:asciiTheme="minorHAnsi" w:eastAsiaTheme="minorEastAsia" w:hAnsiTheme="minorHAnsi" w:cstheme="minorBidi"/>
-          <w:b w:val="0"/>
-          <w:bCs w:val="0"/>
-          <w:caps w:val="0"/>
           <w:noProof/>
           <w:sz w:val="22"/>
           <w:szCs w:val="22"/>
@@ -3356,12 +3304,9 @@
     <w:p>
       <w:pPr>
         <w:pStyle w:val="TableofFigures"/>
-        <w:tabs>
-          <w:tab w:val="right" w:leader="dot" w:pos="8494"/>
-        </w:tabs>
         <w:rPr>
           <w:rFonts w:asciiTheme="minorHAnsi" w:eastAsiaTheme="minorEastAsia" w:hAnsiTheme="minorHAnsi" w:cstheme="minorBidi"/>
-          <w:smallCaps w:val="0"/>
+          <w:smallCaps/>
           <w:noProof/>
           <w:sz w:val="22"/>
           <w:szCs w:val="22"/>
@@ -3369,6 +3314,7 @@
       </w:pPr>
       <w:r>
         <w:rPr>
+          <w:smallCaps/>
           <w:sz w:val="22"/>
         </w:rPr>
         <w:fldChar w:fldCharType="begin"/>
@@ -3378,6 +3324,7 @@
       </w:r>
       <w:r>
         <w:rPr>
+          <w:smallCaps/>
           <w:sz w:val="22"/>
         </w:rPr>
         <w:fldChar w:fldCharType="separate"/>
@@ -3463,24 +3410,27 @@
     <w:p>
       <w:pPr>
         <w:pStyle w:val="TableofFigures"/>
-        <w:tabs>
-          <w:tab w:val="right" w:leader="dot" w:pos="8494"/>
-        </w:tabs>
         <w:rPr>
           <w:rFonts w:asciiTheme="minorHAnsi" w:eastAsiaTheme="minorEastAsia" w:hAnsiTheme="minorHAnsi" w:cstheme="minorBidi"/>
-          <w:smallCaps w:val="0"/>
+          <w:smallCaps/>
           <w:noProof/>
           <w:sz w:val="22"/>
           <w:szCs w:val="22"/>
         </w:rPr>
       </w:pPr>
       <w:r>
+        <w:rPr>
+          <w:smallCaps/>
+        </w:rPr>
         <w:fldChar w:fldCharType="begin"/>
       </w:r>
       <w:r>
         <w:instrText xml:space="preserve"> TOC \h \z \c "Figure" </w:instrText>
       </w:r>
       <w:r>
+        <w:rPr>
+          <w:smallCaps/>
+        </w:rPr>
         <w:fldChar w:fldCharType="separate"/>
       </w:r>
       <w:hyperlink w:anchor="_Toc411331000" w:history="1">
@@ -3544,12 +3494,9 @@
     <w:p>
       <w:pPr>
         <w:pStyle w:val="TableofFigures"/>
-        <w:tabs>
-          <w:tab w:val="right" w:leader="dot" w:pos="8494"/>
-        </w:tabs>
         <w:rPr>
           <w:rFonts w:asciiTheme="minorHAnsi" w:eastAsiaTheme="minorEastAsia" w:hAnsiTheme="minorHAnsi" w:cstheme="minorBidi"/>
-          <w:smallCaps w:val="0"/>
+          <w:smallCaps/>
           <w:noProof/>
           <w:sz w:val="22"/>
           <w:szCs w:val="22"/>
@@ -3616,12 +3563,9 @@
     <w:p>
       <w:pPr>
         <w:pStyle w:val="TableofFigures"/>
-        <w:tabs>
-          <w:tab w:val="right" w:leader="dot" w:pos="8494"/>
-        </w:tabs>
         <w:rPr>
           <w:rFonts w:asciiTheme="minorHAnsi" w:eastAsiaTheme="minorEastAsia" w:hAnsiTheme="minorHAnsi" w:cstheme="minorBidi"/>
-          <w:smallCaps w:val="0"/>
+          <w:smallCaps/>
           <w:noProof/>
           <w:sz w:val="22"/>
           <w:szCs w:val="22"/>
@@ -3688,12 +3632,9 @@
     <w:p>
       <w:pPr>
         <w:pStyle w:val="TableofFigures"/>
-        <w:tabs>
-          <w:tab w:val="right" w:leader="dot" w:pos="8494"/>
-        </w:tabs>
         <w:rPr>
           <w:rFonts w:asciiTheme="minorHAnsi" w:eastAsiaTheme="minorEastAsia" w:hAnsiTheme="minorHAnsi" w:cstheme="minorBidi"/>
-          <w:smallCaps w:val="0"/>
+          <w:smallCaps/>
           <w:noProof/>
           <w:sz w:val="22"/>
           <w:szCs w:val="22"/>
@@ -3760,12 +3701,9 @@
     <w:p>
       <w:pPr>
         <w:pStyle w:val="TableofFigures"/>
-        <w:tabs>
-          <w:tab w:val="right" w:leader="dot" w:pos="8494"/>
-        </w:tabs>
         <w:rPr>
           <w:rFonts w:asciiTheme="minorHAnsi" w:eastAsiaTheme="minorEastAsia" w:hAnsiTheme="minorHAnsi" w:cstheme="minorBidi"/>
-          <w:smallCaps w:val="0"/>
+          <w:smallCaps/>
           <w:noProof/>
           <w:sz w:val="22"/>
           <w:szCs w:val="22"/>
@@ -3777,7 +3715,16 @@
             <w:rStyle w:val="Hyperlink"/>
             <w:noProof/>
           </w:rPr>
-          <w:t>Figure 2.5 Cross-reference options in Word 2010</w:t>
+          <w:t>Figure 2.5 Cross-reference options in W</w:t>
+        </w:r>
+        <w:bookmarkStart w:id="0" w:name="_GoBack"/>
+        <w:bookmarkEnd w:id="0"/>
+        <w:r>
+          <w:rPr>
+            <w:rStyle w:val="Hyperlink"/>
+            <w:noProof/>
+          </w:rPr>
+          <w:t>ord 2010</w:t>
         </w:r>
         <w:r>
           <w:rPr>
@@ -3832,12 +3779,9 @@
     <w:p>
       <w:pPr>
         <w:pStyle w:val="TableofFigures"/>
-        <w:tabs>
-          <w:tab w:val="right" w:leader="dot" w:pos="8494"/>
-        </w:tabs>
         <w:rPr>
           <w:rFonts w:asciiTheme="minorHAnsi" w:eastAsiaTheme="minorEastAsia" w:hAnsiTheme="minorHAnsi" w:cstheme="minorBidi"/>
-          <w:smallCaps w:val="0"/>
+          <w:smallCaps/>
           <w:noProof/>
           <w:sz w:val="22"/>
           <w:szCs w:val="22"/>
@@ -3942,24 +3886,27 @@
     <w:p>
       <w:pPr>
         <w:pStyle w:val="TableofFigures"/>
-        <w:tabs>
-          <w:tab w:val="right" w:leader="dot" w:pos="8494"/>
-        </w:tabs>
         <w:rPr>
           <w:rFonts w:asciiTheme="minorHAnsi" w:eastAsiaTheme="minorEastAsia" w:hAnsiTheme="minorHAnsi" w:cstheme="minorBidi"/>
-          <w:smallCaps w:val="0"/>
+          <w:smallCaps/>
           <w:noProof/>
           <w:sz w:val="22"/>
           <w:szCs w:val="22"/>
         </w:rPr>
       </w:pPr>
       <w:r>
+        <w:rPr>
+          <w:smallCaps/>
+        </w:rPr>
         <w:fldChar w:fldCharType="begin"/>
       </w:r>
       <w:r>
         <w:instrText xml:space="preserve"> TOC \h \z \t "Appendix Heading 1" \c </w:instrText>
       </w:r>
       <w:r>
+        <w:rPr>
+          <w:smallCaps/>
+        </w:rPr>
         <w:fldChar w:fldCharType="separate"/>
       </w:r>
       <w:hyperlink w:anchor="_Toc411331006" w:history="1">
@@ -4023,12 +3970,9 @@
     <w:p>
       <w:pPr>
         <w:pStyle w:val="TableofFigures"/>
-        <w:tabs>
-          <w:tab w:val="right" w:leader="dot" w:pos="8494"/>
-        </w:tabs>
         <w:rPr>
           <w:rFonts w:asciiTheme="minorHAnsi" w:eastAsiaTheme="minorEastAsia" w:hAnsiTheme="minorHAnsi" w:cstheme="minorBidi"/>
-          <w:smallCaps w:val="0"/>
+          <w:smallCaps/>
           <w:noProof/>
           <w:sz w:val="22"/>
           <w:szCs w:val="22"/>
@@ -4095,12 +4039,9 @@
     <w:p>
       <w:pPr>
         <w:pStyle w:val="TableofFigures"/>
-        <w:tabs>
-          <w:tab w:val="right" w:leader="dot" w:pos="8494"/>
-        </w:tabs>
         <w:rPr>
           <w:rFonts w:asciiTheme="minorHAnsi" w:eastAsiaTheme="minorEastAsia" w:hAnsiTheme="minorHAnsi" w:cstheme="minorBidi"/>
-          <w:smallCaps w:val="0"/>
+          <w:smallCaps/>
           <w:noProof/>
           <w:sz w:val="22"/>
           <w:szCs w:val="22"/>
@@ -4262,7 +4203,7 @@
           <w:noProof/>
         </w:rPr>
         <w:drawing>
-          <wp:inline distT="0" distB="0" distL="0" distR="0" wp14:anchorId="17220E5A" wp14:editId="077B2D08">
+          <wp:inline distT="0" distB="0" distL="0" distR="0" wp14:anchorId="50165876" wp14:editId="044C8A4D">
             <wp:extent cx="838200" cy="295275"/>
             <wp:effectExtent l="0" t="0" r="0" b="9525"/>
             <wp:docPr id="1" name="Picture 1" descr="Creative Commons License"/>
@@ -4313,6 +4254,9 @@
     </w:p>
     <w:p>
       <w:r>
+        <w:t xml:space="preserve">The original </w:t>
+      </w:r>
+      <w:r>
         <w:t>CSD Thesis Template by </w:t>
       </w:r>
       <w:hyperlink r:id="rId20" w:history="1">
@@ -4364,6 +4308,9 @@
       <w:r>
         <w:t>.</w:t>
       </w:r>
+      <w:r>
+        <w:t xml:space="preserve"> Modifications for Lancaster University are licensed under the same terms.</w:t>
+      </w:r>
     </w:p>
     <w:p>
       <w:r>
@@ -4371,6 +4318,12 @@
       </w:r>
     </w:p>
     <w:p>
+      <w:pPr>
+        <w:rPr>
+          <w:color w:val="0000FF"/>
+          <w:u w:val="single"/>
+        </w:rPr>
+      </w:pPr>
       <w:hyperlink r:id="rId22" w:history="1">
         <w:r>
           <w:rPr>
@@ -4382,11 +4335,6 @@
     </w:p>
     <w:p>
       <w:r>
-        <w:t>This document contains content and advice taken from the University of Cambridge and the University of Cambridge, Department of Engineering.  Which is the property of those respective organisations.</w:t>
-      </w:r>
-    </w:p>
-    <w:p>
-      <w:r>
         <w:t xml:space="preserve">Requirements for a PhD / </w:t>
       </w:r>
       <w:proofErr w:type="spellStart"/>
@@ -4395,7 +4343,13 @@
       </w:r>
       <w:proofErr w:type="spellEnd"/>
       <w:r>
-        <w:t xml:space="preserve"> Degree vary.  The guidance and formatting in this document is for PhD in Engineering from the University of Cambridge.  Please check with your own institution before submitting.</w:t>
+        <w:t xml:space="preserve"> Degree vary.  Please check with your own </w:t>
+      </w:r>
+      <w:r>
+        <w:t>department</w:t>
+      </w:r>
+      <w:r>
+        <w:t xml:space="preserve"> before submitting.</w:t>
       </w:r>
     </w:p>
     <w:p>
@@ -4552,6 +4506,7 @@
     </w:p>
     <w:p>
       <w:r>
+        <w:lastRenderedPageBreak/>
         <w:t>IT IS VERY IMPORTANT to c</w:t>
       </w:r>
       <w:r>
@@ -4561,15 +4516,13 @@
         <w:t>hapters link together coherently;</w:t>
       </w:r>
       <w:r>
-        <w:t xml:space="preserve"> at the start of each chapter you might have an introductory paragraph setting the scene for the contents and at the end of each chapter it may help to have a few paragraphs summing up </w:t>
-      </w:r>
-      <w:proofErr w:type="spellStart"/>
-      <w:r>
-        <w:t>it's</w:t>
-      </w:r>
-      <w:proofErr w:type="spellEnd"/>
-      <w:r>
-        <w:t xml:space="preserve"> contents.</w:t>
+        <w:t xml:space="preserve"> at the start of each chapter you might have an introductory paragraph setting the scene for the contents and at the end of each chapter it may help to have</w:t>
+      </w:r>
+      <w:r>
+        <w:t xml:space="preserve"> a few paragraphs summing up it</w:t>
+      </w:r>
+      <w:r>
+        <w:t>s contents.</w:t>
       </w:r>
     </w:p>
     <w:p>
@@ -4593,7 +4546,6 @@
         <w:pStyle w:val="Heading4"/>
       </w:pPr>
       <w:r>
-        <w:lastRenderedPageBreak/>
         <w:t>Interaction with supervisor</w:t>
       </w:r>
     </w:p>
@@ -4694,15 +4646,22 @@
         <w:pStyle w:val="Listi"/>
       </w:pPr>
       <w:r>
+        <w:lastRenderedPageBreak/>
         <w:t xml:space="preserve">Read the Word for Thesis writing PowerPoint on the </w:t>
       </w:r>
       <w:proofErr w:type="spellStart"/>
       <w:r>
-        <w:t>camtools</w:t>
+        <w:t>Neuraldischarge</w:t>
       </w:r>
       <w:proofErr w:type="spellEnd"/>
       <w:r>
-        <w:t xml:space="preserve"> site</w:t>
+        <w:t xml:space="preserve"> </w:t>
+      </w:r>
+      <w:r>
+        <w:t>site</w:t>
+      </w:r>
+      <w:r>
+        <w:t xml:space="preserve"> (URL above)</w:t>
       </w:r>
     </w:p>
     <w:p>
@@ -4855,14 +4814,10 @@
           <w:rPr>
             <w:rStyle w:val="Hyperlink"/>
           </w:rPr>
-          <w:t>http://neuraldischarge.wordpress.com/2013/11/05/the-only-phdmasters-thesis-template-for-word-you-will-ever-need/</w:t>
+          <w:t>https://github.com/charlesweir/LUThesisTemplate</w:t>
         </w:r>
       </w:hyperlink>
-      <w:r>
-        <w:t xml:space="preserve"> </w:t>
-      </w:r>
-    </w:p>
-    <w:p/>
+    </w:p>
     <w:p>
       <w:r>
         <w:t xml:space="preserve">Two different versions are available.  The DOCX version is just a normal Word Document, </w:t>
@@ -4894,6 +4849,7 @@
       </w:pPr>
       <w:bookmarkStart w:id="26" w:name="_Toc411330963"/>
       <w:r>
+        <w:lastRenderedPageBreak/>
         <w:t>Using the DOCX file</w:t>
       </w:r>
       <w:bookmarkEnd w:id="26"/>
@@ -4943,10 +4899,215 @@
       </w:pPr>
       <w:bookmarkStart w:id="27" w:name="_Toc411330964"/>
       <w:r>
+        <w:t>Using the DOTX file to start a new document</w:t>
+      </w:r>
+      <w:bookmarkEnd w:id="27"/>
+    </w:p>
+    <w:p>
+      <w:pPr>
+        <w:rPr>
+          <w:lang w:eastAsia="en-US"/>
+        </w:rPr>
+      </w:pPr>
+      <w:r>
+        <w:rPr>
+          <w:lang w:eastAsia="en-US"/>
+        </w:rPr>
+        <w:t>Create a new document from the template:</w:t>
+      </w:r>
+    </w:p>
+    <w:p>
+      <w:pPr>
+        <w:rPr>
+          <w:lang w:eastAsia="en-US"/>
+        </w:rPr>
+      </w:pPr>
+      <w:r>
+        <w:rPr>
+          <w:lang w:eastAsia="en-US"/>
+        </w:rPr>
+        <w:t>File &gt; New &gt; New from existing</w:t>
+      </w:r>
+    </w:p>
+    <w:p>
+      <w:pPr>
+        <w:rPr>
+          <w:lang w:eastAsia="en-US"/>
+        </w:rPr>
+      </w:pPr>
+      <w:r>
+        <w:rPr>
+          <w:lang w:eastAsia="en-US"/>
+        </w:rPr>
+        <w:t>The select the DOTX template</w:t>
+      </w:r>
+    </w:p>
+    <w:p>
+      <w:r>
+        <w:rPr>
+          <w:lang w:eastAsia="en-US"/>
+        </w:rPr>
+        <w:t>A word document will open containing the basic structure of the PhD Template. Scroll down to page 11 and select the text that says “</w:t>
+      </w:r>
+      <w:r>
+        <w:t>Select this text and the paste your existing document here</w:t>
+      </w:r>
+      <w:r>
+        <w:rPr>
+          <w:lang w:eastAsia="en-US"/>
+        </w:rPr>
+        <w:t>.”</w:t>
+      </w:r>
+    </w:p>
+    <w:p>
+      <w:r>
+        <w:t>Delete this text and start writing your thesis.</w:t>
+      </w:r>
+    </w:p>
+    <w:p>
+      <w:r>
+        <w:t>Remember to use the special style for appendix headings</w:t>
+      </w:r>
+    </w:p>
+    <w:p>
+      <w:pPr>
+        <w:pStyle w:val="Heading3"/>
+      </w:pPr>
+      <w:bookmarkStart w:id="28" w:name="_Toc411330965"/>
+      <w:r>
+        <w:t>Using the DOTX file</w:t>
+      </w:r>
+      <w:r>
+        <w:t xml:space="preserve"> to migrate and existing document</w:t>
+      </w:r>
+      <w:bookmarkEnd w:id="28"/>
+    </w:p>
+    <w:p>
+      <w:pPr>
+        <w:rPr>
+          <w:lang w:eastAsia="en-US"/>
+        </w:rPr>
+      </w:pPr>
+      <w:r>
+        <w:rPr>
+          <w:lang w:eastAsia="en-US"/>
+        </w:rPr>
+        <w:t>Create a new document from the template:</w:t>
+      </w:r>
+    </w:p>
+    <w:p>
+      <w:pPr>
+        <w:rPr>
+          <w:lang w:eastAsia="en-US"/>
+        </w:rPr>
+      </w:pPr>
+      <w:r>
+        <w:rPr>
+          <w:lang w:eastAsia="en-US"/>
+        </w:rPr>
+        <w:t>File &gt; New &gt; New from existing</w:t>
+      </w:r>
+    </w:p>
+    <w:p>
+      <w:pPr>
+        <w:rPr>
+          <w:lang w:eastAsia="en-US"/>
+        </w:rPr>
+      </w:pPr>
+      <w:r>
+        <w:rPr>
+          <w:lang w:eastAsia="en-US"/>
+        </w:rPr>
+        <w:t>The select the DOTX template</w:t>
+      </w:r>
+    </w:p>
+    <w:p>
+      <w:r>
+        <w:rPr>
+          <w:lang w:eastAsia="en-US"/>
+        </w:rPr>
+        <w:t>A word document will open containing the basic structure of the PhD Template. Scroll down to page 1</w:t>
+      </w:r>
+      <w:r>
+        <w:rPr>
+          <w:lang w:eastAsia="en-US"/>
+        </w:rPr>
+        <w:t>1</w:t>
+      </w:r>
+      <w:r>
+        <w:rPr>
+          <w:lang w:eastAsia="en-US"/>
+        </w:rPr>
+        <w:t xml:space="preserve"> and select the text that says </w:t>
+      </w:r>
+      <w:r>
+        <w:rPr>
+          <w:lang w:eastAsia="en-US"/>
+        </w:rPr>
+        <w:t>“</w:t>
+      </w:r>
+      <w:r>
+        <w:t>Select this text and the paste your existing document here</w:t>
+      </w:r>
+      <w:r>
+        <w:rPr>
+          <w:lang w:eastAsia="en-US"/>
+        </w:rPr>
+        <w:t>.</w:t>
+      </w:r>
+      <w:r>
+        <w:rPr>
+          <w:lang w:eastAsia="en-US"/>
+        </w:rPr>
+        <w:t>”</w:t>
+      </w:r>
+    </w:p>
+    <w:p>
+      <w:pPr>
+        <w:rPr>
+          <w:lang w:eastAsia="en-US"/>
+        </w:rPr>
+      </w:pPr>
+      <w:r>
+        <w:rPr>
+          <w:lang w:eastAsia="en-US"/>
+        </w:rPr>
+        <w:t>Now go to your existing document an</w:t>
+      </w:r>
+      <w:r>
+        <w:rPr>
+          <w:lang w:eastAsia="en-US"/>
+        </w:rPr>
+        <w:t xml:space="preserve">d copy all the text, if you have existing front matter such as cover pages, tables of contents </w:t>
+      </w:r>
+      <w:proofErr w:type="spellStart"/>
+      <w:r>
+        <w:rPr>
+          <w:lang w:eastAsia="en-US"/>
+        </w:rPr>
+        <w:t>etc</w:t>
+      </w:r>
+      <w:proofErr w:type="spellEnd"/>
+      <w:r>
+        <w:rPr>
+          <w:lang w:eastAsia="en-US"/>
+        </w:rPr>
+        <w:t xml:space="preserve"> do not copy those.</w:t>
+      </w:r>
+    </w:p>
+    <w:p>
+      <w:pPr>
+        <w:rPr>
+          <w:lang w:eastAsia="en-US"/>
+        </w:rPr>
+      </w:pPr>
+      <w:r>
+        <w:rPr>
+          <w:lang w:eastAsia="en-US"/>
+        </w:rPr>
         <w:lastRenderedPageBreak/>
-        <w:t>Using the DOTX file to start a new document</w:t>
-      </w:r>
-      <w:bookmarkEnd w:id="27"/>
+        <w:t>Go back to the PhD Template and past your text.</w:t>
+      </w:r>
     </w:p>
     <w:p>
       <w:pPr>
@@ -4958,243 +5119,38 @@
         <w:rPr>
           <w:lang w:eastAsia="en-US"/>
         </w:rPr>
-        <w:t>Create a new document from the template:</w:t>
-      </w:r>
-    </w:p>
-    <w:p>
-      <w:pPr>
+        <w:t xml:space="preserve">Select All (Ctrl + A) and then press F9 to update all the automatically generated content.  If prompted </w:t>
+      </w:r>
+      <w:r>
         <w:rPr>
           <w:lang w:eastAsia="en-US"/>
         </w:rPr>
-      </w:pPr>
-      <w:r>
+        <w:t>select Update Whole Table.</w:t>
+      </w:r>
+    </w:p>
+    <w:p>
+      <w:pPr>
         <w:rPr>
           <w:lang w:eastAsia="en-US"/>
         </w:rPr>
-        <w:t>File &gt; New &gt; New from existing</w:t>
-      </w:r>
-    </w:p>
-    <w:p>
-      <w:pPr>
+      </w:pPr>
+      <w:r>
         <w:rPr>
           <w:lang w:eastAsia="en-US"/>
         </w:rPr>
-      </w:pPr>
-      <w:r>
+        <w:t>You may need to make additional changes to your document such as formatting appendix titles to the appendix style, checking that styles have been correctly applied and repositioning images.</w:t>
+      </w:r>
+    </w:p>
+    <w:p>
+      <w:pPr>
         <w:rPr>
           <w:lang w:eastAsia="en-US"/>
         </w:rPr>
-        <w:t>The select the DOTX template</w:t>
-      </w:r>
-    </w:p>
-    <w:p>
+      </w:pPr>
       <w:r>
         <w:rPr>
           <w:lang w:eastAsia="en-US"/>
         </w:rPr>
-        <w:t>A word document will open containing the basic structure of the PhD Template. Scroll down to page 11 and select the text that says “</w:t>
-      </w:r>
-      <w:r>
-        <w:t>Select this text and the paste your existing document here</w:t>
-      </w:r>
-      <w:r>
-        <w:rPr>
-          <w:lang w:eastAsia="en-US"/>
-        </w:rPr>
-        <w:t>.”</w:t>
-      </w:r>
-    </w:p>
-    <w:p>
-      <w:r>
-        <w:t>Delete this text and start writing your thesis.</w:t>
-      </w:r>
-    </w:p>
-    <w:p>
-      <w:r>
-        <w:t>Remember to use the special style for appendix headings</w:t>
-      </w:r>
-    </w:p>
-    <w:p>
-      <w:pPr>
-        <w:pStyle w:val="Heading3"/>
-      </w:pPr>
-      <w:bookmarkStart w:id="28" w:name="_Toc411330965"/>
-      <w:r>
-        <w:t>Using the DOTX file</w:t>
-      </w:r>
-      <w:r>
-        <w:t xml:space="preserve"> to migrate and existing document</w:t>
-      </w:r>
-      <w:bookmarkEnd w:id="28"/>
-    </w:p>
-    <w:p>
-      <w:pPr>
-        <w:rPr>
-          <w:lang w:eastAsia="en-US"/>
-        </w:rPr>
-      </w:pPr>
-      <w:r>
-        <w:rPr>
-          <w:lang w:eastAsia="en-US"/>
-        </w:rPr>
-        <w:t>Create a new document from the template:</w:t>
-      </w:r>
-    </w:p>
-    <w:p>
-      <w:pPr>
-        <w:rPr>
-          <w:lang w:eastAsia="en-US"/>
-        </w:rPr>
-      </w:pPr>
-      <w:r>
-        <w:rPr>
-          <w:lang w:eastAsia="en-US"/>
-        </w:rPr>
-        <w:t>File &gt; New &gt; New from existing</w:t>
-      </w:r>
-    </w:p>
-    <w:p>
-      <w:pPr>
-        <w:rPr>
-          <w:lang w:eastAsia="en-US"/>
-        </w:rPr>
-      </w:pPr>
-      <w:r>
-        <w:rPr>
-          <w:lang w:eastAsia="en-US"/>
-        </w:rPr>
-        <w:t>The select the DOTX template</w:t>
-      </w:r>
-    </w:p>
-    <w:p>
-      <w:r>
-        <w:rPr>
-          <w:lang w:eastAsia="en-US"/>
-        </w:rPr>
-        <w:t>A word document will open containing the basic structure of the PhD Template. Scroll down to page 1</w:t>
-      </w:r>
-      <w:r>
-        <w:rPr>
-          <w:lang w:eastAsia="en-US"/>
-        </w:rPr>
-        <w:t>1</w:t>
-      </w:r>
-      <w:r>
-        <w:rPr>
-          <w:lang w:eastAsia="en-US"/>
-        </w:rPr>
-        <w:t xml:space="preserve"> and select the text that says </w:t>
-      </w:r>
-      <w:r>
-        <w:rPr>
-          <w:lang w:eastAsia="en-US"/>
-        </w:rPr>
-        <w:t>“</w:t>
-      </w:r>
-      <w:r>
-        <w:t>Select this text and the paste your existing document here</w:t>
-      </w:r>
-      <w:r>
-        <w:rPr>
-          <w:lang w:eastAsia="en-US"/>
-        </w:rPr>
-        <w:t>.</w:t>
-      </w:r>
-      <w:r>
-        <w:rPr>
-          <w:lang w:eastAsia="en-US"/>
-        </w:rPr>
-        <w:t>”</w:t>
-      </w:r>
-    </w:p>
-    <w:p>
-      <w:pPr>
-        <w:rPr>
-          <w:lang w:eastAsia="en-US"/>
-        </w:rPr>
-      </w:pPr>
-      <w:r>
-        <w:rPr>
-          <w:lang w:eastAsia="en-US"/>
-        </w:rPr>
-        <w:t>Now go to your existing document an</w:t>
-      </w:r>
-      <w:r>
-        <w:rPr>
-          <w:lang w:eastAsia="en-US"/>
-        </w:rPr>
-        <w:t xml:space="preserve">d copy all the text, if you have existing front matter such as cover pages, tables of contents </w:t>
-      </w:r>
-      <w:proofErr w:type="spellStart"/>
-      <w:r>
-        <w:rPr>
-          <w:lang w:eastAsia="en-US"/>
-        </w:rPr>
-        <w:t>etc</w:t>
-      </w:r>
-      <w:proofErr w:type="spellEnd"/>
-      <w:r>
-        <w:rPr>
-          <w:lang w:eastAsia="en-US"/>
-        </w:rPr>
-        <w:t xml:space="preserve"> do not copy those.</w:t>
-      </w:r>
-    </w:p>
-    <w:p>
-      <w:pPr>
-        <w:rPr>
-          <w:lang w:eastAsia="en-US"/>
-        </w:rPr>
-      </w:pPr>
-      <w:r>
-        <w:rPr>
-          <w:lang w:eastAsia="en-US"/>
-        </w:rPr>
-        <w:t>Go back to the PhD Template and past your text.</w:t>
-      </w:r>
-    </w:p>
-    <w:p>
-      <w:pPr>
-        <w:rPr>
-          <w:lang w:eastAsia="en-US"/>
-        </w:rPr>
-      </w:pPr>
-      <w:r>
-        <w:rPr>
-          <w:lang w:eastAsia="en-US"/>
-        </w:rPr>
-        <w:t xml:space="preserve">Select All (Ctrl + A) and then press F9 to update all the automatically generated content.  If prompted </w:t>
-      </w:r>
-      <w:r>
-        <w:rPr>
-          <w:lang w:eastAsia="en-US"/>
-        </w:rPr>
-        <w:t>select Update Whole Table.</w:t>
-      </w:r>
-    </w:p>
-    <w:p>
-      <w:pPr>
-        <w:rPr>
-          <w:lang w:eastAsia="en-US"/>
-        </w:rPr>
-      </w:pPr>
-      <w:r>
-        <w:rPr>
-          <w:lang w:eastAsia="en-US"/>
-        </w:rPr>
-        <w:t>You may need to make additional changes to your document such as formatting appendix titles to the appendix style, checking that styles have been correctly applied and repositioning images.</w:t>
-      </w:r>
-    </w:p>
-    <w:p>
-      <w:pPr>
-        <w:rPr>
-          <w:lang w:eastAsia="en-US"/>
-        </w:rPr>
-      </w:pPr>
-      <w:r>
-        <w:rPr>
-          <w:lang w:eastAsia="en-US"/>
-        </w:rPr>
         <w:t>If you have numbered your headings incorrectly in your old document, you may find that the new document has double heading numbers.</w:t>
       </w:r>
     </w:p>
@@ -5215,7 +5171,6 @@
     </w:p>
     <w:p>
       <w:r>
-        <w:lastRenderedPageBreak/>
         <w:t>File &gt; Options</w:t>
       </w:r>
       <w:r>
@@ -5242,11 +5197,23 @@
       <w:r>
         <w:t xml:space="preserve">Figure </w:t>
       </w:r>
+      <w:fldSimple w:instr=" STYLEREF 1 \s ">
+        <w:r>
+          <w:rPr>
+            <w:noProof/>
+          </w:rPr>
+          <w:t>2</w:t>
+        </w:r>
+      </w:fldSimple>
+      <w:r>
+        <w:t>.</w:t>
+      </w:r>
+      <w:proofErr w:type="gramEnd"/>
       <w:r>
         <w:fldChar w:fldCharType="begin"/>
       </w:r>
       <w:r>
-        <w:instrText xml:space="preserve"> STYLEREF 1 \s </w:instrText>
+        <w:instrText xml:space="preserve"> SEQ Figure \* ARABIC \s 1 </w:instrText>
       </w:r>
       <w:r>
         <w:fldChar w:fldCharType="separate"/>
@@ -5255,7 +5222,7 @@
         <w:rPr>
           <w:noProof/>
         </w:rPr>
-        <w:t>2</w:t>
+        <w:t>1</w:t>
       </w:r>
       <w:r>
         <w:rPr>
@@ -5264,45 +5231,21 @@
         <w:fldChar w:fldCharType="end"/>
       </w:r>
       <w:r>
-        <w:t>.</w:t>
-      </w:r>
-      <w:proofErr w:type="gramEnd"/>
-      <w:r>
-        <w:fldChar w:fldCharType="begin"/>
-      </w:r>
-      <w:r>
-        <w:instrText xml:space="preserve"> SEQ Figure \* ARABIC \s 1 </w:instrText>
-      </w:r>
-      <w:r>
-        <w:fldChar w:fldCharType="separate"/>
-      </w:r>
+        <w:t xml:space="preserve">: </w:t>
+      </w:r>
+      <w:r>
+        <w:t>Grammar Options in Word 2010</w:t>
+      </w:r>
+      <w:bookmarkEnd w:id="30"/>
+    </w:p>
+    <w:p>
       <w:r>
         <w:rPr>
           <w:noProof/>
         </w:rPr>
-        <w:t>1</w:t>
-      </w:r>
-      <w:r>
-        <w:rPr>
-          <w:noProof/>
-        </w:rPr>
-        <w:fldChar w:fldCharType="end"/>
-      </w:r>
-      <w:r>
-        <w:t xml:space="preserve">: </w:t>
-      </w:r>
-      <w:r>
-        <w:t>Grammar Options in Word 2010</w:t>
-      </w:r>
-      <w:bookmarkEnd w:id="30"/>
-    </w:p>
-    <w:p>
-      <w:r>
-        <w:rPr>
-          <w:noProof/>
-        </w:rPr>
+        <w:lastRenderedPageBreak/>
         <w:drawing>
-          <wp:inline distT="0" distB="0" distL="0" distR="0" wp14:anchorId="1AE4F5AA" wp14:editId="1AE4F5AB">
+          <wp:inline distT="0" distB="0" distL="0" distR="0" wp14:anchorId="1E900B19" wp14:editId="17067F59">
             <wp:extent cx="3776345" cy="3538220"/>
             <wp:effectExtent l="0" t="0" r="0" b="5080"/>
             <wp:docPr id="11" name="Picture 11"/>
@@ -5375,14 +5318,25 @@
       <w:bookmarkStart w:id="32" w:name="_Toc411331001"/>
       <w:proofErr w:type="gramStart"/>
       <w:r>
-        <w:lastRenderedPageBreak/>
         <w:t xml:space="preserve">Figure </w:t>
       </w:r>
+      <w:fldSimple w:instr=" STYLEREF 1 \s ">
+        <w:r>
+          <w:rPr>
+            <w:noProof/>
+          </w:rPr>
+          <w:t>2</w:t>
+        </w:r>
+      </w:fldSimple>
+      <w:r>
+        <w:t>.</w:t>
+      </w:r>
+      <w:proofErr w:type="gramEnd"/>
       <w:r>
         <w:fldChar w:fldCharType="begin"/>
       </w:r>
       <w:r>
-        <w:instrText xml:space="preserve"> STYLEREF 1 \s </w:instrText>
+        <w:instrText xml:space="preserve"> SEQ Figure \* ARABIC \s 1 </w:instrText>
       </w:r>
       <w:r>
         <w:fldChar w:fldCharType="separate"/>
@@ -5400,42 +5354,17 @@
         <w:fldChar w:fldCharType="end"/>
       </w:r>
       <w:r>
-        <w:t>.</w:t>
-      </w:r>
-      <w:proofErr w:type="gramEnd"/>
-      <w:r>
-        <w:fldChar w:fldCharType="begin"/>
-      </w:r>
-      <w:r>
-        <w:instrText xml:space="preserve"> SEQ Figure \* ARABIC \s 1 </w:instrText>
-      </w:r>
-      <w:r>
-        <w:fldChar w:fldCharType="separate"/>
-      </w:r>
+        <w:t>: The Home Tab in Word 2010 showing Style on the right hand side</w:t>
+      </w:r>
+      <w:bookmarkEnd w:id="32"/>
+    </w:p>
+    <w:p>
       <w:r>
         <w:rPr>
           <w:noProof/>
         </w:rPr>
-        <w:t>2</w:t>
-      </w:r>
-      <w:r>
-        <w:rPr>
-          <w:noProof/>
-        </w:rPr>
-        <w:fldChar w:fldCharType="end"/>
-      </w:r>
-      <w:r>
-        <w:t>: The Home Tab in Word 2010 showing Style on the right hand side</w:t>
-      </w:r>
-      <w:bookmarkEnd w:id="32"/>
-    </w:p>
-    <w:p>
-      <w:r>
-        <w:rPr>
-          <w:noProof/>
-        </w:rPr>
         <w:drawing>
-          <wp:inline distT="0" distB="0" distL="0" distR="0" wp14:anchorId="1AE4F5AC" wp14:editId="1AE4F5AD">
+          <wp:inline distT="0" distB="0" distL="0" distR="0" wp14:anchorId="79B86CA2" wp14:editId="332C8168">
             <wp:extent cx="5400040" cy="1196547"/>
             <wp:effectExtent l="0" t="0" r="0" b="3810"/>
             <wp:docPr id="4099" name="Picture 3"/>
@@ -5558,14 +5487,23 @@
       <w:r>
         <w:t xml:space="preserve">Figure </w:t>
       </w:r>
+      <w:fldSimple w:instr=" STYLEREF 1 \s ">
+        <w:r>
+          <w:rPr>
+            <w:noProof/>
+          </w:rPr>
+          <w:t>2</w:t>
+        </w:r>
+      </w:fldSimple>
+      <w:r>
+        <w:t>.</w:t>
+      </w:r>
+      <w:proofErr w:type="gramEnd"/>
       <w:r>
         <w:fldChar w:fldCharType="begin"/>
       </w:r>
       <w:r>
-        <w:instrText xml:space="preserve"> STYLEREF 1 \s</w:instrText>
-      </w:r>
-      <w:r>
-        <w:instrText xml:space="preserve"> </w:instrText>
+        <w:instrText xml:space="preserve"> SEQ Figure \* ARABIC \s 1 </w:instrText>
       </w:r>
       <w:r>
         <w:fldChar w:fldCharType="separate"/>
@@ -5574,7 +5512,7 @@
         <w:rPr>
           <w:noProof/>
         </w:rPr>
-        <w:t>2</w:t>
+        <w:t>3</w:t>
       </w:r>
       <w:r>
         <w:rPr>
@@ -5583,42 +5521,17 @@
         <w:fldChar w:fldCharType="end"/>
       </w:r>
       <w:r>
-        <w:t>.</w:t>
-      </w:r>
-      <w:proofErr w:type="gramEnd"/>
-      <w:r>
-        <w:fldChar w:fldCharType="begin"/>
-      </w:r>
-      <w:r>
-        <w:instrText xml:space="preserve"> SEQ Figure \* ARABIC \s 1 </w:instrText>
-      </w:r>
-      <w:r>
-        <w:fldChar w:fldCharType="separate"/>
-      </w:r>
+        <w:t>: Colour Themes in Word 2010 are on the Page Layout Tab</w:t>
+      </w:r>
+      <w:bookmarkEnd w:id="34"/>
+    </w:p>
+    <w:p>
       <w:r>
         <w:rPr>
           <w:noProof/>
         </w:rPr>
-        <w:t>3</w:t>
-      </w:r>
-      <w:r>
-        <w:rPr>
-          <w:noProof/>
-        </w:rPr>
-        <w:fldChar w:fldCharType="end"/>
-      </w:r>
-      <w:r>
-        <w:t>: Colour Themes in Word 2010 are on the Page Layout Tab</w:t>
-      </w:r>
-      <w:bookmarkEnd w:id="34"/>
-    </w:p>
-    <w:p>
-      <w:r>
-        <w:rPr>
-          <w:noProof/>
-        </w:rPr>
         <w:drawing>
-          <wp:inline distT="0" distB="0" distL="0" distR="0" wp14:anchorId="1AE4F5AE" wp14:editId="1AE4F5AF">
+          <wp:inline distT="0" distB="0" distL="0" distR="0" wp14:anchorId="58E27A75" wp14:editId="0380CA87">
             <wp:extent cx="2778826" cy="2386940"/>
             <wp:effectExtent l="0" t="0" r="2540" b="0"/>
             <wp:docPr id="7171" name="Picture 3"/>
@@ -5754,11 +5667,23 @@
       <w:r>
         <w:t xml:space="preserve">Figure </w:t>
       </w:r>
+      <w:fldSimple w:instr=" STYLEREF 1 \s ">
+        <w:r>
+          <w:rPr>
+            <w:noProof/>
+          </w:rPr>
+          <w:t>2</w:t>
+        </w:r>
+      </w:fldSimple>
+      <w:r>
+        <w:t>.</w:t>
+      </w:r>
+      <w:proofErr w:type="gramEnd"/>
       <w:r>
         <w:fldChar w:fldCharType="begin"/>
       </w:r>
       <w:r>
-        <w:instrText xml:space="preserve"> STYLEREF 1 \s </w:instrText>
+        <w:instrText xml:space="preserve"> SEQ Figure \* ARABIC \s 1 </w:instrText>
       </w:r>
       <w:r>
         <w:fldChar w:fldCharType="separate"/>
@@ -5767,7 +5692,7 @@
         <w:rPr>
           <w:noProof/>
         </w:rPr>
-        <w:t>2</w:t>
+        <w:t>4</w:t>
       </w:r>
       <w:r>
         <w:rPr>
@@ -5776,42 +5701,18 @@
         <w:fldChar w:fldCharType="end"/>
       </w:r>
       <w:r>
-        <w:t>.</w:t>
-      </w:r>
-      <w:proofErr w:type="gramEnd"/>
-      <w:r>
-        <w:fldChar w:fldCharType="begin"/>
-      </w:r>
-      <w:r>
-        <w:instrText xml:space="preserve"> SEQ Figure \* ARABIC \s 1 </w:instrText>
-      </w:r>
-      <w:r>
-        <w:fldChar w:fldCharType="separate"/>
-      </w:r>
+        <w:t>: Margin Settings in Word 2010</w:t>
+      </w:r>
+      <w:bookmarkEnd w:id="36"/>
+    </w:p>
+    <w:p>
       <w:r>
         <w:rPr>
           <w:noProof/>
         </w:rPr>
-        <w:t>4</w:t>
-      </w:r>
-      <w:r>
-        <w:rPr>
-          <w:noProof/>
-        </w:rPr>
-        <w:fldChar w:fldCharType="end"/>
-      </w:r>
-      <w:r>
-        <w:t>: Margin Settings in Word 2010</w:t>
-      </w:r>
-      <w:bookmarkEnd w:id="36"/>
-    </w:p>
-    <w:p>
-      <w:r>
-        <w:rPr>
-          <w:noProof/>
-        </w:rPr>
+        <w:lastRenderedPageBreak/>
         <w:drawing>
-          <wp:inline distT="0" distB="0" distL="0" distR="0" wp14:anchorId="1AE4F5B0" wp14:editId="1AE4F5B1">
+          <wp:inline distT="0" distB="0" distL="0" distR="0" wp14:anchorId="5A0BD085" wp14:editId="124B61AD">
             <wp:extent cx="4324350" cy="5172075"/>
             <wp:effectExtent l="0" t="0" r="0" b="9525"/>
             <wp:docPr id="3076" name="Picture 4"/>
@@ -5886,7 +5787,6 @@
       </w:pPr>
       <w:bookmarkStart w:id="37" w:name="_Toc411330970"/>
       <w:r>
-        <w:lastRenderedPageBreak/>
         <w:t>Headers and Footers</w:t>
       </w:r>
       <w:bookmarkEnd w:id="37"/>
@@ -5954,6 +5854,7 @@
     </w:p>
     <w:p>
       <w:r>
+        <w:lastRenderedPageBreak/>
         <w:t>The title of the thesis and your name are set on the cover page.  The date updates automatically.</w:t>
       </w:r>
     </w:p>
@@ -6439,27 +6340,14 @@
       <w:r>
         <w:t xml:space="preserve">Figure </w:t>
       </w:r>
-      <w:r>
-        <w:fldChar w:fldCharType="begin"/>
-      </w:r>
-      <w:r>
-        <w:instrText xml:space="preserve"> STYLEREF 1 \s </w:instrText>
-      </w:r>
-      <w:r>
-        <w:fldChar w:fldCharType="separate"/>
-      </w:r>
-      <w:r>
-        <w:rPr>
-          <w:noProof/>
-        </w:rPr>
-        <w:t>2</w:t>
-      </w:r>
-      <w:r>
-        <w:rPr>
-          <w:noProof/>
-        </w:rPr>
-        <w:fldChar w:fldCharType="end"/>
-      </w:r>
+      <w:fldSimple w:instr=" STYLEREF 1 \s ">
+        <w:r>
+          <w:rPr>
+            <w:noProof/>
+          </w:rPr>
+          <w:t>2</w:t>
+        </w:r>
+      </w:fldSimple>
       <w:r>
         <w:t>.</w:t>
       </w:r>
@@ -6497,7 +6385,7 @@
         </w:rPr>
         <w:lastRenderedPageBreak/>
         <w:drawing>
-          <wp:inline distT="0" distB="0" distL="0" distR="0" wp14:anchorId="1AE4F5B2" wp14:editId="1AE4F5B3">
+          <wp:inline distT="0" distB="0" distL="0" distR="0" wp14:anchorId="246E74C6" wp14:editId="3C8282F5">
             <wp:extent cx="4114800" cy="3286125"/>
             <wp:effectExtent l="0" t="0" r="0" b="9525"/>
             <wp:docPr id="30724" name="Picture 4"/>
@@ -6845,6 +6733,7 @@
         <w:pStyle w:val="BulletLevel2"/>
       </w:pPr>
       <w:r>
+        <w:lastRenderedPageBreak/>
         <w:t>Bullet Level 2</w:t>
       </w:r>
     </w:p>
@@ -6856,30 +6745,16 @@
       <w:bookmarkStart w:id="50" w:name="_Toc411331005"/>
       <w:proofErr w:type="gramStart"/>
       <w:r>
-        <w:lastRenderedPageBreak/>
         <w:t xml:space="preserve">Figure </w:t>
       </w:r>
-      <w:r>
-        <w:fldChar w:fldCharType="begin"/>
-      </w:r>
-      <w:r>
-        <w:instrText xml:space="preserve"> STYLEREF 1 \s </w:instrText>
-      </w:r>
-      <w:r>
-        <w:fldChar w:fldCharType="separate"/>
-      </w:r>
-      <w:r>
-        <w:rPr>
-          <w:noProof/>
-        </w:rPr>
-        <w:t>3</w:t>
-      </w:r>
-      <w:r>
-        <w:rPr>
-          <w:noProof/>
-        </w:rPr>
-        <w:fldChar w:fldCharType="end"/>
-      </w:r>
+      <w:fldSimple w:instr=" STYLEREF 1 \s ">
+        <w:r>
+          <w:rPr>
+            <w:noProof/>
+          </w:rPr>
+          <w:t>3</w:t>
+        </w:r>
+      </w:fldSimple>
       <w:r>
         <w:t>.</w:t>
       </w:r>
@@ -6933,7 +6808,7 @@
           <w:noProof/>
         </w:rPr>
         <w:drawing>
-          <wp:inline distT="0" distB="0" distL="0" distR="0" wp14:anchorId="1AE4F5B4" wp14:editId="1AE4F5B5">
+          <wp:inline distT="0" distB="0" distL="0" distR="0" wp14:anchorId="51F4C65A" wp14:editId="366A5BD7">
             <wp:extent cx="5400040" cy="3586425"/>
             <wp:effectExtent l="0" t="0" r="0" b="0"/>
             <wp:docPr id="8" name="Picture 8" descr="https://farm7.staticflickr.com/6151/6167116752_610e616543_o.jpg"/>
@@ -7005,27 +6880,14 @@
       <w:r>
         <w:t xml:space="preserve">Table </w:t>
       </w:r>
-      <w:r>
-        <w:fldChar w:fldCharType="begin"/>
-      </w:r>
-      <w:r>
-        <w:instrText xml:space="preserve"> STYLEREF 1 \s </w:instrText>
-      </w:r>
-      <w:r>
-        <w:fldChar w:fldCharType="separate"/>
-      </w:r>
-      <w:r>
-        <w:rPr>
-          <w:noProof/>
-        </w:rPr>
-        <w:t>3</w:t>
-      </w:r>
-      <w:r>
-        <w:rPr>
-          <w:noProof/>
-        </w:rPr>
-        <w:fldChar w:fldCharType="end"/>
-      </w:r>
+      <w:fldSimple w:instr=" STYLEREF 1 \s ">
+        <w:r>
+          <w:rPr>
+            <w:noProof/>
+          </w:rPr>
+          <w:t>3</w:t>
+        </w:r>
+      </w:fldSimple>
       <w:r>
         <w:t>.</w:t>
       </w:r>
@@ -7237,6 +7099,7 @@
               <w:pStyle w:val="TableTextTab"/>
             </w:pPr>
             <w:r>
+              <w:lastRenderedPageBreak/>
               <w:t>Table Text Tab</w:t>
             </w:r>
           </w:p>
@@ -7323,92 +7186,80 @@
         <w:pStyle w:val="Dedication"/>
       </w:pPr>
       <w:r>
+        <w:t>This is a dedication; use it for the dedication and quotes in the front matter.</w:t>
+      </w:r>
+    </w:p>
+    <w:p/>
+    <w:p>
+      <w:pPr>
+        <w:pStyle w:val="List"/>
+      </w:pPr>
+      <w:r>
+        <w:t>This is a list</w:t>
+      </w:r>
+    </w:p>
+    <w:p>
+      <w:pPr>
+        <w:pStyle w:val="List2"/>
+      </w:pPr>
+      <w:r>
+        <w:t>List 2</w:t>
+      </w:r>
+    </w:p>
+    <w:p>
+      <w:pPr>
+        <w:pStyle w:val="List3"/>
+      </w:pPr>
+      <w:r>
+        <w:t>List 3</w:t>
+      </w:r>
+    </w:p>
+    <w:p>
+      <w:pPr>
+        <w:pStyle w:val="List4"/>
+      </w:pPr>
+      <w:r>
+        <w:t>List 4</w:t>
+      </w:r>
+    </w:p>
+    <w:p>
+      <w:pPr>
+        <w:pStyle w:val="List5"/>
+      </w:pPr>
+      <w:r>
+        <w:t>List 5</w:t>
+      </w:r>
+    </w:p>
+    <w:p>
+      <w:pPr>
+        <w:pStyle w:val="Bullet"/>
+      </w:pPr>
+    </w:p>
+    <w:p>
+      <w:pPr>
+        <w:pStyle w:val="Bullet"/>
+      </w:pPr>
+    </w:p>
+    <w:p>
+      <w:pPr>
+        <w:pStyle w:val="Listi"/>
+      </w:pPr>
+      <w:r>
+        <w:t>Numbered List Part 1</w:t>
+      </w:r>
+    </w:p>
+    <w:p>
+      <w:pPr>
+        <w:pStyle w:val="Listi"/>
+      </w:pPr>
+      <w:r>
         <w:lastRenderedPageBreak/>
-        <w:t>This is a dedication; use it for the dedication and quotes in the front matter.</w:t>
-      </w:r>
-    </w:p>
-    <w:p/>
-    <w:p>
-      <w:pPr>
-        <w:pStyle w:val="List"/>
-      </w:pPr>
-      <w:r>
-        <w:t>This is a list</w:t>
-      </w:r>
-    </w:p>
-    <w:p>
-      <w:pPr>
-        <w:pStyle w:val="List2"/>
-      </w:pPr>
-      <w:r>
-        <w:t>List 2</w:t>
-      </w:r>
-    </w:p>
-    <w:p>
-      <w:pPr>
-        <w:pStyle w:val="List3"/>
-      </w:pPr>
-      <w:r>
-        <w:t>List 3</w:t>
-      </w:r>
-    </w:p>
-    <w:p>
-      <w:pPr>
-        <w:pStyle w:val="List4"/>
-      </w:pPr>
-      <w:r>
-        <w:t>List 4</w:t>
-      </w:r>
-    </w:p>
-    <w:p>
-      <w:pPr>
-        <w:pStyle w:val="List5"/>
-      </w:pPr>
-      <w:r>
-        <w:t>List 5</w:t>
-      </w:r>
-    </w:p>
-    <w:p>
-      <w:pPr>
-        <w:pStyle w:val="Bullet"/>
-      </w:pPr>
-    </w:p>
-    <w:p>
-      <w:pPr>
-        <w:pStyle w:val="Bullet"/>
-      </w:pPr>
+        <w:t>Number List Part 2</w:t>
+      </w:r>
     </w:p>
     <w:p>
       <w:pPr>
         <w:pStyle w:val="Listi"/>
-        <w:numPr>
-          <w:ilvl w:val="0"/>
-          <w:numId w:val="38"/>
-        </w:numPr>
-      </w:pPr>
-      <w:r>
-        <w:t>Numbered List Part 1</w:t>
-      </w:r>
-    </w:p>
-    <w:p>
-      <w:pPr>
-        <w:pStyle w:val="Listi"/>
-        <w:numPr>
-          <w:ilvl w:val="0"/>
-          <w:numId w:val="38"/>
-        </w:numPr>
-      </w:pPr>
-      <w:r>
-        <w:t>Number List Part 2</w:t>
-      </w:r>
-    </w:p>
-    <w:p>
-      <w:pPr>
-        <w:pStyle w:val="Listi"/>
-        <w:numPr>
-          <w:ilvl w:val="0"/>
-          <w:numId w:val="38"/>
-        </w:numPr>
       </w:pPr>
       <w:r>
         <w:t>Numbered List Part 3</w:t>
@@ -7471,593 +7322,34 @@
         </w:rPr>
       </w:pPr>
     </w:p>
+    <w:p/>
     <w:p>
       <w:pPr>
         <w:pStyle w:val="Heading1"/>
       </w:pPr>
-      <w:bookmarkStart w:id="53" w:name="_Toc411330981"/>
-      <w:r>
-        <w:lastRenderedPageBreak/>
-        <w:t>Information taken from Cambridge Student Registry</w:t>
-      </w:r>
-      <w:bookmarkEnd w:id="53"/>
-    </w:p>
-    <w:p>
-      <w:r>
-        <w:t>The information can be found here:</w:t>
-      </w:r>
-    </w:p>
-    <w:p>
-      <w:hyperlink r:id="rId30" w:history="1">
-        <w:r>
-          <w:rPr>
-            <w:rStyle w:val="Hyperlink"/>
-          </w:rPr>
-          <w:t>http://www.admin.cam.ac.uk/students/studentregistry/exams/submission/phd/format.html</w:t>
-        </w:r>
-      </w:hyperlink>
-      <w:r>
-        <w:t xml:space="preserve"> </w:t>
-      </w:r>
-    </w:p>
-    <w:p>
-      <w:pPr>
-        <w:pStyle w:val="Heading2"/>
-      </w:pPr>
-      <w:bookmarkStart w:id="54" w:name="_Toc411330982"/>
-      <w:r>
-        <w:t>Style and Format</w:t>
-      </w:r>
-      <w:bookmarkEnd w:id="54"/>
-    </w:p>
-    <w:p>
-      <w:pPr>
-        <w:pStyle w:val="Bullet"/>
-      </w:pPr>
-      <w:r>
-        <w:t>the dissertation, apart from quotations and recognised technical formulae, must be written in English</w:t>
-      </w:r>
-    </w:p>
-    <w:p>
-      <w:pPr>
-        <w:pStyle w:val="Bullet"/>
-      </w:pPr>
-      <w:r>
-        <w:t>typescript on A4 paper</w:t>
-      </w:r>
-    </w:p>
-    <w:p>
-      <w:pPr>
-        <w:pStyle w:val="Bullet"/>
-      </w:pPr>
-      <w:r>
-        <w:t>portrait format is expected, but landscape format may exceptionally be allowed by some degree committees</w:t>
-      </w:r>
-    </w:p>
-    <w:p>
-      <w:pPr>
-        <w:pStyle w:val="Bullet"/>
-      </w:pPr>
-      <w:r>
-        <w:t>double-sided printing is permissible for both soft and hard-bound dissertations</w:t>
-      </w:r>
-    </w:p>
-    <w:p>
-      <w:pPr>
-        <w:pStyle w:val="Bullet"/>
-      </w:pPr>
-      <w:r>
-        <w:t>one-and-a-half spaced type</w:t>
-      </w:r>
-    </w:p>
-    <w:p>
-      <w:pPr>
-        <w:pStyle w:val="Bullet"/>
-      </w:pPr>
-      <w:r>
-        <w:t>minimum font size for text is 11pt (12pt is preferred) and 10pt for footnotes. Easily readable fonts are preferred for example, Arial, Times New Roman</w:t>
-      </w:r>
-    </w:p>
-    <w:p>
-      <w:pPr>
-        <w:pStyle w:val="Bullet"/>
-      </w:pPr>
-      <w:r>
-        <w:t xml:space="preserve">the dissertation must include a title page giving the candidate's full name, their college, the full title of the dissertation, and the degree for which it is submitted. </w:t>
-      </w:r>
-      <w:r>
-        <w:lastRenderedPageBreak/>
-        <w:t>It should also include a summary, a declaration of originality and a statement of length if a word limit has been set by the degree committee.</w:t>
-      </w:r>
-    </w:p>
-    <w:p>
-      <w:r>
-        <w:t>Care should be taken to ensure that the text is legible. The quality of printing should allow for copying; manuscript or similar entries should be of an ineradicable nature.</w:t>
-      </w:r>
-    </w:p>
-    <w:p>
-      <w:r>
-        <w:t>Photographs and other illustrations should be scanned or printed into the text. Where this is not the case, they must be originals, not photocopies, and securely fixed. Sticky tape is not acceptable as an adhesive.</w:t>
-      </w:r>
-    </w:p>
-    <w:p>
-      <w:r>
-        <w:t>The form in which the dissertation is presented, and the care with which it has been prepared and illustrated, are in themselves evidence of the candidate's capabilities and will receive consideration as such. Candidates are strongly advised to check carefully for typing errors, spelling mistakes and poor English. The correction of such errors may be a condition of approval for the degree. Care must be taken to ensure that the correct version of text appears in the copies of the dissertation submitted for examination.</w:t>
-      </w:r>
-    </w:p>
-    <w:p>
-      <w:r>
-        <w:t>Submitting a soft-bound dissertation in the first instance must not be viewed as a means of submitting a provisional, unpolished version.</w:t>
-      </w:r>
-    </w:p>
-    <w:p>
-      <w:r>
-        <w:t>Examiners are not expected to copy edit work, although, of course, they will deal with errors of fact and typographical errors that affect the meaning, as well as larger issues. The extent to which the text has or has not been properly prepared may influence their recommendation concerning the award of the degree.</w:t>
-      </w:r>
-    </w:p>
-    <w:p>
-      <w:pPr>
-        <w:pStyle w:val="Heading2"/>
-      </w:pPr>
-      <w:bookmarkStart w:id="55" w:name="_Toc411330983"/>
-      <w:r>
-        <w:t>Binding</w:t>
-      </w:r>
-      <w:bookmarkEnd w:id="55"/>
-    </w:p>
-    <w:p>
-      <w:r>
-        <w:t>Two bound copies of the dissertation are to be submitted for examination; these copies may be hard or soft-bound.</w:t>
-      </w:r>
-    </w:p>
-    <w:p>
-      <w:r>
-        <w:t>Hard-bound means permanently stitched and bound in stiff covers with the title of the dissertation and the candidate's name clearly inscribed on the spine.</w:t>
-      </w:r>
-    </w:p>
-    <w:p>
-      <w:r>
-        <w:t>Soft-bound must be bound in such a way for the contents to be securely fixed within the covers, which must bear the title and candidate's name.</w:t>
-      </w:r>
-    </w:p>
-    <w:p>
-      <w:r>
-        <w:t>It is a condition for proceeding to the degree that candidates submit a hard-bound copy to the Board of Graduate Studies for deposit in the University Library.</w:t>
-      </w:r>
-    </w:p>
-    <w:p>
-      <w:r>
-        <w:t xml:space="preserve">If candidates submit a soft-bound copy in the first instance, they should produce the final hard-bound copy only after receiving a letter of approval for their degree from the Secretary of the Board of Graduate Studies. This will almost certainly delay the date by </w:t>
-      </w:r>
-      <w:r>
-        <w:lastRenderedPageBreak/>
-        <w:t xml:space="preserve">which the candidates can graduate. Board meetings take place a week or so before graduation days and this time interval is generally too short for the production of a hard-bound dissertation in time for approval being given for admission to the degree. </w:t>
-      </w:r>
-    </w:p>
-    <w:p>
-      <w:r>
-        <w:t>If a soft-bound copy is submitted, it will certainly be necessary to provide a new copy for hard binding as most methods of soft binding (e.g. comb/wire binding) create holes that would weaken conventional binding and will lead to an unacceptable loss of the margin. Also, it makes it impossible to trim the book, head and tail, as the holes will appear.</w:t>
-      </w:r>
-    </w:p>
-    <w:p>
-      <w:r>
-        <w:t xml:space="preserve">Thesis binding expenses up to £30 are available for students registered for </w:t>
-      </w:r>
-      <w:proofErr w:type="gramStart"/>
-      <w:r>
-        <w:t>an</w:t>
-      </w:r>
-      <w:proofErr w:type="gramEnd"/>
-      <w:r>
-        <w:t xml:space="preserve"> PhD, MSc, MLitt. Forms are available from your graduate tutor; please note that students must be able to demonstrate financial hardship.</w:t>
-      </w:r>
-    </w:p>
-    <w:p>
-      <w:r>
-        <w:t>For advice on binding contact the Graduate Union.</w:t>
-      </w:r>
-    </w:p>
-    <w:p>
-      <w:pPr>
-        <w:pStyle w:val="Heading2"/>
-      </w:pPr>
-      <w:bookmarkStart w:id="56" w:name="_Toc411330984"/>
-      <w:r>
-        <w:t>Including Other Written Material</w:t>
-      </w:r>
-      <w:bookmarkEnd w:id="56"/>
-    </w:p>
-    <w:p>
-      <w:r>
-        <w:t>Candidates may submit with their dissertation other unconnected or unrelated work which they have published; such work may, at the discretion of the examiners, be taken into consideration.</w:t>
-      </w:r>
-    </w:p>
-    <w:p>
-      <w:pPr>
-        <w:pStyle w:val="Heading2"/>
-      </w:pPr>
-      <w:bookmarkStart w:id="57" w:name="_Toc411330985"/>
-      <w:r>
-        <w:t>Including a CD-ROM (or other item)</w:t>
-      </w:r>
-      <w:bookmarkEnd w:id="57"/>
-    </w:p>
-    <w:p>
-      <w:r>
-        <w:t xml:space="preserve">If candidates wish to include an audio or videotape, a film, computer programmes or a </w:t>
-      </w:r>
-      <w:proofErr w:type="spellStart"/>
-      <w:r>
-        <w:t>CD-Rom</w:t>
-      </w:r>
-      <w:proofErr w:type="spellEnd"/>
-      <w:r>
-        <w:t xml:space="preserve"> in an Appendix she/he will need to make an application to the Board of Graduate Studies before submitting the thesis. The Board of Graduate Studies may, on the recommendation of the degree committee, allow candidates to do this provided the material is presented either in slip envelopes within the binding of the dissertation or, for more bulky items, gathered into a supplementary volume of similar format to the bound dissertation. Nothing should be attached to the outside of the cover of the dissertation.</w:t>
-      </w:r>
-    </w:p>
-    <w:p>
-      <w:r>
-        <w:t>Please note that the inclusion of a CD does not provide a means of escaping the constraints of word limits.</w:t>
-      </w:r>
-    </w:p>
-    <w:p>
-      <w:r>
-        <w:t>Application forms are available from the candidate's Self-Service pages.</w:t>
-      </w:r>
-    </w:p>
-    <w:p>
-      <w:pPr>
-        <w:pStyle w:val="Heading2"/>
-      </w:pPr>
-      <w:bookmarkStart w:id="58" w:name="_Toc411330986"/>
-      <w:r>
-        <w:lastRenderedPageBreak/>
-        <w:t xml:space="preserve">Word Limits </w:t>
-      </w:r>
-      <w:r>
-        <w:t>a</w:t>
-      </w:r>
-      <w:r>
-        <w:t xml:space="preserve">nd Stylistic Conventions: Requirements </w:t>
-      </w:r>
-      <w:proofErr w:type="gramStart"/>
-      <w:r>
-        <w:t>Of</w:t>
-      </w:r>
-      <w:proofErr w:type="gramEnd"/>
-      <w:r>
-        <w:t xml:space="preserve"> The Degree Committees</w:t>
-      </w:r>
-      <w:bookmarkEnd w:id="58"/>
-    </w:p>
-    <w:p>
-      <w:r>
-        <w:t>Candidates should write as concisely as is consistent with clear and adequate exposition. The following degree committees have prescribed the limits of length or stylistic requirements given below. If candidates have been working under any one of these degree committees, they must submit a certificate stating their dissertation does not exceed the prescribed limit when the dissertation is submitted.</w:t>
-      </w:r>
-    </w:p>
-    <w:p>
-      <w:r>
-        <w:t>These limits and requirements are strictly observed by the Board and the degree committees and, unless approval to exceed the prescribed limit has been obtained beforehand (see: 'Extending the Word Limit' below), a dissertation that exceeds the limit may not be examined until its length complies with the prescribed limit.</w:t>
-      </w:r>
-    </w:p>
-    <w:p>
-      <w:pPr>
-        <w:pStyle w:val="Heading2"/>
-      </w:pPr>
-      <w:bookmarkStart w:id="59" w:name="_Toc411330987"/>
-      <w:r>
-        <w:t>Engineering</w:t>
-      </w:r>
-      <w:bookmarkEnd w:id="59"/>
-    </w:p>
-    <w:p>
-      <w:r>
-        <w:t xml:space="preserve">PhD dissertations not to exceed, without prior permission of the degree committee, 65,000 words, including appendices, bibliography, footnotes, tables and equations not to contain more than 150 figures. A candidate must submit with their dissertation a statement signed by the candidate </w:t>
-      </w:r>
-      <w:proofErr w:type="spellStart"/>
-      <w:r>
-        <w:t>themself</w:t>
-      </w:r>
-      <w:proofErr w:type="spellEnd"/>
-      <w:r>
-        <w:t xml:space="preserve"> giving the length of the dissertation and the number of figures. Any dissertation which, without the prior permission of the degree committee, exceeds the permitted </w:t>
-      </w:r>
-      <w:proofErr w:type="gramStart"/>
-      <w:r>
-        <w:t>limits,</w:t>
-      </w:r>
-      <w:proofErr w:type="gramEnd"/>
-      <w:r>
-        <w:t xml:space="preserve"> will be referred back to the candidate before being forwarded to the examiners.</w:t>
-      </w:r>
-    </w:p>
-    <w:p>
-      <w:pPr>
-        <w:pStyle w:val="Heading2"/>
-      </w:pPr>
-      <w:bookmarkStart w:id="60" w:name="_Toc411330988"/>
-      <w:r>
-        <w:t xml:space="preserve">Extending </w:t>
-      </w:r>
-      <w:proofErr w:type="gramStart"/>
-      <w:r>
-        <w:t>The</w:t>
-      </w:r>
-      <w:proofErr w:type="gramEnd"/>
-      <w:r>
-        <w:t xml:space="preserve"> Word Limit</w:t>
-      </w:r>
-      <w:bookmarkEnd w:id="60"/>
-    </w:p>
-    <w:p>
-      <w:r>
-        <w:t>Dissertation word limits are set by degree committees. If candidates need to increase their word limits they will need to apply for permission.</w:t>
-      </w:r>
-    </w:p>
-    <w:p>
-      <w:r>
-        <w:t>Application forms are available from candidates' Self-Service pages.</w:t>
-      </w:r>
-    </w:p>
-    <w:p/>
-    <w:p>
-      <w:pPr>
-        <w:pStyle w:val="Heading1"/>
-      </w:pPr>
-      <w:bookmarkStart w:id="61" w:name="_Toc411330989"/>
-      <w:r>
-        <w:lastRenderedPageBreak/>
-        <w:t>Information from CUED</w:t>
-      </w:r>
-      <w:bookmarkEnd w:id="61"/>
-    </w:p>
-    <w:p>
-      <w:r>
-        <w:t>The CUED website has a page on dissertation information including a useful pdf entitled “Planning a PhD”.  The information below and additional links can be found here:</w:t>
-      </w:r>
-    </w:p>
-    <w:p>
-      <w:hyperlink r:id="rId31" w:history="1">
-        <w:r>
-          <w:rPr>
-            <w:rStyle w:val="Hyperlink"/>
-          </w:rPr>
-          <w:t>http://www.eng.cam.ac.uk/postgraduate/current-students/dissertation-submission</w:t>
-        </w:r>
-      </w:hyperlink>
-      <w:r>
-        <w:t xml:space="preserve"> </w:t>
-      </w:r>
-    </w:p>
-    <w:p>
-      <w:pPr>
-        <w:pStyle w:val="Heading2"/>
-      </w:pPr>
-      <w:bookmarkStart w:id="62" w:name="_Toc411330990"/>
-      <w:r>
-        <w:t xml:space="preserve">Appointment </w:t>
-      </w:r>
-      <w:proofErr w:type="gramStart"/>
-      <w:r>
-        <w:t>Of</w:t>
-      </w:r>
-      <w:proofErr w:type="gramEnd"/>
-      <w:r>
-        <w:t xml:space="preserve"> Examiners And Approval Of Title</w:t>
-      </w:r>
-      <w:bookmarkEnd w:id="62"/>
-    </w:p>
-    <w:p>
-      <w:r>
-        <w:t>At least four weeks before you intend to submit your dissertation please email the Graduate Studies Office with the title of your dissertation and your proposed submission date. After consulting with your supervisor the GSO will arrange for your examiners to be appointed and your title approved.</w:t>
-      </w:r>
-    </w:p>
-    <w:p>
-      <w:pPr>
-        <w:pStyle w:val="Heading2"/>
-      </w:pPr>
-      <w:bookmarkStart w:id="63" w:name="_Toc411330991"/>
-      <w:r>
-        <w:t xml:space="preserve">Format </w:t>
-      </w:r>
-      <w:r>
-        <w:t>o</w:t>
-      </w:r>
-      <w:r>
-        <w:t>f Your Dissertation</w:t>
-      </w:r>
-      <w:bookmarkEnd w:id="63"/>
-    </w:p>
-    <w:p>
-      <w:r>
-        <w:t xml:space="preserve">PhD dissertations must not exceed, without prior permission of the Degree Committee, 65,000 words, including appendices, bibliography, footnotes, tables and equations, and not to contain more than 150 figures. You must submit with your dissertation a statement signed by yourself giving the length of the dissertation and the number of figures. Any application to exceed the prescribed length must be accompanied by a statement from the supervisor explaining why the extended length is required. Any dissertation which, without the prior permission of the Degree Committee, exceeds the permitted </w:t>
-      </w:r>
-      <w:proofErr w:type="gramStart"/>
-      <w:r>
-        <w:t>limits,</w:t>
-      </w:r>
-      <w:proofErr w:type="gramEnd"/>
-      <w:r>
-        <w:t xml:space="preserve"> will be referred back to the candidate before being forwarded to the Examiners.</w:t>
-      </w:r>
-    </w:p>
-    <w:p>
-      <w:pPr>
-        <w:pStyle w:val="Heading2"/>
-      </w:pPr>
-      <w:bookmarkStart w:id="64" w:name="_Toc411330992"/>
-      <w:r>
-        <w:lastRenderedPageBreak/>
-        <w:t xml:space="preserve">Submission </w:t>
-      </w:r>
-      <w:r>
-        <w:t>o</w:t>
-      </w:r>
-      <w:r>
-        <w:t>f Your Dissertation</w:t>
-      </w:r>
-      <w:bookmarkEnd w:id="64"/>
-    </w:p>
-    <w:p>
-      <w:r>
-        <w:t xml:space="preserve">PhD dissertations are submitted at the Board of Graduate Studies office in Mill Lane where they are checked, logged and then forwarded to the Graduate Studies Office. </w:t>
-      </w:r>
-      <w:proofErr w:type="gramStart"/>
-      <w:r>
-        <w:t>Providing examiners have been appointed your dissertations will be forwarded to the examiners within 2 days of receipt.</w:t>
-      </w:r>
-      <w:proofErr w:type="gramEnd"/>
-    </w:p>
-    <w:p>
-      <w:pPr>
-        <w:pStyle w:val="Heading2"/>
-      </w:pPr>
-      <w:bookmarkStart w:id="65" w:name="_Toc411330993"/>
-      <w:r>
-        <w:t>Examination Procedure</w:t>
-      </w:r>
-      <w:bookmarkEnd w:id="65"/>
-      <w:r>
-        <w:t xml:space="preserve"> </w:t>
-      </w:r>
-    </w:p>
-    <w:p>
-      <w:r>
-        <w:t xml:space="preserve">Your dissertation will be forwarded to your examiners as soon as possible. We will write to you informing you that this has been done. An oral examination will be arranged by your examiners and you will be informed of the time and date. We ask the examiners to arrange this examination within 2 months of receiving the dissertation but this is not always possible. At the oral examination or just after it you will be given a list of any corrections required by the examiners. One or both of the examiners will check your corrections, usually the internal examiner. The corrections can be completed on an electronic copy of the dissertation and forwarded to the </w:t>
-      </w:r>
-      <w:proofErr w:type="gramStart"/>
-      <w:r>
-        <w:t>examiner,</w:t>
-      </w:r>
-      <w:proofErr w:type="gramEnd"/>
-      <w:r>
-        <w:t xml:space="preserve"> some examiners will prefer to have a printed copy. When the corrections are completed you can go ahead and get the hardbound copies made. The Graduate Union can arrange this for you. </w:t>
-      </w:r>
-      <w:hyperlink r:id="rId32" w:history="1">
-        <w:r>
-          <w:rPr>
-            <w:rStyle w:val="Hyperlink"/>
-          </w:rPr>
-          <w:t>http://www.gradunion.cam.ac.uk/</w:t>
-        </w:r>
-      </w:hyperlink>
-    </w:p>
-    <w:p>
-      <w:r>
-        <w:t>The Engineering Degree Committee will not consider your examiners reports until any corrections have been made and have been approved by the examiners.</w:t>
-      </w:r>
-    </w:p>
-    <w:p>
-      <w:pPr>
-        <w:pStyle w:val="Heading1"/>
-      </w:pPr>
-      <w:bookmarkStart w:id="66" w:name="_Toc411330994"/>
-      <w:r>
-        <w:lastRenderedPageBreak/>
-        <w:t>From ‘planning a PhD</w:t>
-      </w:r>
-      <w:r>
-        <w:t>’</w:t>
-      </w:r>
-      <w:bookmarkEnd w:id="66"/>
-    </w:p>
-    <w:p>
-      <w:pPr>
-        <w:pStyle w:val="Heading2"/>
-      </w:pPr>
-      <w:bookmarkStart w:id="67" w:name="_Toc411330995"/>
-      <w:r>
-        <w:t xml:space="preserve">Typing </w:t>
-      </w:r>
-      <w:r>
-        <w:t>and</w:t>
-      </w:r>
-      <w:r>
-        <w:t xml:space="preserve"> </w:t>
-      </w:r>
-      <w:r>
-        <w:t>Printing o</w:t>
-      </w:r>
-      <w:r>
-        <w:t>f Dissertations</w:t>
-      </w:r>
-      <w:bookmarkEnd w:id="67"/>
-    </w:p>
-    <w:p>
-      <w:r>
-        <w:t>Candidates should select a type font that produces clear script of adequate size. The text must be clear and of a size (12-pt is standard) that is easy to read. As a guide, about 12 words per line and 45 lines per page would be suitable. It is permissible for dissertations to be printed on both sides of the page using one and a half spaced typing. The Board of Graduate Studies will accept dissertations in either A4 or A5 format. Candidates may wish to discuss the choice of format with their Supervisor beforehand.</w:t>
-      </w:r>
-    </w:p>
-    <w:p>
-      <w:pPr>
-        <w:pStyle w:val="Heading2"/>
-      </w:pPr>
-      <w:bookmarkStart w:id="68" w:name="_Toc411330996"/>
-      <w:r>
-        <w:t>Acknowledgements</w:t>
-      </w:r>
-      <w:bookmarkEnd w:id="68"/>
-    </w:p>
-    <w:p>
-      <w:r>
-        <w:t>Regulation 8 of the regulations for the Doctor of Philosophy states that 'a student, in submitting a dissertation, shall state, generally in a preface and specifically in notes or in a bibliography, the sources from which his or her information is derived, the extent to which he or she has availed himself or herself of the work of others, and the portions of his or her dissertation which he or she claims as his or her own original work.' Examiners pay particular attention to this regulation. A candidate should discuss the matter fully with his or her supervisor during the writing of the dissertation, and should consult the Secretary of the Degree Committee if difficulties arise.</w:t>
-      </w:r>
-    </w:p>
-    <w:p/>
-    <w:p>
-      <w:pPr>
-        <w:pStyle w:val="Heading1"/>
-      </w:pPr>
-      <w:bookmarkStart w:id="69" w:name="_Toc201479955"/>
-      <w:bookmarkStart w:id="70" w:name="_Toc209836639"/>
-      <w:bookmarkStart w:id="71" w:name="_Toc209836865"/>
-      <w:bookmarkStart w:id="72" w:name="_Toc209873188"/>
-      <w:bookmarkStart w:id="73" w:name="_Toc411330997"/>
+      <w:bookmarkStart w:id="53" w:name="_Toc201479955"/>
+      <w:bookmarkStart w:id="54" w:name="_Toc209836639"/>
+      <w:bookmarkStart w:id="55" w:name="_Toc209836865"/>
+      <w:bookmarkStart w:id="56" w:name="_Toc209873188"/>
+      <w:bookmarkStart w:id="57" w:name="_Toc411330997"/>
       <w:r>
         <w:lastRenderedPageBreak/>
         <w:t>References</w:t>
       </w:r>
-      <w:bookmarkEnd w:id="69"/>
-      <w:bookmarkEnd w:id="70"/>
-      <w:bookmarkEnd w:id="71"/>
-      <w:bookmarkEnd w:id="72"/>
-      <w:bookmarkEnd w:id="73"/>
+      <w:bookmarkEnd w:id="53"/>
+      <w:bookmarkEnd w:id="54"/>
+      <w:bookmarkEnd w:id="55"/>
+      <w:bookmarkEnd w:id="56"/>
+      <w:bookmarkEnd w:id="57"/>
     </w:p>
     <w:p>
       <w:proofErr w:type="gramStart"/>
-      <w:smartTag w:uri="urn:schemas-microsoft-com:office:smarttags" w:element="place">
-        <w:smartTag w:uri="urn:schemas-microsoft-com:office:smarttags" w:element="PlaceName">
-          <w:r>
-            <w:rPr>
-              <w:rFonts w:eastAsia="MS Mincho"/>
-              <w:lang w:eastAsia="ja-JP"/>
-            </w:rPr>
-            <w:t>Bournemouth</w:t>
-          </w:r>
-        </w:smartTag>
-        <w:r>
-          <w:rPr>
-            <w:rFonts w:eastAsia="MS Mincho"/>
-            <w:lang w:eastAsia="ja-JP"/>
-          </w:rPr>
-          <w:t xml:space="preserve"> </w:t>
-        </w:r>
-        <w:smartTag w:uri="urn:schemas-microsoft-com:office:smarttags" w:element="PlaceType">
-          <w:r>
-            <w:rPr>
-              <w:rFonts w:eastAsia="MS Mincho"/>
-              <w:lang w:eastAsia="ja-JP"/>
-            </w:rPr>
-            <w:t>University</w:t>
-          </w:r>
-        </w:smartTag>
-      </w:smartTag>
       <w:r>
         <w:rPr>
           <w:rFonts w:eastAsia="MS Mincho"/>
           <w:lang w:eastAsia="ja-JP"/>
         </w:rPr>
-        <w:t xml:space="preserve">, 2005, </w:t>
+        <w:t xml:space="preserve">Bournemouth University, 2005, </w:t>
       </w:r>
       <w:r>
         <w:rPr>
@@ -8072,7 +7364,7 @@
         </w:rPr>
         <w:t xml:space="preserve">, </w:t>
       </w:r>
-      <w:hyperlink r:id="rId33" w:history="1">
+      <w:hyperlink r:id="rId30" w:history="1">
         <w:r>
           <w:rPr>
             <w:rStyle w:val="Hyperlink"/>
@@ -8108,10 +7400,10 @@
     <w:p>
       <w:pPr>
         <w:sectPr>
-          <w:headerReference w:type="even" r:id="rId34"/>
-          <w:headerReference w:type="default" r:id="rId35"/>
-          <w:footerReference w:type="even" r:id="rId36"/>
-          <w:footerReference w:type="default" r:id="rId37"/>
+          <w:headerReference w:type="even" r:id="rId31"/>
+          <w:headerReference w:type="default" r:id="rId32"/>
+          <w:footerReference w:type="even" r:id="rId33"/>
+          <w:footerReference w:type="default" r:id="rId34"/>
           <w:endnotePr>
             <w:numRestart w:val="eachSect"/>
           </w:endnotePr>
@@ -8127,34 +7419,37 @@
       <w:pPr>
         <w:pStyle w:val="Heading1"/>
       </w:pPr>
-      <w:bookmarkStart w:id="74" w:name="_Toc411330998"/>
+      <w:bookmarkStart w:id="58" w:name="_Toc411330998"/>
       <w:r>
         <w:lastRenderedPageBreak/>
         <w:t>Appendices</w:t>
       </w:r>
-      <w:bookmarkEnd w:id="74"/>
+      <w:bookmarkEnd w:id="58"/>
     </w:p>
     <w:p>
       <w:pPr>
         <w:pStyle w:val="TableofFigures"/>
-        <w:tabs>
-          <w:tab w:val="right" w:leader="dot" w:pos="8494"/>
-        </w:tabs>
         <w:rPr>
           <w:rFonts w:asciiTheme="minorHAnsi" w:eastAsiaTheme="minorEastAsia" w:hAnsiTheme="minorHAnsi" w:cstheme="minorBidi"/>
-          <w:smallCaps w:val="0"/>
+          <w:smallCaps/>
           <w:noProof/>
           <w:sz w:val="22"/>
           <w:szCs w:val="22"/>
         </w:rPr>
       </w:pPr>
       <w:r>
+        <w:rPr>
+          <w:smallCaps/>
+        </w:rPr>
         <w:fldChar w:fldCharType="begin"/>
       </w:r>
       <w:r>
         <w:instrText xml:space="preserve"> TOC \h \z \t "Appendix Heading 1" \c </w:instrText>
       </w:r>
       <w:r>
+        <w:rPr>
+          <w:smallCaps/>
+        </w:rPr>
         <w:fldChar w:fldCharType="separate"/>
       </w:r>
       <w:hyperlink w:anchor="_Toc411331006" w:history="1">
@@ -8218,12 +7513,9 @@
     <w:p>
       <w:pPr>
         <w:pStyle w:val="TableofFigures"/>
-        <w:tabs>
-          <w:tab w:val="right" w:leader="dot" w:pos="8494"/>
-        </w:tabs>
         <w:rPr>
           <w:rFonts w:asciiTheme="minorHAnsi" w:eastAsiaTheme="minorEastAsia" w:hAnsiTheme="minorHAnsi" w:cstheme="minorBidi"/>
-          <w:smallCaps w:val="0"/>
+          <w:smallCaps/>
           <w:noProof/>
           <w:sz w:val="22"/>
           <w:szCs w:val="22"/>
@@ -8290,12 +7582,9 @@
     <w:p>
       <w:pPr>
         <w:pStyle w:val="TableofFigures"/>
-        <w:tabs>
-          <w:tab w:val="right" w:leader="dot" w:pos="8494"/>
-        </w:tabs>
         <w:rPr>
           <w:rFonts w:asciiTheme="minorHAnsi" w:eastAsiaTheme="minorEastAsia" w:hAnsiTheme="minorHAnsi" w:cstheme="minorBidi"/>
-          <w:smallCaps w:val="0"/>
+          <w:smallCaps/>
           <w:noProof/>
           <w:sz w:val="22"/>
           <w:szCs w:val="22"/>
@@ -8368,22 +7657,22 @@
       <w:pPr>
         <w:pStyle w:val="AppendixHeading1"/>
       </w:pPr>
-      <w:bookmarkStart w:id="75" w:name="_Toc366746158"/>
-      <w:bookmarkStart w:id="76" w:name="_Toc382474430"/>
-      <w:bookmarkStart w:id="77" w:name="_Toc411331007"/>
+      <w:bookmarkStart w:id="59" w:name="_Toc366746158"/>
+      <w:bookmarkStart w:id="60" w:name="_Toc382474430"/>
+      <w:bookmarkStart w:id="61" w:name="_Toc411331007"/>
       <w:r>
         <w:lastRenderedPageBreak/>
         <w:t>Appendix 1</w:t>
       </w:r>
-      <w:bookmarkEnd w:id="75"/>
-      <w:bookmarkEnd w:id="76"/>
+      <w:bookmarkEnd w:id="59"/>
+      <w:bookmarkEnd w:id="60"/>
       <w:r>
         <w:t xml:space="preserve"> </w:t>
       </w:r>
       <w:r>
         <w:t>Example Title</w:t>
       </w:r>
-      <w:bookmarkEnd w:id="77"/>
+      <w:bookmarkEnd w:id="61"/>
     </w:p>
     <w:p>
       <w:pPr>
@@ -8473,12 +7762,12 @@
       <w:pPr>
         <w:pStyle w:val="AppendixHeading1"/>
       </w:pPr>
-      <w:bookmarkStart w:id="78" w:name="_Toc411331008"/>
+      <w:bookmarkStart w:id="62" w:name="_Toc411331008"/>
       <w:r>
         <w:lastRenderedPageBreak/>
         <w:t>Appendix 2</w:t>
       </w:r>
-      <w:bookmarkEnd w:id="78"/>
+      <w:bookmarkEnd w:id="62"/>
     </w:p>
     <w:sectPr>
       <w:endnotePr>
@@ -8548,7 +7837,7 @@
       <mc:AlternateContent>
         <mc:Choice Requires="wps">
           <w:drawing>
-            <wp:anchor distT="0" distB="0" distL="114300" distR="114300" simplePos="0" relativeHeight="251660288" behindDoc="0" locked="0" layoutInCell="1" allowOverlap="1" wp14:anchorId="3E314CAD" wp14:editId="04577054">
+            <wp:anchor distT="0" distB="0" distL="114300" distR="114300" simplePos="0" relativeHeight="251660288" behindDoc="0" locked="0" layoutInCell="1" allowOverlap="1" wp14:anchorId="235D681B" wp14:editId="516F9BD0">
               <wp:simplePos x="0" y="0"/>
               <wp:positionH relativeFrom="column">
                 <wp:posOffset>6541399</wp:posOffset>
@@ -8629,7 +7918,7 @@
               <v:stroke joinstyle="miter"/>
               <v:path gradientshapeok="t" o:connecttype="rect"/>
             </v:shapetype>
-            <v:shape id="Text Box 4" o:spid="_x0000_s1026" type="#_x0000_t202" style="position:absolute;margin-left:515.05pt;margin-top:4.5pt;width:16.9pt;height:54.45pt;z-index:251660288;visibility:visible;mso-wrap-style:square;mso-width-percent:0;mso-wrap-distance-left:9pt;mso-wrap-distance-top:0;mso-wrap-distance-right:9pt;mso-wrap-distance-bottom:0;mso-position-horizontal:absolute;mso-position-horizontal-relative:text;mso-position-vertical:absolute;mso-position-vertical-relative:text;mso-width-percent:0;mso-width-relative:margin;v-text-anchor:top" o:gfxdata="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" filled="f" stroked="f" strokeweight=".5pt">
+            <v:shape id="Text Box 4" o:spid="_x0000_s1026" type="#_x0000_t202" style="position:absolute;margin-left:515.05pt;margin-top:4.5pt;width:16.9pt;height:54.45pt;z-index:251660288;visibility:visible;mso-wrap-style:square;mso-width-percent:0;mso-wrap-distance-left:9pt;mso-wrap-distance-top:0;mso-wrap-distance-right:9pt;mso-wrap-distance-bottom:0;mso-position-horizontal:absolute;mso-position-horizontal-relative:text;mso-position-vertical:absolute;mso-position-vertical-relative:text;mso-width-percent:0;mso-width-relative:margin;v-text-anchor:top" o:gfxdata="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" filled="f" stroked="f" strokeweight=".5pt">
               <v:textbox style="layout-flow:vertical;mso-layout-flow-alt:bottom-to-top">
                 <w:txbxContent>
                   <w:p>
@@ -8663,7 +7952,7 @@
       <w:rPr>
         <w:noProof/>
       </w:rPr>
-      <w:t>x</w:t>
+      <w:t>viii</w:t>
     </w:r>
     <w:r>
       <w:fldChar w:fldCharType="end"/>
@@ -8687,7 +7976,7 @@
       <mc:AlternateContent>
         <mc:Choice Requires="wps">
           <w:drawing>
-            <wp:anchor distT="0" distB="0" distL="114300" distR="114300" simplePos="0" relativeHeight="251659264" behindDoc="0" locked="0" layoutInCell="1" allowOverlap="1" wp14:anchorId="297CF413" wp14:editId="39AC412A">
+            <wp:anchor distT="0" distB="0" distL="114300" distR="114300" simplePos="0" relativeHeight="251659264" behindDoc="0" locked="0" layoutInCell="1" allowOverlap="1" wp14:anchorId="7996A366" wp14:editId="23077774">
               <wp:simplePos x="0" y="0"/>
               <wp:positionH relativeFrom="column">
                 <wp:posOffset>-1349639</wp:posOffset>
@@ -8768,7 +8057,7 @@
               <v:stroke joinstyle="miter"/>
               <v:path gradientshapeok="t" o:connecttype="rect"/>
             </v:shapetype>
-            <v:shape id="Text Box 2" o:spid="_x0000_s1027" type="#_x0000_t202" style="position:absolute;left:0;text-align:left;margin-left:-106.25pt;margin-top:2.05pt;width:16.9pt;height:54.45pt;z-index:251659264;visibility:visible;mso-wrap-style:square;mso-width-percent:0;mso-wrap-distance-left:9pt;mso-wrap-distance-top:0;mso-wrap-distance-right:9pt;mso-wrap-distance-bottom:0;mso-position-horizontal:absolute;mso-position-horizontal-relative:text;mso-position-vertical:absolute;mso-position-vertical-relative:text;mso-width-percent:0;mso-width-relative:margin;v-text-anchor:top" o:gfxdata="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" filled="f" stroked="f" strokeweight=".5pt">
+            <v:shape id="Text Box 2" o:spid="_x0000_s1027" type="#_x0000_t202" style="position:absolute;left:0;text-align:left;margin-left:-106.25pt;margin-top:2.05pt;width:16.9pt;height:54.45pt;z-index:251659264;visibility:visible;mso-wrap-style:square;mso-width-percent:0;mso-wrap-distance-left:9pt;mso-wrap-distance-top:0;mso-wrap-distance-right:9pt;mso-wrap-distance-bottom:0;mso-position-horizontal:absolute;mso-position-horizontal-relative:text;mso-position-vertical:absolute;mso-position-vertical-relative:text;mso-width-percent:0;mso-width-relative:margin;v-text-anchor:top" o:gfxdata="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" filled="f" stroked="f" strokeweight=".5pt">
               <v:textbox style="layout-flow:vertical;mso-layout-flow-alt:bottom-to-top">
                 <w:txbxContent>
                   <w:p>
@@ -8831,7 +8120,7 @@
       <w:rPr>
         <w:noProof/>
       </w:rPr>
-      <w:t>xi</w:t>
+      <w:t>vii</w:t>
     </w:r>
     <w:r>
       <w:fldChar w:fldCharType="end"/>
@@ -8863,7 +8152,7 @@
       <w:rPr>
         <w:noProof/>
       </w:rPr>
-      <w:t>26</w:t>
+      <w:t>24</w:t>
     </w:r>
     <w:r>
       <w:fldChar w:fldCharType="end"/>
@@ -8952,7 +8241,7 @@
       <w:rPr>
         <w:noProof/>
       </w:rPr>
-      <w:t>27</w:t>
+      <w:t>23</w:t>
     </w:r>
     <w:r>
       <w:fldChar w:fldCharType="end"/>
@@ -9075,27 +8364,14 @@
         <w:noProof/>
       </w:rPr>
     </w:pPr>
-    <w:r>
-      <w:fldChar w:fldCharType="begin"/>
-    </w:r>
-    <w:r>
-      <w:instrText xml:space="preserve"> STYLEREF  "Title,Thesis Title"  \* MERGEFORMAT </w:instrText>
-    </w:r>
-    <w:r>
-      <w:fldChar w:fldCharType="separate"/>
-    </w:r>
-    <w:r>
-      <w:rPr>
-        <w:noProof/>
-      </w:rPr>
-      <w:t>Thesis Title</w:t>
-    </w:r>
-    <w:r>
-      <w:rPr>
-        <w:noProof/>
-      </w:rPr>
-      <w:fldChar w:fldCharType="end"/>
-    </w:r>
+    <w:fldSimple w:instr=" STYLEREF  &quot;Title,Thesis Title&quot;  \* MERGEFORMAT ">
+      <w:r>
+        <w:rPr>
+          <w:noProof/>
+        </w:rPr>
+        <w:t>Thesis Title</w:t>
+      </w:r>
+    </w:fldSimple>
   </w:p>
 </w:hdr>
 </file>
@@ -9109,54 +8385,25 @@
     <w:r>
       <w:t xml:space="preserve">Chapter </w:t>
     </w:r>
-    <w:r>
-      <w:fldChar w:fldCharType="begin"/>
-    </w:r>
-    <w:r>
-      <w:instrText xml:space="preserve"> STYLEREF  "Heading 1" \n  \* MERGEFORMAT </w:instrText>
-    </w:r>
-    <w:r>
-      <w:fldChar w:fldCharType="separate"/>
-    </w:r>
-    <w:r>
-      <w:rPr>
-        <w:noProof/>
-      </w:rPr>
-      <w:t>8</w:t>
-    </w:r>
-    <w:r>
-      <w:rPr>
-        <w:noProof/>
-      </w:rPr>
-      <w:fldChar w:fldCharType="end"/>
-    </w:r>
+    <w:fldSimple w:instr=" STYLEREF  &quot;Heading 1&quot; \n  \* MERGEFORMAT ">
+      <w:r>
+        <w:rPr>
+          <w:noProof/>
+        </w:rPr>
+        <w:t>5</w:t>
+      </w:r>
+    </w:fldSimple>
     <w:r>
       <w:t xml:space="preserve">: </w:t>
     </w:r>
-    <w:r>
-      <w:fldChar w:fldCharType="begin"/>
-    </w:r>
-    <w:r>
-      <w:instrText xml:space="preserve"> STYLEREF  "</w:instrText>
-    </w:r>
-    <w:r>
-      <w:instrText xml:space="preserve">Heading 1"  \* MERGEFORMAT </w:instrText>
-    </w:r>
-    <w:r>
-      <w:fldChar w:fldCharType="separate"/>
-    </w:r>
-    <w:r>
-      <w:rPr>
-        <w:noProof/>
-      </w:rPr>
-      <w:t>Appendices</w:t>
-    </w:r>
-    <w:r>
-      <w:rPr>
-        <w:noProof/>
-      </w:rPr>
-      <w:fldChar w:fldCharType="end"/>
-    </w:r>
+    <w:fldSimple w:instr=" STYLEREF  &quot;Heading 1&quot;  \* MERGEFORMAT ">
+      <w:r>
+        <w:rPr>
+          <w:noProof/>
+        </w:rPr>
+        <w:t>Appendices</w:t>
+      </w:r>
+    </w:fldSimple>
   </w:p>
 </w:hdr>
 </file>
@@ -9184,7 +8431,7 @@
         <v:path o:extrusionok="f" gradientshapeok="t" o:connecttype="rect"/>
         <o:lock v:ext="edit" aspectratio="t"/>
       </v:shapetype>
-      <v:shape id="_x0000_i1026" type="#_x0000_t75" style="width:15.15pt;height:15.15pt" o:bullet="t">
+      <v:shape id="_x0000_i1044" type="#_x0000_t75" style="width:15.1pt;height:15.1pt" o:bullet="t">
         <v:imagedata r:id="rId1" o:title="logo-bullet"/>
       </v:shape>
     </w:pict>
@@ -9377,7 +8624,7 @@
   <w:abstractNum w:abstractNumId="10">
     <w:nsid w:val="05D316C9"/>
     <w:multiLevelType w:val="multilevel"/>
-    <w:tmpl w:val="12383148"/>
+    <w:tmpl w:val="DA80D976"/>
     <w:lvl w:ilvl="0">
       <w:start w:val="1"/>
       <w:numFmt w:val="decimal"/>
@@ -11844,6 +11091,7 @@
     <w:lsdException w:name="List 4" w:semiHidden="0" w:unhideWhenUsed="0"/>
     <w:lsdException w:name="List 5" w:semiHidden="0" w:unhideWhenUsed="0"/>
     <w:lsdException w:name="Title" w:semiHidden="0" w:unhideWhenUsed="0" w:qFormat="1"/>
+    <w:lsdException w:name="Default Paragraph Font" w:uiPriority="1"/>
     <w:lsdException w:name="Subtitle" w:semiHidden="0" w:unhideWhenUsed="0"/>
     <w:lsdException w:name="Salutation" w:semiHidden="0" w:unhideWhenUsed="0"/>
     <w:lsdException w:name="Date" w:semiHidden="0" w:unhideWhenUsed="0"/>
@@ -11851,6 +11099,7 @@
     <w:lsdException w:name="Hyperlink" w:uiPriority="99"/>
     <w:lsdException w:name="Strong" w:semiHidden="0" w:unhideWhenUsed="0" w:qFormat="1"/>
     <w:lsdException w:name="Emphasis" w:semiHidden="0" w:unhideWhenUsed="0"/>
+    <w:lsdException w:name="No List" w:uiPriority="99"/>
     <w:lsdException w:name="Table Grid" w:semiHidden="0" w:unhideWhenUsed="0"/>
     <w:lsdException w:name="Placeholder Text" w:uiPriority="99" w:unhideWhenUsed="0"/>
     <w:lsdException w:name="No Spacing" w:semiHidden="0" w:uiPriority="1" w:unhideWhenUsed="0" w:qFormat="1"/>
@@ -11968,12 +11217,12 @@
     <w:name w:val="Normal"/>
     <w:autoRedefine/>
     <w:qFormat/>
-    <w:rsid w:val="00410AFC"/>
+    <w:rsid w:val="003A63C8"/>
     <w:pPr>
       <w:tabs>
         <w:tab w:val="left" w:pos="851"/>
       </w:tabs>
-      <w:spacing w:before="120" w:line="360" w:lineRule="auto"/>
+      <w:spacing w:before="240" w:line="480" w:lineRule="auto"/>
       <w:jc w:val="both"/>
     </w:pPr>
     <w:rPr>
@@ -11988,12 +11237,12 @@
     <w:link w:val="Heading1Char"/>
     <w:autoRedefine/>
     <w:qFormat/>
-    <w:rsid w:val="00A423B0"/>
+    <w:rsid w:val="00F26EFE"/>
     <w:pPr>
       <w:keepNext/>
       <w:pageBreakBefore/>
       <w:numPr>
-        <w:numId w:val="35"/>
+        <w:numId w:val="34"/>
       </w:numPr>
       <w:spacing w:before="3000" w:after="1200"/>
       <w:outlineLvl w:val="0"/>
@@ -12001,7 +11250,6 @@
     <w:rPr>
       <w:rFonts w:eastAsia="Times New Roman" w:cs="Arial"/>
       <w:bCs/>
-      <w:smallCaps/>
       <w:kern w:val="32"/>
       <w:sz w:val="72"/>
       <w:szCs w:val="32"/>
@@ -12014,7 +11262,7 @@
     <w:link w:val="Heading2Char"/>
     <w:autoRedefine/>
     <w:qFormat/>
-    <w:rsid w:val="004F3AE0"/>
+    <w:rsid w:val="00F26EFE"/>
     <w:pPr>
       <w:pageBreakBefore w:val="0"/>
       <w:numPr>
@@ -12024,9 +11272,9 @@
       <w:outlineLvl w:val="1"/>
     </w:pPr>
     <w:rPr>
+      <w:b/>
       <w:bCs w:val="0"/>
       <w:iCs/>
-      <w:smallCaps w:val="0"/>
       <w:sz w:val="32"/>
       <w:szCs w:val="28"/>
     </w:rPr>
@@ -12038,7 +11286,7 @@
     <w:link w:val="Heading3Char"/>
     <w:autoRedefine/>
     <w:qFormat/>
-    <w:rsid w:val="009A0C82"/>
+    <w:rsid w:val="00F26EFE"/>
     <w:pPr>
       <w:numPr>
         <w:ilvl w:val="2"/>
@@ -12059,7 +11307,7 @@
     <w:next w:val="Normal"/>
     <w:link w:val="Heading4Char"/>
     <w:qFormat/>
-    <w:rsid w:val="008D3E18"/>
+    <w:rsid w:val="00F26EFE"/>
     <w:pPr>
       <w:numPr>
         <w:ilvl w:val="3"/>
@@ -12079,7 +11327,7 @@
     <w:next w:val="Normal"/>
     <w:link w:val="Heading5Char"/>
     <w:qFormat/>
-    <w:rsid w:val="009A0C82"/>
+    <w:rsid w:val="00F26EFE"/>
     <w:pPr>
       <w:numPr>
         <w:ilvl w:val="4"/>
@@ -12100,7 +11348,7 @@
     <w:next w:val="Normal"/>
     <w:link w:val="Heading6Char"/>
     <w:qFormat/>
-    <w:rsid w:val="004913BB"/>
+    <w:rsid w:val="00F26EFE"/>
     <w:pPr>
       <w:numPr>
         <w:ilvl w:val="5"/>
@@ -12120,13 +11368,13 @@
     <w:semiHidden/>
     <w:unhideWhenUsed/>
     <w:qFormat/>
-    <w:rsid w:val="00877A21"/>
+    <w:rsid w:val="00F26EFE"/>
     <w:pPr>
       <w:keepNext/>
       <w:keepLines/>
       <w:numPr>
         <w:ilvl w:val="6"/>
-        <w:numId w:val="35"/>
+        <w:numId w:val="34"/>
       </w:numPr>
       <w:spacing w:before="200"/>
       <w:outlineLvl w:val="6"/>
@@ -12146,13 +11394,13 @@
     <w:semiHidden/>
     <w:unhideWhenUsed/>
     <w:qFormat/>
-    <w:rsid w:val="00877A21"/>
+    <w:rsid w:val="00F26EFE"/>
     <w:pPr>
       <w:keepNext/>
       <w:keepLines/>
       <w:numPr>
         <w:ilvl w:val="7"/>
-        <w:numId w:val="35"/>
+        <w:numId w:val="34"/>
       </w:numPr>
       <w:spacing w:before="200"/>
       <w:outlineLvl w:val="7"/>
@@ -12172,13 +11420,13 @@
     <w:semiHidden/>
     <w:unhideWhenUsed/>
     <w:qFormat/>
-    <w:rsid w:val="00877A21"/>
+    <w:rsid w:val="00F26EFE"/>
     <w:pPr>
       <w:keepNext/>
       <w:keepLines/>
       <w:numPr>
         <w:ilvl w:val="8"/>
-        <w:numId w:val="35"/>
+        <w:numId w:val="34"/>
       </w:numPr>
       <w:spacing w:before="200"/>
       <w:outlineLvl w:val="8"/>
@@ -12223,7 +11471,7 @@
     <w:name w:val="TableText"/>
     <w:basedOn w:val="Normal"/>
     <w:autoRedefine/>
-    <w:rsid w:val="00AB59FA"/>
+    <w:rsid w:val="00F26EFE"/>
     <w:pPr>
       <w:keepNext/>
       <w:widowControl w:val="0"/>
@@ -12241,7 +11489,7 @@
     <w:name w:val="TableTextNumbered"/>
     <w:basedOn w:val="Normal"/>
     <w:autoRedefine/>
-    <w:rsid w:val="002D795F"/>
+    <w:rsid w:val="00F26EFE"/>
     <w:pPr>
       <w:numPr>
         <w:numId w:val="1"/>
@@ -12255,7 +11503,7 @@
     <w:name w:val="TableTextTab"/>
     <w:basedOn w:val="TableText"/>
     <w:autoRedefine/>
-    <w:rsid w:val="002D795F"/>
+    <w:rsid w:val="00F26EFE"/>
     <w:pPr>
       <w:ind w:left="284"/>
     </w:pPr>
@@ -12265,7 +11513,7 @@
     <w:basedOn w:val="Heading1"/>
     <w:next w:val="Normal"/>
     <w:uiPriority w:val="39"/>
-    <w:rsid w:val="00FA5CE0"/>
+    <w:rsid w:val="00F26EFE"/>
     <w:pPr>
       <w:keepLines/>
       <w:pageBreakBefore w:val="0"/>
@@ -12287,7 +11535,7 @@
   <w:style w:type="paragraph" w:styleId="Header">
     <w:name w:val="header"/>
     <w:autoRedefine/>
-    <w:rsid w:val="00365D7E"/>
+    <w:rsid w:val="00F26EFE"/>
     <w:pPr>
       <w:widowControl w:val="0"/>
       <w:tabs>
@@ -12309,7 +11557,7 @@
     <w:name w:val="Document Map"/>
     <w:basedOn w:val="Normal"/>
     <w:semiHidden/>
-    <w:rsid w:val="005441E0"/>
+    <w:rsid w:val="00F26EFE"/>
     <w:pPr>
       <w:shd w:val="clear" w:color="auto" w:fill="000080"/>
     </w:pPr>
@@ -12325,14 +11573,13 @@
     <w:next w:val="Normal"/>
     <w:autoRedefine/>
     <w:uiPriority w:val="39"/>
-    <w:rsid w:val="00410AFC"/>
+    <w:rsid w:val="00D512F6"/>
     <w:pPr>
       <w:tabs>
         <w:tab w:val="clear" w:pos="851"/>
         <w:tab w:val="left" w:pos="480"/>
         <w:tab w:val="right" w:leader="dot" w:pos="8494"/>
       </w:tabs>
-      <w:spacing w:before="0"/>
     </w:pPr>
     <w:rPr>
       <w:b/>
@@ -12347,17 +11594,16 @@
     <w:next w:val="Normal"/>
     <w:autoRedefine/>
     <w:uiPriority w:val="39"/>
-    <w:rsid w:val="00410AFC"/>
+    <w:rsid w:val="00D512F6"/>
     <w:pPr>
       <w:tabs>
         <w:tab w:val="clear" w:pos="851"/>
         <w:tab w:val="right" w:leader="dot" w:pos="8494"/>
       </w:tabs>
-      <w:spacing w:before="0"/>
+      <w:spacing w:before="0" w:line="240" w:lineRule="auto"/>
       <w:ind w:left="238"/>
     </w:pPr>
     <w:rPr>
-      <w:smallCaps/>
       <w:szCs w:val="20"/>
     </w:rPr>
   </w:style>
@@ -12367,12 +11613,13 @@
     <w:next w:val="Normal"/>
     <w:autoRedefine/>
     <w:uiPriority w:val="39"/>
-    <w:rsid w:val="00410AFC"/>
+    <w:rsid w:val="00D512F6"/>
     <w:pPr>
       <w:tabs>
         <w:tab w:val="clear" w:pos="851"/>
+        <w:tab w:val="right" w:leader="dot" w:pos="8494"/>
       </w:tabs>
-      <w:spacing w:before="0"/>
+      <w:spacing w:before="0" w:line="240" w:lineRule="auto"/>
       <w:ind w:left="482"/>
     </w:pPr>
     <w:rPr>
@@ -12387,7 +11634,7 @@
     <w:next w:val="Normal"/>
     <w:autoRedefine/>
     <w:semiHidden/>
-    <w:rsid w:val="00C140B9"/>
+    <w:rsid w:val="00F26EFE"/>
     <w:pPr>
       <w:tabs>
         <w:tab w:val="clear" w:pos="851"/>
@@ -12406,7 +11653,7 @@
     <w:next w:val="Normal"/>
     <w:autoRedefine/>
     <w:semiHidden/>
-    <w:rsid w:val="00C140B9"/>
+    <w:rsid w:val="00F26EFE"/>
     <w:pPr>
       <w:tabs>
         <w:tab w:val="clear" w:pos="851"/>
@@ -12425,7 +11672,7 @@
     <w:next w:val="Normal"/>
     <w:autoRedefine/>
     <w:semiHidden/>
-    <w:rsid w:val="00C140B9"/>
+    <w:rsid w:val="00F26EFE"/>
     <w:pPr>
       <w:tabs>
         <w:tab w:val="clear" w:pos="851"/>
@@ -12444,7 +11691,7 @@
     <w:next w:val="Normal"/>
     <w:autoRedefine/>
     <w:semiHidden/>
-    <w:rsid w:val="00C140B9"/>
+    <w:rsid w:val="00F26EFE"/>
     <w:pPr>
       <w:tabs>
         <w:tab w:val="clear" w:pos="851"/>
@@ -12463,7 +11710,7 @@
     <w:next w:val="Normal"/>
     <w:autoRedefine/>
     <w:semiHidden/>
-    <w:rsid w:val="00C140B9"/>
+    <w:rsid w:val="00F26EFE"/>
     <w:pPr>
       <w:tabs>
         <w:tab w:val="clear" w:pos="851"/>
@@ -12482,7 +11729,7 @@
     <w:next w:val="Normal"/>
     <w:autoRedefine/>
     <w:semiHidden/>
-    <w:rsid w:val="00C140B9"/>
+    <w:rsid w:val="00F26EFE"/>
     <w:pPr>
       <w:tabs>
         <w:tab w:val="clear" w:pos="851"/>
@@ -12498,7 +11745,7 @@
   <w:style w:type="character" w:styleId="Hyperlink">
     <w:name w:val="Hyperlink"/>
     <w:uiPriority w:val="99"/>
-    <w:rsid w:val="00C140B9"/>
+    <w:rsid w:val="00F26EFE"/>
     <w:rPr>
       <w:color w:val="0000FF"/>
       <w:u w:val="single"/>
@@ -12508,7 +11755,7 @@
     <w:name w:val="footer"/>
     <w:aliases w:val="Footer Left"/>
     <w:link w:val="FooterChar"/>
-    <w:rsid w:val="00365D7E"/>
+    <w:rsid w:val="00F26EFE"/>
     <w:pPr>
       <w:tabs>
         <w:tab w:val="center" w:pos="4153"/>
@@ -12524,13 +11771,13 @@
   <w:style w:type="character" w:styleId="PageNumber">
     <w:name w:val="page number"/>
     <w:basedOn w:val="DefaultParagraphFont"/>
-    <w:rsid w:val="00DA6555"/>
+    <w:rsid w:val="00F26EFE"/>
   </w:style>
   <w:style w:type="paragraph" w:customStyle="1" w:styleId="TitleCentre">
     <w:name w:val="TitleCentre"/>
     <w:basedOn w:val="Header"/>
     <w:autoRedefine/>
-    <w:rsid w:val="007522E0"/>
+    <w:rsid w:val="00F26EFE"/>
     <w:pPr>
       <w:spacing w:before="240"/>
     </w:pPr>
@@ -12542,7 +11789,7 @@
   <w:style w:type="table" w:styleId="TableGrid">
     <w:name w:val="Table Grid"/>
     <w:basedOn w:val="TableNormal"/>
-    <w:rsid w:val="00AB59FA"/>
+    <w:rsid w:val="00F26EFE"/>
     <w:pPr>
       <w:jc w:val="center"/>
     </w:pPr>
@@ -12582,7 +11829,7 @@
     <w:name w:val="Balloon Text"/>
     <w:basedOn w:val="Normal"/>
     <w:link w:val="BalloonTextChar"/>
-    <w:rsid w:val="004E0B3E"/>
+    <w:rsid w:val="00F26EFE"/>
     <w:rPr>
       <w:rFonts w:ascii="Tahoma" w:hAnsi="Tahoma" w:cs="Tahoma"/>
       <w:sz w:val="16"/>
@@ -12593,7 +11840,7 @@
     <w:name w:val="Balloon Text Char"/>
     <w:basedOn w:val="DefaultParagraphFont"/>
     <w:link w:val="BalloonText"/>
-    <w:rsid w:val="004E0B3E"/>
+    <w:rsid w:val="00F26EFE"/>
     <w:rPr>
       <w:rFonts w:ascii="Tahoma" w:eastAsia="Times New Roman" w:hAnsi="Tahoma" w:cs="Tahoma"/>
       <w:sz w:val="16"/>
@@ -12604,7 +11851,7 @@
     <w:name w:val="TableHeadText"/>
     <w:basedOn w:val="TableText"/>
     <w:autoRedefine/>
-    <w:rsid w:val="00523508"/>
+    <w:rsid w:val="00F26EFE"/>
     <w:pPr>
       <w:jc w:val="center"/>
     </w:pPr>
@@ -12618,15 +11865,15 @@
     <w:link w:val="Heading1-NoNumberChar"/>
     <w:autoRedefine/>
     <w:qFormat/>
-    <w:rsid w:val="00832193"/>
+    <w:rsid w:val="00F26EFE"/>
     <w:pPr>
       <w:spacing w:before="120" w:after="240"/>
       <w:jc w:val="center"/>
     </w:pPr>
     <w:rPr>
       <w:rFonts w:eastAsia="Times New Roman" w:cs="Arial"/>
+      <w:b/>
       <w:bCs/>
-      <w:smallCaps/>
       <w:kern w:val="32"/>
       <w:sz w:val="36"/>
       <w:szCs w:val="28"/>
@@ -12639,7 +11886,7 @@
     <w:next w:val="Normal"/>
     <w:autoRedefine/>
     <w:qFormat/>
-    <w:rsid w:val="000C1C0C"/>
+    <w:rsid w:val="00F26EFE"/>
     <w:pPr>
       <w:numPr>
         <w:ilvl w:val="0"/>
@@ -12653,9 +11900,10 @@
   <w:style w:type="character" w:customStyle="1" w:styleId="Heading4Char">
     <w:name w:val="Heading 4 Char"/>
     <w:link w:val="Heading4"/>
-    <w:rsid w:val="008D3E18"/>
+    <w:rsid w:val="00F26EFE"/>
     <w:rPr>
-      <w:rFonts w:ascii="Cambria" w:eastAsia="Times New Roman" w:hAnsi="Cambria" w:cs="Courier New"/>
+      <w:rFonts w:eastAsia="Times New Roman" w:cs="Courier New"/>
+      <w:b/>
       <w:bCs/>
       <w:iCs/>
       <w:kern w:val="32"/>
@@ -12667,9 +11915,10 @@
   <w:style w:type="character" w:customStyle="1" w:styleId="Heading2Char">
     <w:name w:val="Heading 2 Char"/>
     <w:link w:val="Heading2"/>
-    <w:rsid w:val="004F3AE0"/>
+    <w:rsid w:val="00F26EFE"/>
     <w:rPr>
-      <w:rFonts w:ascii="Cambria" w:eastAsia="Times New Roman" w:hAnsi="Cambria" w:cs="Arial"/>
+      <w:rFonts w:eastAsia="Times New Roman" w:cs="Arial"/>
+      <w:b/>
       <w:iCs/>
       <w:kern w:val="32"/>
       <w:sz w:val="32"/>
@@ -12679,9 +11928,10 @@
   <w:style w:type="character" w:customStyle="1" w:styleId="Heading3Char">
     <w:name w:val="Heading 3 Char"/>
     <w:link w:val="Heading3"/>
-    <w:rsid w:val="009A0C82"/>
+    <w:rsid w:val="00F26EFE"/>
     <w:rPr>
-      <w:rFonts w:ascii="Cambria" w:eastAsia="Times New Roman" w:hAnsi="Cambria" w:cs="Courier New"/>
+      <w:rFonts w:eastAsia="Times New Roman" w:cs="Courier New"/>
+      <w:b/>
       <w:iCs/>
       <w:kern w:val="32"/>
       <w:sz w:val="28"/>
@@ -12693,7 +11943,7 @@
     <w:basedOn w:val="Normal"/>
     <w:autoRedefine/>
     <w:qFormat/>
-    <w:rsid w:val="00213188"/>
+    <w:rsid w:val="00F26EFE"/>
     <w:pPr>
       <w:numPr>
         <w:numId w:val="37"/>
@@ -12711,14 +11961,14 @@
     <w:basedOn w:val="Normal"/>
     <w:autoRedefine/>
     <w:qFormat/>
-    <w:rsid w:val="00CC53F6"/>
+    <w:rsid w:val="00F26EFE"/>
   </w:style>
   <w:style w:type="character" w:styleId="PlaceholderText">
     <w:name w:val="Placeholder Text"/>
     <w:basedOn w:val="DefaultParagraphFont"/>
     <w:uiPriority w:val="99"/>
     <w:semiHidden/>
-    <w:rsid w:val="00A82EDF"/>
+    <w:rsid w:val="00F26EFE"/>
     <w:rPr>
       <w:color w:val="808080"/>
     </w:rPr>
@@ -12728,10 +11978,10 @@
     <w:basedOn w:val="Normal"/>
     <w:autoRedefine/>
     <w:qFormat/>
-    <w:rsid w:val="00FA5CE0"/>
+    <w:rsid w:val="00F26EFE"/>
     <w:pPr>
       <w:numPr>
-        <w:numId w:val="20"/>
+        <w:numId w:val="38"/>
       </w:numPr>
     </w:pPr>
   </w:style>
@@ -12740,7 +11990,7 @@
     <w:basedOn w:val="Normal"/>
     <w:next w:val="Normal"/>
     <w:autoRedefine/>
-    <w:rsid w:val="004E0B3E"/>
+    <w:rsid w:val="00F26EFE"/>
     <w:pPr>
       <w:keepNext/>
       <w:spacing w:line="240" w:lineRule="exact"/>
@@ -12757,7 +12007,7 @@
     <w:basedOn w:val="Normal"/>
     <w:next w:val="Normal"/>
     <w:uiPriority w:val="99"/>
-    <w:rsid w:val="00A86C04"/>
+    <w:rsid w:val="003A63C8"/>
     <w:pPr>
       <w:tabs>
         <w:tab w:val="clear" w:pos="851"/>
@@ -12765,7 +12015,6 @@
       <w:ind w:left="482" w:hanging="482"/>
     </w:pPr>
     <w:rPr>
-      <w:smallCaps/>
       <w:szCs w:val="20"/>
     </w:rPr>
   </w:style>
@@ -12773,7 +12022,7 @@
     <w:name w:val="Normal NoSpaceAfter"/>
     <w:basedOn w:val="Normal"/>
     <w:autoRedefine/>
-    <w:rsid w:val="00201B72"/>
+    <w:rsid w:val="00F26EFE"/>
   </w:style>
   <w:style w:type="paragraph" w:styleId="Quote">
     <w:name w:val="Quote"/>
@@ -12782,7 +12031,7 @@
     <w:link w:val="QuoteChar"/>
     <w:uiPriority w:val="29"/>
     <w:qFormat/>
-    <w:rsid w:val="005B43CE"/>
+    <w:rsid w:val="00F26EFE"/>
     <w:pPr>
       <w:ind w:left="567" w:right="567"/>
     </w:pPr>
@@ -12796,20 +12045,20 @@
     <w:name w:val="Quote Char"/>
     <w:link w:val="Quote"/>
     <w:uiPriority w:val="29"/>
-    <w:rsid w:val="005B43CE"/>
+    <w:rsid w:val="00F26EFE"/>
     <w:rPr>
-      <w:rFonts w:ascii="Cambria" w:eastAsia="Times New Roman" w:hAnsi="Cambria"/>
+      <w:rFonts w:eastAsia="Times New Roman"/>
       <w:i/>
       <w:iCs/>
       <w:color w:val="000000"/>
-      <w:sz w:val="22"/>
+      <w:sz w:val="24"/>
       <w:szCs w:val="24"/>
     </w:rPr>
   </w:style>
   <w:style w:type="paragraph" w:styleId="List">
     <w:name w:val="List"/>
     <w:basedOn w:val="Normal"/>
-    <w:rsid w:val="00201B72"/>
+    <w:rsid w:val="00F26EFE"/>
     <w:pPr>
       <w:ind w:left="283" w:hanging="283"/>
       <w:contextualSpacing/>
@@ -12820,7 +12069,7 @@
     <w:basedOn w:val="Bullet"/>
     <w:autoRedefine/>
     <w:qFormat/>
-    <w:rsid w:val="00D614FA"/>
+    <w:rsid w:val="00F26EFE"/>
     <w:pPr>
       <w:numPr>
         <w:ilvl w:val="1"/>
@@ -12830,9 +12079,10 @@
   <w:style w:type="character" w:customStyle="1" w:styleId="Heading5Char">
     <w:name w:val="Heading 5 Char"/>
     <w:link w:val="Heading5"/>
-    <w:rsid w:val="009A0C82"/>
+    <w:rsid w:val="00F26EFE"/>
     <w:rPr>
-      <w:rFonts w:ascii="Cambria" w:eastAsia="Times New Roman" w:hAnsi="Cambria" w:cs="Courier New"/>
+      <w:rFonts w:eastAsia="Times New Roman" w:cs="Courier New"/>
+      <w:b/>
       <w:i/>
       <w:kern w:val="32"/>
       <w:sz w:val="24"/>
@@ -12843,13 +12093,14 @@
   <w:style w:type="character" w:customStyle="1" w:styleId="Heading6Char">
     <w:name w:val="Heading 6 Char"/>
     <w:link w:val="Heading6"/>
-    <w:rsid w:val="004913BB"/>
+    <w:rsid w:val="00F26EFE"/>
     <w:rPr>
-      <w:rFonts w:ascii="Cambria" w:eastAsia="Times New Roman" w:hAnsi="Cambria" w:cs="Courier New"/>
+      <w:rFonts w:eastAsia="Times New Roman" w:cs="Courier New"/>
+      <w:b/>
       <w:bCs/>
       <w:i/>
       <w:kern w:val="32"/>
-      <w:sz w:val="26"/>
+      <w:sz w:val="24"/>
       <w:szCs w:val="22"/>
       <w:lang w:eastAsia="en-US"/>
     </w:rPr>
@@ -12858,7 +12109,7 @@
     <w:name w:val="ContentsTable"/>
     <w:basedOn w:val="TOC1"/>
     <w:autoRedefine/>
-    <w:rsid w:val="00877A21"/>
+    <w:rsid w:val="00F26EFE"/>
     <w:pPr>
       <w:tabs>
         <w:tab w:val="right" w:leader="dot" w:pos="8296"/>
@@ -12871,7 +12122,7 @@
   <w:style w:type="paragraph" w:styleId="List2">
     <w:name w:val="List 2"/>
     <w:basedOn w:val="Normal"/>
-    <w:rsid w:val="0040216E"/>
+    <w:rsid w:val="00F26EFE"/>
     <w:pPr>
       <w:ind w:left="566" w:hanging="283"/>
       <w:contextualSpacing/>
@@ -12880,7 +12131,7 @@
   <w:style w:type="paragraph" w:styleId="List3">
     <w:name w:val="List 3"/>
     <w:basedOn w:val="Normal"/>
-    <w:rsid w:val="0040216E"/>
+    <w:rsid w:val="00F26EFE"/>
     <w:pPr>
       <w:ind w:left="849" w:hanging="283"/>
       <w:contextualSpacing/>
@@ -12889,7 +12140,7 @@
   <w:style w:type="paragraph" w:styleId="List4">
     <w:name w:val="List 4"/>
     <w:basedOn w:val="Normal"/>
-    <w:rsid w:val="0040216E"/>
+    <w:rsid w:val="00F26EFE"/>
     <w:pPr>
       <w:ind w:left="1132" w:hanging="283"/>
       <w:contextualSpacing/>
@@ -12898,7 +12149,7 @@
   <w:style w:type="paragraph" w:styleId="List5">
     <w:name w:val="List 5"/>
     <w:basedOn w:val="Normal"/>
-    <w:rsid w:val="0040216E"/>
+    <w:rsid w:val="00F26EFE"/>
     <w:pPr>
       <w:ind w:left="1415" w:hanging="283"/>
       <w:contextualSpacing/>
@@ -12909,7 +12160,7 @@
     <w:basedOn w:val="Footer"/>
     <w:autoRedefine/>
     <w:qFormat/>
-    <w:rsid w:val="00262400"/>
+    <w:rsid w:val="00F26EFE"/>
     <w:pPr>
       <w:jc w:val="center"/>
     </w:pPr>
@@ -12919,7 +12170,7 @@
     <w:basedOn w:val="Normal"/>
     <w:uiPriority w:val="34"/>
     <w:qFormat/>
-    <w:rsid w:val="00C42B1E"/>
+    <w:rsid w:val="00F26EFE"/>
     <w:pPr>
       <w:ind w:left="720"/>
       <w:contextualSpacing/>
@@ -12932,7 +12183,7 @@
     <w:next w:val="Normal"/>
     <w:link w:val="TitleChar"/>
     <w:qFormat/>
-    <w:rsid w:val="00A423B0"/>
+    <w:rsid w:val="00F26EFE"/>
     <w:pPr>
       <w:spacing w:after="300"/>
       <w:contextualSpacing/>
@@ -12940,8 +12191,6 @@
     </w:pPr>
     <w:rPr>
       <w:rFonts w:eastAsiaTheme="majorEastAsia" w:cstheme="majorBidi"/>
-      <w:i/>
-      <w:smallCaps/>
       <w:spacing w:val="5"/>
       <w:kern w:val="28"/>
       <w:sz w:val="52"/>
@@ -12953,11 +12202,9 @@
     <w:aliases w:val="Thesis Title Char"/>
     <w:basedOn w:val="DefaultParagraphFont"/>
     <w:link w:val="Title"/>
-    <w:rsid w:val="00A423B0"/>
+    <w:rsid w:val="00F26EFE"/>
     <w:rPr>
       <w:rFonts w:eastAsiaTheme="majorEastAsia" w:cstheme="majorBidi"/>
-      <w:i/>
-      <w:smallCaps/>
       <w:spacing w:val="5"/>
       <w:kern w:val="28"/>
       <w:sz w:val="52"/>
@@ -12970,19 +12217,21 @@
     <w:link w:val="CoverPageDetailsChar"/>
     <w:autoRedefine/>
     <w:qFormat/>
-    <w:rsid w:val="00E062F9"/>
+    <w:rsid w:val="00F26EFE"/>
     <w:pPr>
       <w:jc w:val="center"/>
     </w:pPr>
     <w:rPr>
       <w:b/>
+      <w:sz w:val="32"/>
+      <w:szCs w:val="32"/>
     </w:rPr>
   </w:style>
   <w:style w:type="paragraph" w:styleId="NoSpacing">
     <w:name w:val="No Spacing"/>
     <w:uiPriority w:val="1"/>
     <w:qFormat/>
-    <w:rsid w:val="00A423B0"/>
+    <w:rsid w:val="00F26EFE"/>
     <w:pPr>
       <w:tabs>
         <w:tab w:val="left" w:pos="851"/>
@@ -13000,12 +12249,12 @@
     <w:name w:val="Cover Page Details Char"/>
     <w:basedOn w:val="DefaultParagraphFont"/>
     <w:link w:val="CoverPageDetails"/>
-    <w:rsid w:val="00E062F9"/>
+    <w:rsid w:val="00F26EFE"/>
     <w:rPr>
-      <w:rFonts w:ascii="Cambria" w:eastAsia="Times New Roman" w:hAnsi="Cambria"/>
+      <w:rFonts w:eastAsia="Times New Roman"/>
       <w:b/>
-      <w:sz w:val="22"/>
-      <w:szCs w:val="24"/>
+      <w:sz w:val="32"/>
+      <w:szCs w:val="32"/>
     </w:rPr>
   </w:style>
   <w:style w:type="character" w:customStyle="1" w:styleId="Heading7Char">
@@ -13013,13 +12262,13 @@
     <w:basedOn w:val="DefaultParagraphFont"/>
     <w:link w:val="Heading7"/>
     <w:semiHidden/>
-    <w:rsid w:val="00877A21"/>
+    <w:rsid w:val="00F26EFE"/>
     <w:rPr>
       <w:rFonts w:asciiTheme="majorHAnsi" w:eastAsiaTheme="majorEastAsia" w:hAnsiTheme="majorHAnsi" w:cstheme="majorBidi"/>
       <w:i/>
       <w:iCs/>
       <w:color w:val="404040" w:themeColor="text1" w:themeTint="BF"/>
-      <w:sz w:val="22"/>
+      <w:sz w:val="24"/>
       <w:szCs w:val="24"/>
     </w:rPr>
   </w:style>
@@ -13028,7 +12277,7 @@
     <w:basedOn w:val="DefaultParagraphFont"/>
     <w:link w:val="Heading8"/>
     <w:semiHidden/>
-    <w:rsid w:val="00877A21"/>
+    <w:rsid w:val="00F26EFE"/>
     <w:rPr>
       <w:rFonts w:asciiTheme="majorHAnsi" w:eastAsiaTheme="majorEastAsia" w:hAnsiTheme="majorHAnsi" w:cstheme="majorBidi"/>
       <w:color w:val="404040" w:themeColor="text1" w:themeTint="BF"/>
@@ -13039,7 +12288,7 @@
     <w:basedOn w:val="DefaultParagraphFont"/>
     <w:link w:val="Heading9"/>
     <w:semiHidden/>
-    <w:rsid w:val="00877A21"/>
+    <w:rsid w:val="00F26EFE"/>
     <w:rPr>
       <w:rFonts w:asciiTheme="majorHAnsi" w:eastAsiaTheme="majorEastAsia" w:hAnsiTheme="majorHAnsi" w:cstheme="majorBidi"/>
       <w:i/>
@@ -13054,7 +12303,7 @@
     <w:link w:val="AppendixHeading1Char"/>
     <w:autoRedefine/>
     <w:qFormat/>
-    <w:rsid w:val="00282D7C"/>
+    <w:rsid w:val="00F26EFE"/>
     <w:pPr>
       <w:keepNext/>
       <w:pageBreakBefore/>
@@ -13066,11 +12315,10 @@
     <w:name w:val="Heading 1 Char"/>
     <w:basedOn w:val="DefaultParagraphFont"/>
     <w:link w:val="Heading1"/>
-    <w:rsid w:val="00A423B0"/>
+    <w:rsid w:val="00F26EFE"/>
     <w:rPr>
       <w:rFonts w:eastAsia="Times New Roman" w:cs="Arial"/>
       <w:bCs/>
-      <w:smallCaps/>
       <w:kern w:val="32"/>
       <w:sz w:val="72"/>
       <w:szCs w:val="32"/>
@@ -13080,11 +12328,11 @@
     <w:name w:val="Heading 1 - No Number Char"/>
     <w:basedOn w:val="Heading1Char"/>
     <w:link w:val="Heading1-NoNumber"/>
-    <w:rsid w:val="00832193"/>
+    <w:rsid w:val="00F26EFE"/>
     <w:rPr>
       <w:rFonts w:eastAsia="Times New Roman" w:cs="Arial"/>
+      <w:b/>
       <w:bCs/>
-      <w:smallCaps/>
       <w:kern w:val="32"/>
       <w:sz w:val="36"/>
       <w:szCs w:val="28"/>
@@ -13095,11 +12343,11 @@
     <w:name w:val="Appendix Heading 1 Char"/>
     <w:basedOn w:val="Heading1-NoNumberChar"/>
     <w:link w:val="AppendixHeading1"/>
-    <w:rsid w:val="00282D7C"/>
+    <w:rsid w:val="00F26EFE"/>
     <w:rPr>
-      <w:rFonts w:ascii="Cambria" w:eastAsia="Times New Roman" w:hAnsi="Cambria" w:cs="Arial"/>
+      <w:rFonts w:eastAsia="Times New Roman" w:cs="Arial"/>
+      <w:b/>
       <w:bCs/>
-      <w:smallCaps/>
       <w:kern w:val="32"/>
       <w:sz w:val="36"/>
       <w:szCs w:val="28"/>
@@ -13112,7 +12360,7 @@
     <w:next w:val="Normal"/>
     <w:autoRedefine/>
     <w:uiPriority w:val="99"/>
-    <w:rsid w:val="00A64854"/>
+    <w:rsid w:val="00F26EFE"/>
     <w:pPr>
       <w:tabs>
         <w:tab w:val="clear" w:pos="851"/>
@@ -13125,7 +12373,7 @@
     <w:basedOn w:val="Footer"/>
     <w:link w:val="Footer-RightChar"/>
     <w:autoRedefine/>
-    <w:rsid w:val="008C764E"/>
+    <w:rsid w:val="00F26EFE"/>
     <w:pPr>
       <w:tabs>
         <w:tab w:val="clear" w:pos="4153"/>
@@ -13141,7 +12389,7 @@
     <w:aliases w:val="Footer Left Char"/>
     <w:basedOn w:val="DefaultParagraphFont"/>
     <w:link w:val="Footer"/>
-    <w:rsid w:val="00365D7E"/>
+    <w:rsid w:val="00F26EFE"/>
     <w:rPr>
       <w:rFonts w:eastAsia="Times New Roman"/>
       <w:szCs w:val="24"/>
@@ -13151,10 +12399,9 @@
     <w:name w:val="Footer - Right Char"/>
     <w:basedOn w:val="FooterChar"/>
     <w:link w:val="Footer-Right"/>
-    <w:rsid w:val="008C764E"/>
+    <w:rsid w:val="00F26EFE"/>
     <w:rPr>
-      <w:rFonts w:ascii="Cambria" w:eastAsia="Times New Roman" w:hAnsi="Cambria"/>
-      <w:sz w:val="22"/>
+      <w:rFonts w:eastAsia="Times New Roman"/>
       <w:szCs w:val="24"/>
     </w:rPr>
   </w:style>
@@ -13164,7 +12411,7 @@
     <w:next w:val="Normal"/>
     <w:unhideWhenUsed/>
     <w:qFormat/>
-    <w:rsid w:val="002F4955"/>
+    <w:rsid w:val="00F26EFE"/>
     <w:pPr>
       <w:spacing w:after="200"/>
     </w:pPr>
@@ -13180,7 +12427,7 @@
     <w:link w:val="DedicationChar"/>
     <w:autoRedefine/>
     <w:qFormat/>
-    <w:rsid w:val="0087620B"/>
+    <w:rsid w:val="00F26EFE"/>
     <w:pPr>
       <w:ind w:left="0" w:right="0"/>
       <w:jc w:val="center"/>
@@ -13190,13 +12437,13 @@
     <w:name w:val="Dedication Char"/>
     <w:basedOn w:val="QuoteChar"/>
     <w:link w:val="Dedication"/>
-    <w:rsid w:val="0087620B"/>
+    <w:rsid w:val="00F26EFE"/>
     <w:rPr>
-      <w:rFonts w:ascii="Cambria" w:eastAsia="Times New Roman" w:hAnsi="Cambria"/>
+      <w:rFonts w:eastAsia="Times New Roman"/>
       <w:i/>
       <w:iCs/>
       <w:color w:val="000000"/>
-      <w:sz w:val="22"/>
+      <w:sz w:val="24"/>
       <w:szCs w:val="24"/>
     </w:rPr>
   </w:style>
@@ -13204,7 +12451,7 @@
     <w:name w:val="footnote text"/>
     <w:basedOn w:val="Normal"/>
     <w:link w:val="FootnoteTextChar"/>
-    <w:rsid w:val="00523508"/>
+    <w:rsid w:val="00F26EFE"/>
     <w:pPr>
       <w:spacing w:before="0"/>
     </w:pPr>
@@ -13217,7 +12464,7 @@
     <w:name w:val="Footnote Text Char"/>
     <w:basedOn w:val="DefaultParagraphFont"/>
     <w:link w:val="FootnoteText"/>
-    <w:rsid w:val="00523508"/>
+    <w:rsid w:val="00F26EFE"/>
     <w:rPr>
       <w:rFonts w:eastAsia="Times New Roman"/>
     </w:rPr>
@@ -13225,7 +12472,7 @@
   <w:style w:type="character" w:styleId="FootnoteReference">
     <w:name w:val="footnote reference"/>
     <w:basedOn w:val="DefaultParagraphFont"/>
-    <w:rsid w:val="008B1881"/>
+    <w:rsid w:val="00F26EFE"/>
     <w:rPr>
       <w:vertAlign w:val="superscript"/>
     </w:rPr>
@@ -13236,7 +12483,7 @@
     <w:link w:val="CreditChar"/>
     <w:autoRedefine/>
     <w:locked/>
-    <w:rsid w:val="00FA5CE0"/>
+    <w:rsid w:val="00F26EFE"/>
     <w:pPr>
       <w:spacing w:before="0"/>
     </w:pPr>
@@ -13249,9 +12496,9 @@
     <w:name w:val="Credit Char"/>
     <w:basedOn w:val="Footer-RightChar"/>
     <w:link w:val="Credit"/>
-    <w:rsid w:val="00FA5CE0"/>
+    <w:rsid w:val="00F26EFE"/>
     <w:rPr>
-      <w:rFonts w:ascii="Cambria" w:eastAsia="Times New Roman" w:hAnsi="Cambria"/>
+      <w:rFonts w:eastAsia="Times New Roman"/>
       <w:sz w:val="4"/>
       <w:szCs w:val="4"/>
     </w:rPr>
@@ -13260,7 +12507,7 @@
     <w:name w:val="endnote text"/>
     <w:basedOn w:val="Normal"/>
     <w:link w:val="EndnoteTextChar"/>
-    <w:rsid w:val="00AB59FA"/>
+    <w:rsid w:val="00F26EFE"/>
     <w:pPr>
       <w:spacing w:before="0"/>
     </w:pPr>
@@ -13273,15 +12520,15 @@
     <w:name w:val="Endnote Text Char"/>
     <w:basedOn w:val="DefaultParagraphFont"/>
     <w:link w:val="EndnoteText"/>
-    <w:rsid w:val="00AB59FA"/>
+    <w:rsid w:val="00F26EFE"/>
     <w:rPr>
-      <w:rFonts w:ascii="Cambria" w:eastAsia="Times New Roman" w:hAnsi="Cambria"/>
+      <w:rFonts w:eastAsia="Times New Roman"/>
     </w:rPr>
   </w:style>
   <w:style w:type="character" w:styleId="EndnoteReference">
     <w:name w:val="endnote reference"/>
     <w:basedOn w:val="DefaultParagraphFont"/>
-    <w:rsid w:val="00AB59FA"/>
+    <w:rsid w:val="00F26EFE"/>
     <w:rPr>
       <w:vertAlign w:val="superscript"/>
     </w:rPr>
@@ -13321,6 +12568,7 @@
     <w:lsdException w:name="List 4" w:semiHidden="0" w:unhideWhenUsed="0"/>
     <w:lsdException w:name="List 5" w:semiHidden="0" w:unhideWhenUsed="0"/>
     <w:lsdException w:name="Title" w:semiHidden="0" w:unhideWhenUsed="0" w:qFormat="1"/>
+    <w:lsdException w:name="Default Paragraph Font" w:uiPriority="1"/>
     <w:lsdException w:name="Subtitle" w:semiHidden="0" w:unhideWhenUsed="0"/>
     <w:lsdException w:name="Salutation" w:semiHidden="0" w:unhideWhenUsed="0"/>
     <w:lsdException w:name="Date" w:semiHidden="0" w:unhideWhenUsed="0"/>
@@ -13328,6 +12576,7 @@
     <w:lsdException w:name="Hyperlink" w:uiPriority="99"/>
     <w:lsdException w:name="Strong" w:semiHidden="0" w:unhideWhenUsed="0" w:qFormat="1"/>
     <w:lsdException w:name="Emphasis" w:semiHidden="0" w:unhideWhenUsed="0"/>
+    <w:lsdException w:name="No List" w:uiPriority="99"/>
     <w:lsdException w:name="Table Grid" w:semiHidden="0" w:unhideWhenUsed="0"/>
     <w:lsdException w:name="Placeholder Text" w:uiPriority="99" w:unhideWhenUsed="0"/>
     <w:lsdException w:name="No Spacing" w:semiHidden="0" w:uiPriority="1" w:unhideWhenUsed="0" w:qFormat="1"/>
@@ -13445,12 +12694,12 @@
     <w:name w:val="Normal"/>
     <w:autoRedefine/>
     <w:qFormat/>
-    <w:rsid w:val="00410AFC"/>
+    <w:rsid w:val="003A63C8"/>
     <w:pPr>
       <w:tabs>
         <w:tab w:val="left" w:pos="851"/>
       </w:tabs>
-      <w:spacing w:before="120" w:line="360" w:lineRule="auto"/>
+      <w:spacing w:before="240" w:line="480" w:lineRule="auto"/>
       <w:jc w:val="both"/>
     </w:pPr>
     <w:rPr>
@@ -13465,12 +12714,12 @@
     <w:link w:val="Heading1Char"/>
     <w:autoRedefine/>
     <w:qFormat/>
-    <w:rsid w:val="00A423B0"/>
+    <w:rsid w:val="00F26EFE"/>
     <w:pPr>
       <w:keepNext/>
       <w:pageBreakBefore/>
       <w:numPr>
-        <w:numId w:val="35"/>
+        <w:numId w:val="34"/>
       </w:numPr>
       <w:spacing w:before="3000" w:after="1200"/>
       <w:outlineLvl w:val="0"/>
@@ -13478,7 +12727,6 @@
     <w:rPr>
       <w:rFonts w:eastAsia="Times New Roman" w:cs="Arial"/>
       <w:bCs/>
-      <w:smallCaps/>
       <w:kern w:val="32"/>
       <w:sz w:val="72"/>
       <w:szCs w:val="32"/>
@@ -13491,7 +12739,7 @@
     <w:link w:val="Heading2Char"/>
     <w:autoRedefine/>
     <w:qFormat/>
-    <w:rsid w:val="004F3AE0"/>
+    <w:rsid w:val="00F26EFE"/>
     <w:pPr>
       <w:pageBreakBefore w:val="0"/>
       <w:numPr>
@@ -13501,9 +12749,9 @@
       <w:outlineLvl w:val="1"/>
     </w:pPr>
     <w:rPr>
+      <w:b/>
       <w:bCs w:val="0"/>
       <w:iCs/>
-      <w:smallCaps w:val="0"/>
       <w:sz w:val="32"/>
       <w:szCs w:val="28"/>
     </w:rPr>
@@ -13515,7 +12763,7 @@
     <w:link w:val="Heading3Char"/>
     <w:autoRedefine/>
     <w:qFormat/>
-    <w:rsid w:val="009A0C82"/>
+    <w:rsid w:val="00F26EFE"/>
     <w:pPr>
       <w:numPr>
         <w:ilvl w:val="2"/>
@@ -13536,7 +12784,7 @@
     <w:next w:val="Normal"/>
     <w:link w:val="Heading4Char"/>
     <w:qFormat/>
-    <w:rsid w:val="008D3E18"/>
+    <w:rsid w:val="00F26EFE"/>
     <w:pPr>
       <w:numPr>
         <w:ilvl w:val="3"/>
@@ -13556,7 +12804,7 @@
     <w:next w:val="Normal"/>
     <w:link w:val="Heading5Char"/>
     <w:qFormat/>
-    <w:rsid w:val="009A0C82"/>
+    <w:rsid w:val="00F26EFE"/>
     <w:pPr>
       <w:numPr>
         <w:ilvl w:val="4"/>
@@ -13577,7 +12825,7 @@
     <w:next w:val="Normal"/>
     <w:link w:val="Heading6Char"/>
     <w:qFormat/>
-    <w:rsid w:val="004913BB"/>
+    <w:rsid w:val="00F26EFE"/>
     <w:pPr>
       <w:numPr>
         <w:ilvl w:val="5"/>
@@ -13597,13 +12845,13 @@
     <w:semiHidden/>
     <w:unhideWhenUsed/>
     <w:qFormat/>
-    <w:rsid w:val="00877A21"/>
+    <w:rsid w:val="00F26EFE"/>
     <w:pPr>
       <w:keepNext/>
       <w:keepLines/>
       <w:numPr>
         <w:ilvl w:val="6"/>
-        <w:numId w:val="35"/>
+        <w:numId w:val="34"/>
       </w:numPr>
       <w:spacing w:before="200"/>
       <w:outlineLvl w:val="6"/>
@@ -13623,13 +12871,13 @@
     <w:semiHidden/>
     <w:unhideWhenUsed/>
     <w:qFormat/>
-    <w:rsid w:val="00877A21"/>
+    <w:rsid w:val="00F26EFE"/>
     <w:pPr>
       <w:keepNext/>
       <w:keepLines/>
       <w:numPr>
         <w:ilvl w:val="7"/>
-        <w:numId w:val="35"/>
+        <w:numId w:val="34"/>
       </w:numPr>
       <w:spacing w:before="200"/>
       <w:outlineLvl w:val="7"/>
@@ -13649,13 +12897,13 @@
     <w:semiHidden/>
     <w:unhideWhenUsed/>
     <w:qFormat/>
-    <w:rsid w:val="00877A21"/>
+    <w:rsid w:val="00F26EFE"/>
     <w:pPr>
       <w:keepNext/>
       <w:keepLines/>
       <w:numPr>
         <w:ilvl w:val="8"/>
-        <w:numId w:val="35"/>
+        <w:numId w:val="34"/>
       </w:numPr>
       <w:spacing w:before="200"/>
       <w:outlineLvl w:val="8"/>
@@ -13700,7 +12948,7 @@
     <w:name w:val="TableText"/>
     <w:basedOn w:val="Normal"/>
     <w:autoRedefine/>
-    <w:rsid w:val="00AB59FA"/>
+    <w:rsid w:val="00F26EFE"/>
     <w:pPr>
       <w:keepNext/>
       <w:widowControl w:val="0"/>
@@ -13718,7 +12966,7 @@
     <w:name w:val="TableTextNumbered"/>
     <w:basedOn w:val="Normal"/>
     <w:autoRedefine/>
-    <w:rsid w:val="002D795F"/>
+    <w:rsid w:val="00F26EFE"/>
     <w:pPr>
       <w:numPr>
         <w:numId w:val="1"/>
@@ -13732,7 +12980,7 @@
     <w:name w:val="TableTextTab"/>
     <w:basedOn w:val="TableText"/>
     <w:autoRedefine/>
-    <w:rsid w:val="002D795F"/>
+    <w:rsid w:val="00F26EFE"/>
     <w:pPr>
       <w:ind w:left="284"/>
     </w:pPr>
@@ -13742,7 +12990,7 @@
     <w:basedOn w:val="Heading1"/>
     <w:next w:val="Normal"/>
     <w:uiPriority w:val="39"/>
-    <w:rsid w:val="00FA5CE0"/>
+    <w:rsid w:val="00F26EFE"/>
     <w:pPr>
       <w:keepLines/>
       <w:pageBreakBefore w:val="0"/>
@@ -13764,7 +13012,7 @@
   <w:style w:type="paragraph" w:styleId="Header">
     <w:name w:val="header"/>
     <w:autoRedefine/>
-    <w:rsid w:val="00365D7E"/>
+    <w:rsid w:val="00F26EFE"/>
     <w:pPr>
       <w:widowControl w:val="0"/>
       <w:tabs>
@@ -13786,7 +13034,7 @@
     <w:name w:val="Document Map"/>
     <w:basedOn w:val="Normal"/>
     <w:semiHidden/>
-    <w:rsid w:val="005441E0"/>
+    <w:rsid w:val="00F26EFE"/>
     <w:pPr>
       <w:shd w:val="clear" w:color="auto" w:fill="000080"/>
     </w:pPr>
@@ -13802,14 +13050,13 @@
     <w:next w:val="Normal"/>
     <w:autoRedefine/>
     <w:uiPriority w:val="39"/>
-    <w:rsid w:val="00410AFC"/>
+    <w:rsid w:val="00D512F6"/>
     <w:pPr>
       <w:tabs>
         <w:tab w:val="clear" w:pos="851"/>
         <w:tab w:val="left" w:pos="480"/>
         <w:tab w:val="right" w:leader="dot" w:pos="8494"/>
       </w:tabs>
-      <w:spacing w:before="0"/>
     </w:pPr>
     <w:rPr>
       <w:b/>
@@ -13824,17 +13071,16 @@
     <w:next w:val="Normal"/>
     <w:autoRedefine/>
     <w:uiPriority w:val="39"/>
-    <w:rsid w:val="00410AFC"/>
+    <w:rsid w:val="00D512F6"/>
     <w:pPr>
       <w:tabs>
         <w:tab w:val="clear" w:pos="851"/>
         <w:tab w:val="right" w:leader="dot" w:pos="8494"/>
       </w:tabs>
-      <w:spacing w:before="0"/>
+      <w:spacing w:before="0" w:line="240" w:lineRule="auto"/>
       <w:ind w:left="238"/>
     </w:pPr>
     <w:rPr>
-      <w:smallCaps/>
       <w:szCs w:val="20"/>
     </w:rPr>
   </w:style>
@@ -13844,12 +13090,13 @@
     <w:next w:val="Normal"/>
     <w:autoRedefine/>
     <w:uiPriority w:val="39"/>
-    <w:rsid w:val="00410AFC"/>
+    <w:rsid w:val="00D512F6"/>
     <w:pPr>
       <w:tabs>
         <w:tab w:val="clear" w:pos="851"/>
+        <w:tab w:val="right" w:leader="dot" w:pos="8494"/>
       </w:tabs>
-      <w:spacing w:before="0"/>
+      <w:spacing w:before="0" w:line="240" w:lineRule="auto"/>
       <w:ind w:left="482"/>
     </w:pPr>
     <w:rPr>
@@ -13864,7 +13111,7 @@
     <w:next w:val="Normal"/>
     <w:autoRedefine/>
     <w:semiHidden/>
-    <w:rsid w:val="00C140B9"/>
+    <w:rsid w:val="00F26EFE"/>
     <w:pPr>
       <w:tabs>
         <w:tab w:val="clear" w:pos="851"/>
@@ -13883,7 +13130,7 @@
     <w:next w:val="Normal"/>
     <w:autoRedefine/>
     <w:semiHidden/>
-    <w:rsid w:val="00C140B9"/>
+    <w:rsid w:val="00F26EFE"/>
     <w:pPr>
       <w:tabs>
         <w:tab w:val="clear" w:pos="851"/>
@@ -13902,7 +13149,7 @@
     <w:next w:val="Normal"/>
     <w:autoRedefine/>
     <w:semiHidden/>
-    <w:rsid w:val="00C140B9"/>
+    <w:rsid w:val="00F26EFE"/>
     <w:pPr>
       <w:tabs>
         <w:tab w:val="clear" w:pos="851"/>
@@ -13921,7 +13168,7 @@
     <w:next w:val="Normal"/>
     <w:autoRedefine/>
     <w:semiHidden/>
-    <w:rsid w:val="00C140B9"/>
+    <w:rsid w:val="00F26EFE"/>
     <w:pPr>
       <w:tabs>
         <w:tab w:val="clear" w:pos="851"/>
@@ -13940,7 +13187,7 @@
     <w:next w:val="Normal"/>
     <w:autoRedefine/>
     <w:semiHidden/>
-    <w:rsid w:val="00C140B9"/>
+    <w:rsid w:val="00F26EFE"/>
     <w:pPr>
       <w:tabs>
         <w:tab w:val="clear" w:pos="851"/>
@@ -13959,7 +13206,7 @@
     <w:next w:val="Normal"/>
     <w:autoRedefine/>
     <w:semiHidden/>
-    <w:rsid w:val="00C140B9"/>
+    <w:rsid w:val="00F26EFE"/>
     <w:pPr>
       <w:tabs>
         <w:tab w:val="clear" w:pos="851"/>
@@ -13975,7 +13222,7 @@
   <w:style w:type="character" w:styleId="Hyperlink">
     <w:name w:val="Hyperlink"/>
     <w:uiPriority w:val="99"/>
-    <w:rsid w:val="00C140B9"/>
+    <w:rsid w:val="00F26EFE"/>
     <w:rPr>
       <w:color w:val="0000FF"/>
       <w:u w:val="single"/>
@@ -13985,7 +13232,7 @@
     <w:name w:val="footer"/>
     <w:aliases w:val="Footer Left"/>
     <w:link w:val="FooterChar"/>
-    <w:rsid w:val="00365D7E"/>
+    <w:rsid w:val="00F26EFE"/>
     <w:pPr>
       <w:tabs>
         <w:tab w:val="center" w:pos="4153"/>
@@ -14001,13 +13248,13 @@
   <w:style w:type="character" w:styleId="PageNumber">
     <w:name w:val="page number"/>
     <w:basedOn w:val="DefaultParagraphFont"/>
-    <w:rsid w:val="00DA6555"/>
+    <w:rsid w:val="00F26EFE"/>
   </w:style>
   <w:style w:type="paragraph" w:customStyle="1" w:styleId="TitleCentre">
     <w:name w:val="TitleCentre"/>
     <w:basedOn w:val="Header"/>
     <w:autoRedefine/>
-    <w:rsid w:val="007522E0"/>
+    <w:rsid w:val="00F26EFE"/>
     <w:pPr>
       <w:spacing w:before="240"/>
     </w:pPr>
@@ -14019,7 +13266,7 @@
   <w:style w:type="table" w:styleId="TableGrid">
     <w:name w:val="Table Grid"/>
     <w:basedOn w:val="TableNormal"/>
-    <w:rsid w:val="00AB59FA"/>
+    <w:rsid w:val="00F26EFE"/>
     <w:pPr>
       <w:jc w:val="center"/>
     </w:pPr>
@@ -14059,7 +13306,7 @@
     <w:name w:val="Balloon Text"/>
     <w:basedOn w:val="Normal"/>
     <w:link w:val="BalloonTextChar"/>
-    <w:rsid w:val="004E0B3E"/>
+    <w:rsid w:val="00F26EFE"/>
     <w:rPr>
       <w:rFonts w:ascii="Tahoma" w:hAnsi="Tahoma" w:cs="Tahoma"/>
       <w:sz w:val="16"/>
@@ -14070,7 +13317,7 @@
     <w:name w:val="Balloon Text Char"/>
     <w:basedOn w:val="DefaultParagraphFont"/>
     <w:link w:val="BalloonText"/>
-    <w:rsid w:val="004E0B3E"/>
+    <w:rsid w:val="00F26EFE"/>
     <w:rPr>
       <w:rFonts w:ascii="Tahoma" w:eastAsia="Times New Roman" w:hAnsi="Tahoma" w:cs="Tahoma"/>
       <w:sz w:val="16"/>
@@ -14081,7 +13328,7 @@
     <w:name w:val="TableHeadText"/>
     <w:basedOn w:val="TableText"/>
     <w:autoRedefine/>
-    <w:rsid w:val="00523508"/>
+    <w:rsid w:val="00F26EFE"/>
     <w:pPr>
       <w:jc w:val="center"/>
     </w:pPr>
@@ -14095,15 +13342,15 @@
     <w:link w:val="Heading1-NoNumberChar"/>
     <w:autoRedefine/>
     <w:qFormat/>
-    <w:rsid w:val="00832193"/>
+    <w:rsid w:val="00F26EFE"/>
     <w:pPr>
       <w:spacing w:before="120" w:after="240"/>
       <w:jc w:val="center"/>
     </w:pPr>
     <w:rPr>
       <w:rFonts w:eastAsia="Times New Roman" w:cs="Arial"/>
+      <w:b/>
       <w:bCs/>
-      <w:smallCaps/>
       <w:kern w:val="32"/>
       <w:sz w:val="36"/>
       <w:szCs w:val="28"/>
@@ -14116,7 +13363,7 @@
     <w:next w:val="Normal"/>
     <w:autoRedefine/>
     <w:qFormat/>
-    <w:rsid w:val="000C1C0C"/>
+    <w:rsid w:val="00F26EFE"/>
     <w:pPr>
       <w:numPr>
         <w:ilvl w:val="0"/>
@@ -14130,9 +13377,10 @@
   <w:style w:type="character" w:customStyle="1" w:styleId="Heading4Char">
     <w:name w:val="Heading 4 Char"/>
     <w:link w:val="Heading4"/>
-    <w:rsid w:val="008D3E18"/>
+    <w:rsid w:val="00F26EFE"/>
     <w:rPr>
-      <w:rFonts w:ascii="Cambria" w:eastAsia="Times New Roman" w:hAnsi="Cambria" w:cs="Courier New"/>
+      <w:rFonts w:eastAsia="Times New Roman" w:cs="Courier New"/>
+      <w:b/>
       <w:bCs/>
       <w:iCs/>
       <w:kern w:val="32"/>
@@ -14144,9 +13392,10 @@
   <w:style w:type="character" w:customStyle="1" w:styleId="Heading2Char">
     <w:name w:val="Heading 2 Char"/>
     <w:link w:val="Heading2"/>
-    <w:rsid w:val="004F3AE0"/>
+    <w:rsid w:val="00F26EFE"/>
     <w:rPr>
-      <w:rFonts w:ascii="Cambria" w:eastAsia="Times New Roman" w:hAnsi="Cambria" w:cs="Arial"/>
+      <w:rFonts w:eastAsia="Times New Roman" w:cs="Arial"/>
+      <w:b/>
       <w:iCs/>
       <w:kern w:val="32"/>
       <w:sz w:val="32"/>
@@ -14156,9 +13405,10 @@
   <w:style w:type="character" w:customStyle="1" w:styleId="Heading3Char">
     <w:name w:val="Heading 3 Char"/>
     <w:link w:val="Heading3"/>
-    <w:rsid w:val="009A0C82"/>
+    <w:rsid w:val="00F26EFE"/>
     <w:rPr>
-      <w:rFonts w:ascii="Cambria" w:eastAsia="Times New Roman" w:hAnsi="Cambria" w:cs="Courier New"/>
+      <w:rFonts w:eastAsia="Times New Roman" w:cs="Courier New"/>
+      <w:b/>
       <w:iCs/>
       <w:kern w:val="32"/>
       <w:sz w:val="28"/>
@@ -14170,7 +13420,7 @@
     <w:basedOn w:val="Normal"/>
     <w:autoRedefine/>
     <w:qFormat/>
-    <w:rsid w:val="00213188"/>
+    <w:rsid w:val="00F26EFE"/>
     <w:pPr>
       <w:numPr>
         <w:numId w:val="37"/>
@@ -14188,14 +13438,14 @@
     <w:basedOn w:val="Normal"/>
     <w:autoRedefine/>
     <w:qFormat/>
-    <w:rsid w:val="00CC53F6"/>
+    <w:rsid w:val="00F26EFE"/>
   </w:style>
   <w:style w:type="character" w:styleId="PlaceholderText">
     <w:name w:val="Placeholder Text"/>
     <w:basedOn w:val="DefaultParagraphFont"/>
     <w:uiPriority w:val="99"/>
     <w:semiHidden/>
-    <w:rsid w:val="00A82EDF"/>
+    <w:rsid w:val="00F26EFE"/>
     <w:rPr>
       <w:color w:val="808080"/>
     </w:rPr>
@@ -14205,10 +13455,10 @@
     <w:basedOn w:val="Normal"/>
     <w:autoRedefine/>
     <w:qFormat/>
-    <w:rsid w:val="00FA5CE0"/>
+    <w:rsid w:val="00F26EFE"/>
     <w:pPr>
       <w:numPr>
-        <w:numId w:val="20"/>
+        <w:numId w:val="38"/>
       </w:numPr>
     </w:pPr>
   </w:style>
@@ -14217,7 +13467,7 @@
     <w:basedOn w:val="Normal"/>
     <w:next w:val="Normal"/>
     <w:autoRedefine/>
-    <w:rsid w:val="004E0B3E"/>
+    <w:rsid w:val="00F26EFE"/>
     <w:pPr>
       <w:keepNext/>
       <w:spacing w:line="240" w:lineRule="exact"/>
@@ -14234,7 +13484,7 @@
     <w:basedOn w:val="Normal"/>
     <w:next w:val="Normal"/>
     <w:uiPriority w:val="99"/>
-    <w:rsid w:val="00A86C04"/>
+    <w:rsid w:val="003A63C8"/>
     <w:pPr>
       <w:tabs>
         <w:tab w:val="clear" w:pos="851"/>
@@ -14242,7 +13492,6 @@
       <w:ind w:left="482" w:hanging="482"/>
     </w:pPr>
     <w:rPr>
-      <w:smallCaps/>
       <w:szCs w:val="20"/>
     </w:rPr>
   </w:style>
@@ -14250,7 +13499,7 @@
     <w:name w:val="Normal NoSpaceAfter"/>
     <w:basedOn w:val="Normal"/>
     <w:autoRedefine/>
-    <w:rsid w:val="00201B72"/>
+    <w:rsid w:val="00F26EFE"/>
   </w:style>
   <w:style w:type="paragraph" w:styleId="Quote">
     <w:name w:val="Quote"/>
@@ -14259,7 +13508,7 @@
     <w:link w:val="QuoteChar"/>
     <w:uiPriority w:val="29"/>
     <w:qFormat/>
-    <w:rsid w:val="005B43CE"/>
+    <w:rsid w:val="00F26EFE"/>
     <w:pPr>
       <w:ind w:left="567" w:right="567"/>
     </w:pPr>
@@ -14273,20 +13522,20 @@
     <w:name w:val="Quote Char"/>
     <w:link w:val="Quote"/>
     <w:uiPriority w:val="29"/>
-    <w:rsid w:val="005B43CE"/>
+    <w:rsid w:val="00F26EFE"/>
     <w:rPr>
-      <w:rFonts w:ascii="Cambria" w:eastAsia="Times New Roman" w:hAnsi="Cambria"/>
+      <w:rFonts w:eastAsia="Times New Roman"/>
       <w:i/>
       <w:iCs/>
       <w:color w:val="000000"/>
-      <w:sz w:val="22"/>
+      <w:sz w:val="24"/>
       <w:szCs w:val="24"/>
     </w:rPr>
   </w:style>
   <w:style w:type="paragraph" w:styleId="List">
     <w:name w:val="List"/>
     <w:basedOn w:val="Normal"/>
-    <w:rsid w:val="00201B72"/>
+    <w:rsid w:val="00F26EFE"/>
     <w:pPr>
       <w:ind w:left="283" w:hanging="283"/>
       <w:contextualSpacing/>
@@ -14297,7 +13546,7 @@
     <w:basedOn w:val="Bullet"/>
     <w:autoRedefine/>
     <w:qFormat/>
-    <w:rsid w:val="00D614FA"/>
+    <w:rsid w:val="00F26EFE"/>
     <w:pPr>
       <w:numPr>
         <w:ilvl w:val="1"/>
@@ -14307,9 +13556,10 @@
   <w:style w:type="character" w:customStyle="1" w:styleId="Heading5Char">
     <w:name w:val="Heading 5 Char"/>
     <w:link w:val="Heading5"/>
-    <w:rsid w:val="009A0C82"/>
+    <w:rsid w:val="00F26EFE"/>
     <w:rPr>
-      <w:rFonts w:ascii="Cambria" w:eastAsia="Times New Roman" w:hAnsi="Cambria" w:cs="Courier New"/>
+      <w:rFonts w:eastAsia="Times New Roman" w:cs="Courier New"/>
+      <w:b/>
       <w:i/>
       <w:kern w:val="32"/>
       <w:sz w:val="24"/>
@@ -14320,13 +13570,14 @@
   <w:style w:type="character" w:customStyle="1" w:styleId="Heading6Char">
     <w:name w:val="Heading 6 Char"/>
     <w:link w:val="Heading6"/>
-    <w:rsid w:val="004913BB"/>
+    <w:rsid w:val="00F26EFE"/>
     <w:rPr>
-      <w:rFonts w:ascii="Cambria" w:eastAsia="Times New Roman" w:hAnsi="Cambria" w:cs="Courier New"/>
+      <w:rFonts w:eastAsia="Times New Roman" w:cs="Courier New"/>
+      <w:b/>
       <w:bCs/>
       <w:i/>
       <w:kern w:val="32"/>
-      <w:sz w:val="26"/>
+      <w:sz w:val="24"/>
       <w:szCs w:val="22"/>
       <w:lang w:eastAsia="en-US"/>
     </w:rPr>
@@ -14335,7 +13586,7 @@
     <w:name w:val="ContentsTable"/>
     <w:basedOn w:val="TOC1"/>
     <w:autoRedefine/>
-    <w:rsid w:val="00877A21"/>
+    <w:rsid w:val="00F26EFE"/>
     <w:pPr>
       <w:tabs>
         <w:tab w:val="right" w:leader="dot" w:pos="8296"/>
@@ -14348,7 +13599,7 @@
   <w:style w:type="paragraph" w:styleId="List2">
     <w:name w:val="List 2"/>
     <w:basedOn w:val="Normal"/>
-    <w:rsid w:val="0040216E"/>
+    <w:rsid w:val="00F26EFE"/>
     <w:pPr>
       <w:ind w:left="566" w:hanging="283"/>
       <w:contextualSpacing/>
@@ -14357,7 +13608,7 @@
   <w:style w:type="paragraph" w:styleId="List3">
     <w:name w:val="List 3"/>
     <w:basedOn w:val="Normal"/>
-    <w:rsid w:val="0040216E"/>
+    <w:rsid w:val="00F26EFE"/>
     <w:pPr>
       <w:ind w:left="849" w:hanging="283"/>
       <w:contextualSpacing/>
@@ -14366,7 +13617,7 @@
   <w:style w:type="paragraph" w:styleId="List4">
     <w:name w:val="List 4"/>
     <w:basedOn w:val="Normal"/>
-    <w:rsid w:val="0040216E"/>
+    <w:rsid w:val="00F26EFE"/>
     <w:pPr>
       <w:ind w:left="1132" w:hanging="283"/>
       <w:contextualSpacing/>
@@ -14375,7 +13626,7 @@
   <w:style w:type="paragraph" w:styleId="List5">
     <w:name w:val="List 5"/>
     <w:basedOn w:val="Normal"/>
-    <w:rsid w:val="0040216E"/>
+    <w:rsid w:val="00F26EFE"/>
     <w:pPr>
       <w:ind w:left="1415" w:hanging="283"/>
       <w:contextualSpacing/>
@@ -14386,7 +13637,7 @@
     <w:basedOn w:val="Footer"/>
     <w:autoRedefine/>
     <w:qFormat/>
-    <w:rsid w:val="00262400"/>
+    <w:rsid w:val="00F26EFE"/>
     <w:pPr>
       <w:jc w:val="center"/>
     </w:pPr>
@@ -14396,7 +13647,7 @@
     <w:basedOn w:val="Normal"/>
     <w:uiPriority w:val="34"/>
     <w:qFormat/>
-    <w:rsid w:val="00C42B1E"/>
+    <w:rsid w:val="00F26EFE"/>
     <w:pPr>
       <w:ind w:left="720"/>
       <w:contextualSpacing/>
@@ -14409,7 +13660,7 @@
     <w:next w:val="Normal"/>
     <w:link w:val="TitleChar"/>
     <w:qFormat/>
-    <w:rsid w:val="00A423B0"/>
+    <w:rsid w:val="00F26EFE"/>
     <w:pPr>
       <w:spacing w:after="300"/>
       <w:contextualSpacing/>
@@ -14417,8 +13668,6 @@
     </w:pPr>
     <w:rPr>
       <w:rFonts w:eastAsiaTheme="majorEastAsia" w:cstheme="majorBidi"/>
-      <w:i/>
-      <w:smallCaps/>
       <w:spacing w:val="5"/>
       <w:kern w:val="28"/>
       <w:sz w:val="52"/>
@@ -14430,11 +13679,9 @@
     <w:aliases w:val="Thesis Title Char"/>
     <w:basedOn w:val="DefaultParagraphFont"/>
     <w:link w:val="Title"/>
-    <w:rsid w:val="00A423B0"/>
+    <w:rsid w:val="00F26EFE"/>
     <w:rPr>
       <w:rFonts w:eastAsiaTheme="majorEastAsia" w:cstheme="majorBidi"/>
-      <w:i/>
-      <w:smallCaps/>
       <w:spacing w:val="5"/>
       <w:kern w:val="28"/>
       <w:sz w:val="52"/>
@@ -14447,19 +13694,21 @@
     <w:link w:val="CoverPageDetailsChar"/>
     <w:autoRedefine/>
     <w:qFormat/>
-    <w:rsid w:val="00E062F9"/>
+    <w:rsid w:val="00F26EFE"/>
     <w:pPr>
       <w:jc w:val="center"/>
     </w:pPr>
     <w:rPr>
       <w:b/>
+      <w:sz w:val="32"/>
+      <w:szCs w:val="32"/>
     </w:rPr>
   </w:style>
   <w:style w:type="paragraph" w:styleId="NoSpacing">
     <w:name w:val="No Spacing"/>
     <w:uiPriority w:val="1"/>
     <w:qFormat/>
-    <w:rsid w:val="00A423B0"/>
+    <w:rsid w:val="00F26EFE"/>
     <w:pPr>
       <w:tabs>
         <w:tab w:val="left" w:pos="851"/>
@@ -14477,12 +13726,12 @@
     <w:name w:val="Cover Page Details Char"/>
     <w:basedOn w:val="DefaultParagraphFont"/>
     <w:link w:val="CoverPageDetails"/>
-    <w:rsid w:val="00E062F9"/>
+    <w:rsid w:val="00F26EFE"/>
     <w:rPr>
-      <w:rFonts w:ascii="Cambria" w:eastAsia="Times New Roman" w:hAnsi="Cambria"/>
+      <w:rFonts w:eastAsia="Times New Roman"/>
       <w:b/>
-      <w:sz w:val="22"/>
-      <w:szCs w:val="24"/>
+      <w:sz w:val="32"/>
+      <w:szCs w:val="32"/>
     </w:rPr>
   </w:style>
   <w:style w:type="character" w:customStyle="1" w:styleId="Heading7Char">
@@ -14490,13 +13739,13 @@
     <w:basedOn w:val="DefaultParagraphFont"/>
     <w:link w:val="Heading7"/>
     <w:semiHidden/>
-    <w:rsid w:val="00877A21"/>
+    <w:rsid w:val="00F26EFE"/>
     <w:rPr>
       <w:rFonts w:asciiTheme="majorHAnsi" w:eastAsiaTheme="majorEastAsia" w:hAnsiTheme="majorHAnsi" w:cstheme="majorBidi"/>
       <w:i/>
       <w:iCs/>
       <w:color w:val="404040" w:themeColor="text1" w:themeTint="BF"/>
-      <w:sz w:val="22"/>
+      <w:sz w:val="24"/>
       <w:szCs w:val="24"/>
     </w:rPr>
   </w:style>
@@ -14505,7 +13754,7 @@
     <w:basedOn w:val="DefaultParagraphFont"/>
     <w:link w:val="Heading8"/>
     <w:semiHidden/>
-    <w:rsid w:val="00877A21"/>
+    <w:rsid w:val="00F26EFE"/>
     <w:rPr>
       <w:rFonts w:asciiTheme="majorHAnsi" w:eastAsiaTheme="majorEastAsia" w:hAnsiTheme="majorHAnsi" w:cstheme="majorBidi"/>
       <w:color w:val="404040" w:themeColor="text1" w:themeTint="BF"/>
@@ -14516,7 +13765,7 @@
     <w:basedOn w:val="DefaultParagraphFont"/>
     <w:link w:val="Heading9"/>
     <w:semiHidden/>
-    <w:rsid w:val="00877A21"/>
+    <w:rsid w:val="00F26EFE"/>
     <w:rPr>
       <w:rFonts w:asciiTheme="majorHAnsi" w:eastAsiaTheme="majorEastAsia" w:hAnsiTheme="majorHAnsi" w:cstheme="majorBidi"/>
       <w:i/>
@@ -14531,7 +13780,7 @@
     <w:link w:val="AppendixHeading1Char"/>
     <w:autoRedefine/>
     <w:qFormat/>
-    <w:rsid w:val="00282D7C"/>
+    <w:rsid w:val="00F26EFE"/>
     <w:pPr>
       <w:keepNext/>
       <w:pageBreakBefore/>
@@ -14543,11 +13792,10 @@
     <w:name w:val="Heading 1 Char"/>
     <w:basedOn w:val="DefaultParagraphFont"/>
     <w:link w:val="Heading1"/>
-    <w:rsid w:val="00A423B0"/>
+    <w:rsid w:val="00F26EFE"/>
     <w:rPr>
       <w:rFonts w:eastAsia="Times New Roman" w:cs="Arial"/>
       <w:bCs/>
-      <w:smallCaps/>
       <w:kern w:val="32"/>
       <w:sz w:val="72"/>
       <w:szCs w:val="32"/>
@@ -14557,11 +13805,11 @@
     <w:name w:val="Heading 1 - No Number Char"/>
     <w:basedOn w:val="Heading1Char"/>
     <w:link w:val="Heading1-NoNumber"/>
-    <w:rsid w:val="00832193"/>
+    <w:rsid w:val="00F26EFE"/>
     <w:rPr>
       <w:rFonts w:eastAsia="Times New Roman" w:cs="Arial"/>
+      <w:b/>
       <w:bCs/>
-      <w:smallCaps/>
       <w:kern w:val="32"/>
       <w:sz w:val="36"/>
       <w:szCs w:val="28"/>
@@ -14572,11 +13820,11 @@
     <w:name w:val="Appendix Heading 1 Char"/>
     <w:basedOn w:val="Heading1-NoNumberChar"/>
     <w:link w:val="AppendixHeading1"/>
-    <w:rsid w:val="00282D7C"/>
+    <w:rsid w:val="00F26EFE"/>
     <w:rPr>
-      <w:rFonts w:ascii="Cambria" w:eastAsia="Times New Roman" w:hAnsi="Cambria" w:cs="Arial"/>
+      <w:rFonts w:eastAsia="Times New Roman" w:cs="Arial"/>
+      <w:b/>
       <w:bCs/>
-      <w:smallCaps/>
       <w:kern w:val="32"/>
       <w:sz w:val="36"/>
       <w:szCs w:val="28"/>
@@ -14589,7 +13837,7 @@
     <w:next w:val="Normal"/>
     <w:autoRedefine/>
     <w:uiPriority w:val="99"/>
-    <w:rsid w:val="00A64854"/>
+    <w:rsid w:val="00F26EFE"/>
     <w:pPr>
       <w:tabs>
         <w:tab w:val="clear" w:pos="851"/>
@@ -14602,7 +13850,7 @@
     <w:basedOn w:val="Footer"/>
     <w:link w:val="Footer-RightChar"/>
     <w:autoRedefine/>
-    <w:rsid w:val="008C764E"/>
+    <w:rsid w:val="00F26EFE"/>
     <w:pPr>
       <w:tabs>
         <w:tab w:val="clear" w:pos="4153"/>
@@ -14618,7 +13866,7 @@
     <w:aliases w:val="Footer Left Char"/>
     <w:basedOn w:val="DefaultParagraphFont"/>
     <w:link w:val="Footer"/>
-    <w:rsid w:val="00365D7E"/>
+    <w:rsid w:val="00F26EFE"/>
     <w:rPr>
       <w:rFonts w:eastAsia="Times New Roman"/>
       <w:szCs w:val="24"/>
@@ -14628,10 +13876,9 @@
     <w:name w:val="Footer - Right Char"/>
     <w:basedOn w:val="FooterChar"/>
     <w:link w:val="Footer-Right"/>
-    <w:rsid w:val="008C764E"/>
+    <w:rsid w:val="00F26EFE"/>
     <w:rPr>
-      <w:rFonts w:ascii="Cambria" w:eastAsia="Times New Roman" w:hAnsi="Cambria"/>
-      <w:sz w:val="22"/>
+      <w:rFonts w:eastAsia="Times New Roman"/>
       <w:szCs w:val="24"/>
     </w:rPr>
   </w:style>
@@ -14641,7 +13888,7 @@
     <w:next w:val="Normal"/>
     <w:unhideWhenUsed/>
     <w:qFormat/>
-    <w:rsid w:val="002F4955"/>
+    <w:rsid w:val="00F26EFE"/>
     <w:pPr>
       <w:spacing w:after="200"/>
     </w:pPr>
@@ -14657,7 +13904,7 @@
     <w:link w:val="DedicationChar"/>
     <w:autoRedefine/>
     <w:qFormat/>
-    <w:rsid w:val="0087620B"/>
+    <w:rsid w:val="00F26EFE"/>
     <w:pPr>
       <w:ind w:left="0" w:right="0"/>
       <w:jc w:val="center"/>
@@ -14667,13 +13914,13 @@
     <w:name w:val="Dedication Char"/>
     <w:basedOn w:val="QuoteChar"/>
     <w:link w:val="Dedication"/>
-    <w:rsid w:val="0087620B"/>
+    <w:rsid w:val="00F26EFE"/>
     <w:rPr>
-      <w:rFonts w:ascii="Cambria" w:eastAsia="Times New Roman" w:hAnsi="Cambria"/>
+      <w:rFonts w:eastAsia="Times New Roman"/>
       <w:i/>
       <w:iCs/>
       <w:color w:val="000000"/>
-      <w:sz w:val="22"/>
+      <w:sz w:val="24"/>
       <w:szCs w:val="24"/>
     </w:rPr>
   </w:style>
@@ -14681,7 +13928,7 @@
     <w:name w:val="footnote text"/>
     <w:basedOn w:val="Normal"/>
     <w:link w:val="FootnoteTextChar"/>
-    <w:rsid w:val="00523508"/>
+    <w:rsid w:val="00F26EFE"/>
     <w:pPr>
       <w:spacing w:before="0"/>
     </w:pPr>
@@ -14694,7 +13941,7 @@
     <w:name w:val="Footnote Text Char"/>
     <w:basedOn w:val="DefaultParagraphFont"/>
     <w:link w:val="FootnoteText"/>
-    <w:rsid w:val="00523508"/>
+    <w:rsid w:val="00F26EFE"/>
     <w:rPr>
       <w:rFonts w:eastAsia="Times New Roman"/>
     </w:rPr>
@@ -14702,7 +13949,7 @@
   <w:style w:type="character" w:styleId="FootnoteReference">
     <w:name w:val="footnote reference"/>
     <w:basedOn w:val="DefaultParagraphFont"/>
-    <w:rsid w:val="008B1881"/>
+    <w:rsid w:val="00F26EFE"/>
     <w:rPr>
       <w:vertAlign w:val="superscript"/>
     </w:rPr>
@@ -14713,7 +13960,7 @@
     <w:link w:val="CreditChar"/>
     <w:autoRedefine/>
     <w:locked/>
-    <w:rsid w:val="00FA5CE0"/>
+    <w:rsid w:val="00F26EFE"/>
     <w:pPr>
       <w:spacing w:before="0"/>
     </w:pPr>
@@ -14726,9 +13973,9 @@
     <w:name w:val="Credit Char"/>
     <w:basedOn w:val="Footer-RightChar"/>
     <w:link w:val="Credit"/>
-    <w:rsid w:val="00FA5CE0"/>
+    <w:rsid w:val="00F26EFE"/>
     <w:rPr>
-      <w:rFonts w:ascii="Cambria" w:eastAsia="Times New Roman" w:hAnsi="Cambria"/>
+      <w:rFonts w:eastAsia="Times New Roman"/>
       <w:sz w:val="4"/>
       <w:szCs w:val="4"/>
     </w:rPr>
@@ -14737,7 +13984,7 @@
     <w:name w:val="endnote text"/>
     <w:basedOn w:val="Normal"/>
     <w:link w:val="EndnoteTextChar"/>
-    <w:rsid w:val="00AB59FA"/>
+    <w:rsid w:val="00F26EFE"/>
     <w:pPr>
       <w:spacing w:before="0"/>
     </w:pPr>
@@ -14750,15 +13997,15 @@
     <w:name w:val="Endnote Text Char"/>
     <w:basedOn w:val="DefaultParagraphFont"/>
     <w:link w:val="EndnoteText"/>
-    <w:rsid w:val="00AB59FA"/>
+    <w:rsid w:val="00F26EFE"/>
     <w:rPr>
-      <w:rFonts w:ascii="Cambria" w:eastAsia="Times New Roman" w:hAnsi="Cambria"/>
+      <w:rFonts w:eastAsia="Times New Roman"/>
     </w:rPr>
   </w:style>
   <w:style w:type="character" w:styleId="EndnoteReference">
     <w:name w:val="endnote reference"/>
     <w:basedOn w:val="DefaultParagraphFont"/>
-    <w:rsid w:val="00AB59FA"/>
+    <w:rsid w:val="00F26EFE"/>
     <w:rPr>
       <w:vertAlign w:val="superscript"/>
     </w:rPr>
@@ -14887,9 +14134,8 @@
     <w:panose1 w:val="020B0604030504040204"/>
     <w:charset w:val="00"/>
     <w:family w:val="swiss"/>
-    <w:notTrueType/>
     <w:pitch w:val="variable"/>
-    <w:sig w:usb0="00000003" w:usb1="00000000" w:usb2="00000000" w:usb3="00000000" w:csb0="00000001" w:csb1="00000000"/>
+    <w:sig w:usb0="E1002EFF" w:usb1="C000605B" w:usb2="00000029" w:usb3="00000000" w:csb0="000101FF" w:csb1="00000000"/>
   </w:font>
   <w:font w:name="Calibri">
     <w:panose1 w:val="020F0502020204030204"/>
@@ -14921,6 +14167,7 @@
     <w:rsid w:val="005F1124"/>
     <w:rsid w:val="0061488D"/>
     <w:rsid w:val="00673C31"/>
+    <w:rsid w:val="00804395"/>
     <w:rsid w:val="00C75714"/>
     <w:rsid w:val="00F263ED"/>
   </w:rsids>
@@ -15643,7 +14890,7 @@
 </file>
 
 <file path=customXml/itemProps2.xml><?xml version="1.0" encoding="utf-8"?>
-<ds:datastoreItem xmlns:ds="http://schemas.openxmlformats.org/officeDocument/2006/customXml" ds:itemID="{C51C6B70-F218-40DB-97BB-816CBE073E90}">
+<ds:datastoreItem xmlns:ds="http://schemas.openxmlformats.org/officeDocument/2006/customXml" ds:itemID="{668768A3-9AEC-4339-A49E-40F31B11F00B}">
   <ds:schemaRefs>
     <ds:schemaRef ds:uri="http://schemas.openxmlformats.org/officeDocument/2006/bibliography"/>
   </ds:schemaRefs>

</xml_diff>

<commit_message>
After discussion with Gerald Kotonya, changes to emphasise that each department may vary rules.
</commit_message>
<xml_diff>
--- a/LAN Thesis Sample.docx
+++ b/LAN Thesis Sample.docx
@@ -143,7 +143,7 @@
         <w:rPr>
           <w:noProof/>
         </w:rPr>
-        <w:t>April 2016</w:t>
+        <w:t>July 2016</w:t>
       </w:r>
       <w:r>
         <w:fldChar w:fldCharType="end"/>
@@ -286,7 +286,7 @@
     </w:p>
     <w:p>
       <w:r>
-        <w:t xml:space="preserve">This thesis is entirely my own work, and has not been submitted in any form for the award of a higher degree elsewhere. Many of the ideas in this thesis were the product of discussion with my supervisor </w:t>
+        <w:t xml:space="preserve">This thesis has not been submitted in support of an application for another degree at this or any other university. It is the result of my own work and includes nothing that is the outcome of work done in collaboration except where specifically indicated. Many of the ideas in this thesis were the product of discussion with my supervisor </w:t>
       </w:r>
       <w:r>
         <w:rPr>
@@ -295,14 +295,38 @@
         <w:t>xxx</w:t>
       </w:r>
       <w:r>
-        <w:t>. No chapters have been published elsewhere, though some of the concepts described have been – these are clearly noted where applicable.</w:t>
-      </w:r>
-    </w:p>
-    <w:p/>
-    <w:p/>
+        <w:t xml:space="preserve">. </w:t>
+      </w:r>
+    </w:p>
+    <w:p>
+      <w:pPr>
+        <w:rPr>
+          <w:highlight w:val="yellow"/>
+        </w:rPr>
+      </w:pPr>
+      <w:r>
+        <w:rPr>
+          <w:highlight w:val="yellow"/>
+        </w:rPr>
+        <w:t>Excerpts of this thesis have been published in the following conference manuscripts and academic publications.</w:t>
+      </w:r>
+    </w:p>
+    <w:p>
+      <w:r>
+        <w:rPr>
+          <w:highlight w:val="yellow"/>
+        </w:rPr>
+        <w:t>[Reference list here]</w:t>
+      </w:r>
+      <w:bookmarkStart w:id="0" w:name="_GoBack"/>
+      <w:bookmarkEnd w:id="0"/>
+    </w:p>
     <w:p>
       <w:sdt>
         <w:sdtPr>
+          <w:rPr>
+            <w:highlight w:val="yellow"/>
+          </w:rPr>
           <w:alias w:val="Author"/>
           <w:tag w:val=""/>
           <w:id w:val="-354045048"/>
@@ -315,18 +339,24 @@
         <w:sdtEndPr/>
         <w:sdtContent>
           <w:r>
+            <w:rPr>
+              <w:highlight w:val="yellow"/>
+            </w:rPr>
             <w:t>Your Name</w:t>
           </w:r>
         </w:sdtContent>
       </w:sdt>
       <w:r>
-        <w:t xml:space="preserve"> </w:t>
-      </w:r>
-      <w:r>
         <w:rPr>
           <w:highlight w:val="yellow"/>
         </w:rPr>
-        <w:t>and full qualifications</w:t>
+        <w:t xml:space="preserve"> and </w:t>
+      </w:r>
+      <w:r>
+        <w:rPr>
+          <w:highlight w:val="yellow"/>
+        </w:rPr>
+        <w:t>full qualifications</w:t>
       </w:r>
     </w:p>
     <w:p>
@@ -357,7 +387,7 @@
       </w:pPr>
       <w:r>
         <w:lastRenderedPageBreak/>
-        <w:t>Summary / Abstract (Delete as Preferred)</w:t>
+        <w:t xml:space="preserve">Abstract </w:t>
       </w:r>
     </w:p>
     <w:p>
@@ -370,7 +400,7 @@
         <w:rPr>
           <w:highlight w:val="yellow"/>
         </w:rPr>
-        <w:t>The summary must be written in English and should consist of a piece of connected prose forming an abstract of the dissertation and be about 300 words in length. If at all possible, it should be accommodated on one side of A4 sized paper. It should bear the candidate's name and the exact title of the dissertation at the head of the page.</w:t>
+        <w:t xml:space="preserve">Each thesis shall be preceded by an abstract not exceeding 300 words typed as specified below in a form suitable for use in major abstract indices. </w:t>
       </w:r>
     </w:p>
     <w:p>
@@ -383,18 +413,90 @@
         <w:rPr>
           <w:highlight w:val="yellow"/>
         </w:rPr>
-        <w:t>If candidates submit a soft-bound dissertation in the first instance, they will need when submitting the final hard-bound copy of the dissertation, to provide a further, loose-leaf, copy of this summary, identical to that bound into the final version, for the University Library file.</w:t>
-      </w:r>
-    </w:p>
-    <w:p>
-      <w:r>
+        <w:t xml:space="preserve">The text of the thesis shall be word processed on good quality A4 paper (210 mm x 297 mm), leaving a left hand margin of 38 mm, and a margin of 25 mm on the other three sides. Diagrams and illustrations shall be reproduced or mounted on similar paper; any which cannot be folded on A4 size must be submitted in a suitable portfolio which shall bear the particulars listed in 2.4 above. </w:t>
+      </w:r>
+    </w:p>
+    <w:p>
+      <w:pPr>
         <w:rPr>
           <w:highlight w:val="yellow"/>
         </w:rPr>
-        <w:t>The summary will be considered by the examiners and, if the dissertation is approved, be deposited in the University Library for consultation and inter-library loan.</w:t>
-      </w:r>
-    </w:p>
-    <w:p/>
+      </w:pPr>
+      <w:r>
+        <w:rPr>
+          <w:highlight w:val="yellow"/>
+        </w:rPr>
+        <w:t xml:space="preserve">Until recently double </w:t>
+      </w:r>
+      <w:r>
+        <w:rPr>
+          <w:highlight w:val="yellow"/>
+        </w:rPr>
+        <w:t xml:space="preserve">line </w:t>
+      </w:r>
+      <w:r>
+        <w:rPr>
+          <w:highlight w:val="yellow"/>
+        </w:rPr>
+        <w:t xml:space="preserve">spacing was a requirement, but this is no longer reflected in the </w:t>
+      </w:r>
+      <w:r>
+        <w:rPr>
+          <w:highlight w:val="yellow"/>
+        </w:rPr>
+        <w:t>Manual of Academic Regulations and Procedures 2015-6</w:t>
+      </w:r>
+      <w:r>
+        <w:rPr>
+          <w:highlight w:val="yellow"/>
+        </w:rPr>
+        <w:t>.</w:t>
+      </w:r>
+      <w:r>
+        <w:rPr>
+          <w:highlight w:val="yellow"/>
+        </w:rPr>
+        <w:t xml:space="preserve"> </w:t>
+      </w:r>
+    </w:p>
+    <w:p>
+      <w:pPr>
+        <w:rPr>
+          <w:highlight w:val="yellow"/>
+        </w:rPr>
+      </w:pPr>
+      <w:r>
+        <w:rPr>
+          <w:highlight w:val="yellow"/>
+        </w:rPr>
+        <w:t>The author shall provide as an integral part of the thesis a comprehensive list of contents, including diagrams, illustrative matter and any appendices; bibliography comprehending all materials cited or referred to in the whole submission; and must indicate if any part of the thesis is bound separately</w:t>
+      </w:r>
+    </w:p>
+    <w:p>
+      <w:pPr>
+        <w:rPr>
+          <w:highlight w:val="yellow"/>
+        </w:rPr>
+      </w:pPr>
+      <w:r>
+        <w:rPr>
+          <w:highlight w:val="yellow"/>
+        </w:rPr>
+        <w:t xml:space="preserve">NOTE that each department may </w:t>
+      </w:r>
+      <w:r>
+        <w:rPr>
+          <w:highlight w:val="yellow"/>
+        </w:rPr>
+        <w:t xml:space="preserve">and will </w:t>
+      </w:r>
+      <w:r>
+        <w:rPr>
+          <w:highlight w:val="yellow"/>
+        </w:rPr>
+        <w:t>vary the rules to suit their particular preferences. Consult your supervisor.</w:t>
+      </w:r>
+    </w:p>
     <w:p>
       <w:pPr>
         <w:sectPr>
@@ -3715,16 +3817,7 @@
             <w:rStyle w:val="Hyperlink"/>
             <w:noProof/>
           </w:rPr>
-          <w:t>Figure 2.5 Cross-reference options in W</w:t>
-        </w:r>
-        <w:bookmarkStart w:id="0" w:name="_GoBack"/>
-        <w:bookmarkEnd w:id="0"/>
-        <w:r>
-          <w:rPr>
-            <w:rStyle w:val="Hyperlink"/>
-            <w:noProof/>
-          </w:rPr>
-          <w:t>ord 2010</w:t>
+          <w:t>Figure 2.5 Cross-reference options in Word 2010</w:t>
         </w:r>
         <w:r>
           <w:rPr>
@@ -5197,14 +5290,27 @@
       <w:r>
         <w:t xml:space="preserve">Figure </w:t>
       </w:r>
-      <w:fldSimple w:instr=" STYLEREF 1 \s ">
-        <w:r>
-          <w:rPr>
-            <w:noProof/>
-          </w:rPr>
-          <w:t>2</w:t>
-        </w:r>
-      </w:fldSimple>
+      <w:r>
+        <w:fldChar w:fldCharType="begin"/>
+      </w:r>
+      <w:r>
+        <w:instrText xml:space="preserve"> STYLEREF 1 \s </w:instrText>
+      </w:r>
+      <w:r>
+        <w:fldChar w:fldCharType="separate"/>
+      </w:r>
+      <w:r>
+        <w:rPr>
+          <w:noProof/>
+        </w:rPr>
+        <w:t>2</w:t>
+      </w:r>
+      <w:r>
+        <w:rPr>
+          <w:noProof/>
+        </w:rPr>
+        <w:fldChar w:fldCharType="end"/>
+      </w:r>
       <w:r>
         <w:t>.</w:t>
       </w:r>
@@ -5320,14 +5426,27 @@
       <w:r>
         <w:t xml:space="preserve">Figure </w:t>
       </w:r>
-      <w:fldSimple w:instr=" STYLEREF 1 \s ">
-        <w:r>
-          <w:rPr>
-            <w:noProof/>
-          </w:rPr>
-          <w:t>2</w:t>
-        </w:r>
-      </w:fldSimple>
+      <w:r>
+        <w:fldChar w:fldCharType="begin"/>
+      </w:r>
+      <w:r>
+        <w:instrText xml:space="preserve"> STYLEREF 1 \s </w:instrText>
+      </w:r>
+      <w:r>
+        <w:fldChar w:fldCharType="separate"/>
+      </w:r>
+      <w:r>
+        <w:rPr>
+          <w:noProof/>
+        </w:rPr>
+        <w:t>2</w:t>
+      </w:r>
+      <w:r>
+        <w:rPr>
+          <w:noProof/>
+        </w:rPr>
+        <w:fldChar w:fldCharType="end"/>
+      </w:r>
       <w:r>
         <w:t>.</w:t>
       </w:r>
@@ -5487,14 +5606,27 @@
       <w:r>
         <w:t xml:space="preserve">Figure </w:t>
       </w:r>
-      <w:fldSimple w:instr=" STYLEREF 1 \s ">
-        <w:r>
-          <w:rPr>
-            <w:noProof/>
-          </w:rPr>
-          <w:t>2</w:t>
-        </w:r>
-      </w:fldSimple>
+      <w:r>
+        <w:fldChar w:fldCharType="begin"/>
+      </w:r>
+      <w:r>
+        <w:instrText xml:space="preserve"> STYLEREF 1 \s </w:instrText>
+      </w:r>
+      <w:r>
+        <w:fldChar w:fldCharType="separate"/>
+      </w:r>
+      <w:r>
+        <w:rPr>
+          <w:noProof/>
+        </w:rPr>
+        <w:t>2</w:t>
+      </w:r>
+      <w:r>
+        <w:rPr>
+          <w:noProof/>
+        </w:rPr>
+        <w:fldChar w:fldCharType="end"/>
+      </w:r>
       <w:r>
         <w:t>.</w:t>
       </w:r>
@@ -5667,14 +5799,27 @@
       <w:r>
         <w:t xml:space="preserve">Figure </w:t>
       </w:r>
-      <w:fldSimple w:instr=" STYLEREF 1 \s ">
-        <w:r>
-          <w:rPr>
-            <w:noProof/>
-          </w:rPr>
-          <w:t>2</w:t>
-        </w:r>
-      </w:fldSimple>
+      <w:r>
+        <w:fldChar w:fldCharType="begin"/>
+      </w:r>
+      <w:r>
+        <w:instrText xml:space="preserve"> STYLEREF 1 \s </w:instrText>
+      </w:r>
+      <w:r>
+        <w:fldChar w:fldCharType="separate"/>
+      </w:r>
+      <w:r>
+        <w:rPr>
+          <w:noProof/>
+        </w:rPr>
+        <w:t>2</w:t>
+      </w:r>
+      <w:r>
+        <w:rPr>
+          <w:noProof/>
+        </w:rPr>
+        <w:fldChar w:fldCharType="end"/>
+      </w:r>
       <w:r>
         <w:t>.</w:t>
       </w:r>
@@ -6340,14 +6485,27 @@
       <w:r>
         <w:t xml:space="preserve">Figure </w:t>
       </w:r>
-      <w:fldSimple w:instr=" STYLEREF 1 \s ">
-        <w:r>
-          <w:rPr>
-            <w:noProof/>
-          </w:rPr>
-          <w:t>2</w:t>
-        </w:r>
-      </w:fldSimple>
+      <w:r>
+        <w:fldChar w:fldCharType="begin"/>
+      </w:r>
+      <w:r>
+        <w:instrText xml:space="preserve"> STYLEREF 1 \s </w:instrText>
+      </w:r>
+      <w:r>
+        <w:fldChar w:fldCharType="separate"/>
+      </w:r>
+      <w:r>
+        <w:rPr>
+          <w:noProof/>
+        </w:rPr>
+        <w:t>2</w:t>
+      </w:r>
+      <w:r>
+        <w:rPr>
+          <w:noProof/>
+        </w:rPr>
+        <w:fldChar w:fldCharType="end"/>
+      </w:r>
       <w:r>
         <w:t>.</w:t>
       </w:r>
@@ -6747,14 +6905,27 @@
       <w:r>
         <w:t xml:space="preserve">Figure </w:t>
       </w:r>
-      <w:fldSimple w:instr=" STYLEREF 1 \s ">
-        <w:r>
-          <w:rPr>
-            <w:noProof/>
-          </w:rPr>
-          <w:t>3</w:t>
-        </w:r>
-      </w:fldSimple>
+      <w:r>
+        <w:fldChar w:fldCharType="begin"/>
+      </w:r>
+      <w:r>
+        <w:instrText xml:space="preserve"> STYLEREF 1 \s </w:instrText>
+      </w:r>
+      <w:r>
+        <w:fldChar w:fldCharType="separate"/>
+      </w:r>
+      <w:r>
+        <w:rPr>
+          <w:noProof/>
+        </w:rPr>
+        <w:t>3</w:t>
+      </w:r>
+      <w:r>
+        <w:rPr>
+          <w:noProof/>
+        </w:rPr>
+        <w:fldChar w:fldCharType="end"/>
+      </w:r>
       <w:r>
         <w:t>.</w:t>
       </w:r>
@@ -6880,14 +7051,30 @@
       <w:r>
         <w:t xml:space="preserve">Table </w:t>
       </w:r>
-      <w:fldSimple w:instr=" STYLEREF 1 \s ">
-        <w:r>
-          <w:rPr>
-            <w:noProof/>
-          </w:rPr>
-          <w:t>3</w:t>
-        </w:r>
-      </w:fldSimple>
+      <w:r>
+        <w:fldChar w:fldCharType="begin"/>
+      </w:r>
+      <w:r>
+        <w:instrText xml:space="preserve"> STYLEREF</w:instrText>
+      </w:r>
+      <w:r>
+        <w:instrText xml:space="preserve"> 1 \s </w:instrText>
+      </w:r>
+      <w:r>
+        <w:fldChar w:fldCharType="separate"/>
+      </w:r>
+      <w:r>
+        <w:rPr>
+          <w:noProof/>
+        </w:rPr>
+        <w:t>3</w:t>
+      </w:r>
+      <w:r>
+        <w:rPr>
+          <w:noProof/>
+        </w:rPr>
+        <w:fldChar w:fldCharType="end"/>
+      </w:r>
       <w:r>
         <w:t>.</w:t>
       </w:r>
@@ -7952,7 +8139,7 @@
       <w:rPr>
         <w:noProof/>
       </w:rPr>
-      <w:t>viii</w:t>
+      <w:t>x</w:t>
     </w:r>
     <w:r>
       <w:fldChar w:fldCharType="end"/>
@@ -8120,7 +8307,7 @@
       <w:rPr>
         <w:noProof/>
       </w:rPr>
-      <w:t>vii</w:t>
+      <w:t>iii</w:t>
     </w:r>
     <w:r>
       <w:fldChar w:fldCharType="end"/>
@@ -8177,7 +8364,7 @@
       <w:rPr>
         <w:noProof/>
       </w:rPr>
-      <w:t>April 2016</w:t>
+      <w:t>July 2016</w:t>
     </w:r>
     <w:r>
       <w:fldChar w:fldCharType="end"/>
@@ -8208,7 +8395,7 @@
       <w:rPr>
         <w:noProof/>
       </w:rPr>
-      <w:t>April 2016</w:t>
+      <w:t>July 2016</w:t>
     </w:r>
     <w:r>
       <w:fldChar w:fldCharType="end"/>
@@ -8364,14 +8551,27 @@
         <w:noProof/>
       </w:rPr>
     </w:pPr>
-    <w:fldSimple w:instr=" STYLEREF  &quot;Title,Thesis Title&quot;  \* MERGEFORMAT ">
-      <w:r>
-        <w:rPr>
-          <w:noProof/>
-        </w:rPr>
-        <w:t>Thesis Title</w:t>
-      </w:r>
-    </w:fldSimple>
+    <w:r>
+      <w:fldChar w:fldCharType="begin"/>
+    </w:r>
+    <w:r>
+      <w:instrText xml:space="preserve"> STYLEREF  "Title,Thesis Title"  \* MERGEFORMAT </w:instrText>
+    </w:r>
+    <w:r>
+      <w:fldChar w:fldCharType="separate"/>
+    </w:r>
+    <w:r>
+      <w:rPr>
+        <w:noProof/>
+      </w:rPr>
+      <w:t>Thesis Title</w:t>
+    </w:r>
+    <w:r>
+      <w:rPr>
+        <w:noProof/>
+      </w:rPr>
+      <w:fldChar w:fldCharType="end"/>
+    </w:r>
   </w:p>
 </w:hdr>
 </file>
@@ -8385,25 +8585,51 @@
     <w:r>
       <w:t xml:space="preserve">Chapter </w:t>
     </w:r>
-    <w:fldSimple w:instr=" STYLEREF  &quot;Heading 1&quot; \n  \* MERGEFORMAT ">
-      <w:r>
-        <w:rPr>
-          <w:noProof/>
-        </w:rPr>
-        <w:t>5</w:t>
-      </w:r>
-    </w:fldSimple>
+    <w:r>
+      <w:fldChar w:fldCharType="begin"/>
+    </w:r>
+    <w:r>
+      <w:instrText xml:space="preserve"> STYLEREF  "Heading 1" \n  \* MERGEFORMAT </w:instrText>
+    </w:r>
+    <w:r>
+      <w:fldChar w:fldCharType="separate"/>
+    </w:r>
+    <w:r>
+      <w:rPr>
+        <w:noProof/>
+      </w:rPr>
+      <w:t>5</w:t>
+    </w:r>
+    <w:r>
+      <w:rPr>
+        <w:noProof/>
+      </w:rPr>
+      <w:fldChar w:fldCharType="end"/>
+    </w:r>
     <w:r>
       <w:t xml:space="preserve">: </w:t>
     </w:r>
-    <w:fldSimple w:instr=" STYLEREF  &quot;Heading 1&quot;  \* MERGEFORMAT ">
-      <w:r>
-        <w:rPr>
-          <w:noProof/>
-        </w:rPr>
-        <w:t>Appendices</w:t>
-      </w:r>
-    </w:fldSimple>
+    <w:r>
+      <w:fldChar w:fldCharType="begin"/>
+    </w:r>
+    <w:r>
+      <w:instrText xml:space="preserve"> STYLEREF  "Heading 1"  \* MERGEFORMAT </w:instrText>
+    </w:r>
+    <w:r>
+      <w:fldChar w:fldCharType="separate"/>
+    </w:r>
+    <w:r>
+      <w:rPr>
+        <w:noProof/>
+      </w:rPr>
+      <w:t>Appendices</w:t>
+    </w:r>
+    <w:r>
+      <w:rPr>
+        <w:noProof/>
+      </w:rPr>
+      <w:fldChar w:fldCharType="end"/>
+    </w:r>
   </w:p>
 </w:hdr>
 </file>
@@ -8431,7 +8657,7 @@
         <v:path o:extrusionok="f" gradientshapeok="t" o:connecttype="rect"/>
         <o:lock v:ext="edit" aspectratio="t"/>
       </v:shapetype>
-      <v:shape id="_x0000_i1044" type="#_x0000_t75" style="width:15.1pt;height:15.1pt" o:bullet="t">
+      <v:shape id="_x0000_i1028" type="#_x0000_t75" style="width:15.1pt;height:15.1pt" o:bullet="t">
         <v:imagedata r:id="rId1" o:title="logo-bullet"/>
       </v:shape>
     </w:pict>
@@ -12533,6 +12759,21 @@
       <w:vertAlign w:val="superscript"/>
     </w:rPr>
   </w:style>
+  <w:style w:type="paragraph" w:customStyle="1" w:styleId="Default">
+    <w:name w:val="Default"/>
+    <w:rsid w:val="00C50437"/>
+    <w:pPr>
+      <w:autoSpaceDE w:val="0"/>
+      <w:autoSpaceDN w:val="0"/>
+      <w:adjustRightInd w:val="0"/>
+    </w:pPr>
+    <w:rPr>
+      <w:rFonts w:ascii="Calibri" w:hAnsi="Calibri" w:cs="Calibri"/>
+      <w:color w:val="000000"/>
+      <w:sz w:val="24"/>
+      <w:szCs w:val="24"/>
+    </w:rPr>
+  </w:style>
 </w:styles>
 </file>
 
@@ -14010,6 +14251,21 @@
       <w:vertAlign w:val="superscript"/>
     </w:rPr>
   </w:style>
+  <w:style w:type="paragraph" w:customStyle="1" w:styleId="Default">
+    <w:name w:val="Default"/>
+    <w:rsid w:val="00C50437"/>
+    <w:pPr>
+      <w:autoSpaceDE w:val="0"/>
+      <w:autoSpaceDN w:val="0"/>
+      <w:adjustRightInd w:val="0"/>
+    </w:pPr>
+    <w:rPr>
+      <w:rFonts w:ascii="Calibri" w:hAnsi="Calibri" w:cs="Calibri"/>
+      <w:color w:val="000000"/>
+      <w:sz w:val="24"/>
+      <w:szCs w:val="24"/>
+    </w:rPr>
+  </w:style>
 </w:styles>
 </file>
 
@@ -14134,10 +14390,12 @@
     <w:panose1 w:val="020B0604030504040204"/>
     <w:charset w:val="00"/>
     <w:family w:val="swiss"/>
+    <w:notTrueType/>
     <w:pitch w:val="variable"/>
-    <w:sig w:usb0="E1002EFF" w:usb1="C000605B" w:usb2="00000029" w:usb3="00000000" w:csb0="000101FF" w:csb1="00000000"/>
+    <w:sig w:usb0="00000003" w:usb1="00000000" w:usb2="00000000" w:usb3="00000000" w:csb0="00000001" w:csb1="00000000"/>
   </w:font>
   <w:font w:name="Calibri">
+    <w:altName w:val="Calibri"/>
     <w:panose1 w:val="020F0502020204030204"/>
     <w:charset w:val="00"/>
     <w:family w:val="swiss"/>
@@ -14890,7 +15148,7 @@
 </file>
 
 <file path=customXml/itemProps2.xml><?xml version="1.0" encoding="utf-8"?>
-<ds:datastoreItem xmlns:ds="http://schemas.openxmlformats.org/officeDocument/2006/customXml" ds:itemID="{668768A3-9AEC-4339-A49E-40F31B11F00B}">
+<ds:datastoreItem xmlns:ds="http://schemas.openxmlformats.org/officeDocument/2006/customXml" ds:itemID="{510719BB-AEA9-4C8C-9D9B-AC5DFD27D709}">
   <ds:schemaRefs>
     <ds:schemaRef ds:uri="http://schemas.openxmlformats.org/officeDocument/2006/bibliography"/>
   </ds:schemaRefs>

</xml_diff>

<commit_message>
Added references to MARP URL, and changed credits.
</commit_message>
<xml_diff>
--- a/LAN Thesis Sample.docx
+++ b/LAN Thesis Sample.docx
@@ -117,13 +117,31 @@
       <w:pPr>
         <w:pStyle w:val="CoverPageDetails"/>
       </w:pPr>
+      <w:r>
+        <w:t>This dissertation is submitted for the degree of Doctor of Philosophy</w:t>
+      </w:r>
     </w:p>
     <w:p>
       <w:pPr>
         <w:pStyle w:val="CoverPageDetails"/>
       </w:pPr>
       <w:r>
-        <w:t>This dissertation is submitted for the degree of Doctor of Philosophy</w:t>
+        <w:fldChar w:fldCharType="begin"/>
+      </w:r>
+      <w:r>
+        <w:instrText xml:space="preserve"> DATE  \@ "MMMM yyyy"  \* MERGEFORMAT </w:instrText>
+      </w:r>
+      <w:r>
+        <w:fldChar w:fldCharType="separate"/>
+      </w:r>
+      <w:r>
+        <w:rPr>
+          <w:noProof/>
+        </w:rPr>
+        <w:t>September 2016</w:t>
+      </w:r>
+      <w:r>
+        <w:fldChar w:fldCharType="end"/>
       </w:r>
     </w:p>
     <w:p>
@@ -131,69 +149,8 @@
         <w:pStyle w:val="CoverPageDetails"/>
       </w:pPr>
       <w:r>
-        <w:fldChar w:fldCharType="begin"/>
-      </w:r>
-      <w:r>
-        <w:instrText xml:space="preserve"> DATE  \@ "MMMM yyyy"  \* MERGEFORMAT </w:instrText>
-      </w:r>
-      <w:r>
-        <w:fldChar w:fldCharType="separate"/>
-      </w:r>
-      <w:r>
-        <w:rPr>
-          <w:noProof/>
-        </w:rPr>
-        <w:t>July 2016</w:t>
-      </w:r>
-      <w:r>
-        <w:fldChar w:fldCharType="end"/>
-      </w:r>
-    </w:p>
-    <w:p>
-      <w:pPr>
-        <w:pStyle w:val="CoverPageDetails"/>
-      </w:pPr>
-    </w:p>
-    <w:p>
-      <w:pPr>
-        <w:pStyle w:val="CoverPageDetails"/>
-      </w:pPr>
-      <w:r>
         <w:t>School of Computing and Communications</w:t>
       </w:r>
-    </w:p>
-    <w:p>
-      <w:pPr>
-        <w:pStyle w:val="CoverPageDetails"/>
-      </w:pPr>
-    </w:p>
-    <w:p>
-      <w:pPr>
-        <w:pStyle w:val="CoverPageDetails"/>
-      </w:pPr>
-    </w:p>
-    <w:p>
-      <w:pPr>
-        <w:pStyle w:val="CoverPageDetails"/>
-      </w:pPr>
-    </w:p>
-    <w:p/>
-    <w:p>
-      <w:pPr>
-        <w:sectPr>
-          <w:headerReference w:type="even" r:id="rId11"/>
-          <w:footerReference w:type="even" r:id="rId12"/>
-          <w:footerReference w:type="default" r:id="rId13"/>
-          <w:endnotePr>
-            <w:numRestart w:val="eachSect"/>
-          </w:endnotePr>
-          <w:pgSz w:w="11906" w:h="16838"/>
-          <w:pgMar w:top="1134" w:right="1134" w:bottom="1134" w:left="2268" w:header="708" w:footer="708" w:gutter="0"/>
-          <w:cols w:space="708"/>
-          <w:titlePg/>
-          <w:docGrid w:linePitch="360"/>
-        </w:sectPr>
-      </w:pPr>
     </w:p>
     <w:p/>
     <w:p/>
@@ -318,8 +275,6 @@
         </w:rPr>
         <w:t>[Reference list here]</w:t>
       </w:r>
-      <w:bookmarkStart w:id="0" w:name="_GoBack"/>
-      <w:bookmarkEnd w:id="0"/>
     </w:p>
     <w:p>
       <w:sdt>
@@ -368,8 +323,8 @@
     <w:p>
       <w:pPr>
         <w:sectPr>
-          <w:headerReference w:type="even" r:id="rId14"/>
-          <w:headerReference w:type="default" r:id="rId15"/>
+          <w:headerReference w:type="even" r:id="rId11"/>
+          <w:headerReference w:type="default" r:id="rId12"/>
           <w:endnotePr>
             <w:numRestart w:val="eachSect"/>
           </w:endnotePr>
@@ -391,15 +346,38 @@
       </w:r>
     </w:p>
     <w:p>
-      <w:pPr>
+      <w:r>
         <w:rPr>
           <w:highlight w:val="yellow"/>
         </w:rPr>
-      </w:pPr>
+        <w:t xml:space="preserve">See rules in the MARP: </w:t>
+      </w:r>
+      <w:hyperlink r:id="rId13" w:history="1">
+        <w:r>
+          <w:rPr>
+            <w:rStyle w:val="Hyperlink"/>
+            <w:highlight w:val="yellow"/>
+          </w:rPr>
+          <w:t>https://gap.lancs.ac.uk/ASQ/QAE/MARP/Pages/default.aspx</w:t>
+        </w:r>
+      </w:hyperlink>
       <w:r>
         <w:rPr>
           <w:highlight w:val="yellow"/>
         </w:rPr>
+        <w:t xml:space="preserve"> as follows:</w:t>
+      </w:r>
+    </w:p>
+    <w:p>
+      <w:pPr>
+        <w:rPr>
+          <w:highlight w:val="yellow"/>
+        </w:rPr>
+      </w:pPr>
+      <w:r>
+        <w:rPr>
+          <w:highlight w:val="yellow"/>
+        </w:rPr>
         <w:t xml:space="preserve">Each thesis shall be preceded by an abstract not exceeding 300 words typed as specified below in a form suitable for use in major abstract indices. </w:t>
       </w:r>
     </w:p>
@@ -500,7 +478,7 @@
     <w:p>
       <w:pPr>
         <w:sectPr>
-          <w:headerReference w:type="default" r:id="rId16"/>
+          <w:headerReference w:type="default" r:id="rId14"/>
           <w:endnotePr>
             <w:numRestart w:val="eachSect"/>
           </w:endnotePr>
@@ -534,7 +512,15 @@
     <w:p/>
     <w:p>
       <w:r>
-        <w:t>Thank you to Kayla Friedman and Malcolm Morgan of the Centre for Sustainable Development, University of Cambridge, UK for producing the Microsoft Word thesis template used to produce this document.</w:t>
+        <w:t xml:space="preserve">Thank you to Kayla Friedman and Malcolm Morgan of the University </w:t>
+      </w:r>
+      <w:proofErr w:type="gramStart"/>
+      <w:r>
+        <w:t>of</w:t>
+      </w:r>
+      <w:proofErr w:type="gramEnd"/>
+      <w:r>
+        <w:t xml:space="preserve"> Cambridge University, UK, and Charles Weir of Lancaster University, UK, for producing the Microsoft Word thesis template used to produce this document.</w:t>
       </w:r>
     </w:p>
     <w:p>
@@ -4208,8 +4194,8 @@
     <w:p>
       <w:pPr>
         <w:sectPr>
-          <w:headerReference w:type="even" r:id="rId17"/>
-          <w:headerReference w:type="default" r:id="rId18"/>
+          <w:headerReference w:type="even" r:id="rId15"/>
+          <w:headerReference w:type="default" r:id="rId16"/>
           <w:endnotePr>
             <w:numRestart w:val="eachSect"/>
           </w:endnotePr>
@@ -4225,20 +4211,20 @@
       <w:pPr>
         <w:pStyle w:val="Heading1"/>
       </w:pPr>
-      <w:bookmarkStart w:id="1" w:name="_Toc201479934"/>
-      <w:bookmarkStart w:id="2" w:name="_Toc209836616"/>
-      <w:bookmarkStart w:id="3" w:name="_Toc209836842"/>
-      <w:bookmarkStart w:id="4" w:name="_Toc209873179"/>
-      <w:bookmarkStart w:id="5" w:name="_Toc411330958"/>
+      <w:bookmarkStart w:id="0" w:name="_Toc201479934"/>
+      <w:bookmarkStart w:id="1" w:name="_Toc209836616"/>
+      <w:bookmarkStart w:id="2" w:name="_Toc209836842"/>
+      <w:bookmarkStart w:id="3" w:name="_Toc209873179"/>
+      <w:bookmarkStart w:id="4" w:name="_Toc411330958"/>
       <w:r>
         <w:lastRenderedPageBreak/>
         <w:t>Introduction</w:t>
       </w:r>
+      <w:bookmarkEnd w:id="0"/>
       <w:bookmarkEnd w:id="1"/>
       <w:bookmarkEnd w:id="2"/>
       <w:bookmarkEnd w:id="3"/>
       <w:bookmarkEnd w:id="4"/>
-      <w:bookmarkEnd w:id="5"/>
     </w:p>
     <w:p>
       <w:r>
@@ -4313,7 +4299,7 @@
                     </pic:cNvPicPr>
                   </pic:nvPicPr>
                   <pic:blipFill>
-                    <a:blip r:embed="rId19">
+                    <a:blip r:embed="rId17">
                       <a:extLst>
                         <a:ext uri="{28A0092B-C50C-407E-A947-70E740481C1C}">
                           <a14:useLocalDpi xmlns:a14="http://schemas.microsoft.com/office/drawing/2010/main" val="0"/>
@@ -4352,7 +4338,7 @@
       <w:r>
         <w:t>CSD Thesis Template by </w:t>
       </w:r>
-      <w:hyperlink r:id="rId20" w:history="1">
+      <w:hyperlink r:id="rId18" w:history="1">
         <w:r>
           <w:rPr>
             <w:rStyle w:val="Hyperlink"/>
@@ -4366,7 +4352,7 @@
       <w:r>
         <w:t xml:space="preserve"> </w:t>
       </w:r>
-      <w:hyperlink r:id="rId21" w:history="1">
+      <w:hyperlink r:id="rId19" w:history="1">
         <w:r>
           <w:rPr>
             <w:rStyle w:val="Hyperlink"/>
@@ -4417,7 +4403,7 @@
           <w:u w:val="single"/>
         </w:rPr>
       </w:pPr>
-      <w:hyperlink r:id="rId22" w:history="1">
+      <w:hyperlink r:id="rId20" w:history="1">
         <w:r>
           <w:rPr>
             <w:rStyle w:val="Hyperlink"/>
@@ -4449,54 +4435,59 @@
       <w:pPr>
         <w:pStyle w:val="Heading2"/>
       </w:pPr>
-      <w:bookmarkStart w:id="6" w:name="_Toc201479938"/>
-      <w:bookmarkStart w:id="7" w:name="_Toc209836620"/>
-      <w:bookmarkStart w:id="8" w:name="_Toc209836846"/>
-      <w:bookmarkStart w:id="9" w:name="_Toc209873180"/>
-      <w:bookmarkStart w:id="10" w:name="_Toc411330959"/>
+      <w:bookmarkStart w:id="5" w:name="_Toc201479938"/>
+      <w:bookmarkStart w:id="6" w:name="_Toc209836620"/>
+      <w:bookmarkStart w:id="7" w:name="_Toc209836846"/>
+      <w:bookmarkStart w:id="8" w:name="_Toc209873180"/>
+      <w:bookmarkStart w:id="9" w:name="_Toc411330959"/>
       <w:r>
         <w:lastRenderedPageBreak/>
         <w:t>Requirements</w:t>
       </w:r>
+      <w:bookmarkEnd w:id="5"/>
       <w:bookmarkEnd w:id="6"/>
       <w:bookmarkEnd w:id="7"/>
       <w:bookmarkEnd w:id="8"/>
       <w:bookmarkEnd w:id="9"/>
+    </w:p>
+    <w:p>
+      <w:r>
+        <w:t>Note – this section is Cambridge requirements – some details will differ.</w:t>
+      </w:r>
+    </w:p>
+    <w:p>
+      <w:pPr>
+        <w:pStyle w:val="Heading4"/>
+      </w:pPr>
+      <w:bookmarkStart w:id="10" w:name="_Toc201479939"/>
+      <w:bookmarkStart w:id="11" w:name="_Toc209836621"/>
+      <w:bookmarkStart w:id="12" w:name="_Toc209836847"/>
+      <w:r>
+        <w:t>Dissertation length</w:t>
+      </w:r>
       <w:bookmarkEnd w:id="10"/>
-    </w:p>
-    <w:p>
-      <w:pPr>
-        <w:pStyle w:val="Heading4"/>
-      </w:pPr>
-      <w:bookmarkStart w:id="11" w:name="_Toc201479939"/>
-      <w:bookmarkStart w:id="12" w:name="_Toc209836621"/>
-      <w:bookmarkStart w:id="13" w:name="_Toc209836847"/>
-      <w:r>
-        <w:t>Dissertation length</w:t>
-      </w:r>
       <w:bookmarkEnd w:id="11"/>
       <w:bookmarkEnd w:id="12"/>
+    </w:p>
+    <w:p>
+      <w:r>
+        <w:t xml:space="preserve">The dissertation should be about </w:t>
+      </w:r>
+      <w:r>
+        <w:t xml:space="preserve">65000 words </w:t>
+      </w:r>
+    </w:p>
+    <w:p>
+      <w:pPr>
+        <w:pStyle w:val="Heading4"/>
+      </w:pPr>
+      <w:bookmarkStart w:id="13" w:name="_Toc209836622"/>
+      <w:bookmarkStart w:id="14" w:name="_Toc209836848"/>
+      <w:r>
+        <w:t>Structure</w:t>
+      </w:r>
       <w:bookmarkEnd w:id="13"/>
-    </w:p>
-    <w:p>
-      <w:r>
-        <w:t xml:space="preserve">The dissertation should be about </w:t>
-      </w:r>
-      <w:r>
-        <w:t xml:space="preserve">65000 words </w:t>
-      </w:r>
-    </w:p>
-    <w:p>
-      <w:pPr>
-        <w:pStyle w:val="Heading4"/>
-      </w:pPr>
-      <w:bookmarkStart w:id="14" w:name="_Toc209836622"/>
-      <w:bookmarkStart w:id="15" w:name="_Toc209836848"/>
-      <w:r>
-        <w:t>Structure</w:t>
-      </w:r>
       <w:bookmarkEnd w:id="14"/>
-      <w:bookmarkEnd w:id="15"/>
     </w:p>
     <w:p>
       <w:r>
@@ -4712,15 +4703,15 @@
       <w:pPr>
         <w:pStyle w:val="Listi"/>
       </w:pPr>
-      <w:bookmarkStart w:id="16" w:name="_Toc201479941"/>
-      <w:bookmarkStart w:id="17" w:name="_Toc209836624"/>
-      <w:bookmarkStart w:id="18" w:name="_Toc209836850"/>
+      <w:bookmarkStart w:id="15" w:name="_Toc201479941"/>
+      <w:bookmarkStart w:id="16" w:name="_Toc209836624"/>
+      <w:bookmarkStart w:id="17" w:name="_Toc209836850"/>
       <w:r>
         <w:t>Tracking changes</w:t>
       </w:r>
+      <w:bookmarkEnd w:id="15"/>
       <w:bookmarkEnd w:id="16"/>
       <w:bookmarkEnd w:id="17"/>
-      <w:bookmarkEnd w:id="18"/>
       <w:r>
         <w:t xml:space="preserve">. </w:t>
       </w:r>
@@ -4765,11 +4756,11 @@
           <w:lang w:eastAsia="ja-JP"/>
         </w:rPr>
       </w:pPr>
-      <w:bookmarkStart w:id="19" w:name="_Toc201479942"/>
-      <w:bookmarkStart w:id="20" w:name="_Toc209836625"/>
-      <w:bookmarkStart w:id="21" w:name="_Toc209836851"/>
-      <w:bookmarkStart w:id="22" w:name="_Toc209873184"/>
-      <w:bookmarkStart w:id="23" w:name="_Toc411330960"/>
+      <w:bookmarkStart w:id="18" w:name="_Toc201479942"/>
+      <w:bookmarkStart w:id="19" w:name="_Toc209836625"/>
+      <w:bookmarkStart w:id="20" w:name="_Toc209836851"/>
+      <w:bookmarkStart w:id="21" w:name="_Toc209873184"/>
+      <w:bookmarkStart w:id="22" w:name="_Toc411330960"/>
       <w:r>
         <w:rPr>
           <w:rFonts w:eastAsia="MS Mincho"/>
@@ -4784,9 +4775,9 @@
         </w:rPr>
         <w:t>and electronic copies</w:t>
       </w:r>
+      <w:bookmarkEnd w:id="18"/>
       <w:bookmarkEnd w:id="19"/>
       <w:bookmarkEnd w:id="20"/>
-      <w:bookmarkEnd w:id="21"/>
       <w:r>
         <w:rPr>
           <w:rFonts w:eastAsia="MS Mincho"/>
@@ -4794,8 +4785,8 @@
         </w:rPr>
         <w:t xml:space="preserve"> of the dissertation</w:t>
       </w:r>
+      <w:bookmarkEnd w:id="21"/>
       <w:bookmarkEnd w:id="22"/>
-      <w:bookmarkEnd w:id="23"/>
     </w:p>
     <w:p>
       <w:r>
@@ -4858,51 +4849,51 @@
       <w:pPr>
         <w:pStyle w:val="Heading1"/>
       </w:pPr>
-      <w:bookmarkStart w:id="24" w:name="_Toc411330961"/>
+      <w:bookmarkStart w:id="23" w:name="_Toc411330961"/>
       <w:r>
         <w:lastRenderedPageBreak/>
         <w:t>Using this Template</w:t>
       </w:r>
+      <w:bookmarkEnd w:id="23"/>
+    </w:p>
+    <w:p>
+      <w:r>
+        <w:t xml:space="preserve">Instructions in this section were written for Word 2010, they are similar in Word 2007, and Word 2013, but may </w:t>
+      </w:r>
+      <w:r>
+        <w:t>be different</w:t>
+      </w:r>
+      <w:r>
+        <w:t xml:space="preserve"> in Word 2003</w:t>
+      </w:r>
+      <w:r>
+        <w:t xml:space="preserve"> </w:t>
+      </w:r>
+      <w:r>
+        <w:t>and Word for Mac</w:t>
+      </w:r>
+      <w:r>
+        <w:t>.</w:t>
+      </w:r>
+    </w:p>
+    <w:p/>
+    <w:p>
+      <w:pPr>
+        <w:pStyle w:val="Heading2"/>
+      </w:pPr>
+      <w:bookmarkStart w:id="24" w:name="_Toc411330962"/>
+      <w:r>
+        <w:t>Getting Started</w:t>
+      </w:r>
       <w:bookmarkEnd w:id="24"/>
     </w:p>
     <w:p>
       <w:r>
-        <w:t xml:space="preserve">Instructions in this section were written for Word 2010, they are similar in Word 2007, and Word 2013, but may </w:t>
-      </w:r>
-      <w:r>
-        <w:t>be different</w:t>
-      </w:r>
-      <w:r>
-        <w:t xml:space="preserve"> in Word 2003</w:t>
-      </w:r>
-      <w:r>
-        <w:t xml:space="preserve"> </w:t>
-      </w:r>
-      <w:r>
-        <w:t>and Word for Mac</w:t>
-      </w:r>
-      <w:r>
-        <w:t>.</w:t>
-      </w:r>
-    </w:p>
-    <w:p/>
-    <w:p>
-      <w:pPr>
-        <w:pStyle w:val="Heading2"/>
-      </w:pPr>
-      <w:bookmarkStart w:id="25" w:name="_Toc411330962"/>
-      <w:r>
-        <w:t>Getting Started</w:t>
-      </w:r>
-      <w:bookmarkEnd w:id="25"/>
-    </w:p>
-    <w:p>
-      <w:r>
         <w:t xml:space="preserve">The most up to date version of the template is available at: </w:t>
       </w:r>
     </w:p>
     <w:p>
-      <w:hyperlink r:id="rId23" w:history="1">
+      <w:hyperlink r:id="rId21" w:history="1">
         <w:r>
           <w:rPr>
             <w:rStyle w:val="Hyperlink"/>
@@ -4940,11 +4931,60 @@
       <w:pPr>
         <w:pStyle w:val="Heading3"/>
       </w:pPr>
-      <w:bookmarkStart w:id="26" w:name="_Toc411330963"/>
+      <w:bookmarkStart w:id="25" w:name="_Toc411330963"/>
       <w:r>
         <w:lastRenderedPageBreak/>
         <w:t>Using the DOCX file</w:t>
       </w:r>
+      <w:bookmarkEnd w:id="25"/>
+    </w:p>
+    <w:p>
+      <w:pPr>
+        <w:rPr>
+          <w:lang w:eastAsia="en-US"/>
+        </w:rPr>
+      </w:pPr>
+      <w:r>
+        <w:rPr>
+          <w:lang w:eastAsia="en-US"/>
+        </w:rPr>
+        <w:t xml:space="preserve">You can use this </w:t>
+      </w:r>
+      <w:proofErr w:type="gramStart"/>
+      <w:r>
+        <w:rPr>
+          <w:lang w:eastAsia="en-US"/>
+        </w:rPr>
+        <w:t>docum</w:t>
+      </w:r>
+      <w:r>
+        <w:rPr>
+          <w:lang w:eastAsia="en-US"/>
+        </w:rPr>
+        <w:t>ent  to</w:t>
+      </w:r>
+      <w:proofErr w:type="gramEnd"/>
+      <w:r>
+        <w:rPr>
+          <w:lang w:eastAsia="en-US"/>
+        </w:rPr>
+        <w:t xml:space="preserve"> write you thesis, simply</w:t>
+      </w:r>
+      <w:r>
+        <w:rPr>
+          <w:lang w:eastAsia="en-US"/>
+        </w:rPr>
+        <w:t xml:space="preserve"> delete the help text and start writing into the document. </w:t>
+      </w:r>
+    </w:p>
+    <w:p>
+      <w:pPr>
+        <w:pStyle w:val="Heading3"/>
+      </w:pPr>
+      <w:bookmarkStart w:id="26" w:name="_Toc411330964"/>
+      <w:r>
+        <w:t>Using the DOTX file to start a new document</w:t>
+      </w:r>
       <w:bookmarkEnd w:id="26"/>
     </w:p>
     <w:p>
@@ -4957,123 +4997,74 @@
         <w:rPr>
           <w:lang w:eastAsia="en-US"/>
         </w:rPr>
-        <w:t xml:space="preserve">You can use this </w:t>
-      </w:r>
-      <w:proofErr w:type="gramStart"/>
-      <w:r>
+        <w:t>Create a new document from the template:</w:t>
+      </w:r>
+    </w:p>
+    <w:p>
+      <w:pPr>
         <w:rPr>
           <w:lang w:eastAsia="en-US"/>
         </w:rPr>
-        <w:t>docum</w:t>
-      </w:r>
+      </w:pPr>
       <w:r>
         <w:rPr>
           <w:lang w:eastAsia="en-US"/>
         </w:rPr>
-        <w:t>ent  to</w:t>
-      </w:r>
-      <w:proofErr w:type="gramEnd"/>
-      <w:r>
+        <w:t>File &gt; New &gt; New from existing</w:t>
+      </w:r>
+    </w:p>
+    <w:p>
+      <w:pPr>
         <w:rPr>
           <w:lang w:eastAsia="en-US"/>
         </w:rPr>
-        <w:t xml:space="preserve"> write you thesis, simply</w:t>
-      </w:r>
+      </w:pPr>
       <w:r>
         <w:rPr>
           <w:lang w:eastAsia="en-US"/>
         </w:rPr>
-        <w:t xml:space="preserve"> delete the help text and start writing into the document. </w:t>
+        <w:t>The select the DOTX template</w:t>
+      </w:r>
+    </w:p>
+    <w:p>
+      <w:r>
+        <w:rPr>
+          <w:lang w:eastAsia="en-US"/>
+        </w:rPr>
+        <w:t>A word document will open containing the basic structure of the PhD Template. Scroll down to page 11 and select the text that says “</w:t>
+      </w:r>
+      <w:r>
+        <w:t>Select this text and the paste your existing document here</w:t>
+      </w:r>
+      <w:r>
+        <w:rPr>
+          <w:lang w:eastAsia="en-US"/>
+        </w:rPr>
+        <w:t>.”</w:t>
+      </w:r>
+    </w:p>
+    <w:p>
+      <w:r>
+        <w:t>Delete this text and start writing your thesis.</w:t>
+      </w:r>
+    </w:p>
+    <w:p>
+      <w:r>
+        <w:t>Remember to use the special style for appendix headings</w:t>
       </w:r>
     </w:p>
     <w:p>
       <w:pPr>
         <w:pStyle w:val="Heading3"/>
       </w:pPr>
-      <w:bookmarkStart w:id="27" w:name="_Toc411330964"/>
-      <w:r>
-        <w:t>Using the DOTX file to start a new document</w:t>
+      <w:bookmarkStart w:id="27" w:name="_Toc411330965"/>
+      <w:r>
+        <w:t>Using the DOTX file</w:t>
+      </w:r>
+      <w:r>
+        <w:t xml:space="preserve"> to migrate and existing document</w:t>
       </w:r>
       <w:bookmarkEnd w:id="27"/>
-    </w:p>
-    <w:p>
-      <w:pPr>
-        <w:rPr>
-          <w:lang w:eastAsia="en-US"/>
-        </w:rPr>
-      </w:pPr>
-      <w:r>
-        <w:rPr>
-          <w:lang w:eastAsia="en-US"/>
-        </w:rPr>
-        <w:t>Create a new document from the template:</w:t>
-      </w:r>
-    </w:p>
-    <w:p>
-      <w:pPr>
-        <w:rPr>
-          <w:lang w:eastAsia="en-US"/>
-        </w:rPr>
-      </w:pPr>
-      <w:r>
-        <w:rPr>
-          <w:lang w:eastAsia="en-US"/>
-        </w:rPr>
-        <w:t>File &gt; New &gt; New from existing</w:t>
-      </w:r>
-    </w:p>
-    <w:p>
-      <w:pPr>
-        <w:rPr>
-          <w:lang w:eastAsia="en-US"/>
-        </w:rPr>
-      </w:pPr>
-      <w:r>
-        <w:rPr>
-          <w:lang w:eastAsia="en-US"/>
-        </w:rPr>
-        <w:t>The select the DOTX template</w:t>
-      </w:r>
-    </w:p>
-    <w:p>
-      <w:r>
-        <w:rPr>
-          <w:lang w:eastAsia="en-US"/>
-        </w:rPr>
-        <w:t>A word document will open containing the basic structure of the PhD Template. Scroll down to page 11 and select the text that says “</w:t>
-      </w:r>
-      <w:r>
-        <w:t>Select this text and the paste your existing document here</w:t>
-      </w:r>
-      <w:r>
-        <w:rPr>
-          <w:lang w:eastAsia="en-US"/>
-        </w:rPr>
-        <w:t>.”</w:t>
-      </w:r>
-    </w:p>
-    <w:p>
-      <w:r>
-        <w:t>Delete this text and start writing your thesis.</w:t>
-      </w:r>
-    </w:p>
-    <w:p>
-      <w:r>
-        <w:t>Remember to use the special style for appendix headings</w:t>
-      </w:r>
-    </w:p>
-    <w:p>
-      <w:pPr>
-        <w:pStyle w:val="Heading3"/>
-      </w:pPr>
-      <w:bookmarkStart w:id="28" w:name="_Toc411330965"/>
-      <w:r>
-        <w:t>Using the DOTX file</w:t>
-      </w:r>
-      <w:r>
-        <w:t xml:space="preserve"> to migrate and existing document</w:t>
-      </w:r>
-      <w:bookmarkEnd w:id="28"/>
     </w:p>
     <w:p>
       <w:pPr>
@@ -5251,98 +5242,85 @@
       <w:pPr>
         <w:pStyle w:val="Heading2"/>
       </w:pPr>
-      <w:bookmarkStart w:id="29" w:name="_Toc411330966"/>
+      <w:bookmarkStart w:id="28" w:name="_Toc411330966"/>
       <w:r>
         <w:t>Improved Spelling and Grammar Checking</w:t>
       </w:r>
+      <w:bookmarkEnd w:id="28"/>
+    </w:p>
+    <w:p>
+      <w:r>
+        <w:t>As default Word does not enable all the spelling and grammar checking features. You can get extra spelling and grammar checks by going to:</w:t>
+      </w:r>
+    </w:p>
+    <w:p>
+      <w:r>
+        <w:t>File &gt; Options</w:t>
+      </w:r>
+      <w:r>
+        <w:t xml:space="preserve"> &gt; Proofing</w:t>
+      </w:r>
+    </w:p>
+    <w:p>
+      <w:r>
+        <w:t>The under “when correcting spelling and grammar in Word” click Settings.</w:t>
+      </w:r>
+    </w:p>
+    <w:p>
+      <w:r>
+        <w:t xml:space="preserve">Here you can use the drop down menu to make work check Grammar &amp; Style, and use the tick boxes to choose which features to check for.  Most academic writing includes passive sentences so you may wish to turn off this feature. You can also set style features such as comma positions, and number of spaces between sentences. I recommend you set these to “Always, inside, 2.” </w:t>
+      </w:r>
+    </w:p>
+    <w:p/>
+    <w:p>
+      <w:pPr>
+        <w:pStyle w:val="Caption"/>
+      </w:pPr>
+      <w:bookmarkStart w:id="29" w:name="_Toc411331000"/>
+      <w:proofErr w:type="gramStart"/>
+      <w:r>
+        <w:t xml:space="preserve">Figure </w:t>
+      </w:r>
+      <w:fldSimple w:instr=" STYLEREF 1 \s ">
+        <w:r>
+          <w:rPr>
+            <w:noProof/>
+          </w:rPr>
+          <w:t>2</w:t>
+        </w:r>
+      </w:fldSimple>
+      <w:r>
+        <w:t>.</w:t>
+      </w:r>
+      <w:proofErr w:type="gramEnd"/>
+      <w:r>
+        <w:fldChar w:fldCharType="begin"/>
+      </w:r>
+      <w:r>
+        <w:instrText xml:space="preserve"> SEQ Figure \* ARABIC \s 1 </w:instrText>
+      </w:r>
+      <w:r>
+        <w:fldChar w:fldCharType="separate"/>
+      </w:r>
+      <w:r>
+        <w:rPr>
+          <w:noProof/>
+        </w:rPr>
+        <w:t>1</w:t>
+      </w:r>
+      <w:r>
+        <w:rPr>
+          <w:noProof/>
+        </w:rPr>
+        <w:fldChar w:fldCharType="end"/>
+      </w:r>
+      <w:r>
+        <w:t xml:space="preserve">: </w:t>
+      </w:r>
+      <w:r>
+        <w:t>Grammar Options in Word 2010</w:t>
+      </w:r>
       <w:bookmarkEnd w:id="29"/>
-    </w:p>
-    <w:p>
-      <w:r>
-        <w:t>As default Word does not enable all the spelling and grammar checking features. You can get extra spelling and grammar checks by going to:</w:t>
-      </w:r>
-    </w:p>
-    <w:p>
-      <w:r>
-        <w:t>File &gt; Options</w:t>
-      </w:r>
-      <w:r>
-        <w:t xml:space="preserve"> &gt; Proofing</w:t>
-      </w:r>
-    </w:p>
-    <w:p>
-      <w:r>
-        <w:t>The under “when correcting spelling and grammar in Word” click Settings.</w:t>
-      </w:r>
-    </w:p>
-    <w:p>
-      <w:r>
-        <w:t xml:space="preserve">Here you can use the drop down menu to make work check Grammar &amp; Style, and use the tick boxes to choose which features to check for.  Most academic writing includes passive sentences so you may wish to turn off this feature. You can also set style features such as comma positions, and number of spaces between sentences. I recommend you set these to “Always, inside, 2.” </w:t>
-      </w:r>
-    </w:p>
-    <w:p/>
-    <w:p>
-      <w:pPr>
-        <w:pStyle w:val="Caption"/>
-      </w:pPr>
-      <w:bookmarkStart w:id="30" w:name="_Toc411331000"/>
-      <w:proofErr w:type="gramStart"/>
-      <w:r>
-        <w:t xml:space="preserve">Figure </w:t>
-      </w:r>
-      <w:r>
-        <w:fldChar w:fldCharType="begin"/>
-      </w:r>
-      <w:r>
-        <w:instrText xml:space="preserve"> STYLEREF 1 \s </w:instrText>
-      </w:r>
-      <w:r>
-        <w:fldChar w:fldCharType="separate"/>
-      </w:r>
-      <w:r>
-        <w:rPr>
-          <w:noProof/>
-        </w:rPr>
-        <w:t>2</w:t>
-      </w:r>
-      <w:r>
-        <w:rPr>
-          <w:noProof/>
-        </w:rPr>
-        <w:fldChar w:fldCharType="end"/>
-      </w:r>
-      <w:r>
-        <w:t>.</w:t>
-      </w:r>
-      <w:proofErr w:type="gramEnd"/>
-      <w:r>
-        <w:fldChar w:fldCharType="begin"/>
-      </w:r>
-      <w:r>
-        <w:instrText xml:space="preserve"> SEQ Figure \* ARABIC \s 1 </w:instrText>
-      </w:r>
-      <w:r>
-        <w:fldChar w:fldCharType="separate"/>
-      </w:r>
-      <w:r>
-        <w:rPr>
-          <w:noProof/>
-        </w:rPr>
-        <w:t>1</w:t>
-      </w:r>
-      <w:r>
-        <w:rPr>
-          <w:noProof/>
-        </w:rPr>
-        <w:fldChar w:fldCharType="end"/>
-      </w:r>
-      <w:r>
-        <w:t xml:space="preserve">: </w:t>
-      </w:r>
-      <w:r>
-        <w:t>Grammar Options in Word 2010</w:t>
-      </w:r>
-      <w:bookmarkEnd w:id="30"/>
     </w:p>
     <w:p>
       <w:r>
@@ -5368,7 +5346,7 @@
                     </pic:cNvPicPr>
                   </pic:nvPicPr>
                   <pic:blipFill>
-                    <a:blip r:embed="rId24">
+                    <a:blip r:embed="rId22">
                       <a:extLst>
                         <a:ext uri="{28A0092B-C50C-407E-A947-70E740481C1C}">
                           <a14:useLocalDpi xmlns:a14="http://schemas.microsoft.com/office/drawing/2010/main" val="0"/>
@@ -5401,11 +5379,11 @@
       <w:pPr>
         <w:pStyle w:val="Heading2"/>
       </w:pPr>
-      <w:bookmarkStart w:id="31" w:name="_Toc411330967"/>
+      <w:bookmarkStart w:id="30" w:name="_Toc411330967"/>
       <w:r>
         <w:t>Understanding Styles</w:t>
       </w:r>
-      <w:bookmarkEnd w:id="31"/>
+      <w:bookmarkEnd w:id="30"/>
     </w:p>
     <w:p>
       <w:r>
@@ -5421,16 +5399,28 @@
       <w:pPr>
         <w:pStyle w:val="Caption"/>
       </w:pPr>
-      <w:bookmarkStart w:id="32" w:name="_Toc411331001"/>
+      <w:bookmarkStart w:id="31" w:name="_Toc411331001"/>
       <w:proofErr w:type="gramStart"/>
       <w:r>
         <w:t xml:space="preserve">Figure </w:t>
       </w:r>
+      <w:fldSimple w:instr=" STYLEREF 1 \s ">
+        <w:r>
+          <w:rPr>
+            <w:noProof/>
+          </w:rPr>
+          <w:t>2</w:t>
+        </w:r>
+      </w:fldSimple>
+      <w:r>
+        <w:t>.</w:t>
+      </w:r>
+      <w:proofErr w:type="gramEnd"/>
       <w:r>
         <w:fldChar w:fldCharType="begin"/>
       </w:r>
       <w:r>
-        <w:instrText xml:space="preserve"> STYLEREF 1 \s </w:instrText>
+        <w:instrText xml:space="preserve"> SEQ Figure \* ARABIC \s 1 </w:instrText>
       </w:r>
       <w:r>
         <w:fldChar w:fldCharType="separate"/>
@@ -5448,34 +5438,9 @@
         <w:fldChar w:fldCharType="end"/>
       </w:r>
       <w:r>
-        <w:t>.</w:t>
-      </w:r>
-      <w:proofErr w:type="gramEnd"/>
-      <w:r>
-        <w:fldChar w:fldCharType="begin"/>
-      </w:r>
-      <w:r>
-        <w:instrText xml:space="preserve"> SEQ Figure \* ARABIC \s 1 </w:instrText>
-      </w:r>
-      <w:r>
-        <w:fldChar w:fldCharType="separate"/>
-      </w:r>
-      <w:r>
-        <w:rPr>
-          <w:noProof/>
-        </w:rPr>
-        <w:t>2</w:t>
-      </w:r>
-      <w:r>
-        <w:rPr>
-          <w:noProof/>
-        </w:rPr>
-        <w:fldChar w:fldCharType="end"/>
-      </w:r>
-      <w:r>
         <w:t>: The Home Tab in Word 2010 showing Style on the right hand side</w:t>
       </w:r>
-      <w:bookmarkEnd w:id="32"/>
+      <w:bookmarkEnd w:id="31"/>
     </w:p>
     <w:p>
       <w:r>
@@ -5500,7 +5465,7 @@
                     </pic:cNvPicPr>
                   </pic:nvPicPr>
                   <pic:blipFill rotWithShape="1">
-                    <a:blip r:embed="rId25" cstate="print">
+                    <a:blip r:embed="rId23" cstate="print">
                       <a:extLst>
                         <a:ext uri="{28A0092B-C50C-407E-A947-70E740481C1C}">
                           <a14:useLocalDpi xmlns:a14="http://schemas.microsoft.com/office/drawing/2010/main" val="0"/>
@@ -5586,76 +5551,63 @@
       <w:pPr>
         <w:pStyle w:val="Heading2"/>
       </w:pPr>
-      <w:bookmarkStart w:id="33" w:name="_Toc411330968"/>
+      <w:bookmarkStart w:id="32" w:name="_Toc411330968"/>
       <w:r>
         <w:t>Themes</w:t>
       </w:r>
+      <w:bookmarkEnd w:id="32"/>
+    </w:p>
+    <w:p>
+      <w:r>
+        <w:t xml:space="preserve">Themes dictate how your document looks and set colours, fonts etc. They work in partnership with styles.  The Theme for the Template is called CSD Template V2 and uses the aspect colour scheme.  </w:t>
+      </w:r>
+    </w:p>
+    <w:p>
+      <w:pPr>
+        <w:pStyle w:val="Caption"/>
+      </w:pPr>
+      <w:bookmarkStart w:id="33" w:name="_Toc411331002"/>
+      <w:proofErr w:type="gramStart"/>
+      <w:r>
+        <w:t xml:space="preserve">Figure </w:t>
+      </w:r>
+      <w:fldSimple w:instr=" STYLEREF 1 \s ">
+        <w:r>
+          <w:rPr>
+            <w:noProof/>
+          </w:rPr>
+          <w:t>2</w:t>
+        </w:r>
+      </w:fldSimple>
+      <w:r>
+        <w:t>.</w:t>
+      </w:r>
+      <w:proofErr w:type="gramEnd"/>
+      <w:r>
+        <w:fldChar w:fldCharType="begin"/>
+      </w:r>
+      <w:r>
+        <w:instrText xml:space="preserve"> SEQ Figure \* ARABIC \s 1 </w:instrText>
+      </w:r>
+      <w:r>
+        <w:fldChar w:fldCharType="separate"/>
+      </w:r>
+      <w:r>
+        <w:rPr>
+          <w:noProof/>
+        </w:rPr>
+        <w:t>3</w:t>
+      </w:r>
+      <w:r>
+        <w:rPr>
+          <w:noProof/>
+        </w:rPr>
+        <w:fldChar w:fldCharType="end"/>
+      </w:r>
+      <w:r>
+        <w:t>: Colour Themes in Word 2010 are on the Page Layout Tab</w:t>
+      </w:r>
       <w:bookmarkEnd w:id="33"/>
-    </w:p>
-    <w:p>
-      <w:r>
-        <w:t xml:space="preserve">Themes dictate how your document looks and set colours, fonts etc. They work in partnership with styles.  The Theme for the Template is called CSD Template V2 and uses the aspect colour scheme.  </w:t>
-      </w:r>
-    </w:p>
-    <w:p>
-      <w:pPr>
-        <w:pStyle w:val="Caption"/>
-      </w:pPr>
-      <w:bookmarkStart w:id="34" w:name="_Toc411331002"/>
-      <w:proofErr w:type="gramStart"/>
-      <w:r>
-        <w:t xml:space="preserve">Figure </w:t>
-      </w:r>
-      <w:r>
-        <w:fldChar w:fldCharType="begin"/>
-      </w:r>
-      <w:r>
-        <w:instrText xml:space="preserve"> STYLEREF 1 \s </w:instrText>
-      </w:r>
-      <w:r>
-        <w:fldChar w:fldCharType="separate"/>
-      </w:r>
-      <w:r>
-        <w:rPr>
-          <w:noProof/>
-        </w:rPr>
-        <w:t>2</w:t>
-      </w:r>
-      <w:r>
-        <w:rPr>
-          <w:noProof/>
-        </w:rPr>
-        <w:fldChar w:fldCharType="end"/>
-      </w:r>
-      <w:r>
-        <w:t>.</w:t>
-      </w:r>
-      <w:proofErr w:type="gramEnd"/>
-      <w:r>
-        <w:fldChar w:fldCharType="begin"/>
-      </w:r>
-      <w:r>
-        <w:instrText xml:space="preserve"> SEQ Figure \* ARABIC \s 1 </w:instrText>
-      </w:r>
-      <w:r>
-        <w:fldChar w:fldCharType="separate"/>
-      </w:r>
-      <w:r>
-        <w:rPr>
-          <w:noProof/>
-        </w:rPr>
-        <w:t>3</w:t>
-      </w:r>
-      <w:r>
-        <w:rPr>
-          <w:noProof/>
-        </w:rPr>
-        <w:fldChar w:fldCharType="end"/>
-      </w:r>
-      <w:r>
-        <w:t>: Colour Themes in Word 2010 are on the Page Layout Tab</w:t>
-      </w:r>
-      <w:bookmarkEnd w:id="34"/>
     </w:p>
     <w:p>
       <w:r>
@@ -5680,7 +5632,7 @@
                     </pic:cNvPicPr>
                   </pic:nvPicPr>
                   <pic:blipFill rotWithShape="1">
-                    <a:blip r:embed="rId26" cstate="print">
+                    <a:blip r:embed="rId24" cstate="print">
                       <a:extLst>
                         <a:ext uri="{28A0092B-C50C-407E-A947-70E740481C1C}">
                           <a14:useLocalDpi xmlns:a14="http://schemas.microsoft.com/office/drawing/2010/main" val="0"/>
@@ -5724,59 +5676,56 @@
         <w:t xml:space="preserve">.  </w:t>
       </w:r>
       <w:r>
-        <w:t xml:space="preserve">You can also load the theme into Power Point and Excel to create other content </w:t>
+        <w:t>You can also load the theme into Power Point and Ex</w:t>
+      </w:r>
+      <w:r>
+        <w:t>cel to create other content with</w:t>
+      </w:r>
+      <w:r>
+        <w:t xml:space="preserve"> a consistent appearance.</w:t>
+      </w:r>
+    </w:p>
+    <w:p>
+      <w:pPr>
+        <w:pStyle w:val="Heading2"/>
+      </w:pPr>
+      <w:bookmarkStart w:id="34" w:name="_Toc411330969"/>
+      <w:r>
+        <w:t>Margins</w:t>
+      </w:r>
+      <w:bookmarkEnd w:id="34"/>
+    </w:p>
+    <w:p>
+      <w:r>
+        <w:t xml:space="preserve">The Template includes </w:t>
+      </w:r>
+      <w:r>
+        <w:t>margins that</w:t>
+      </w:r>
+      <w:r>
+        <w:t xml:space="preserve"> comply to the University of Cambridge Standard and are a good starting point</w:t>
       </w:r>
       <w:proofErr w:type="gramStart"/>
       <w:r>
-        <w:t>will</w:t>
+        <w:t xml:space="preserve">.  </w:t>
       </w:r>
       <w:proofErr w:type="gramEnd"/>
       <w:r>
-        <w:t xml:space="preserve"> a consistent appearance.</w:t>
-      </w:r>
-    </w:p>
-    <w:p>
-      <w:pPr>
-        <w:pStyle w:val="Heading2"/>
-      </w:pPr>
-      <w:bookmarkStart w:id="35" w:name="_Toc411330969"/>
-      <w:r>
-        <w:t>Margins</w:t>
-      </w:r>
+        <w:t xml:space="preserve">If you have to comply with other rules on </w:t>
+      </w:r>
+      <w:r>
+        <w:t>Margins,</w:t>
+      </w:r>
+      <w:r>
+        <w:t xml:space="preserve"> you can change them by</w:t>
+      </w:r>
+      <w:r>
+        <w:t xml:space="preserve"> going to Page Layout </w:t>
+      </w:r>
+      <w:bookmarkStart w:id="35" w:name="_GoBack"/>
       <w:bookmarkEnd w:id="35"/>
-    </w:p>
-    <w:p>
-      <w:r>
-        <w:t xml:space="preserve">The Template includes </w:t>
-      </w:r>
-      <w:r>
-        <w:t>margins that</w:t>
-      </w:r>
-      <w:r>
-        <w:t xml:space="preserve"> comply </w:t>
-      </w:r>
-      <w:proofErr w:type="gramStart"/>
-      <w:r>
-        <w:t>to</w:t>
-      </w:r>
-      <w:proofErr w:type="gramEnd"/>
-      <w:r>
-        <w:t xml:space="preserve"> the University of Cambridge Standard and are a good starting point</w:t>
-      </w:r>
-      <w:r>
-        <w:t xml:space="preserve">.  </w:t>
-      </w:r>
-      <w:r>
-        <w:t xml:space="preserve">If you have to comply with other rules on </w:t>
-      </w:r>
-      <w:r>
-        <w:t>Margins,</w:t>
-      </w:r>
-      <w:r>
-        <w:t xml:space="preserve"> you can change them by</w:t>
-      </w:r>
-      <w:r>
-        <w:t xml:space="preserve"> going to Page Layout &gt; Margins &gt; Custom Margins.</w:t>
+      <w:r>
+        <w:t>&gt; Margins &gt; Custom Margins.</w:t>
       </w:r>
     </w:p>
     <w:p>
@@ -5799,27 +5748,14 @@
       <w:r>
         <w:t xml:space="preserve">Figure </w:t>
       </w:r>
-      <w:r>
-        <w:fldChar w:fldCharType="begin"/>
-      </w:r>
-      <w:r>
-        <w:instrText xml:space="preserve"> STYLEREF 1 \s </w:instrText>
-      </w:r>
-      <w:r>
-        <w:fldChar w:fldCharType="separate"/>
-      </w:r>
-      <w:r>
-        <w:rPr>
-          <w:noProof/>
-        </w:rPr>
-        <w:t>2</w:t>
-      </w:r>
-      <w:r>
-        <w:rPr>
-          <w:noProof/>
-        </w:rPr>
-        <w:fldChar w:fldCharType="end"/>
-      </w:r>
+      <w:fldSimple w:instr=" STYLEREF 1 \s ">
+        <w:r>
+          <w:rPr>
+            <w:noProof/>
+          </w:rPr>
+          <w:t>2</w:t>
+        </w:r>
+      </w:fldSimple>
       <w:r>
         <w:t>.</w:t>
       </w:r>
@@ -5874,7 +5810,7 @@
                     </pic:cNvPicPr>
                   </pic:nvPicPr>
                   <pic:blipFill>
-                    <a:blip r:embed="rId27">
+                    <a:blip r:embed="rId25">
                       <a:extLst>
                         <a:ext uri="{28A0092B-C50C-407E-A947-70E740481C1C}">
                           <a14:useLocalDpi xmlns:a14="http://schemas.microsoft.com/office/drawing/2010/main" val="0"/>
@@ -6242,25 +6178,19 @@
         </w:rPr>
         <w:t xml:space="preserve">.  </w:t>
       </w:r>
+      <w:proofErr w:type="gramStart"/>
       <w:r>
         <w:rPr>
           <w:lang w:eastAsia="en-US"/>
         </w:rPr>
-        <w:t xml:space="preserve">I recommend not relinking sections unless </w:t>
-      </w:r>
-      <w:proofErr w:type="gramStart"/>
+        <w:t>I</w:t>
+      </w:r>
+      <w:proofErr w:type="gramEnd"/>
       <w:r>
         <w:rPr>
           <w:lang w:eastAsia="en-US"/>
         </w:rPr>
-        <w:t>your are</w:t>
-      </w:r>
-      <w:proofErr w:type="gramEnd"/>
-      <w:r>
-        <w:rPr>
-          <w:lang w:eastAsia="en-US"/>
-        </w:rPr>
-        <w:t xml:space="preserve"> a Word Expert.</w:t>
+        <w:t xml:space="preserve"> recommend not relinking sections unless your are a Word Expert.</w:t>
       </w:r>
     </w:p>
     <w:p>
@@ -6391,25 +6321,25 @@
           <w:lang w:eastAsia="en-US"/>
         </w:rPr>
       </w:pPr>
+      <w:r>
+        <w:rPr>
+          <w:lang w:eastAsia="en-US"/>
+        </w:rPr>
+        <w:t>Quick Parts &gt; Document Property &gt; Author for the authors name</w:t>
+      </w:r>
       <w:proofErr w:type="gramStart"/>
       <w:r>
         <w:rPr>
           <w:lang w:eastAsia="en-US"/>
         </w:rPr>
-        <w:t>Quick Parts &gt; Document Property &gt; Author for the authors name</w:t>
-      </w:r>
+        <w:t xml:space="preserve">.  </w:t>
+      </w:r>
+      <w:proofErr w:type="gramEnd"/>
       <w:r>
         <w:rPr>
           <w:lang w:eastAsia="en-US"/>
         </w:rPr>
-        <w:t>.</w:t>
-      </w:r>
-      <w:proofErr w:type="gramEnd"/>
-      <w:r>
-        <w:rPr>
-          <w:lang w:eastAsia="en-US"/>
-        </w:rPr>
-        <w:t xml:space="preserve">  This also</w:t>
+        <w:t>This also</w:t>
       </w:r>
       <w:r>
         <w:rPr>
@@ -6485,27 +6415,14 @@
       <w:r>
         <w:t xml:space="preserve">Figure </w:t>
       </w:r>
-      <w:r>
-        <w:fldChar w:fldCharType="begin"/>
-      </w:r>
-      <w:r>
-        <w:instrText xml:space="preserve"> STYLEREF 1 \s </w:instrText>
-      </w:r>
-      <w:r>
-        <w:fldChar w:fldCharType="separate"/>
-      </w:r>
-      <w:r>
-        <w:rPr>
-          <w:noProof/>
-        </w:rPr>
-        <w:t>2</w:t>
-      </w:r>
-      <w:r>
-        <w:rPr>
-          <w:noProof/>
-        </w:rPr>
-        <w:fldChar w:fldCharType="end"/>
-      </w:r>
+      <w:fldSimple w:instr=" STYLEREF 1 \s ">
+        <w:r>
+          <w:rPr>
+            <w:noProof/>
+          </w:rPr>
+          <w:t>2</w:t>
+        </w:r>
+      </w:fldSimple>
       <w:r>
         <w:t>.</w:t>
       </w:r>
@@ -6560,7 +6477,7 @@
                     </pic:cNvPicPr>
                   </pic:nvPicPr>
                   <pic:blipFill>
-                    <a:blip r:embed="rId28">
+                    <a:blip r:embed="rId26">
                       <a:extLst>
                         <a:ext uri="{28A0092B-C50C-407E-A947-70E740481C1C}">
                           <a14:useLocalDpi xmlns:a14="http://schemas.microsoft.com/office/drawing/2010/main" val="0"/>
@@ -6819,21 +6736,21 @@
         <w:rPr>
           <w:lang w:eastAsia="en-US"/>
         </w:rPr>
-        <w:t xml:space="preserve">Heading 1 – No number is used for headings that you don’t want to have heading numbers. </w:t>
+        <w:t>Heading 1 – No number is used for headings that you don’t want to have heading numbers. For example in the front matter</w:t>
       </w:r>
       <w:proofErr w:type="gramStart"/>
       <w:r>
         <w:rPr>
           <w:lang w:eastAsia="en-US"/>
         </w:rPr>
-        <w:t>For example in the front matter.</w:t>
+        <w:t xml:space="preserve">.  </w:t>
       </w:r>
       <w:proofErr w:type="gramEnd"/>
       <w:r>
         <w:rPr>
           <w:lang w:eastAsia="en-US"/>
         </w:rPr>
-        <w:t xml:space="preserve">  They do not appear in the table of contents.</w:t>
+        <w:t>They do not appear in the table of contents.</w:t>
       </w:r>
     </w:p>
     <w:p>
@@ -6854,21 +6771,21 @@
         <w:rPr>
           <w:lang w:eastAsia="en-US"/>
         </w:rPr>
-        <w:t xml:space="preserve">Heading 2 – No number is used for headings that you don’t want to have heading numbers. </w:t>
+        <w:t>Heading 2 – No number is used for headings that you don’t want to have heading numbers. For example in the front matter</w:t>
       </w:r>
       <w:proofErr w:type="gramStart"/>
       <w:r>
         <w:rPr>
           <w:lang w:eastAsia="en-US"/>
         </w:rPr>
-        <w:t>For example in the front matter.</w:t>
+        <w:t xml:space="preserve">.  </w:t>
       </w:r>
       <w:proofErr w:type="gramEnd"/>
       <w:r>
         <w:rPr>
           <w:lang w:eastAsia="en-US"/>
         </w:rPr>
-        <w:t xml:space="preserve">  They do not appear in the table of contents.</w:t>
+        <w:t>They do not appear in the table of contents.</w:t>
       </w:r>
     </w:p>
     <w:p>
@@ -6905,11 +6822,23 @@
       <w:r>
         <w:t xml:space="preserve">Figure </w:t>
       </w:r>
+      <w:fldSimple w:instr=" STYLEREF 1 \s ">
+        <w:r>
+          <w:rPr>
+            <w:noProof/>
+          </w:rPr>
+          <w:t>3</w:t>
+        </w:r>
+      </w:fldSimple>
+      <w:r>
+        <w:t>.</w:t>
+      </w:r>
+      <w:proofErr w:type="gramEnd"/>
       <w:r>
         <w:fldChar w:fldCharType="begin"/>
       </w:r>
       <w:r>
-        <w:instrText xml:space="preserve"> STYLEREF 1 \s </w:instrText>
+        <w:instrText xml:space="preserve"> SEQ Figure \* ARABIC \s 1 </w:instrText>
       </w:r>
       <w:r>
         <w:fldChar w:fldCharType="separate"/>
@@ -6918,7 +6847,7 @@
         <w:rPr>
           <w:noProof/>
         </w:rPr>
-        <w:t>3</w:t>
+        <w:t>1</w:t>
       </w:r>
       <w:r>
         <w:rPr>
@@ -6927,32 +6856,15 @@
         <w:fldChar w:fldCharType="end"/>
       </w:r>
       <w:r>
-        <w:t>.</w:t>
+        <w:t>: This is a picture of a running kitten</w:t>
+      </w:r>
+      <w:proofErr w:type="gramStart"/>
+      <w:r>
+        <w:t xml:space="preserve">.  </w:t>
       </w:r>
       <w:proofErr w:type="gramEnd"/>
       <w:r>
-        <w:fldChar w:fldCharType="begin"/>
-      </w:r>
-      <w:r>
-        <w:instrText xml:space="preserve"> SEQ Figure \* ARABIC \s 1 </w:instrText>
-      </w:r>
-      <w:r>
-        <w:fldChar w:fldCharType="separate"/>
-      </w:r>
-      <w:r>
-        <w:rPr>
-          <w:noProof/>
-        </w:rPr>
-        <w:t>1</w:t>
-      </w:r>
-      <w:r>
-        <w:rPr>
-          <w:noProof/>
-        </w:rPr>
-        <w:fldChar w:fldCharType="end"/>
-      </w:r>
-      <w:r>
-        <w:t>: This is a picture of a running kitten.  In addition, this caption style is used to caption pictures and tables.  Captions include the numbering system included the chapter number</w:t>
+        <w:t>In addition, this caption style is used to caption pictures and tables.  Captions include the numbering system included the chapter number</w:t>
       </w:r>
       <w:r>
         <w:t xml:space="preserve">.  </w:t>
@@ -6996,7 +6908,7 @@
                     </pic:cNvPicPr>
                   </pic:nvPicPr>
                   <pic:blipFill>
-                    <a:blip r:embed="rId29" cstate="print">
+                    <a:blip r:embed="rId27" cstate="print">
                       <a:extLst>
                         <a:ext uri="{28A0092B-C50C-407E-A947-70E740481C1C}">
                           <a14:useLocalDpi xmlns:a14="http://schemas.microsoft.com/office/drawing/2010/main"/>
@@ -7051,30 +6963,14 @@
       <w:r>
         <w:t xml:space="preserve">Table </w:t>
       </w:r>
-      <w:r>
-        <w:fldChar w:fldCharType="begin"/>
-      </w:r>
-      <w:r>
-        <w:instrText xml:space="preserve"> STYLEREF</w:instrText>
-      </w:r>
-      <w:r>
-        <w:instrText xml:space="preserve"> 1 \s </w:instrText>
-      </w:r>
-      <w:r>
-        <w:fldChar w:fldCharType="separate"/>
-      </w:r>
-      <w:r>
-        <w:rPr>
-          <w:noProof/>
-        </w:rPr>
-        <w:t>3</w:t>
-      </w:r>
-      <w:r>
-        <w:rPr>
-          <w:noProof/>
-        </w:rPr>
-        <w:fldChar w:fldCharType="end"/>
-      </w:r>
+      <w:fldSimple w:instr=" STYLEREF 1 \s ">
+        <w:r>
+          <w:rPr>
+            <w:noProof/>
+          </w:rPr>
+          <w:t>3</w:t>
+        </w:r>
+      </w:fldSimple>
       <w:r>
         <w:t>.</w:t>
       </w:r>
@@ -7551,7 +7447,7 @@
         </w:rPr>
         <w:t xml:space="preserve">, </w:t>
       </w:r>
-      <w:hyperlink r:id="rId30" w:history="1">
+      <w:hyperlink r:id="rId28" w:history="1">
         <w:r>
           <w:rPr>
             <w:rStyle w:val="Hyperlink"/>
@@ -7587,10 +7483,10 @@
     <w:p>
       <w:pPr>
         <w:sectPr>
-          <w:headerReference w:type="even" r:id="rId31"/>
-          <w:headerReference w:type="default" r:id="rId32"/>
-          <w:footerReference w:type="even" r:id="rId33"/>
-          <w:footerReference w:type="default" r:id="rId34"/>
+          <w:headerReference w:type="even" r:id="rId29"/>
+          <w:headerReference w:type="default" r:id="rId30"/>
+          <w:footerReference w:type="even" r:id="rId31"/>
+          <w:footerReference w:type="default" r:id="rId32"/>
           <w:endnotePr>
             <w:numRestart w:val="eachSect"/>
           </w:endnotePr>
@@ -8010,313 +7906,6 @@
 </file>
 
 <file path=word/footer1.xml><?xml version="1.0" encoding="utf-8"?>
-<w:ftr xmlns:wpc="http://schemas.microsoft.com/office/word/2010/wordprocessingCanvas" xmlns:mc="http://schemas.openxmlformats.org/markup-compatibility/2006" xmlns:o="urn:schemas-microsoft-com:office:office" xmlns:r="http://schemas.openxmlformats.org/officeDocument/2006/relationships" xmlns:m="http://schemas.openxmlformats.org/officeDocument/2006/math" xmlns:v="urn:schemas-microsoft-com:vml" xmlns:wp14="http://schemas.microsoft.com/office/word/2010/wordprocessingDrawing" xmlns:wp="http://schemas.openxmlformats.org/drawingml/2006/wordprocessingDrawing" xmlns:w10="urn:schemas-microsoft-com:office:word" xmlns:w="http://schemas.openxmlformats.org/wordprocessingml/2006/main" xmlns:w14="http://schemas.microsoft.com/office/word/2010/wordml" xmlns:wpg="http://schemas.microsoft.com/office/word/2010/wordprocessingGroup" xmlns:wpi="http://schemas.microsoft.com/office/word/2010/wordprocessingInk" xmlns:wne="http://schemas.microsoft.com/office/word/2006/wordml" xmlns:wps="http://schemas.microsoft.com/office/word/2010/wordprocessingShape" mc:Ignorable="w14 wp14">
-  <w:p>
-    <w:pPr>
-      <w:pStyle w:val="Footer"/>
-    </w:pPr>
-    <w:r>
-      <w:rPr>
-        <w:noProof/>
-        <w:sz w:val="4"/>
-        <w:szCs w:val="4"/>
-      </w:rPr>
-      <mc:AlternateContent>
-        <mc:Choice Requires="wps">
-          <w:drawing>
-            <wp:anchor distT="0" distB="0" distL="114300" distR="114300" simplePos="0" relativeHeight="251660288" behindDoc="0" locked="0" layoutInCell="1" allowOverlap="1" wp14:anchorId="235D681B" wp14:editId="516F9BD0">
-              <wp:simplePos x="0" y="0"/>
-              <wp:positionH relativeFrom="column">
-                <wp:posOffset>6541399</wp:posOffset>
-              </wp:positionH>
-              <wp:positionV relativeFrom="paragraph">
-                <wp:posOffset>57150</wp:posOffset>
-              </wp:positionV>
-              <wp:extent cx="214630" cy="691515"/>
-              <wp:effectExtent l="0" t="0" r="0" b="0"/>
-              <wp:wrapNone/>
-              <wp:docPr id="4" name="Text Box 4"/>
-              <wp:cNvGraphicFramePr/>
-              <a:graphic xmlns:a="http://schemas.openxmlformats.org/drawingml/2006/main">
-                <a:graphicData uri="http://schemas.microsoft.com/office/word/2010/wordprocessingShape">
-                  <wps:wsp>
-                    <wps:cNvSpPr txBox="1"/>
-                    <wps:spPr>
-                      <a:xfrm>
-                        <a:off x="0" y="0"/>
-                        <a:ext cx="214630" cy="691515"/>
-                      </a:xfrm>
-                      <a:prstGeom prst="rect">
-                        <a:avLst/>
-                      </a:prstGeom>
-                      <a:noFill/>
-                      <a:ln w="6350">
-                        <a:noFill/>
-                      </a:ln>
-                      <a:effectLst/>
-                    </wps:spPr>
-                    <wps:style>
-                      <a:lnRef idx="0">
-                        <a:schemeClr val="accent1"/>
-                      </a:lnRef>
-                      <a:fillRef idx="0">
-                        <a:schemeClr val="accent1"/>
-                      </a:fillRef>
-                      <a:effectRef idx="0">
-                        <a:schemeClr val="accent1"/>
-                      </a:effectRef>
-                      <a:fontRef idx="minor">
-                        <a:schemeClr val="dk1"/>
-                      </a:fontRef>
-                    </wps:style>
-                    <wps:txbx>
-                      <w:txbxContent>
-                        <w:p>
-                          <w:pPr>
-                            <w:pStyle w:val="Credit"/>
-                          </w:pPr>
-                          <w:r>
-                            <w:rPr>
-                              <w:rStyle w:val="CreditChar"/>
-                            </w:rPr>
-                            <w:t>Word Template by Friedman &amp; Morgan 2014</w:t>
-                          </w:r>
-                        </w:p>
-                      </w:txbxContent>
-                    </wps:txbx>
-                    <wps:bodyPr rot="0" spcFirstLastPara="0" vertOverflow="overflow" horzOverflow="overflow" vert="vert270" wrap="square" lIns="91440" tIns="45720" rIns="91440" bIns="45720" numCol="1" spcCol="0" rtlCol="0" fromWordArt="0" anchor="t" anchorCtr="0" forceAA="0" compatLnSpc="1">
-                      <a:prstTxWarp prst="textNoShape">
-                        <a:avLst/>
-                      </a:prstTxWarp>
-                      <a:noAutofit/>
-                    </wps:bodyPr>
-                  </wps:wsp>
-                </a:graphicData>
-              </a:graphic>
-              <wp14:sizeRelH relativeFrom="margin">
-                <wp14:pctWidth>0</wp14:pctWidth>
-              </wp14:sizeRelH>
-            </wp:anchor>
-          </w:drawing>
-        </mc:Choice>
-        <mc:Fallback>
-          <w:pict>
-            <v:shapetype id="_x0000_t202" coordsize="21600,21600" o:spt="202" path="m,l,21600r21600,l21600,xe">
-              <v:stroke joinstyle="miter"/>
-              <v:path gradientshapeok="t" o:connecttype="rect"/>
-            </v:shapetype>
-            <v:shape id="Text Box 4" o:spid="_x0000_s1026" type="#_x0000_t202" style="position:absolute;margin-left:515.05pt;margin-top:4.5pt;width:16.9pt;height:54.45pt;z-index:251660288;visibility:visible;mso-wrap-style:square;mso-width-percent:0;mso-wrap-distance-left:9pt;mso-wrap-distance-top:0;mso-wrap-distance-right:9pt;mso-wrap-distance-bottom:0;mso-position-horizontal:absolute;mso-position-horizontal-relative:text;mso-position-vertical:absolute;mso-position-vertical-relative:text;mso-width-percent:0;mso-width-relative:margin;v-text-anchor:top" o:gfxdata="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" filled="f" stroked="f" strokeweight=".5pt">
-              <v:textbox style="layout-flow:vertical;mso-layout-flow-alt:bottom-to-top">
-                <w:txbxContent>
-                  <w:p>
-                    <w:pPr>
-                      <w:pStyle w:val="Credit"/>
-                    </w:pPr>
-                    <w:r>
-                      <w:rPr>
-                        <w:rStyle w:val="CreditChar"/>
-                      </w:rPr>
-                      <w:t>Word Template by Friedman &amp; Morgan 2014</w:t>
-                    </w:r>
-                  </w:p>
-                </w:txbxContent>
-              </v:textbox>
-            </v:shape>
-          </w:pict>
-        </mc:Fallback>
-      </mc:AlternateContent>
-    </w:r>
-    <w:r>
-      <w:fldChar w:fldCharType="begin"/>
-    </w:r>
-    <w:r>
-      <w:instrText xml:space="preserve">PAGE  </w:instrText>
-    </w:r>
-    <w:r>
-      <w:fldChar w:fldCharType="separate"/>
-    </w:r>
-    <w:r>
-      <w:rPr>
-        <w:noProof/>
-      </w:rPr>
-      <w:t>x</w:t>
-    </w:r>
-    <w:r>
-      <w:fldChar w:fldCharType="end"/>
-    </w:r>
-  </w:p>
-</w:ftr>
-</file>
-
-<file path=word/footer2.xml><?xml version="1.0" encoding="utf-8"?>
-<w:ftr xmlns:wpc="http://schemas.microsoft.com/office/word/2010/wordprocessingCanvas" xmlns:mc="http://schemas.openxmlformats.org/markup-compatibility/2006" xmlns:o="urn:schemas-microsoft-com:office:office" xmlns:r="http://schemas.openxmlformats.org/officeDocument/2006/relationships" xmlns:m="http://schemas.openxmlformats.org/officeDocument/2006/math" xmlns:v="urn:schemas-microsoft-com:vml" xmlns:wp14="http://schemas.microsoft.com/office/word/2010/wordprocessingDrawing" xmlns:wp="http://schemas.openxmlformats.org/drawingml/2006/wordprocessingDrawing" xmlns:w10="urn:schemas-microsoft-com:office:word" xmlns:w="http://schemas.openxmlformats.org/wordprocessingml/2006/main" xmlns:w14="http://schemas.microsoft.com/office/word/2010/wordml" xmlns:wpg="http://schemas.microsoft.com/office/word/2010/wordprocessingGroup" xmlns:wpi="http://schemas.microsoft.com/office/word/2010/wordprocessingInk" xmlns:wne="http://schemas.microsoft.com/office/word/2006/wordml" xmlns:wps="http://schemas.microsoft.com/office/word/2010/wordprocessingShape" mc:Ignorable="w14 wp14">
-  <w:p>
-    <w:pPr>
-      <w:pStyle w:val="Footer-Right"/>
-    </w:pPr>
-    <w:r>
-      <w:rPr>
-        <w:noProof/>
-        <w:sz w:val="4"/>
-        <w:szCs w:val="4"/>
-      </w:rPr>
-      <mc:AlternateContent>
-        <mc:Choice Requires="wps">
-          <w:drawing>
-            <wp:anchor distT="0" distB="0" distL="114300" distR="114300" simplePos="0" relativeHeight="251659264" behindDoc="0" locked="0" layoutInCell="1" allowOverlap="1" wp14:anchorId="7996A366" wp14:editId="23077774">
-              <wp:simplePos x="0" y="0"/>
-              <wp:positionH relativeFrom="column">
-                <wp:posOffset>-1349639</wp:posOffset>
-              </wp:positionH>
-              <wp:positionV relativeFrom="paragraph">
-                <wp:posOffset>26035</wp:posOffset>
-              </wp:positionV>
-              <wp:extent cx="214685" cy="691763"/>
-              <wp:effectExtent l="0" t="0" r="0" b="0"/>
-              <wp:wrapNone/>
-              <wp:docPr id="2" name="Text Box 2"/>
-              <wp:cNvGraphicFramePr/>
-              <a:graphic xmlns:a="http://schemas.openxmlformats.org/drawingml/2006/main">
-                <a:graphicData uri="http://schemas.microsoft.com/office/word/2010/wordprocessingShape">
-                  <wps:wsp>
-                    <wps:cNvSpPr txBox="1"/>
-                    <wps:spPr>
-                      <a:xfrm>
-                        <a:off x="0" y="0"/>
-                        <a:ext cx="214685" cy="691763"/>
-                      </a:xfrm>
-                      <a:prstGeom prst="rect">
-                        <a:avLst/>
-                      </a:prstGeom>
-                      <a:noFill/>
-                      <a:ln w="6350">
-                        <a:noFill/>
-                      </a:ln>
-                      <a:effectLst/>
-                    </wps:spPr>
-                    <wps:style>
-                      <a:lnRef idx="0">
-                        <a:schemeClr val="accent1"/>
-                      </a:lnRef>
-                      <a:fillRef idx="0">
-                        <a:schemeClr val="accent1"/>
-                      </a:fillRef>
-                      <a:effectRef idx="0">
-                        <a:schemeClr val="accent1"/>
-                      </a:effectRef>
-                      <a:fontRef idx="minor">
-                        <a:schemeClr val="dk1"/>
-                      </a:fontRef>
-                    </wps:style>
-                    <wps:txbx>
-                      <w:txbxContent>
-                        <w:p>
-                          <w:pPr>
-                            <w:pStyle w:val="Credit"/>
-                          </w:pPr>
-                          <w:r>
-                            <w:rPr>
-                              <w:rStyle w:val="CreditChar"/>
-                            </w:rPr>
-                            <w:t>Word Template by Friedman &amp; Morgan 2014</w:t>
-                          </w:r>
-                        </w:p>
-                      </w:txbxContent>
-                    </wps:txbx>
-                    <wps:bodyPr rot="0" spcFirstLastPara="0" vertOverflow="overflow" horzOverflow="overflow" vert="vert270" wrap="square" lIns="91440" tIns="45720" rIns="91440" bIns="45720" numCol="1" spcCol="0" rtlCol="0" fromWordArt="0" anchor="t" anchorCtr="0" forceAA="0" compatLnSpc="1">
-                      <a:prstTxWarp prst="textNoShape">
-                        <a:avLst/>
-                      </a:prstTxWarp>
-                      <a:noAutofit/>
-                    </wps:bodyPr>
-                  </wps:wsp>
-                </a:graphicData>
-              </a:graphic>
-              <wp14:sizeRelH relativeFrom="margin">
-                <wp14:pctWidth>0</wp14:pctWidth>
-              </wp14:sizeRelH>
-            </wp:anchor>
-          </w:drawing>
-        </mc:Choice>
-        <mc:Fallback>
-          <w:pict>
-            <v:shapetype id="_x0000_t202" coordsize="21600,21600" o:spt="202" path="m,l,21600r21600,l21600,xe">
-              <v:stroke joinstyle="miter"/>
-              <v:path gradientshapeok="t" o:connecttype="rect"/>
-            </v:shapetype>
-            <v:shape id="Text Box 2" o:spid="_x0000_s1027" type="#_x0000_t202" style="position:absolute;left:0;text-align:left;margin-left:-106.25pt;margin-top:2.05pt;width:16.9pt;height:54.45pt;z-index:251659264;visibility:visible;mso-wrap-style:square;mso-width-percent:0;mso-wrap-distance-left:9pt;mso-wrap-distance-top:0;mso-wrap-distance-right:9pt;mso-wrap-distance-bottom:0;mso-position-horizontal:absolute;mso-position-horizontal-relative:text;mso-position-vertical:absolute;mso-position-vertical-relative:text;mso-width-percent:0;mso-width-relative:margin;v-text-anchor:top" o:gfxdata="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" filled="f" stroked="f" strokeweight=".5pt">
-              <v:textbox style="layout-flow:vertical;mso-layout-flow-alt:bottom-to-top">
-                <w:txbxContent>
-                  <w:p>
-                    <w:pPr>
-                      <w:pStyle w:val="Credit"/>
-                    </w:pPr>
-                    <w:r>
-                      <w:rPr>
-                        <w:rStyle w:val="CreditChar"/>
-                      </w:rPr>
-                      <w:t>Word Template by Friedman &amp; Morgan 2014</w:t>
-                    </w:r>
-                  </w:p>
-                </w:txbxContent>
-              </v:textbox>
-            </v:shape>
-          </w:pict>
-        </mc:Fallback>
-      </mc:AlternateContent>
-    </w:r>
-    <w:r>
-      <w:rPr>
-        <w:sz w:val="8"/>
-        <w:szCs w:val="8"/>
-      </w:rPr>
-      <w:tab/>
-    </w:r>
-    <w:r>
-      <w:rPr>
-        <w:sz w:val="8"/>
-        <w:szCs w:val="8"/>
-      </w:rPr>
-      <w:tab/>
-    </w:r>
-    <w:r>
-      <w:rPr>
-        <w:sz w:val="8"/>
-        <w:szCs w:val="8"/>
-      </w:rPr>
-      <w:tab/>
-    </w:r>
-    <w:r>
-      <w:rPr>
-        <w:sz w:val="8"/>
-        <w:szCs w:val="8"/>
-      </w:rPr>
-      <w:tab/>
-      <w:t xml:space="preserve"> </w:t>
-    </w:r>
-    <w:r>
-      <w:fldChar w:fldCharType="begin"/>
-    </w:r>
-    <w:r>
-      <w:instrText xml:space="preserve">PAGE  </w:instrText>
-    </w:r>
-    <w:r>
-      <w:fldChar w:fldCharType="separate"/>
-    </w:r>
-    <w:r>
-      <w:rPr>
-        <w:noProof/>
-      </w:rPr>
-      <w:t>iii</w:t>
-    </w:r>
-    <w:r>
-      <w:fldChar w:fldCharType="end"/>
-    </w:r>
-  </w:p>
-</w:ftr>
-</file>
-
-<file path=word/footer3.xml><?xml version="1.0" encoding="utf-8"?>
 <w:ftr xmlns:wpc="http://schemas.microsoft.com/office/word/2010/wordprocessingCanvas" xmlns:mc="http://schemas.openxmlformats.org/markup-compatibility/2006" xmlns:o="urn:schemas-microsoft-com:office:office" xmlns:r="http://schemas.openxmlformats.org/officeDocument/2006/relationships" xmlns:m="http://schemas.openxmlformats.org/officeDocument/2006/math" xmlns:v="urn:schemas-microsoft-com:vml" xmlns:wp14="http://schemas.microsoft.com/office/word/2010/wordprocessingDrawing" xmlns:wp="http://schemas.openxmlformats.org/drawingml/2006/wordprocessingDrawing" xmlns:w10="urn:schemas-microsoft-com:office:word" xmlns:w="http://schemas.openxmlformats.org/wordprocessingml/2006/main" xmlns:w14="http://schemas.microsoft.com/office/word/2010/wordml" xmlns:wpg="http://schemas.microsoft.com/office/word/2010/wordprocessingGroup" xmlns:wpi="http://schemas.microsoft.com/office/word/2010/wordprocessingInk" xmlns:wne="http://schemas.microsoft.com/office/word/2006/wordml" xmlns:wps="http://schemas.microsoft.com/office/word/2010/wordprocessingShape" mc:Ignorable="w14 wp14">
   <w:p>
     <w:pPr>
@@ -8339,7 +7928,7 @@
       <w:rPr>
         <w:noProof/>
       </w:rPr>
-      <w:t>24</w:t>
+      <w:t>16</w:t>
     </w:r>
     <w:r>
       <w:fldChar w:fldCharType="end"/>
@@ -8364,7 +7953,7 @@
       <w:rPr>
         <w:noProof/>
       </w:rPr>
-      <w:t>July 2016</w:t>
+      <w:t>September 2016</w:t>
     </w:r>
     <w:r>
       <w:fldChar w:fldCharType="end"/>
@@ -8373,7 +7962,7 @@
 </w:ftr>
 </file>
 
-<file path=word/footer4.xml><?xml version="1.0" encoding="utf-8"?>
+<file path=word/footer2.xml><?xml version="1.0" encoding="utf-8"?>
 <w:ftr xmlns:wpc="http://schemas.microsoft.com/office/word/2010/wordprocessingCanvas" xmlns:mc="http://schemas.openxmlformats.org/markup-compatibility/2006" xmlns:o="urn:schemas-microsoft-com:office:office" xmlns:r="http://schemas.openxmlformats.org/officeDocument/2006/relationships" xmlns:m="http://schemas.openxmlformats.org/officeDocument/2006/math" xmlns:v="urn:schemas-microsoft-com:vml" xmlns:wp14="http://schemas.microsoft.com/office/word/2010/wordprocessingDrawing" xmlns:wp="http://schemas.openxmlformats.org/drawingml/2006/wordprocessingDrawing" xmlns:w10="urn:schemas-microsoft-com:office:word" xmlns:w="http://schemas.openxmlformats.org/wordprocessingml/2006/main" xmlns:w14="http://schemas.microsoft.com/office/word/2010/wordml" xmlns:wpg="http://schemas.microsoft.com/office/word/2010/wordprocessingGroup" xmlns:wpi="http://schemas.microsoft.com/office/word/2010/wordprocessingInk" xmlns:wne="http://schemas.microsoft.com/office/word/2006/wordml" xmlns:wps="http://schemas.microsoft.com/office/word/2010/wordprocessingShape" mc:Ignorable="w14 wp14">
   <w:p>
     <w:pPr>
@@ -8395,7 +7984,7 @@
       <w:rPr>
         <w:noProof/>
       </w:rPr>
-      <w:t>July 2016</w:t>
+      <w:t>September 2016</w:t>
     </w:r>
     <w:r>
       <w:fldChar w:fldCharType="end"/>
@@ -8428,7 +8017,7 @@
       <w:rPr>
         <w:noProof/>
       </w:rPr>
-      <w:t>23</w:t>
+      <w:t>17</w:t>
     </w:r>
     <w:r>
       <w:fldChar w:fldCharType="end"/>
@@ -8482,9 +8071,9 @@
 <file path=word/header1.xml><?xml version="1.0" encoding="utf-8"?>
 <w:hdr xmlns:wpc="http://schemas.microsoft.com/office/word/2010/wordprocessingCanvas" xmlns:mc="http://schemas.openxmlformats.org/markup-compatibility/2006" xmlns:o="urn:schemas-microsoft-com:office:office" xmlns:r="http://schemas.openxmlformats.org/officeDocument/2006/relationships" xmlns:m="http://schemas.openxmlformats.org/officeDocument/2006/math" xmlns:v="urn:schemas-microsoft-com:vml" xmlns:wp14="http://schemas.microsoft.com/office/word/2010/wordprocessingDrawing" xmlns:wp="http://schemas.openxmlformats.org/drawingml/2006/wordprocessingDrawing" xmlns:w10="urn:schemas-microsoft-com:office:word" xmlns:w="http://schemas.openxmlformats.org/wordprocessingml/2006/main" xmlns:w14="http://schemas.microsoft.com/office/word/2010/wordml" xmlns:wpg="http://schemas.microsoft.com/office/word/2010/wordprocessingGroup" xmlns:wpi="http://schemas.microsoft.com/office/word/2010/wordprocessingInk" xmlns:wne="http://schemas.microsoft.com/office/word/2006/wordml" xmlns:wps="http://schemas.microsoft.com/office/word/2010/wordprocessingShape" mc:Ignorable="w14 wp14">
   <w:p>
-    <w:r>
-      <w:t>Thesis Title Goes Here - Your Name – Month Year</w:t>
-    </w:r>
+    <w:pPr>
+      <w:pStyle w:val="Header"/>
+    </w:pPr>
   </w:p>
 </w:hdr>
 </file>
@@ -8505,6 +8094,9 @@
     <w:pPr>
       <w:pStyle w:val="Header"/>
     </w:pPr>
+    <w:r>
+      <w:t>Thesis Title Goes Here - Your Name – Month Year</w:t>
+    </w:r>
   </w:p>
 </w:hdr>
 </file>
@@ -8515,9 +8107,6 @@
     <w:pPr>
       <w:pStyle w:val="Header"/>
     </w:pPr>
-    <w:r>
-      <w:t>Thesis Title Goes Here - Your Name – Month Year</w:t>
-    </w:r>
   </w:p>
 </w:hdr>
 </file>
@@ -8537,7 +8126,18 @@
   <w:p>
     <w:pPr>
       <w:pStyle w:val="Header"/>
+      <w:rPr>
+        <w:noProof/>
+      </w:rPr>
     </w:pPr>
+    <w:fldSimple w:instr=" STYLEREF  &quot;Title,Thesis Title&quot;  \* MERGEFORMAT ">
+      <w:r>
+        <w:rPr>
+          <w:noProof/>
+        </w:rPr>
+        <w:t>Thesis Title</w:t>
+      </w:r>
+    </w:fldSimple>
   </w:p>
 </w:hdr>
 </file>
@@ -8547,89 +8147,29 @@
   <w:p>
     <w:pPr>
       <w:pStyle w:val="Header"/>
-      <w:rPr>
-        <w:noProof/>
-      </w:rPr>
-    </w:pPr>
-    <w:r>
-      <w:fldChar w:fldCharType="begin"/>
-    </w:r>
-    <w:r>
-      <w:instrText xml:space="preserve"> STYLEREF  "Title,Thesis Title"  \* MERGEFORMAT </w:instrText>
-    </w:r>
-    <w:r>
-      <w:fldChar w:fldCharType="separate"/>
-    </w:r>
-    <w:r>
-      <w:rPr>
-        <w:noProof/>
-      </w:rPr>
-      <w:t>Thesis Title</w:t>
-    </w:r>
-    <w:r>
-      <w:rPr>
-        <w:noProof/>
-      </w:rPr>
-      <w:fldChar w:fldCharType="end"/>
-    </w:r>
-  </w:p>
-</w:hdr>
-</file>
-
-<file path=word/header8.xml><?xml version="1.0" encoding="utf-8"?>
-<w:hdr xmlns:wpc="http://schemas.microsoft.com/office/word/2010/wordprocessingCanvas" xmlns:mc="http://schemas.openxmlformats.org/markup-compatibility/2006" xmlns:o="urn:schemas-microsoft-com:office:office" xmlns:r="http://schemas.openxmlformats.org/officeDocument/2006/relationships" xmlns:m="http://schemas.openxmlformats.org/officeDocument/2006/math" xmlns:v="urn:schemas-microsoft-com:vml" xmlns:wp14="http://schemas.microsoft.com/office/word/2010/wordprocessingDrawing" xmlns:wp="http://schemas.openxmlformats.org/drawingml/2006/wordprocessingDrawing" xmlns:w10="urn:schemas-microsoft-com:office:word" xmlns:w="http://schemas.openxmlformats.org/wordprocessingml/2006/main" xmlns:w14="http://schemas.microsoft.com/office/word/2010/wordml" xmlns:wpg="http://schemas.microsoft.com/office/word/2010/wordprocessingGroup" xmlns:wpi="http://schemas.microsoft.com/office/word/2010/wordprocessingInk" xmlns:wne="http://schemas.microsoft.com/office/word/2006/wordml" xmlns:wps="http://schemas.microsoft.com/office/word/2010/wordprocessingShape" mc:Ignorable="w14 wp14">
-  <w:p>
-    <w:pPr>
-      <w:pStyle w:val="Header"/>
     </w:pPr>
     <w:r>
       <w:t xml:space="preserve">Chapter </w:t>
     </w:r>
-    <w:r>
-      <w:fldChar w:fldCharType="begin"/>
-    </w:r>
-    <w:r>
-      <w:instrText xml:space="preserve"> STYLEREF  "Heading 1" \n  \* MERGEFORMAT </w:instrText>
-    </w:r>
-    <w:r>
-      <w:fldChar w:fldCharType="separate"/>
-    </w:r>
-    <w:r>
-      <w:rPr>
-        <w:noProof/>
-      </w:rPr>
-      <w:t>5</w:t>
-    </w:r>
-    <w:r>
-      <w:rPr>
-        <w:noProof/>
-      </w:rPr>
-      <w:fldChar w:fldCharType="end"/>
-    </w:r>
+    <w:fldSimple w:instr=" STYLEREF  &quot;Heading 1&quot; \n  \* MERGEFORMAT ">
+      <w:r>
+        <w:rPr>
+          <w:noProof/>
+        </w:rPr>
+        <w:t>3</w:t>
+      </w:r>
+    </w:fldSimple>
     <w:r>
       <w:t xml:space="preserve">: </w:t>
     </w:r>
-    <w:r>
-      <w:fldChar w:fldCharType="begin"/>
-    </w:r>
-    <w:r>
-      <w:instrText xml:space="preserve"> STYLEREF  "Heading 1"  \* MERGEFORMAT </w:instrText>
-    </w:r>
-    <w:r>
-      <w:fldChar w:fldCharType="separate"/>
-    </w:r>
-    <w:r>
-      <w:rPr>
-        <w:noProof/>
-      </w:rPr>
-      <w:t>Appendices</w:t>
-    </w:r>
-    <w:r>
-      <w:rPr>
-        <w:noProof/>
-      </w:rPr>
-      <w:fldChar w:fldCharType="end"/>
-    </w:r>
+    <w:fldSimple w:instr=" STYLEREF  &quot;Heading 1&quot;  \* MERGEFORMAT ">
+      <w:r>
+        <w:rPr>
+          <w:noProof/>
+        </w:rPr>
+        <w:t>Style Examples</w:t>
+      </w:r>
+    </w:fldSimple>
   </w:p>
 </w:hdr>
 </file>
@@ -14395,7 +13935,6 @@
     <w:sig w:usb0="00000003" w:usb1="00000000" w:usb2="00000000" w:usb3="00000000" w:csb0="00000001" w:csb1="00000000"/>
   </w:font>
   <w:font w:name="Calibri">
-    <w:altName w:val="Calibri"/>
     <w:panose1 w:val="020F0502020204030204"/>
     <w:charset w:val="00"/>
     <w:family w:val="swiss"/>
@@ -15148,7 +14687,7 @@
 </file>
 
 <file path=customXml/itemProps2.xml><?xml version="1.0" encoding="utf-8"?>
-<ds:datastoreItem xmlns:ds="http://schemas.openxmlformats.org/officeDocument/2006/customXml" ds:itemID="{510719BB-AEA9-4C8C-9D9B-AC5DFD27D709}">
+<ds:datastoreItem xmlns:ds="http://schemas.openxmlformats.org/officeDocument/2006/customXml" ds:itemID="{0C7DAAFF-6A42-4F0E-BEF3-2ED694539121}">
   <ds:schemaRefs>
     <ds:schemaRef ds:uri="http://schemas.openxmlformats.org/officeDocument/2006/bibliography"/>
   </ds:schemaRefs>

</xml_diff>

<commit_message>
Updated template with 'your department' not SCC, etc.
</commit_message>
<xml_diff>
--- a/LAN Thesis Sample.docx
+++ b/LAN Thesis Sample.docx
@@ -1,8 +1,10 @@
 
 <file path=word/document.xml><?xml version="1.0" encoding="utf-8"?>
-<w:document xmlns:wpc="http://schemas.microsoft.com/office/word/2010/wordprocessingCanvas" xmlns:mc="http://schemas.openxmlformats.org/markup-compatibility/2006" xmlns:o="urn:schemas-microsoft-com:office:office" xmlns:r="http://schemas.openxmlformats.org/officeDocument/2006/relationships" xmlns:m="http://schemas.openxmlformats.org/officeDocument/2006/math" xmlns:v="urn:schemas-microsoft-com:vml" xmlns:wp14="http://schemas.microsoft.com/office/word/2010/wordprocessingDrawing" xmlns:wp="http://schemas.openxmlformats.org/drawingml/2006/wordprocessingDrawing" xmlns:w10="urn:schemas-microsoft-com:office:word" xmlns:w="http://schemas.openxmlformats.org/wordprocessingml/2006/main" xmlns:w14="http://schemas.microsoft.com/office/word/2010/wordml" xmlns:wpg="http://schemas.microsoft.com/office/word/2010/wordprocessingGroup" xmlns:wpi="http://schemas.microsoft.com/office/word/2010/wordprocessingInk" xmlns:wne="http://schemas.microsoft.com/office/word/2006/wordml" xmlns:wps="http://schemas.microsoft.com/office/word/2010/wordprocessingShape" mc:Ignorable="w14 wp14">
+<w:document xmlns:wpc="http://schemas.microsoft.com/office/word/2010/wordprocessingCanvas" xmlns:cx="http://schemas.microsoft.com/office/drawing/2014/chartex" xmlns:cx1="http://schemas.microsoft.com/office/drawing/2015/9/8/chartex" xmlns:cx2="http://schemas.microsoft.com/office/drawing/2015/10/21/chartex" xmlns:cx3="http://schemas.microsoft.com/office/drawing/2016/5/9/chartex" xmlns:cx4="http://schemas.microsoft.com/office/drawing/2016/5/10/chartex" xmlns:cx5="http://schemas.microsoft.com/office/drawing/2016/5/11/chartex" xmlns:cx6="http://schemas.microsoft.com/office/drawing/2016/5/12/chartex" xmlns:cx7="http://schemas.microsoft.com/office/drawing/2016/5/13/chartex" xmlns:cx8="http://schemas.microsoft.com/office/drawing/2016/5/14/chartex" xmlns:mc="http://schemas.openxmlformats.org/markup-compatibility/2006" xmlns:aink="http://schemas.microsoft.com/office/drawing/2016/ink" xmlns:am3d="http://schemas.microsoft.com/office/drawing/2017/model3d" xmlns:o="urn:schemas-microsoft-com:office:office" xmlns:r="http://schemas.openxmlformats.org/officeDocument/2006/relationships" xmlns:m="http://schemas.openxmlformats.org/officeDocument/2006/math" xmlns:v="urn:schemas-microsoft-com:vml" xmlns:wp14="http://schemas.microsoft.com/office/word/2010/wordprocessingDrawing" xmlns:wp="http://schemas.openxmlformats.org/drawingml/2006/wordprocessingDrawing" xmlns:w10="urn:schemas-microsoft-com:office:word" xmlns:w="http://schemas.openxmlformats.org/wordprocessingml/2006/main" xmlns:w14="http://schemas.microsoft.com/office/word/2010/wordml" xmlns:w15="http://schemas.microsoft.com/office/word/2012/wordml" xmlns:w16cid="http://schemas.microsoft.com/office/word/2016/wordml/cid" xmlns:w16se="http://schemas.microsoft.com/office/word/2015/wordml/symex" xmlns:wpg="http://schemas.microsoft.com/office/word/2010/wordprocessingGroup" xmlns:wpi="http://schemas.microsoft.com/office/word/2010/wordprocessingInk" xmlns:wne="http://schemas.microsoft.com/office/word/2006/wordml" xmlns:wps="http://schemas.microsoft.com/office/word/2010/wordprocessingShape" mc:Ignorable="w14 w15 w16se w16cid wp14">
   <w:body>
-    <w:p/>
+    <w:p>
+      <w:bookmarkStart w:id="0" w:name="_GoBack"/>
+    </w:p>
     <w:p/>
     <w:p>
       <w:pPr>
@@ -40,7 +42,7 @@
                     <pic:cNvPicPr/>
                   </pic:nvPicPr>
                   <pic:blipFill>
-                    <a:blip r:embed="rId10" cstate="print">
+                    <a:blip r:embed="rId9" cstate="print">
                       <a:extLst>
                         <a:ext uri="{28A0092B-C50C-407E-A947-70E740481C1C}">
                           <a14:useLocalDpi xmlns:a14="http://schemas.microsoft.com/office/drawing/2010/main" val="0"/>
@@ -91,19 +93,11 @@
               <w:highlight w:val="yellow"/>
             </w:rPr>
           </w:pPr>
-          <w:proofErr w:type="gramStart"/>
           <w:r>
             <w:rPr>
               <w:highlight w:val="yellow"/>
             </w:rPr>
-            <w:t>Your</w:t>
-          </w:r>
-          <w:proofErr w:type="gramEnd"/>
-          <w:r>
-            <w:rPr>
-              <w:highlight w:val="yellow"/>
-            </w:rPr>
-            <w:t xml:space="preserve"> Name</w:t>
+            <w:t>Your Name</w:t>
           </w:r>
         </w:p>
       </w:sdtContent>
@@ -112,6 +106,9 @@
       <w:pPr>
         <w:pStyle w:val="CoverPageDetails"/>
       </w:pPr>
+      <w:r>
+        <w:softHyphen/>
+      </w:r>
     </w:p>
     <w:p>
       <w:pPr>
@@ -138,7 +135,7 @@
         <w:rPr>
           <w:noProof/>
         </w:rPr>
-        <w:t>September 2016</w:t>
+        <w:t>July 2018</w:t>
       </w:r>
       <w:r>
         <w:fldChar w:fldCharType="end"/>
@@ -147,9 +144,15 @@
     <w:p>
       <w:pPr>
         <w:pStyle w:val="CoverPageDetails"/>
-      </w:pPr>
-      <w:r>
-        <w:t>School of Computing and Communications</w:t>
+        <w:rPr>
+          <w:highlight w:val="yellow"/>
+        </w:rPr>
+      </w:pPr>
+      <w:r>
+        <w:rPr>
+          <w:highlight w:val="yellow"/>
+        </w:rPr>
+        <w:t>Your Department</w:t>
       </w:r>
     </w:p>
     <w:p/>
@@ -176,14 +179,12 @@
       <w:pPr>
         <w:pStyle w:val="Dedication"/>
       </w:pPr>
-      <w:proofErr w:type="gramStart"/>
       <w:r>
         <w:rPr>
           <w:highlight w:val="yellow"/>
         </w:rPr>
         <w:t>optional</w:t>
       </w:r>
-      <w:proofErr w:type="gramEnd"/>
     </w:p>
     <w:p/>
     <w:p/>
@@ -216,14 +217,12 @@
       <w:pPr>
         <w:pStyle w:val="Dedication"/>
       </w:pPr>
-      <w:proofErr w:type="gramStart"/>
       <w:r>
         <w:rPr>
           <w:highlight w:val="yellow"/>
         </w:rPr>
         <w:t>optional</w:t>
       </w:r>
-      <w:proofErr w:type="gramEnd"/>
     </w:p>
     <w:p/>
     <w:p/>
@@ -323,8 +322,8 @@
     <w:p>
       <w:pPr>
         <w:sectPr>
-          <w:headerReference w:type="even" r:id="rId11"/>
-          <w:headerReference w:type="default" r:id="rId12"/>
+          <w:headerReference w:type="even" r:id="rId10"/>
+          <w:headerReference w:type="default" r:id="rId11"/>
           <w:endnotePr>
             <w:numRestart w:val="eachSect"/>
           </w:endnotePr>
@@ -352,7 +351,7 @@
         </w:rPr>
         <w:t xml:space="preserve">See rules in the MARP: </w:t>
       </w:r>
-      <w:hyperlink r:id="rId13" w:history="1">
+      <w:hyperlink r:id="rId12" w:history="1">
         <w:r>
           <w:rPr>
             <w:rStyle w:val="Hyperlink"/>
@@ -478,7 +477,7 @@
     <w:p>
       <w:pPr>
         <w:sectPr>
-          <w:headerReference w:type="default" r:id="rId14"/>
+          <w:headerReference w:type="default" r:id="rId13"/>
           <w:endnotePr>
             <w:numRestart w:val="eachSect"/>
           </w:endnotePr>
@@ -512,15 +511,7 @@
     <w:p/>
     <w:p>
       <w:r>
-        <w:t xml:space="preserve">Thank you to Kayla Friedman and Malcolm Morgan of the University </w:t>
-      </w:r>
-      <w:proofErr w:type="gramStart"/>
-      <w:r>
-        <w:t>of</w:t>
-      </w:r>
-      <w:proofErr w:type="gramEnd"/>
-      <w:r>
-        <w:t xml:space="preserve"> Cambridge University, UK, and Charles Weir of Lancaster University, UK, for producing the Microsoft Word thesis template used to produce this document.</w:t>
+        <w:t>Thank you to Kayla Friedman and Malcolm Morgan of the University of Cambridge University, UK, and Charles Weir of Lancaster University, UK, for producing the Microsoft Word thesis template used to produce this document.</w:t>
       </w:r>
     </w:p>
     <w:p>
@@ -4194,8 +4185,8 @@
     <w:p>
       <w:pPr>
         <w:sectPr>
-          <w:headerReference w:type="even" r:id="rId15"/>
-          <w:headerReference w:type="default" r:id="rId16"/>
+          <w:headerReference w:type="even" r:id="rId14"/>
+          <w:headerReference w:type="default" r:id="rId15"/>
           <w:endnotePr>
             <w:numRestart w:val="eachSect"/>
           </w:endnotePr>
@@ -4211,20 +4202,20 @@
       <w:pPr>
         <w:pStyle w:val="Heading1"/>
       </w:pPr>
-      <w:bookmarkStart w:id="0" w:name="_Toc201479934"/>
-      <w:bookmarkStart w:id="1" w:name="_Toc209836616"/>
-      <w:bookmarkStart w:id="2" w:name="_Toc209836842"/>
-      <w:bookmarkStart w:id="3" w:name="_Toc209873179"/>
-      <w:bookmarkStart w:id="4" w:name="_Toc411330958"/>
+      <w:bookmarkStart w:id="1" w:name="_Toc201479934"/>
+      <w:bookmarkStart w:id="2" w:name="_Toc209836616"/>
+      <w:bookmarkStart w:id="3" w:name="_Toc209836842"/>
+      <w:bookmarkStart w:id="4" w:name="_Toc209873179"/>
+      <w:bookmarkStart w:id="5" w:name="_Toc411330958"/>
       <w:r>
         <w:lastRenderedPageBreak/>
         <w:t>Introduction</w:t>
       </w:r>
-      <w:bookmarkEnd w:id="0"/>
       <w:bookmarkEnd w:id="1"/>
       <w:bookmarkEnd w:id="2"/>
       <w:bookmarkEnd w:id="3"/>
       <w:bookmarkEnd w:id="4"/>
+      <w:bookmarkEnd w:id="5"/>
     </w:p>
     <w:p>
       <w:r>
@@ -4299,7 +4290,7 @@
                     </pic:cNvPicPr>
                   </pic:nvPicPr>
                   <pic:blipFill>
-                    <a:blip r:embed="rId17">
+                    <a:blip r:embed="rId16">
                       <a:extLst>
                         <a:ext uri="{28A0092B-C50C-407E-A947-70E740481C1C}">
                           <a14:useLocalDpi xmlns:a14="http://schemas.microsoft.com/office/drawing/2010/main" val="0"/>
@@ -4338,21 +4329,21 @@
       <w:r>
         <w:t>CSD Thesis Template by </w:t>
       </w:r>
+      <w:hyperlink r:id="rId17" w:history="1">
+        <w:r>
+          <w:rPr>
+            <w:rStyle w:val="Hyperlink"/>
+          </w:rPr>
+          <w:t>Kayla Friedman and Malcolm Morgan</w:t>
+        </w:r>
+      </w:hyperlink>
+      <w:r>
+        <w:t> is licensed under a</w:t>
+      </w:r>
+      <w:r>
+        <w:t xml:space="preserve"> </w:t>
+      </w:r>
       <w:hyperlink r:id="rId18" w:history="1">
-        <w:r>
-          <w:rPr>
-            <w:rStyle w:val="Hyperlink"/>
-          </w:rPr>
-          <w:t>Kayla Friedman and Malcolm Morgan</w:t>
-        </w:r>
-      </w:hyperlink>
-      <w:r>
-        <w:t> is licensed under a</w:t>
-      </w:r>
-      <w:r>
-        <w:t xml:space="preserve"> </w:t>
-      </w:r>
-      <w:hyperlink r:id="rId19" w:history="1">
         <w:r>
           <w:rPr>
             <w:rStyle w:val="Hyperlink"/>
@@ -4403,7 +4394,7 @@
           <w:u w:val="single"/>
         </w:rPr>
       </w:pPr>
-      <w:hyperlink r:id="rId20" w:history="1">
+      <w:hyperlink r:id="rId19" w:history="1">
         <w:r>
           <w:rPr>
             <w:rStyle w:val="Hyperlink"/>
@@ -4435,20 +4426,20 @@
       <w:pPr>
         <w:pStyle w:val="Heading2"/>
       </w:pPr>
-      <w:bookmarkStart w:id="5" w:name="_Toc201479938"/>
-      <w:bookmarkStart w:id="6" w:name="_Toc209836620"/>
-      <w:bookmarkStart w:id="7" w:name="_Toc209836846"/>
-      <w:bookmarkStart w:id="8" w:name="_Toc209873180"/>
-      <w:bookmarkStart w:id="9" w:name="_Toc411330959"/>
+      <w:bookmarkStart w:id="6" w:name="_Toc201479938"/>
+      <w:bookmarkStart w:id="7" w:name="_Toc209836620"/>
+      <w:bookmarkStart w:id="8" w:name="_Toc209836846"/>
+      <w:bookmarkStart w:id="9" w:name="_Toc209873180"/>
+      <w:bookmarkStart w:id="10" w:name="_Toc411330959"/>
       <w:r>
         <w:lastRenderedPageBreak/>
         <w:t>Requirements</w:t>
       </w:r>
-      <w:bookmarkEnd w:id="5"/>
       <w:bookmarkEnd w:id="6"/>
       <w:bookmarkEnd w:id="7"/>
       <w:bookmarkEnd w:id="8"/>
       <w:bookmarkEnd w:id="9"/>
+      <w:bookmarkEnd w:id="10"/>
     </w:p>
     <w:p>
       <w:r>
@@ -4459,15 +4450,15 @@
       <w:pPr>
         <w:pStyle w:val="Heading4"/>
       </w:pPr>
-      <w:bookmarkStart w:id="10" w:name="_Toc201479939"/>
-      <w:bookmarkStart w:id="11" w:name="_Toc209836621"/>
-      <w:bookmarkStart w:id="12" w:name="_Toc209836847"/>
+      <w:bookmarkStart w:id="11" w:name="_Toc201479939"/>
+      <w:bookmarkStart w:id="12" w:name="_Toc209836621"/>
+      <w:bookmarkStart w:id="13" w:name="_Toc209836847"/>
       <w:r>
         <w:t>Dissertation length</w:t>
       </w:r>
-      <w:bookmarkEnd w:id="10"/>
       <w:bookmarkEnd w:id="11"/>
       <w:bookmarkEnd w:id="12"/>
+      <w:bookmarkEnd w:id="13"/>
     </w:p>
     <w:p>
       <w:r>
@@ -4481,13 +4472,13 @@
       <w:pPr>
         <w:pStyle w:val="Heading4"/>
       </w:pPr>
-      <w:bookmarkStart w:id="13" w:name="_Toc209836622"/>
-      <w:bookmarkStart w:id="14" w:name="_Toc209836848"/>
+      <w:bookmarkStart w:id="14" w:name="_Toc209836622"/>
+      <w:bookmarkStart w:id="15" w:name="_Toc209836848"/>
       <w:r>
         <w:t>Structure</w:t>
       </w:r>
-      <w:bookmarkEnd w:id="13"/>
       <w:bookmarkEnd w:id="14"/>
+      <w:bookmarkEnd w:id="15"/>
     </w:p>
     <w:p>
       <w:r>
@@ -4691,27 +4682,22 @@
         <w:pStyle w:val="Listi"/>
       </w:pPr>
       <w:r>
-        <w:t xml:space="preserve">Do a spell and grammar </w:t>
-      </w:r>
-      <w:proofErr w:type="gramStart"/>
-      <w:r>
-        <w:t>check.</w:t>
-      </w:r>
-      <w:proofErr w:type="gramEnd"/>
+        <w:t>Do a spell and grammar check.</w:t>
+      </w:r>
     </w:p>
     <w:p>
       <w:pPr>
         <w:pStyle w:val="Listi"/>
       </w:pPr>
-      <w:bookmarkStart w:id="15" w:name="_Toc201479941"/>
-      <w:bookmarkStart w:id="16" w:name="_Toc209836624"/>
-      <w:bookmarkStart w:id="17" w:name="_Toc209836850"/>
+      <w:bookmarkStart w:id="16" w:name="_Toc201479941"/>
+      <w:bookmarkStart w:id="17" w:name="_Toc209836624"/>
+      <w:bookmarkStart w:id="18" w:name="_Toc209836850"/>
       <w:r>
         <w:t>Tracking changes</w:t>
       </w:r>
-      <w:bookmarkEnd w:id="15"/>
       <w:bookmarkEnd w:id="16"/>
       <w:bookmarkEnd w:id="17"/>
+      <w:bookmarkEnd w:id="18"/>
       <w:r>
         <w:t xml:space="preserve">. </w:t>
       </w:r>
@@ -4756,11 +4742,11 @@
           <w:lang w:eastAsia="ja-JP"/>
         </w:rPr>
       </w:pPr>
-      <w:bookmarkStart w:id="18" w:name="_Toc201479942"/>
-      <w:bookmarkStart w:id="19" w:name="_Toc209836625"/>
-      <w:bookmarkStart w:id="20" w:name="_Toc209836851"/>
-      <w:bookmarkStart w:id="21" w:name="_Toc209873184"/>
-      <w:bookmarkStart w:id="22" w:name="_Toc411330960"/>
+      <w:bookmarkStart w:id="19" w:name="_Toc201479942"/>
+      <w:bookmarkStart w:id="20" w:name="_Toc209836625"/>
+      <w:bookmarkStart w:id="21" w:name="_Toc209836851"/>
+      <w:bookmarkStart w:id="22" w:name="_Toc209873184"/>
+      <w:bookmarkStart w:id="23" w:name="_Toc411330960"/>
       <w:r>
         <w:rPr>
           <w:rFonts w:eastAsia="MS Mincho"/>
@@ -4775,9 +4761,9 @@
         </w:rPr>
         <w:t>and electronic copies</w:t>
       </w:r>
-      <w:bookmarkEnd w:id="18"/>
       <w:bookmarkEnd w:id="19"/>
       <w:bookmarkEnd w:id="20"/>
+      <w:bookmarkEnd w:id="21"/>
       <w:r>
         <w:rPr>
           <w:rFonts w:eastAsia="MS Mincho"/>
@@ -4785,8 +4771,8 @@
         </w:rPr>
         <w:t xml:space="preserve"> of the dissertation</w:t>
       </w:r>
-      <w:bookmarkEnd w:id="21"/>
       <w:bookmarkEnd w:id="22"/>
+      <w:bookmarkEnd w:id="23"/>
     </w:p>
     <w:p>
       <w:r>
@@ -4849,12 +4835,12 @@
       <w:pPr>
         <w:pStyle w:val="Heading1"/>
       </w:pPr>
-      <w:bookmarkStart w:id="23" w:name="_Toc411330961"/>
+      <w:bookmarkStart w:id="24" w:name="_Toc411330961"/>
       <w:r>
         <w:lastRenderedPageBreak/>
         <w:t>Using this Template</w:t>
       </w:r>
-      <w:bookmarkEnd w:id="23"/>
+      <w:bookmarkEnd w:id="24"/>
     </w:p>
     <w:p>
       <w:r>
@@ -4881,11 +4867,11 @@
       <w:pPr>
         <w:pStyle w:val="Heading2"/>
       </w:pPr>
-      <w:bookmarkStart w:id="24" w:name="_Toc411330962"/>
+      <w:bookmarkStart w:id="25" w:name="_Toc411330962"/>
       <w:r>
         <w:t>Getting Started</w:t>
       </w:r>
-      <w:bookmarkEnd w:id="24"/>
+      <w:bookmarkEnd w:id="25"/>
     </w:p>
     <w:p>
       <w:r>
@@ -4893,7 +4879,7 @@
       </w:r>
     </w:p>
     <w:p>
-      <w:hyperlink r:id="rId21" w:history="1">
+      <w:hyperlink r:id="rId20" w:history="1">
         <w:r>
           <w:rPr>
             <w:rStyle w:val="Hyperlink"/>
@@ -4931,12 +4917,12 @@
       <w:pPr>
         <w:pStyle w:val="Heading3"/>
       </w:pPr>
-      <w:bookmarkStart w:id="25" w:name="_Toc411330963"/>
+      <w:bookmarkStart w:id="26" w:name="_Toc411330963"/>
       <w:r>
         <w:lastRenderedPageBreak/>
         <w:t>Using the DOCX file</w:t>
       </w:r>
-      <w:bookmarkEnd w:id="25"/>
+      <w:bookmarkEnd w:id="26"/>
     </w:p>
     <w:p>
       <w:pPr>
@@ -4981,11 +4967,11 @@
       <w:pPr>
         <w:pStyle w:val="Heading3"/>
       </w:pPr>
-      <w:bookmarkStart w:id="26" w:name="_Toc411330964"/>
+      <w:bookmarkStart w:id="27" w:name="_Toc411330964"/>
       <w:r>
         <w:t>Using the DOTX file to start a new document</w:t>
       </w:r>
-      <w:bookmarkEnd w:id="26"/>
+      <w:bookmarkEnd w:id="27"/>
     </w:p>
     <w:p>
       <w:pPr>
@@ -5057,14 +5043,14 @@
       <w:pPr>
         <w:pStyle w:val="Heading3"/>
       </w:pPr>
-      <w:bookmarkStart w:id="27" w:name="_Toc411330965"/>
+      <w:bookmarkStart w:id="28" w:name="_Toc411330965"/>
       <w:r>
         <w:t>Using the DOTX file</w:t>
       </w:r>
       <w:r>
         <w:t xml:space="preserve"> to migrate and existing document</w:t>
       </w:r>
-      <w:bookmarkEnd w:id="27"/>
+      <w:bookmarkEnd w:id="28"/>
     </w:p>
     <w:p>
       <w:pPr>
@@ -5162,21 +5148,7 @@
         <w:rPr>
           <w:lang w:eastAsia="en-US"/>
         </w:rPr>
-        <w:t xml:space="preserve">d copy all the text, if you have existing front matter such as cover pages, tables of contents </w:t>
-      </w:r>
-      <w:proofErr w:type="spellStart"/>
-      <w:r>
-        <w:rPr>
-          <w:lang w:eastAsia="en-US"/>
-        </w:rPr>
-        <w:t>etc</w:t>
-      </w:r>
-      <w:proofErr w:type="spellEnd"/>
-      <w:r>
-        <w:rPr>
-          <w:lang w:eastAsia="en-US"/>
-        </w:rPr>
-        <w:t xml:space="preserve"> do not copy those.</w:t>
+        <w:t>d copy all the text, if you have existing front matter such as cover pages, tables of contents etc do not copy those.</w:t>
       </w:r>
     </w:p>
     <w:p>
@@ -5242,11 +5214,11 @@
       <w:pPr>
         <w:pStyle w:val="Heading2"/>
       </w:pPr>
-      <w:bookmarkStart w:id="28" w:name="_Toc411330966"/>
+      <w:bookmarkStart w:id="29" w:name="_Toc411330966"/>
       <w:r>
         <w:t>Improved Spelling and Grammar Checking</w:t>
       </w:r>
-      <w:bookmarkEnd w:id="28"/>
+      <w:bookmarkEnd w:id="29"/>
     </w:p>
     <w:p>
       <w:r>
@@ -5276,51 +5248,49 @@
       <w:pPr>
         <w:pStyle w:val="Caption"/>
       </w:pPr>
-      <w:bookmarkStart w:id="29" w:name="_Toc411331000"/>
-      <w:proofErr w:type="gramStart"/>
+      <w:bookmarkStart w:id="30" w:name="_Toc411331000"/>
       <w:r>
         <w:t xml:space="preserve">Figure </w:t>
       </w:r>
-      <w:fldSimple w:instr=" STYLEREF 1 \s ">
-        <w:r>
-          <w:rPr>
-            <w:noProof/>
-          </w:rPr>
-          <w:t>2</w:t>
+      <w:r>
+        <w:fldChar w:fldCharType="begin"/>
+      </w:r>
+      <w:r>
+        <w:instrText xml:space="preserve"> STYLEREF 1 \s </w:instrText>
+      </w:r>
+      <w:r>
+        <w:fldChar w:fldCharType="separate"/>
+      </w:r>
+      <w:r>
+        <w:rPr>
+          <w:noProof/>
+        </w:rPr>
+        <w:t>2</w:t>
+      </w:r>
+      <w:r>
+        <w:rPr>
+          <w:noProof/>
+        </w:rPr>
+        <w:fldChar w:fldCharType="end"/>
+      </w:r>
+      <w:r>
+        <w:t>.</w:t>
+      </w:r>
+      <w:fldSimple w:instr=" SEQ Figure \* ARABIC \s 1 ">
+        <w:r>
+          <w:rPr>
+            <w:noProof/>
+          </w:rPr>
+          <w:t>1</w:t>
         </w:r>
       </w:fldSimple>
       <w:r>
-        <w:t>.</w:t>
-      </w:r>
-      <w:proofErr w:type="gramEnd"/>
-      <w:r>
-        <w:fldChar w:fldCharType="begin"/>
-      </w:r>
-      <w:r>
-        <w:instrText xml:space="preserve"> SEQ Figure \* ARABIC \s 1 </w:instrText>
-      </w:r>
-      <w:r>
-        <w:fldChar w:fldCharType="separate"/>
-      </w:r>
-      <w:r>
-        <w:rPr>
-          <w:noProof/>
-        </w:rPr>
-        <w:t>1</w:t>
-      </w:r>
-      <w:r>
-        <w:rPr>
-          <w:noProof/>
-        </w:rPr>
-        <w:fldChar w:fldCharType="end"/>
-      </w:r>
-      <w:r>
         <w:t xml:space="preserve">: </w:t>
       </w:r>
       <w:r>
         <w:t>Grammar Options in Word 2010</w:t>
       </w:r>
-      <w:bookmarkEnd w:id="29"/>
+      <w:bookmarkEnd w:id="30"/>
     </w:p>
     <w:p>
       <w:r>
@@ -5346,7 +5316,7 @@
                     </pic:cNvPicPr>
                   </pic:nvPicPr>
                   <pic:blipFill>
-                    <a:blip r:embed="rId22">
+                    <a:blip r:embed="rId21">
                       <a:extLst>
                         <a:ext uri="{28A0092B-C50C-407E-A947-70E740481C1C}">
                           <a14:useLocalDpi xmlns:a14="http://schemas.microsoft.com/office/drawing/2010/main" val="0"/>
@@ -5379,11 +5349,11 @@
       <w:pPr>
         <w:pStyle w:val="Heading2"/>
       </w:pPr>
-      <w:bookmarkStart w:id="30" w:name="_Toc411330967"/>
+      <w:bookmarkStart w:id="31" w:name="_Toc411330967"/>
       <w:r>
         <w:t>Understanding Styles</w:t>
       </w:r>
-      <w:bookmarkEnd w:id="30"/>
+      <w:bookmarkEnd w:id="31"/>
     </w:p>
     <w:p>
       <w:r>
@@ -5399,48 +5369,54 @@
       <w:pPr>
         <w:pStyle w:val="Caption"/>
       </w:pPr>
-      <w:bookmarkStart w:id="31" w:name="_Toc411331001"/>
+      <w:bookmarkStart w:id="32" w:name="_Toc411331001"/>
+      <w:r>
+        <w:t xml:space="preserve">Figure </w:t>
+      </w:r>
+      <w:r>
+        <w:fldChar w:fldCharType="begin"/>
+      </w:r>
+      <w:r>
+        <w:instrText xml:space="preserve"> STYLEREF 1 \s </w:instrText>
+      </w:r>
+      <w:r>
+        <w:fldChar w:fldCharType="separate"/>
+      </w:r>
+      <w:r>
+        <w:rPr>
+          <w:noProof/>
+        </w:rPr>
+        <w:t>2</w:t>
+      </w:r>
+      <w:r>
+        <w:rPr>
+          <w:noProof/>
+        </w:rPr>
+        <w:fldChar w:fldCharType="end"/>
+      </w:r>
+      <w:r>
+        <w:t>.</w:t>
+      </w:r>
+      <w:fldSimple w:instr=" SEQ Figure \* ARABIC \s 1 ">
+        <w:r>
+          <w:rPr>
+            <w:noProof/>
+          </w:rPr>
+          <w:t>2</w:t>
+        </w:r>
+      </w:fldSimple>
+      <w:r>
+        <w:t xml:space="preserve">: The Home Tab in Word 2010 showing Style on the </w:t>
+      </w:r>
       <w:proofErr w:type="gramStart"/>
       <w:r>
-        <w:t xml:space="preserve">Figure </w:t>
-      </w:r>
-      <w:fldSimple w:instr=" STYLEREF 1 \s ">
-        <w:r>
-          <w:rPr>
-            <w:noProof/>
-          </w:rPr>
-          <w:t>2</w:t>
-        </w:r>
-      </w:fldSimple>
-      <w:r>
-        <w:t>.</w:t>
+        <w:t>right hand</w:t>
       </w:r>
       <w:proofErr w:type="gramEnd"/>
       <w:r>
-        <w:fldChar w:fldCharType="begin"/>
-      </w:r>
-      <w:r>
-        <w:instrText xml:space="preserve"> SEQ Figure \* ARABIC \s 1 </w:instrText>
-      </w:r>
-      <w:r>
-        <w:fldChar w:fldCharType="separate"/>
-      </w:r>
-      <w:r>
-        <w:rPr>
-          <w:noProof/>
-        </w:rPr>
-        <w:t>2</w:t>
-      </w:r>
-      <w:r>
-        <w:rPr>
-          <w:noProof/>
-        </w:rPr>
-        <w:fldChar w:fldCharType="end"/>
-      </w:r>
-      <w:r>
-        <w:t>: The Home Tab in Word 2010 showing Style on the right hand side</w:t>
-      </w:r>
-      <w:bookmarkEnd w:id="31"/>
+        <w:t xml:space="preserve"> side</w:t>
+      </w:r>
+      <w:bookmarkEnd w:id="32"/>
     </w:p>
     <w:p>
       <w:r>
@@ -5465,7 +5441,7 @@
                     </pic:cNvPicPr>
                   </pic:nvPicPr>
                   <pic:blipFill rotWithShape="1">
-                    <a:blip r:embed="rId23" cstate="print">
+                    <a:blip r:embed="rId22" cstate="print">
                       <a:extLst>
                         <a:ext uri="{28A0092B-C50C-407E-A947-70E740481C1C}">
                           <a14:useLocalDpi xmlns:a14="http://schemas.microsoft.com/office/drawing/2010/main" val="0"/>
@@ -5551,11 +5527,11 @@
       <w:pPr>
         <w:pStyle w:val="Heading2"/>
       </w:pPr>
-      <w:bookmarkStart w:id="32" w:name="_Toc411330968"/>
+      <w:bookmarkStart w:id="33" w:name="_Toc411330968"/>
       <w:r>
         <w:t>Themes</w:t>
       </w:r>
-      <w:bookmarkEnd w:id="32"/>
+      <w:bookmarkEnd w:id="33"/>
     </w:p>
     <w:p>
       <w:r>
@@ -5566,48 +5542,46 @@
       <w:pPr>
         <w:pStyle w:val="Caption"/>
       </w:pPr>
-      <w:bookmarkStart w:id="33" w:name="_Toc411331002"/>
-      <w:proofErr w:type="gramStart"/>
+      <w:bookmarkStart w:id="34" w:name="_Toc411331002"/>
       <w:r>
         <w:t xml:space="preserve">Figure </w:t>
       </w:r>
-      <w:fldSimple w:instr=" STYLEREF 1 \s ">
-        <w:r>
-          <w:rPr>
-            <w:noProof/>
-          </w:rPr>
-          <w:t>2</w:t>
+      <w:r>
+        <w:fldChar w:fldCharType="begin"/>
+      </w:r>
+      <w:r>
+        <w:instrText xml:space="preserve"> STYLEREF 1 \s </w:instrText>
+      </w:r>
+      <w:r>
+        <w:fldChar w:fldCharType="separate"/>
+      </w:r>
+      <w:r>
+        <w:rPr>
+          <w:noProof/>
+        </w:rPr>
+        <w:t>2</w:t>
+      </w:r>
+      <w:r>
+        <w:rPr>
+          <w:noProof/>
+        </w:rPr>
+        <w:fldChar w:fldCharType="end"/>
+      </w:r>
+      <w:r>
+        <w:t>.</w:t>
+      </w:r>
+      <w:fldSimple w:instr=" SEQ Figure \* ARABIC \s 1 ">
+        <w:r>
+          <w:rPr>
+            <w:noProof/>
+          </w:rPr>
+          <w:t>3</w:t>
         </w:r>
       </w:fldSimple>
       <w:r>
-        <w:t>.</w:t>
-      </w:r>
-      <w:proofErr w:type="gramEnd"/>
-      <w:r>
-        <w:fldChar w:fldCharType="begin"/>
-      </w:r>
-      <w:r>
-        <w:instrText xml:space="preserve"> SEQ Figure \* ARABIC \s 1 </w:instrText>
-      </w:r>
-      <w:r>
-        <w:fldChar w:fldCharType="separate"/>
-      </w:r>
-      <w:r>
-        <w:rPr>
-          <w:noProof/>
-        </w:rPr>
-        <w:t>3</w:t>
-      </w:r>
-      <w:r>
-        <w:rPr>
-          <w:noProof/>
-        </w:rPr>
-        <w:fldChar w:fldCharType="end"/>
-      </w:r>
-      <w:r>
         <w:t>: Colour Themes in Word 2010 are on the Page Layout Tab</w:t>
       </w:r>
-      <w:bookmarkEnd w:id="33"/>
+      <w:bookmarkEnd w:id="34"/>
     </w:p>
     <w:p>
       <w:r>
@@ -5632,7 +5606,7 @@
                     </pic:cNvPicPr>
                   </pic:nvPicPr>
                   <pic:blipFill rotWithShape="1">
-                    <a:blip r:embed="rId24" cstate="print">
+                    <a:blip r:embed="rId23" cstate="print">
                       <a:extLst>
                         <a:ext uri="{28A0092B-C50C-407E-A947-70E740481C1C}">
                           <a14:useLocalDpi xmlns:a14="http://schemas.microsoft.com/office/drawing/2010/main" val="0"/>
@@ -5689,11 +5663,11 @@
       <w:pPr>
         <w:pStyle w:val="Heading2"/>
       </w:pPr>
-      <w:bookmarkStart w:id="34" w:name="_Toc411330969"/>
+      <w:bookmarkStart w:id="35" w:name="_Toc411330969"/>
       <w:r>
         <w:t>Margins</w:t>
       </w:r>
-      <w:bookmarkEnd w:id="34"/>
+      <w:bookmarkEnd w:id="35"/>
     </w:p>
     <w:p>
       <w:r>
@@ -5705,11 +5679,9 @@
       <w:r>
         <w:t xml:space="preserve"> comply to the University of Cambridge Standard and are a good starting point</w:t>
       </w:r>
-      <w:proofErr w:type="gramStart"/>
       <w:r>
         <w:t xml:space="preserve">.  </w:t>
       </w:r>
-      <w:proofErr w:type="gramEnd"/>
       <w:r>
         <w:t xml:space="preserve">If you have to comply with other rules on </w:t>
       </w:r>
@@ -5720,12 +5692,7 @@
         <w:t xml:space="preserve"> you can change them by</w:t>
       </w:r>
       <w:r>
-        <w:t xml:space="preserve"> going to Page Layout </w:t>
-      </w:r>
-      <w:bookmarkStart w:id="35" w:name="_GoBack"/>
-      <w:bookmarkEnd w:id="35"/>
-      <w:r>
-        <w:t>&gt; Margins &gt; Custom Margins.</w:t>
+        <w:t xml:space="preserve"> going to Page Layout &gt; Margins &gt; Custom Margins.</w:t>
       </w:r>
     </w:p>
     <w:p>
@@ -5744,43 +5711,44 @@
         <w:pStyle w:val="Caption"/>
       </w:pPr>
       <w:bookmarkStart w:id="36" w:name="_Toc411331003"/>
-      <w:proofErr w:type="gramStart"/>
       <w:r>
         <w:t xml:space="preserve">Figure </w:t>
       </w:r>
-      <w:fldSimple w:instr=" STYLEREF 1 \s ">
-        <w:r>
-          <w:rPr>
-            <w:noProof/>
-          </w:rPr>
-          <w:t>2</w:t>
+      <w:r>
+        <w:fldChar w:fldCharType="begin"/>
+      </w:r>
+      <w:r>
+        <w:instrText xml:space="preserve"> STYLEREF 1 \s</w:instrText>
+      </w:r>
+      <w:r>
+        <w:instrText xml:space="preserve"> </w:instrText>
+      </w:r>
+      <w:r>
+        <w:fldChar w:fldCharType="separate"/>
+      </w:r>
+      <w:r>
+        <w:rPr>
+          <w:noProof/>
+        </w:rPr>
+        <w:t>2</w:t>
+      </w:r>
+      <w:r>
+        <w:rPr>
+          <w:noProof/>
+        </w:rPr>
+        <w:fldChar w:fldCharType="end"/>
+      </w:r>
+      <w:r>
+        <w:t>.</w:t>
+      </w:r>
+      <w:fldSimple w:instr=" SEQ Figure \* ARABIC \s 1 ">
+        <w:r>
+          <w:rPr>
+            <w:noProof/>
+          </w:rPr>
+          <w:t>4</w:t>
         </w:r>
       </w:fldSimple>
-      <w:r>
-        <w:t>.</w:t>
-      </w:r>
-      <w:proofErr w:type="gramEnd"/>
-      <w:r>
-        <w:fldChar w:fldCharType="begin"/>
-      </w:r>
-      <w:r>
-        <w:instrText xml:space="preserve"> SEQ Figure \* ARABIC \s 1 </w:instrText>
-      </w:r>
-      <w:r>
-        <w:fldChar w:fldCharType="separate"/>
-      </w:r>
-      <w:r>
-        <w:rPr>
-          <w:noProof/>
-        </w:rPr>
-        <w:t>4</w:t>
-      </w:r>
-      <w:r>
-        <w:rPr>
-          <w:noProof/>
-        </w:rPr>
-        <w:fldChar w:fldCharType="end"/>
-      </w:r>
       <w:r>
         <w:t>: Margin Settings in Word 2010</w:t>
       </w:r>
@@ -5810,7 +5778,7 @@
                     </pic:cNvPicPr>
                   </pic:nvPicPr>
                   <pic:blipFill>
-                    <a:blip r:embed="rId25">
+                    <a:blip r:embed="rId24">
                       <a:extLst>
                         <a:ext uri="{28A0092B-C50C-407E-A947-70E740481C1C}">
                           <a14:useLocalDpi xmlns:a14="http://schemas.microsoft.com/office/drawing/2010/main" val="0"/>
@@ -6178,19 +6146,25 @@
         </w:rPr>
         <w:t xml:space="preserve">.  </w:t>
       </w:r>
+      <w:r>
+        <w:rPr>
+          <w:lang w:eastAsia="en-US"/>
+        </w:rPr>
+        <w:t xml:space="preserve">I recommend not relinking sections unless </w:t>
+      </w:r>
       <w:proofErr w:type="gramStart"/>
       <w:r>
         <w:rPr>
           <w:lang w:eastAsia="en-US"/>
         </w:rPr>
-        <w:t>I</w:t>
+        <w:t>your</w:t>
       </w:r>
       <w:proofErr w:type="gramEnd"/>
       <w:r>
         <w:rPr>
           <w:lang w:eastAsia="en-US"/>
         </w:rPr>
-        <w:t xml:space="preserve"> recommend not relinking sections unless your are a Word Expert.</w:t>
+        <w:t xml:space="preserve"> are a Word Expert.</w:t>
       </w:r>
     </w:p>
     <w:p>
@@ -6327,24 +6301,16 @@
         </w:rPr>
         <w:t>Quick Parts &gt; Document Property &gt; Author for the authors name</w:t>
       </w:r>
-      <w:proofErr w:type="gramStart"/>
       <w:r>
         <w:rPr>
           <w:lang w:eastAsia="en-US"/>
         </w:rPr>
-        <w:t xml:space="preserve">.  </w:t>
-      </w:r>
-      <w:proofErr w:type="gramEnd"/>
+        <w:t>.  This also</w:t>
+      </w:r>
       <w:r>
         <w:rPr>
           <w:lang w:eastAsia="en-US"/>
         </w:rPr>
-        <w:t>This also</w:t>
-      </w:r>
-      <w:r>
-        <w:rPr>
-          <w:lang w:eastAsia="en-US"/>
-        </w:rPr>
         <w:t xml:space="preserve"> appears on the cover page as an editable field.</w:t>
       </w:r>
     </w:p>
@@ -6360,13 +6326,8 @@
     </w:p>
     <w:p>
       <w:r>
-        <w:t xml:space="preserve">Word is not good for handling images.  More coming </w:t>
-      </w:r>
-      <w:proofErr w:type="gramStart"/>
-      <w:r>
-        <w:t>Soon</w:t>
-      </w:r>
-      <w:proofErr w:type="gramEnd"/>
+        <w:t>Word is not good for handling images.  More coming Soon</w:t>
+      </w:r>
     </w:p>
     <w:p>
       <w:pPr>
@@ -6380,15 +6341,7 @@
     </w:p>
     <w:p>
       <w:r>
-        <w:t xml:space="preserve">Captions can be added to Figures, Tables, </w:t>
-      </w:r>
-      <w:proofErr w:type="spellStart"/>
-      <w:r>
-        <w:t>etc</w:t>
-      </w:r>
-      <w:proofErr w:type="spellEnd"/>
-      <w:r>
-        <w:t xml:space="preserve"> by going to References &gt; Insert Caption. As default the caption include the chapter number. This can be edited using the Numbering Options.</w:t>
+        <w:t>Captions can be added to Figures, Tables, etc by going to References &gt; Insert Caption. As default the caption include the chapter number. This can be edited using the Numbering Options.</w:t>
       </w:r>
     </w:p>
     <w:p>
@@ -6411,43 +6364,41 @@
         <w:pStyle w:val="Caption"/>
       </w:pPr>
       <w:bookmarkStart w:id="42" w:name="_Toc411331004"/>
-      <w:proofErr w:type="gramStart"/>
       <w:r>
         <w:t xml:space="preserve">Figure </w:t>
       </w:r>
-      <w:fldSimple w:instr=" STYLEREF 1 \s ">
-        <w:r>
-          <w:rPr>
-            <w:noProof/>
-          </w:rPr>
-          <w:t>2</w:t>
+      <w:r>
+        <w:fldChar w:fldCharType="begin"/>
+      </w:r>
+      <w:r>
+        <w:instrText xml:space="preserve"> STYLEREF 1 \s </w:instrText>
+      </w:r>
+      <w:r>
+        <w:fldChar w:fldCharType="separate"/>
+      </w:r>
+      <w:r>
+        <w:rPr>
+          <w:noProof/>
+        </w:rPr>
+        <w:t>2</w:t>
+      </w:r>
+      <w:r>
+        <w:rPr>
+          <w:noProof/>
+        </w:rPr>
+        <w:fldChar w:fldCharType="end"/>
+      </w:r>
+      <w:r>
+        <w:t>.</w:t>
+      </w:r>
+      <w:fldSimple w:instr=" SEQ Figure \* ARABIC \s 1 ">
+        <w:r>
+          <w:rPr>
+            <w:noProof/>
+          </w:rPr>
+          <w:t>5</w:t>
         </w:r>
       </w:fldSimple>
-      <w:r>
-        <w:t>.</w:t>
-      </w:r>
-      <w:proofErr w:type="gramEnd"/>
-      <w:r>
-        <w:fldChar w:fldCharType="begin"/>
-      </w:r>
-      <w:r>
-        <w:instrText xml:space="preserve"> SEQ Figure \* ARABIC \s 1 </w:instrText>
-      </w:r>
-      <w:r>
-        <w:fldChar w:fldCharType="separate"/>
-      </w:r>
-      <w:r>
-        <w:rPr>
-          <w:noProof/>
-        </w:rPr>
-        <w:t>5</w:t>
-      </w:r>
-      <w:r>
-        <w:rPr>
-          <w:noProof/>
-        </w:rPr>
-        <w:fldChar w:fldCharType="end"/>
-      </w:r>
       <w:r>
         <w:t xml:space="preserve"> Cross-reference options in Word 2010</w:t>
       </w:r>
@@ -6477,7 +6428,7 @@
                     </pic:cNvPicPr>
                   </pic:nvPicPr>
                   <pic:blipFill>
-                    <a:blip r:embed="rId26">
+                    <a:blip r:embed="rId25">
                       <a:extLst>
                         <a:ext uri="{28A0092B-C50C-407E-A947-70E740481C1C}">
                           <a14:useLocalDpi xmlns:a14="http://schemas.microsoft.com/office/drawing/2010/main" val="0"/>
@@ -6736,21 +6687,21 @@
         <w:rPr>
           <w:lang w:eastAsia="en-US"/>
         </w:rPr>
-        <w:t>Heading 1 – No number is used for headings that you don’t want to have heading numbers. For example in the front matter</w:t>
+        <w:t xml:space="preserve">Heading 1 – No number is used for headings that you don’t want to have heading numbers. For </w:t>
       </w:r>
       <w:proofErr w:type="gramStart"/>
       <w:r>
         <w:rPr>
           <w:lang w:eastAsia="en-US"/>
         </w:rPr>
-        <w:t xml:space="preserve">.  </w:t>
+        <w:t>example</w:t>
       </w:r>
       <w:proofErr w:type="gramEnd"/>
       <w:r>
         <w:rPr>
           <w:lang w:eastAsia="en-US"/>
         </w:rPr>
-        <w:t>They do not appear in the table of contents.</w:t>
+        <w:t xml:space="preserve"> in the front matter.  They do not appear in the table of contents.</w:t>
       </w:r>
     </w:p>
     <w:p>
@@ -6771,21 +6722,21 @@
         <w:rPr>
           <w:lang w:eastAsia="en-US"/>
         </w:rPr>
-        <w:t>Heading 2 – No number is used for headings that you don’t want to have heading numbers. For example in the front matter</w:t>
+        <w:t xml:space="preserve">Heading 2 – No number is used for headings that you don’t want to have heading numbers. For </w:t>
       </w:r>
       <w:proofErr w:type="gramStart"/>
       <w:r>
         <w:rPr>
           <w:lang w:eastAsia="en-US"/>
         </w:rPr>
-        <w:t xml:space="preserve">.  </w:t>
+        <w:t>example</w:t>
       </w:r>
       <w:proofErr w:type="gramEnd"/>
       <w:r>
         <w:rPr>
           <w:lang w:eastAsia="en-US"/>
         </w:rPr>
-        <w:t>They do not appear in the table of contents.</w:t>
+        <w:t xml:space="preserve"> in the front matter.  They do not appear in the table of contents.</w:t>
       </w:r>
     </w:p>
     <w:p>
@@ -6818,53 +6769,43 @@
         <w:pStyle w:val="Caption"/>
       </w:pPr>
       <w:bookmarkStart w:id="50" w:name="_Toc411331005"/>
-      <w:proofErr w:type="gramStart"/>
       <w:r>
         <w:t xml:space="preserve">Figure </w:t>
       </w:r>
-      <w:fldSimple w:instr=" STYLEREF 1 \s ">
-        <w:r>
-          <w:rPr>
-            <w:noProof/>
-          </w:rPr>
-          <w:t>3</w:t>
+      <w:r>
+        <w:fldChar w:fldCharType="begin"/>
+      </w:r>
+      <w:r>
+        <w:instrText xml:space="preserve"> STYLEREF 1 \s </w:instrText>
+      </w:r>
+      <w:r>
+        <w:fldChar w:fldCharType="separate"/>
+      </w:r>
+      <w:r>
+        <w:rPr>
+          <w:noProof/>
+        </w:rPr>
+        <w:t>3</w:t>
+      </w:r>
+      <w:r>
+        <w:rPr>
+          <w:noProof/>
+        </w:rPr>
+        <w:fldChar w:fldCharType="end"/>
+      </w:r>
+      <w:r>
+        <w:t>.</w:t>
+      </w:r>
+      <w:fldSimple w:instr=" SEQ Figure \* ARABIC \s 1 ">
+        <w:r>
+          <w:rPr>
+            <w:noProof/>
+          </w:rPr>
+          <w:t>1</w:t>
         </w:r>
       </w:fldSimple>
       <w:r>
-        <w:t>.</w:t>
-      </w:r>
-      <w:proofErr w:type="gramEnd"/>
-      <w:r>
-        <w:fldChar w:fldCharType="begin"/>
-      </w:r>
-      <w:r>
-        <w:instrText xml:space="preserve"> SEQ Figure \* ARABIC \s 1 </w:instrText>
-      </w:r>
-      <w:r>
-        <w:fldChar w:fldCharType="separate"/>
-      </w:r>
-      <w:r>
-        <w:rPr>
-          <w:noProof/>
-        </w:rPr>
-        <w:t>1</w:t>
-      </w:r>
-      <w:r>
-        <w:rPr>
-          <w:noProof/>
-        </w:rPr>
-        <w:fldChar w:fldCharType="end"/>
-      </w:r>
-      <w:r>
-        <w:t>: This is a picture of a running kitten</w:t>
-      </w:r>
-      <w:proofErr w:type="gramStart"/>
-      <w:r>
-        <w:t xml:space="preserve">.  </w:t>
-      </w:r>
-      <w:proofErr w:type="gramEnd"/>
-      <w:r>
-        <w:t>In addition, this caption style is used to caption pictures and tables.  Captions include the numbering system included the chapter number</w:t>
+        <w:t>: This is a picture of a running kitten.  In addition, this caption style is used to caption pictures and tables.  Captions include the numbering system included the chapter number</w:t>
       </w:r>
       <w:r>
         <w:t xml:space="preserve">.  </w:t>
@@ -6908,7 +6849,7 @@
                     </pic:cNvPicPr>
                   </pic:nvPicPr>
                   <pic:blipFill>
-                    <a:blip r:embed="rId27" cstate="print">
+                    <a:blip r:embed="rId26" cstate="print">
                       <a:extLst>
                         <a:ext uri="{28A0092B-C50C-407E-A947-70E740481C1C}">
                           <a14:useLocalDpi xmlns:a14="http://schemas.microsoft.com/office/drawing/2010/main"/>
@@ -6959,43 +6900,41 @@
         </w:rPr>
       </w:pPr>
       <w:bookmarkStart w:id="51" w:name="_Toc411330999"/>
-      <w:proofErr w:type="gramStart"/>
       <w:r>
         <w:t xml:space="preserve">Table </w:t>
       </w:r>
-      <w:fldSimple w:instr=" STYLEREF 1 \s ">
-        <w:r>
-          <w:rPr>
-            <w:noProof/>
-          </w:rPr>
-          <w:t>3</w:t>
+      <w:r>
+        <w:fldChar w:fldCharType="begin"/>
+      </w:r>
+      <w:r>
+        <w:instrText xml:space="preserve"> STYLEREF 1 \s </w:instrText>
+      </w:r>
+      <w:r>
+        <w:fldChar w:fldCharType="separate"/>
+      </w:r>
+      <w:r>
+        <w:rPr>
+          <w:noProof/>
+        </w:rPr>
+        <w:t>3</w:t>
+      </w:r>
+      <w:r>
+        <w:rPr>
+          <w:noProof/>
+        </w:rPr>
+        <w:fldChar w:fldCharType="end"/>
+      </w:r>
+      <w:r>
+        <w:t>.</w:t>
+      </w:r>
+      <w:fldSimple w:instr=" SEQ Table \* ARABIC \s 1 ">
+        <w:r>
+          <w:rPr>
+            <w:noProof/>
+          </w:rPr>
+          <w:t>1</w:t>
         </w:r>
       </w:fldSimple>
-      <w:r>
-        <w:t>.</w:t>
-      </w:r>
-      <w:proofErr w:type="gramEnd"/>
-      <w:r>
-        <w:fldChar w:fldCharType="begin"/>
-      </w:r>
-      <w:r>
-        <w:instrText xml:space="preserve"> SEQ Table \* ARABIC \s 1 </w:instrText>
-      </w:r>
-      <w:r>
-        <w:fldChar w:fldCharType="separate"/>
-      </w:r>
-      <w:r>
-        <w:rPr>
-          <w:noProof/>
-        </w:rPr>
-        <w:t>1</w:t>
-      </w:r>
-      <w:r>
-        <w:rPr>
-          <w:noProof/>
-        </w:rPr>
-        <w:fldChar w:fldCharType="end"/>
-      </w:r>
       <w:r>
         <w:t xml:space="preserve"> This is the caption to a table, and the styles used in tables</w:t>
       </w:r>
@@ -7366,13 +7305,8 @@
         <w:pStyle w:val="List"/>
       </w:pPr>
       <w:r>
-        <w:t xml:space="preserve">This is the text used in tables of figures, tables, appendices </w:t>
-      </w:r>
-      <w:proofErr w:type="spellStart"/>
-      <w:r>
-        <w:t>etc</w:t>
-      </w:r>
-      <w:proofErr w:type="spellEnd"/>
+        <w:t>This is the text used in tables of figures, tables, appendices etc</w:t>
+      </w:r>
     </w:p>
     <w:p>
       <w:pPr>
@@ -7426,7 +7360,6 @@
       <w:bookmarkEnd w:id="57"/>
     </w:p>
     <w:p>
-      <w:proofErr w:type="gramStart"/>
       <w:r>
         <w:rPr>
           <w:rFonts w:eastAsia="MS Mincho"/>
@@ -7447,7 +7380,7 @@
         </w:rPr>
         <w:t xml:space="preserve">, </w:t>
       </w:r>
-      <w:hyperlink r:id="rId28" w:history="1">
+      <w:hyperlink r:id="rId27" w:history="1">
         <w:r>
           <w:rPr>
             <w:rStyle w:val="Hyperlink"/>
@@ -7456,17 +7389,8 @@
         </w:r>
       </w:hyperlink>
       <w:r>
-        <w:t>.</w:t>
-      </w:r>
-      <w:proofErr w:type="gramEnd"/>
-      <w:r>
-        <w:t xml:space="preserve"> </w:t>
-      </w:r>
-      <w:proofErr w:type="gramStart"/>
-      <w:r>
-        <w:t>[Accessed August 2006].</w:t>
-      </w:r>
-      <w:proofErr w:type="gramEnd"/>
+        <w:t>. [Accessed August 2006].</w:t>
+      </w:r>
     </w:p>
     <w:p>
       <w:pPr>
@@ -7483,10 +7407,10 @@
     <w:p>
       <w:pPr>
         <w:sectPr>
-          <w:headerReference w:type="even" r:id="rId29"/>
-          <w:headerReference w:type="default" r:id="rId30"/>
-          <w:footerReference w:type="even" r:id="rId31"/>
-          <w:footerReference w:type="default" r:id="rId32"/>
+          <w:headerReference w:type="even" r:id="rId28"/>
+          <w:headerReference w:type="default" r:id="rId29"/>
+          <w:footerReference w:type="even" r:id="rId30"/>
+          <w:footerReference w:type="default" r:id="rId31"/>
           <w:endnotePr>
             <w:numRestart w:val="eachSect"/>
           </w:endnotePr>
@@ -7851,6 +7775,7 @@
         <w:t>Appendix 2</w:t>
       </w:r>
       <w:bookmarkEnd w:id="62"/>
+      <w:bookmarkEnd w:id="0"/>
     </w:p>
     <w:sectPr>
       <w:endnotePr>
@@ -7867,7 +7792,7 @@
 </file>
 
 <file path=word/endnotes.xml><?xml version="1.0" encoding="utf-8"?>
-<w:endnotes xmlns:wpc="http://schemas.microsoft.com/office/word/2010/wordprocessingCanvas" xmlns:mc="http://schemas.openxmlformats.org/markup-compatibility/2006" xmlns:o="urn:schemas-microsoft-com:office:office" xmlns:r="http://schemas.openxmlformats.org/officeDocument/2006/relationships" xmlns:m="http://schemas.openxmlformats.org/officeDocument/2006/math" xmlns:v="urn:schemas-microsoft-com:vml" xmlns:wp14="http://schemas.microsoft.com/office/word/2010/wordprocessingDrawing" xmlns:wp="http://schemas.openxmlformats.org/drawingml/2006/wordprocessingDrawing" xmlns:w10="urn:schemas-microsoft-com:office:word" xmlns:w="http://schemas.openxmlformats.org/wordprocessingml/2006/main" xmlns:w14="http://schemas.microsoft.com/office/word/2010/wordml" xmlns:wpg="http://schemas.microsoft.com/office/word/2010/wordprocessingGroup" xmlns:wpi="http://schemas.microsoft.com/office/word/2010/wordprocessingInk" xmlns:wne="http://schemas.microsoft.com/office/word/2006/wordml" xmlns:wps="http://schemas.microsoft.com/office/word/2010/wordprocessingShape" mc:Ignorable="w14 wp14">
+<w:endnotes xmlns:wpc="http://schemas.microsoft.com/office/word/2010/wordprocessingCanvas" xmlns:cx="http://schemas.microsoft.com/office/drawing/2014/chartex" xmlns:cx1="http://schemas.microsoft.com/office/drawing/2015/9/8/chartex" xmlns:cx2="http://schemas.microsoft.com/office/drawing/2015/10/21/chartex" xmlns:cx3="http://schemas.microsoft.com/office/drawing/2016/5/9/chartex" xmlns:cx4="http://schemas.microsoft.com/office/drawing/2016/5/10/chartex" xmlns:cx5="http://schemas.microsoft.com/office/drawing/2016/5/11/chartex" xmlns:cx6="http://schemas.microsoft.com/office/drawing/2016/5/12/chartex" xmlns:cx7="http://schemas.microsoft.com/office/drawing/2016/5/13/chartex" xmlns:cx8="http://schemas.microsoft.com/office/drawing/2016/5/14/chartex" xmlns:mc="http://schemas.openxmlformats.org/markup-compatibility/2006" xmlns:aink="http://schemas.microsoft.com/office/drawing/2016/ink" xmlns:am3d="http://schemas.microsoft.com/office/drawing/2017/model3d" xmlns:o="urn:schemas-microsoft-com:office:office" xmlns:r="http://schemas.openxmlformats.org/officeDocument/2006/relationships" xmlns:m="http://schemas.openxmlformats.org/officeDocument/2006/math" xmlns:v="urn:schemas-microsoft-com:vml" xmlns:wp14="http://schemas.microsoft.com/office/word/2010/wordprocessingDrawing" xmlns:wp="http://schemas.openxmlformats.org/drawingml/2006/wordprocessingDrawing" xmlns:w10="urn:schemas-microsoft-com:office:word" xmlns:w="http://schemas.openxmlformats.org/wordprocessingml/2006/main" xmlns:w14="http://schemas.microsoft.com/office/word/2010/wordml" xmlns:w15="http://schemas.microsoft.com/office/word/2012/wordml" xmlns:w16cid="http://schemas.microsoft.com/office/word/2016/wordml/cid" xmlns:w16se="http://schemas.microsoft.com/office/word/2015/wordml/symex" xmlns:wpg="http://schemas.microsoft.com/office/word/2010/wordprocessingGroup" xmlns:wpi="http://schemas.microsoft.com/office/word/2010/wordprocessingInk" xmlns:wne="http://schemas.microsoft.com/office/word/2006/wordml" xmlns:wps="http://schemas.microsoft.com/office/word/2010/wordprocessingShape" mc:Ignorable="w14 w15 w16se w16cid wp14">
   <w:endnote w:type="separator" w:id="-1">
     <w:p>
       <w:r>
@@ -7906,7 +7831,7 @@
 </file>
 
 <file path=word/footer1.xml><?xml version="1.0" encoding="utf-8"?>
-<w:ftr xmlns:wpc="http://schemas.microsoft.com/office/word/2010/wordprocessingCanvas" xmlns:mc="http://schemas.openxmlformats.org/markup-compatibility/2006" xmlns:o="urn:schemas-microsoft-com:office:office" xmlns:r="http://schemas.openxmlformats.org/officeDocument/2006/relationships" xmlns:m="http://schemas.openxmlformats.org/officeDocument/2006/math" xmlns:v="urn:schemas-microsoft-com:vml" xmlns:wp14="http://schemas.microsoft.com/office/word/2010/wordprocessingDrawing" xmlns:wp="http://schemas.openxmlformats.org/drawingml/2006/wordprocessingDrawing" xmlns:w10="urn:schemas-microsoft-com:office:word" xmlns:w="http://schemas.openxmlformats.org/wordprocessingml/2006/main" xmlns:w14="http://schemas.microsoft.com/office/word/2010/wordml" xmlns:wpg="http://schemas.microsoft.com/office/word/2010/wordprocessingGroup" xmlns:wpi="http://schemas.microsoft.com/office/word/2010/wordprocessingInk" xmlns:wne="http://schemas.microsoft.com/office/word/2006/wordml" xmlns:wps="http://schemas.microsoft.com/office/word/2010/wordprocessingShape" mc:Ignorable="w14 wp14">
+<w:ftr xmlns:wpc="http://schemas.microsoft.com/office/word/2010/wordprocessingCanvas" xmlns:cx="http://schemas.microsoft.com/office/drawing/2014/chartex" xmlns:cx1="http://schemas.microsoft.com/office/drawing/2015/9/8/chartex" xmlns:cx2="http://schemas.microsoft.com/office/drawing/2015/10/21/chartex" xmlns:cx3="http://schemas.microsoft.com/office/drawing/2016/5/9/chartex" xmlns:cx4="http://schemas.microsoft.com/office/drawing/2016/5/10/chartex" xmlns:cx5="http://schemas.microsoft.com/office/drawing/2016/5/11/chartex" xmlns:cx6="http://schemas.microsoft.com/office/drawing/2016/5/12/chartex" xmlns:cx7="http://schemas.microsoft.com/office/drawing/2016/5/13/chartex" xmlns:cx8="http://schemas.microsoft.com/office/drawing/2016/5/14/chartex" xmlns:mc="http://schemas.openxmlformats.org/markup-compatibility/2006" xmlns:aink="http://schemas.microsoft.com/office/drawing/2016/ink" xmlns:am3d="http://schemas.microsoft.com/office/drawing/2017/model3d" xmlns:o="urn:schemas-microsoft-com:office:office" xmlns:r="http://schemas.openxmlformats.org/officeDocument/2006/relationships" xmlns:m="http://schemas.openxmlformats.org/officeDocument/2006/math" xmlns:v="urn:schemas-microsoft-com:vml" xmlns:wp14="http://schemas.microsoft.com/office/word/2010/wordprocessingDrawing" xmlns:wp="http://schemas.openxmlformats.org/drawingml/2006/wordprocessingDrawing" xmlns:w10="urn:schemas-microsoft-com:office:word" xmlns:w="http://schemas.openxmlformats.org/wordprocessingml/2006/main" xmlns:w14="http://schemas.microsoft.com/office/word/2010/wordml" xmlns:w15="http://schemas.microsoft.com/office/word/2012/wordml" xmlns:w16cid="http://schemas.microsoft.com/office/word/2016/wordml/cid" xmlns:w16se="http://schemas.microsoft.com/office/word/2015/wordml/symex" xmlns:wpg="http://schemas.microsoft.com/office/word/2010/wordprocessingGroup" xmlns:wpi="http://schemas.microsoft.com/office/word/2010/wordprocessingInk" xmlns:wne="http://schemas.microsoft.com/office/word/2006/wordml" xmlns:wps="http://schemas.microsoft.com/office/word/2010/wordprocessingShape" mc:Ignorable="w14 w15 w16se w16cid wp14">
   <w:p>
     <w:pPr>
       <w:pStyle w:val="Footer"/>
@@ -7953,7 +7878,7 @@
       <w:rPr>
         <w:noProof/>
       </w:rPr>
-      <w:t>September 2016</w:t>
+      <w:t>July 2018</w:t>
     </w:r>
     <w:r>
       <w:fldChar w:fldCharType="end"/>
@@ -7963,7 +7888,7 @@
 </file>
 
 <file path=word/footer2.xml><?xml version="1.0" encoding="utf-8"?>
-<w:ftr xmlns:wpc="http://schemas.microsoft.com/office/word/2010/wordprocessingCanvas" xmlns:mc="http://schemas.openxmlformats.org/markup-compatibility/2006" xmlns:o="urn:schemas-microsoft-com:office:office" xmlns:r="http://schemas.openxmlformats.org/officeDocument/2006/relationships" xmlns:m="http://schemas.openxmlformats.org/officeDocument/2006/math" xmlns:v="urn:schemas-microsoft-com:vml" xmlns:wp14="http://schemas.microsoft.com/office/word/2010/wordprocessingDrawing" xmlns:wp="http://schemas.openxmlformats.org/drawingml/2006/wordprocessingDrawing" xmlns:w10="urn:schemas-microsoft-com:office:word" xmlns:w="http://schemas.openxmlformats.org/wordprocessingml/2006/main" xmlns:w14="http://schemas.microsoft.com/office/word/2010/wordml" xmlns:wpg="http://schemas.microsoft.com/office/word/2010/wordprocessingGroup" xmlns:wpi="http://schemas.microsoft.com/office/word/2010/wordprocessingInk" xmlns:wne="http://schemas.microsoft.com/office/word/2006/wordml" xmlns:wps="http://schemas.microsoft.com/office/word/2010/wordprocessingShape" mc:Ignorable="w14 wp14">
+<w:ftr xmlns:wpc="http://schemas.microsoft.com/office/word/2010/wordprocessingCanvas" xmlns:cx="http://schemas.microsoft.com/office/drawing/2014/chartex" xmlns:cx1="http://schemas.microsoft.com/office/drawing/2015/9/8/chartex" xmlns:cx2="http://schemas.microsoft.com/office/drawing/2015/10/21/chartex" xmlns:cx3="http://schemas.microsoft.com/office/drawing/2016/5/9/chartex" xmlns:cx4="http://schemas.microsoft.com/office/drawing/2016/5/10/chartex" xmlns:cx5="http://schemas.microsoft.com/office/drawing/2016/5/11/chartex" xmlns:cx6="http://schemas.microsoft.com/office/drawing/2016/5/12/chartex" xmlns:cx7="http://schemas.microsoft.com/office/drawing/2016/5/13/chartex" xmlns:cx8="http://schemas.microsoft.com/office/drawing/2016/5/14/chartex" xmlns:mc="http://schemas.openxmlformats.org/markup-compatibility/2006" xmlns:aink="http://schemas.microsoft.com/office/drawing/2016/ink" xmlns:am3d="http://schemas.microsoft.com/office/drawing/2017/model3d" xmlns:o="urn:schemas-microsoft-com:office:office" xmlns:r="http://schemas.openxmlformats.org/officeDocument/2006/relationships" xmlns:m="http://schemas.openxmlformats.org/officeDocument/2006/math" xmlns:v="urn:schemas-microsoft-com:vml" xmlns:wp14="http://schemas.microsoft.com/office/word/2010/wordprocessingDrawing" xmlns:wp="http://schemas.openxmlformats.org/drawingml/2006/wordprocessingDrawing" xmlns:w10="urn:schemas-microsoft-com:office:word" xmlns:w="http://schemas.openxmlformats.org/wordprocessingml/2006/main" xmlns:w14="http://schemas.microsoft.com/office/word/2010/wordml" xmlns:w15="http://schemas.microsoft.com/office/word/2012/wordml" xmlns:w16cid="http://schemas.microsoft.com/office/word/2016/wordml/cid" xmlns:w16se="http://schemas.microsoft.com/office/word/2015/wordml/symex" xmlns:wpg="http://schemas.microsoft.com/office/word/2010/wordprocessingGroup" xmlns:wpi="http://schemas.microsoft.com/office/word/2010/wordprocessingInk" xmlns:wne="http://schemas.microsoft.com/office/word/2006/wordml" xmlns:wps="http://schemas.microsoft.com/office/word/2010/wordprocessingShape" mc:Ignorable="w14 w15 w16se w16cid wp14">
   <w:p>
     <w:pPr>
       <w:pStyle w:val="Footer-Right"/>
@@ -7984,7 +7909,7 @@
       <w:rPr>
         <w:noProof/>
       </w:rPr>
-      <w:t>September 2016</w:t>
+      <w:t>July 2018</w:t>
     </w:r>
     <w:r>
       <w:fldChar w:fldCharType="end"/>
@@ -8027,7 +7952,7 @@
 </file>
 
 <file path=word/footnotes.xml><?xml version="1.0" encoding="utf-8"?>
-<w:footnotes xmlns:wpc="http://schemas.microsoft.com/office/word/2010/wordprocessingCanvas" xmlns:mc="http://schemas.openxmlformats.org/markup-compatibility/2006" xmlns:o="urn:schemas-microsoft-com:office:office" xmlns:r="http://schemas.openxmlformats.org/officeDocument/2006/relationships" xmlns:m="http://schemas.openxmlformats.org/officeDocument/2006/math" xmlns:v="urn:schemas-microsoft-com:vml" xmlns:wp14="http://schemas.microsoft.com/office/word/2010/wordprocessingDrawing" xmlns:wp="http://schemas.openxmlformats.org/drawingml/2006/wordprocessingDrawing" xmlns:w10="urn:schemas-microsoft-com:office:word" xmlns:w="http://schemas.openxmlformats.org/wordprocessingml/2006/main" xmlns:w14="http://schemas.microsoft.com/office/word/2010/wordml" xmlns:wpg="http://schemas.microsoft.com/office/word/2010/wordprocessingGroup" xmlns:wpi="http://schemas.microsoft.com/office/word/2010/wordprocessingInk" xmlns:wne="http://schemas.microsoft.com/office/word/2006/wordml" xmlns:wps="http://schemas.microsoft.com/office/word/2010/wordprocessingShape" mc:Ignorable="w14 wp14">
+<w:footnotes xmlns:wpc="http://schemas.microsoft.com/office/word/2010/wordprocessingCanvas" xmlns:cx="http://schemas.microsoft.com/office/drawing/2014/chartex" xmlns:cx1="http://schemas.microsoft.com/office/drawing/2015/9/8/chartex" xmlns:cx2="http://schemas.microsoft.com/office/drawing/2015/10/21/chartex" xmlns:cx3="http://schemas.microsoft.com/office/drawing/2016/5/9/chartex" xmlns:cx4="http://schemas.microsoft.com/office/drawing/2016/5/10/chartex" xmlns:cx5="http://schemas.microsoft.com/office/drawing/2016/5/11/chartex" xmlns:cx6="http://schemas.microsoft.com/office/drawing/2016/5/12/chartex" xmlns:cx7="http://schemas.microsoft.com/office/drawing/2016/5/13/chartex" xmlns:cx8="http://schemas.microsoft.com/office/drawing/2016/5/14/chartex" xmlns:mc="http://schemas.openxmlformats.org/markup-compatibility/2006" xmlns:aink="http://schemas.microsoft.com/office/drawing/2016/ink" xmlns:am3d="http://schemas.microsoft.com/office/drawing/2017/model3d" xmlns:o="urn:schemas-microsoft-com:office:office" xmlns:r="http://schemas.openxmlformats.org/officeDocument/2006/relationships" xmlns:m="http://schemas.openxmlformats.org/officeDocument/2006/math" xmlns:v="urn:schemas-microsoft-com:vml" xmlns:wp14="http://schemas.microsoft.com/office/word/2010/wordprocessingDrawing" xmlns:wp="http://schemas.openxmlformats.org/drawingml/2006/wordprocessingDrawing" xmlns:w10="urn:schemas-microsoft-com:office:word" xmlns:w="http://schemas.openxmlformats.org/wordprocessingml/2006/main" xmlns:w14="http://schemas.microsoft.com/office/word/2010/wordml" xmlns:w15="http://schemas.microsoft.com/office/word/2012/wordml" xmlns:w16cid="http://schemas.microsoft.com/office/word/2016/wordml/cid" xmlns:w16se="http://schemas.microsoft.com/office/word/2015/wordml/symex" xmlns:wpg="http://schemas.microsoft.com/office/word/2010/wordprocessingGroup" xmlns:wpi="http://schemas.microsoft.com/office/word/2010/wordprocessingInk" xmlns:wne="http://schemas.microsoft.com/office/word/2006/wordml" xmlns:wps="http://schemas.microsoft.com/office/word/2010/wordprocessingShape" mc:Ignorable="w14 w15 w16se w16cid wp14">
   <w:footnote w:type="separator" w:id="-1">
     <w:p>
       <w:r>
@@ -8069,7 +7994,7 @@
 </file>
 
 <file path=word/header1.xml><?xml version="1.0" encoding="utf-8"?>
-<w:hdr xmlns:wpc="http://schemas.microsoft.com/office/word/2010/wordprocessingCanvas" xmlns:mc="http://schemas.openxmlformats.org/markup-compatibility/2006" xmlns:o="urn:schemas-microsoft-com:office:office" xmlns:r="http://schemas.openxmlformats.org/officeDocument/2006/relationships" xmlns:m="http://schemas.openxmlformats.org/officeDocument/2006/math" xmlns:v="urn:schemas-microsoft-com:vml" xmlns:wp14="http://schemas.microsoft.com/office/word/2010/wordprocessingDrawing" xmlns:wp="http://schemas.openxmlformats.org/drawingml/2006/wordprocessingDrawing" xmlns:w10="urn:schemas-microsoft-com:office:word" xmlns:w="http://schemas.openxmlformats.org/wordprocessingml/2006/main" xmlns:w14="http://schemas.microsoft.com/office/word/2010/wordml" xmlns:wpg="http://schemas.microsoft.com/office/word/2010/wordprocessingGroup" xmlns:wpi="http://schemas.microsoft.com/office/word/2010/wordprocessingInk" xmlns:wne="http://schemas.microsoft.com/office/word/2006/wordml" xmlns:wps="http://schemas.microsoft.com/office/word/2010/wordprocessingShape" mc:Ignorable="w14 wp14">
+<w:hdr xmlns:wpc="http://schemas.microsoft.com/office/word/2010/wordprocessingCanvas" xmlns:cx="http://schemas.microsoft.com/office/drawing/2014/chartex" xmlns:cx1="http://schemas.microsoft.com/office/drawing/2015/9/8/chartex" xmlns:cx2="http://schemas.microsoft.com/office/drawing/2015/10/21/chartex" xmlns:cx3="http://schemas.microsoft.com/office/drawing/2016/5/9/chartex" xmlns:cx4="http://schemas.microsoft.com/office/drawing/2016/5/10/chartex" xmlns:cx5="http://schemas.microsoft.com/office/drawing/2016/5/11/chartex" xmlns:cx6="http://schemas.microsoft.com/office/drawing/2016/5/12/chartex" xmlns:cx7="http://schemas.microsoft.com/office/drawing/2016/5/13/chartex" xmlns:cx8="http://schemas.microsoft.com/office/drawing/2016/5/14/chartex" xmlns:mc="http://schemas.openxmlformats.org/markup-compatibility/2006" xmlns:aink="http://schemas.microsoft.com/office/drawing/2016/ink" xmlns:am3d="http://schemas.microsoft.com/office/drawing/2017/model3d" xmlns:o="urn:schemas-microsoft-com:office:office" xmlns:r="http://schemas.openxmlformats.org/officeDocument/2006/relationships" xmlns:m="http://schemas.openxmlformats.org/officeDocument/2006/math" xmlns:v="urn:schemas-microsoft-com:vml" xmlns:wp14="http://schemas.microsoft.com/office/word/2010/wordprocessingDrawing" xmlns:wp="http://schemas.openxmlformats.org/drawingml/2006/wordprocessingDrawing" xmlns:w10="urn:schemas-microsoft-com:office:word" xmlns:w="http://schemas.openxmlformats.org/wordprocessingml/2006/main" xmlns:w14="http://schemas.microsoft.com/office/word/2010/wordml" xmlns:w15="http://schemas.microsoft.com/office/word/2012/wordml" xmlns:w16cid="http://schemas.microsoft.com/office/word/2016/wordml/cid" xmlns:w16se="http://schemas.microsoft.com/office/word/2015/wordml/symex" xmlns:wpg="http://schemas.microsoft.com/office/word/2010/wordprocessingGroup" xmlns:wpi="http://schemas.microsoft.com/office/word/2010/wordprocessingInk" xmlns:wne="http://schemas.microsoft.com/office/word/2006/wordml" xmlns:wps="http://schemas.microsoft.com/office/word/2010/wordprocessingShape" mc:Ignorable="w14 w15 w16se w16cid wp14">
   <w:p>
     <w:pPr>
       <w:pStyle w:val="Header"/>
@@ -8079,7 +8004,7 @@
 </file>
 
 <file path=word/header2.xml><?xml version="1.0" encoding="utf-8"?>
-<w:hdr xmlns:wpc="http://schemas.microsoft.com/office/word/2010/wordprocessingCanvas" xmlns:mc="http://schemas.openxmlformats.org/markup-compatibility/2006" xmlns:o="urn:schemas-microsoft-com:office:office" xmlns:r="http://schemas.openxmlformats.org/officeDocument/2006/relationships" xmlns:m="http://schemas.openxmlformats.org/officeDocument/2006/math" xmlns:v="urn:schemas-microsoft-com:vml" xmlns:wp14="http://schemas.microsoft.com/office/word/2010/wordprocessingDrawing" xmlns:wp="http://schemas.openxmlformats.org/drawingml/2006/wordprocessingDrawing" xmlns:w10="urn:schemas-microsoft-com:office:word" xmlns:w="http://schemas.openxmlformats.org/wordprocessingml/2006/main" xmlns:w14="http://schemas.microsoft.com/office/word/2010/wordml" xmlns:wpg="http://schemas.microsoft.com/office/word/2010/wordprocessingGroup" xmlns:wpi="http://schemas.microsoft.com/office/word/2010/wordprocessingInk" xmlns:wne="http://schemas.microsoft.com/office/word/2006/wordml" xmlns:wps="http://schemas.microsoft.com/office/word/2010/wordprocessingShape" mc:Ignorable="w14 wp14">
+<w:hdr xmlns:wpc="http://schemas.microsoft.com/office/word/2010/wordprocessingCanvas" xmlns:cx="http://schemas.microsoft.com/office/drawing/2014/chartex" xmlns:cx1="http://schemas.microsoft.com/office/drawing/2015/9/8/chartex" xmlns:cx2="http://schemas.microsoft.com/office/drawing/2015/10/21/chartex" xmlns:cx3="http://schemas.microsoft.com/office/drawing/2016/5/9/chartex" xmlns:cx4="http://schemas.microsoft.com/office/drawing/2016/5/10/chartex" xmlns:cx5="http://schemas.microsoft.com/office/drawing/2016/5/11/chartex" xmlns:cx6="http://schemas.microsoft.com/office/drawing/2016/5/12/chartex" xmlns:cx7="http://schemas.microsoft.com/office/drawing/2016/5/13/chartex" xmlns:cx8="http://schemas.microsoft.com/office/drawing/2016/5/14/chartex" xmlns:mc="http://schemas.openxmlformats.org/markup-compatibility/2006" xmlns:aink="http://schemas.microsoft.com/office/drawing/2016/ink" xmlns:am3d="http://schemas.microsoft.com/office/drawing/2017/model3d" xmlns:o="urn:schemas-microsoft-com:office:office" xmlns:r="http://schemas.openxmlformats.org/officeDocument/2006/relationships" xmlns:m="http://schemas.openxmlformats.org/officeDocument/2006/math" xmlns:v="urn:schemas-microsoft-com:vml" xmlns:wp14="http://schemas.microsoft.com/office/word/2010/wordprocessingDrawing" xmlns:wp="http://schemas.openxmlformats.org/drawingml/2006/wordprocessingDrawing" xmlns:w10="urn:schemas-microsoft-com:office:word" xmlns:w="http://schemas.openxmlformats.org/wordprocessingml/2006/main" xmlns:w14="http://schemas.microsoft.com/office/word/2010/wordml" xmlns:w15="http://schemas.microsoft.com/office/word/2012/wordml" xmlns:w16cid="http://schemas.microsoft.com/office/word/2016/wordml/cid" xmlns:w16se="http://schemas.microsoft.com/office/word/2015/wordml/symex" xmlns:wpg="http://schemas.microsoft.com/office/word/2010/wordprocessingGroup" xmlns:wpi="http://schemas.microsoft.com/office/word/2010/wordprocessingInk" xmlns:wne="http://schemas.microsoft.com/office/word/2006/wordml" xmlns:wps="http://schemas.microsoft.com/office/word/2010/wordprocessingShape" mc:Ignorable="w14 w15 w16se w16cid wp14">
   <w:p>
     <w:pPr>
       <w:pStyle w:val="Header"/>
@@ -8089,7 +8014,7 @@
 </file>
 
 <file path=word/header3.xml><?xml version="1.0" encoding="utf-8"?>
-<w:hdr xmlns:wpc="http://schemas.microsoft.com/office/word/2010/wordprocessingCanvas" xmlns:mc="http://schemas.openxmlformats.org/markup-compatibility/2006" xmlns:o="urn:schemas-microsoft-com:office:office" xmlns:r="http://schemas.openxmlformats.org/officeDocument/2006/relationships" xmlns:m="http://schemas.openxmlformats.org/officeDocument/2006/math" xmlns:v="urn:schemas-microsoft-com:vml" xmlns:wp14="http://schemas.microsoft.com/office/word/2010/wordprocessingDrawing" xmlns:wp="http://schemas.openxmlformats.org/drawingml/2006/wordprocessingDrawing" xmlns:w10="urn:schemas-microsoft-com:office:word" xmlns:w="http://schemas.openxmlformats.org/wordprocessingml/2006/main" xmlns:w14="http://schemas.microsoft.com/office/word/2010/wordml" xmlns:wpg="http://schemas.microsoft.com/office/word/2010/wordprocessingGroup" xmlns:wpi="http://schemas.microsoft.com/office/word/2010/wordprocessingInk" xmlns:wne="http://schemas.microsoft.com/office/word/2006/wordml" xmlns:wps="http://schemas.microsoft.com/office/word/2010/wordprocessingShape" mc:Ignorable="w14 wp14">
+<w:hdr xmlns:wpc="http://schemas.microsoft.com/office/word/2010/wordprocessingCanvas" xmlns:cx="http://schemas.microsoft.com/office/drawing/2014/chartex" xmlns:cx1="http://schemas.microsoft.com/office/drawing/2015/9/8/chartex" xmlns:cx2="http://schemas.microsoft.com/office/drawing/2015/10/21/chartex" xmlns:cx3="http://schemas.microsoft.com/office/drawing/2016/5/9/chartex" xmlns:cx4="http://schemas.microsoft.com/office/drawing/2016/5/10/chartex" xmlns:cx5="http://schemas.microsoft.com/office/drawing/2016/5/11/chartex" xmlns:cx6="http://schemas.microsoft.com/office/drawing/2016/5/12/chartex" xmlns:cx7="http://schemas.microsoft.com/office/drawing/2016/5/13/chartex" xmlns:cx8="http://schemas.microsoft.com/office/drawing/2016/5/14/chartex" xmlns:mc="http://schemas.openxmlformats.org/markup-compatibility/2006" xmlns:aink="http://schemas.microsoft.com/office/drawing/2016/ink" xmlns:am3d="http://schemas.microsoft.com/office/drawing/2017/model3d" xmlns:o="urn:schemas-microsoft-com:office:office" xmlns:r="http://schemas.openxmlformats.org/officeDocument/2006/relationships" xmlns:m="http://schemas.openxmlformats.org/officeDocument/2006/math" xmlns:v="urn:schemas-microsoft-com:vml" xmlns:wp14="http://schemas.microsoft.com/office/word/2010/wordprocessingDrawing" xmlns:wp="http://schemas.openxmlformats.org/drawingml/2006/wordprocessingDrawing" xmlns:w10="urn:schemas-microsoft-com:office:word" xmlns:w="http://schemas.openxmlformats.org/wordprocessingml/2006/main" xmlns:w14="http://schemas.microsoft.com/office/word/2010/wordml" xmlns:w15="http://schemas.microsoft.com/office/word/2012/wordml" xmlns:w16cid="http://schemas.microsoft.com/office/word/2016/wordml/cid" xmlns:w16se="http://schemas.microsoft.com/office/word/2015/wordml/symex" xmlns:wpg="http://schemas.microsoft.com/office/word/2010/wordprocessingGroup" xmlns:wpi="http://schemas.microsoft.com/office/word/2010/wordprocessingInk" xmlns:wne="http://schemas.microsoft.com/office/word/2006/wordml" xmlns:wps="http://schemas.microsoft.com/office/word/2010/wordprocessingShape" mc:Ignorable="w14 w15 w16se w16cid wp14">
   <w:p>
     <w:pPr>
       <w:pStyle w:val="Header"/>
@@ -8102,7 +8027,7 @@
 </file>
 
 <file path=word/header4.xml><?xml version="1.0" encoding="utf-8"?>
-<w:hdr xmlns:wpc="http://schemas.microsoft.com/office/word/2010/wordprocessingCanvas" xmlns:mc="http://schemas.openxmlformats.org/markup-compatibility/2006" xmlns:o="urn:schemas-microsoft-com:office:office" xmlns:r="http://schemas.openxmlformats.org/officeDocument/2006/relationships" xmlns:m="http://schemas.openxmlformats.org/officeDocument/2006/math" xmlns:v="urn:schemas-microsoft-com:vml" xmlns:wp14="http://schemas.microsoft.com/office/word/2010/wordprocessingDrawing" xmlns:wp="http://schemas.openxmlformats.org/drawingml/2006/wordprocessingDrawing" xmlns:w10="urn:schemas-microsoft-com:office:word" xmlns:w="http://schemas.openxmlformats.org/wordprocessingml/2006/main" xmlns:w14="http://schemas.microsoft.com/office/word/2010/wordml" xmlns:wpg="http://schemas.microsoft.com/office/word/2010/wordprocessingGroup" xmlns:wpi="http://schemas.microsoft.com/office/word/2010/wordprocessingInk" xmlns:wne="http://schemas.microsoft.com/office/word/2006/wordml" xmlns:wps="http://schemas.microsoft.com/office/word/2010/wordprocessingShape" mc:Ignorable="w14 wp14">
+<w:hdr xmlns:wpc="http://schemas.microsoft.com/office/word/2010/wordprocessingCanvas" xmlns:cx="http://schemas.microsoft.com/office/drawing/2014/chartex" xmlns:cx1="http://schemas.microsoft.com/office/drawing/2015/9/8/chartex" xmlns:cx2="http://schemas.microsoft.com/office/drawing/2015/10/21/chartex" xmlns:cx3="http://schemas.microsoft.com/office/drawing/2016/5/9/chartex" xmlns:cx4="http://schemas.microsoft.com/office/drawing/2016/5/10/chartex" xmlns:cx5="http://schemas.microsoft.com/office/drawing/2016/5/11/chartex" xmlns:cx6="http://schemas.microsoft.com/office/drawing/2016/5/12/chartex" xmlns:cx7="http://schemas.microsoft.com/office/drawing/2016/5/13/chartex" xmlns:cx8="http://schemas.microsoft.com/office/drawing/2016/5/14/chartex" xmlns:mc="http://schemas.openxmlformats.org/markup-compatibility/2006" xmlns:aink="http://schemas.microsoft.com/office/drawing/2016/ink" xmlns:am3d="http://schemas.microsoft.com/office/drawing/2017/model3d" xmlns:o="urn:schemas-microsoft-com:office:office" xmlns:r="http://schemas.openxmlformats.org/officeDocument/2006/relationships" xmlns:m="http://schemas.openxmlformats.org/officeDocument/2006/math" xmlns:v="urn:schemas-microsoft-com:vml" xmlns:wp14="http://schemas.microsoft.com/office/word/2010/wordprocessingDrawing" xmlns:wp="http://schemas.openxmlformats.org/drawingml/2006/wordprocessingDrawing" xmlns:w10="urn:schemas-microsoft-com:office:word" xmlns:w="http://schemas.openxmlformats.org/wordprocessingml/2006/main" xmlns:w14="http://schemas.microsoft.com/office/word/2010/wordml" xmlns:w15="http://schemas.microsoft.com/office/word/2012/wordml" xmlns:w16cid="http://schemas.microsoft.com/office/word/2016/wordml/cid" xmlns:w16se="http://schemas.microsoft.com/office/word/2015/wordml/symex" xmlns:wpg="http://schemas.microsoft.com/office/word/2010/wordprocessingGroup" xmlns:wpi="http://schemas.microsoft.com/office/word/2010/wordprocessingInk" xmlns:wne="http://schemas.microsoft.com/office/word/2006/wordml" xmlns:wps="http://schemas.microsoft.com/office/word/2010/wordprocessingShape" mc:Ignorable="w14 w15 w16se w16cid wp14">
   <w:p>
     <w:pPr>
       <w:pStyle w:val="Header"/>
@@ -8112,7 +8037,7 @@
 </file>
 
 <file path=word/header5.xml><?xml version="1.0" encoding="utf-8"?>
-<w:hdr xmlns:wpc="http://schemas.microsoft.com/office/word/2010/wordprocessingCanvas" xmlns:mc="http://schemas.openxmlformats.org/markup-compatibility/2006" xmlns:o="urn:schemas-microsoft-com:office:office" xmlns:r="http://schemas.openxmlformats.org/officeDocument/2006/relationships" xmlns:m="http://schemas.openxmlformats.org/officeDocument/2006/math" xmlns:v="urn:schemas-microsoft-com:vml" xmlns:wp14="http://schemas.microsoft.com/office/word/2010/wordprocessingDrawing" xmlns:wp="http://schemas.openxmlformats.org/drawingml/2006/wordprocessingDrawing" xmlns:w10="urn:schemas-microsoft-com:office:word" xmlns:w="http://schemas.openxmlformats.org/wordprocessingml/2006/main" xmlns:w14="http://schemas.microsoft.com/office/word/2010/wordml" xmlns:wpg="http://schemas.microsoft.com/office/word/2010/wordprocessingGroup" xmlns:wpi="http://schemas.microsoft.com/office/word/2010/wordprocessingInk" xmlns:wne="http://schemas.microsoft.com/office/word/2006/wordml" xmlns:wps="http://schemas.microsoft.com/office/word/2010/wordprocessingShape" mc:Ignorable="w14 wp14">
+<w:hdr xmlns:wpc="http://schemas.microsoft.com/office/word/2010/wordprocessingCanvas" xmlns:cx="http://schemas.microsoft.com/office/drawing/2014/chartex" xmlns:cx1="http://schemas.microsoft.com/office/drawing/2015/9/8/chartex" xmlns:cx2="http://schemas.microsoft.com/office/drawing/2015/10/21/chartex" xmlns:cx3="http://schemas.microsoft.com/office/drawing/2016/5/9/chartex" xmlns:cx4="http://schemas.microsoft.com/office/drawing/2016/5/10/chartex" xmlns:cx5="http://schemas.microsoft.com/office/drawing/2016/5/11/chartex" xmlns:cx6="http://schemas.microsoft.com/office/drawing/2016/5/12/chartex" xmlns:cx7="http://schemas.microsoft.com/office/drawing/2016/5/13/chartex" xmlns:cx8="http://schemas.microsoft.com/office/drawing/2016/5/14/chartex" xmlns:mc="http://schemas.openxmlformats.org/markup-compatibility/2006" xmlns:aink="http://schemas.microsoft.com/office/drawing/2016/ink" xmlns:am3d="http://schemas.microsoft.com/office/drawing/2017/model3d" xmlns:o="urn:schemas-microsoft-com:office:office" xmlns:r="http://schemas.openxmlformats.org/officeDocument/2006/relationships" xmlns:m="http://schemas.openxmlformats.org/officeDocument/2006/math" xmlns:v="urn:schemas-microsoft-com:vml" xmlns:wp14="http://schemas.microsoft.com/office/word/2010/wordprocessingDrawing" xmlns:wp="http://schemas.openxmlformats.org/drawingml/2006/wordprocessingDrawing" xmlns:w10="urn:schemas-microsoft-com:office:word" xmlns:w="http://schemas.openxmlformats.org/wordprocessingml/2006/main" xmlns:w14="http://schemas.microsoft.com/office/word/2010/wordml" xmlns:w15="http://schemas.microsoft.com/office/word/2012/wordml" xmlns:w16cid="http://schemas.microsoft.com/office/word/2016/wordml/cid" xmlns:w16se="http://schemas.microsoft.com/office/word/2015/wordml/symex" xmlns:wpg="http://schemas.microsoft.com/office/word/2010/wordprocessingGroup" xmlns:wpi="http://schemas.microsoft.com/office/word/2010/wordprocessingInk" xmlns:wne="http://schemas.microsoft.com/office/word/2006/wordml" xmlns:wps="http://schemas.microsoft.com/office/word/2010/wordprocessingShape" mc:Ignorable="w14 w15 w16se w16cid wp14">
   <w:p>
     <w:pPr>
       <w:pStyle w:val="Header"/>
@@ -8122,7 +8047,7 @@
 </file>
 
 <file path=word/header6.xml><?xml version="1.0" encoding="utf-8"?>
-<w:hdr xmlns:wpc="http://schemas.microsoft.com/office/word/2010/wordprocessingCanvas" xmlns:mc="http://schemas.openxmlformats.org/markup-compatibility/2006" xmlns:o="urn:schemas-microsoft-com:office:office" xmlns:r="http://schemas.openxmlformats.org/officeDocument/2006/relationships" xmlns:m="http://schemas.openxmlformats.org/officeDocument/2006/math" xmlns:v="urn:schemas-microsoft-com:vml" xmlns:wp14="http://schemas.microsoft.com/office/word/2010/wordprocessingDrawing" xmlns:wp="http://schemas.openxmlformats.org/drawingml/2006/wordprocessingDrawing" xmlns:w10="urn:schemas-microsoft-com:office:word" xmlns:w="http://schemas.openxmlformats.org/wordprocessingml/2006/main" xmlns:w14="http://schemas.microsoft.com/office/word/2010/wordml" xmlns:wpg="http://schemas.microsoft.com/office/word/2010/wordprocessingGroup" xmlns:wpi="http://schemas.microsoft.com/office/word/2010/wordprocessingInk" xmlns:wne="http://schemas.microsoft.com/office/word/2006/wordml" xmlns:wps="http://schemas.microsoft.com/office/word/2010/wordprocessingShape" mc:Ignorable="w14 wp14">
+<w:hdr xmlns:wpc="http://schemas.microsoft.com/office/word/2010/wordprocessingCanvas" xmlns:cx="http://schemas.microsoft.com/office/drawing/2014/chartex" xmlns:cx1="http://schemas.microsoft.com/office/drawing/2015/9/8/chartex" xmlns:cx2="http://schemas.microsoft.com/office/drawing/2015/10/21/chartex" xmlns:cx3="http://schemas.microsoft.com/office/drawing/2016/5/9/chartex" xmlns:cx4="http://schemas.microsoft.com/office/drawing/2016/5/10/chartex" xmlns:cx5="http://schemas.microsoft.com/office/drawing/2016/5/11/chartex" xmlns:cx6="http://schemas.microsoft.com/office/drawing/2016/5/12/chartex" xmlns:cx7="http://schemas.microsoft.com/office/drawing/2016/5/13/chartex" xmlns:cx8="http://schemas.microsoft.com/office/drawing/2016/5/14/chartex" xmlns:mc="http://schemas.openxmlformats.org/markup-compatibility/2006" xmlns:aink="http://schemas.microsoft.com/office/drawing/2016/ink" xmlns:am3d="http://schemas.microsoft.com/office/drawing/2017/model3d" xmlns:o="urn:schemas-microsoft-com:office:office" xmlns:r="http://schemas.openxmlformats.org/officeDocument/2006/relationships" xmlns:m="http://schemas.openxmlformats.org/officeDocument/2006/math" xmlns:v="urn:schemas-microsoft-com:vml" xmlns:wp14="http://schemas.microsoft.com/office/word/2010/wordprocessingDrawing" xmlns:wp="http://schemas.openxmlformats.org/drawingml/2006/wordprocessingDrawing" xmlns:w10="urn:schemas-microsoft-com:office:word" xmlns:w="http://schemas.openxmlformats.org/wordprocessingml/2006/main" xmlns:w14="http://schemas.microsoft.com/office/word/2010/wordml" xmlns:w15="http://schemas.microsoft.com/office/word/2012/wordml" xmlns:w16cid="http://schemas.microsoft.com/office/word/2016/wordml/cid" xmlns:w16se="http://schemas.microsoft.com/office/word/2015/wordml/symex" xmlns:wpg="http://schemas.microsoft.com/office/word/2010/wordprocessingGroup" xmlns:wpi="http://schemas.microsoft.com/office/word/2010/wordprocessingInk" xmlns:wne="http://schemas.microsoft.com/office/word/2006/wordml" xmlns:wps="http://schemas.microsoft.com/office/word/2010/wordprocessingShape" mc:Ignorable="w14 w15 w16se w16cid wp14">
   <w:p>
     <w:pPr>
       <w:pStyle w:val="Header"/>
@@ -8130,20 +8055,33 @@
         <w:noProof/>
       </w:rPr>
     </w:pPr>
-    <w:fldSimple w:instr=" STYLEREF  &quot;Title,Thesis Title&quot;  \* MERGEFORMAT ">
-      <w:r>
-        <w:rPr>
-          <w:noProof/>
-        </w:rPr>
-        <w:t>Thesis Title</w:t>
-      </w:r>
-    </w:fldSimple>
+    <w:r>
+      <w:fldChar w:fldCharType="begin"/>
+    </w:r>
+    <w:r>
+      <w:instrText xml:space="preserve"> STYLEREF  "Title,Thesis Title"  \* MERGEFORMAT </w:instrText>
+    </w:r>
+    <w:r>
+      <w:fldChar w:fldCharType="separate"/>
+    </w:r>
+    <w:r>
+      <w:rPr>
+        <w:noProof/>
+      </w:rPr>
+      <w:t>Thesis Title</w:t>
+    </w:r>
+    <w:r>
+      <w:rPr>
+        <w:noProof/>
+      </w:rPr>
+      <w:fldChar w:fldCharType="end"/>
+    </w:r>
   </w:p>
 </w:hdr>
 </file>
 
 <file path=word/header7.xml><?xml version="1.0" encoding="utf-8"?>
-<w:hdr xmlns:wpc="http://schemas.microsoft.com/office/word/2010/wordprocessingCanvas" xmlns:mc="http://schemas.openxmlformats.org/markup-compatibility/2006" xmlns:o="urn:schemas-microsoft-com:office:office" xmlns:r="http://schemas.openxmlformats.org/officeDocument/2006/relationships" xmlns:m="http://schemas.openxmlformats.org/officeDocument/2006/math" xmlns:v="urn:schemas-microsoft-com:vml" xmlns:wp14="http://schemas.microsoft.com/office/word/2010/wordprocessingDrawing" xmlns:wp="http://schemas.openxmlformats.org/drawingml/2006/wordprocessingDrawing" xmlns:w10="urn:schemas-microsoft-com:office:word" xmlns:w="http://schemas.openxmlformats.org/wordprocessingml/2006/main" xmlns:w14="http://schemas.microsoft.com/office/word/2010/wordml" xmlns:wpg="http://schemas.microsoft.com/office/word/2010/wordprocessingGroup" xmlns:wpi="http://schemas.microsoft.com/office/word/2010/wordprocessingInk" xmlns:wne="http://schemas.microsoft.com/office/word/2006/wordml" xmlns:wps="http://schemas.microsoft.com/office/word/2010/wordprocessingShape" mc:Ignorable="w14 wp14">
+<w:hdr xmlns:wpc="http://schemas.microsoft.com/office/word/2010/wordprocessingCanvas" xmlns:cx="http://schemas.microsoft.com/office/drawing/2014/chartex" xmlns:cx1="http://schemas.microsoft.com/office/drawing/2015/9/8/chartex" xmlns:cx2="http://schemas.microsoft.com/office/drawing/2015/10/21/chartex" xmlns:cx3="http://schemas.microsoft.com/office/drawing/2016/5/9/chartex" xmlns:cx4="http://schemas.microsoft.com/office/drawing/2016/5/10/chartex" xmlns:cx5="http://schemas.microsoft.com/office/drawing/2016/5/11/chartex" xmlns:cx6="http://schemas.microsoft.com/office/drawing/2016/5/12/chartex" xmlns:cx7="http://schemas.microsoft.com/office/drawing/2016/5/13/chartex" xmlns:cx8="http://schemas.microsoft.com/office/drawing/2016/5/14/chartex" xmlns:mc="http://schemas.openxmlformats.org/markup-compatibility/2006" xmlns:aink="http://schemas.microsoft.com/office/drawing/2016/ink" xmlns:am3d="http://schemas.microsoft.com/office/drawing/2017/model3d" xmlns:o="urn:schemas-microsoft-com:office:office" xmlns:r="http://schemas.openxmlformats.org/officeDocument/2006/relationships" xmlns:m="http://schemas.openxmlformats.org/officeDocument/2006/math" xmlns:v="urn:schemas-microsoft-com:vml" xmlns:wp14="http://schemas.microsoft.com/office/word/2010/wordprocessingDrawing" xmlns:wp="http://schemas.openxmlformats.org/drawingml/2006/wordprocessingDrawing" xmlns:w10="urn:schemas-microsoft-com:office:word" xmlns:w="http://schemas.openxmlformats.org/wordprocessingml/2006/main" xmlns:w14="http://schemas.microsoft.com/office/word/2010/wordml" xmlns:w15="http://schemas.microsoft.com/office/word/2012/wordml" xmlns:w16cid="http://schemas.microsoft.com/office/word/2016/wordml/cid" xmlns:w16se="http://schemas.microsoft.com/office/word/2015/wordml/symex" xmlns:wpg="http://schemas.microsoft.com/office/word/2010/wordprocessingGroup" xmlns:wpi="http://schemas.microsoft.com/office/word/2010/wordprocessingInk" xmlns:wne="http://schemas.microsoft.com/office/word/2006/wordml" xmlns:wps="http://schemas.microsoft.com/office/word/2010/wordprocessingShape" mc:Ignorable="w14 w15 w16se w16cid wp14">
   <w:p>
     <w:pPr>
       <w:pStyle w:val="Header"/>
@@ -8151,31 +8089,57 @@
     <w:r>
       <w:t xml:space="preserve">Chapter </w:t>
     </w:r>
-    <w:fldSimple w:instr=" STYLEREF  &quot;Heading 1&quot; \n  \* MERGEFORMAT ">
-      <w:r>
-        <w:rPr>
-          <w:noProof/>
-        </w:rPr>
-        <w:t>3</w:t>
-      </w:r>
-    </w:fldSimple>
+    <w:r>
+      <w:fldChar w:fldCharType="begin"/>
+    </w:r>
+    <w:r>
+      <w:instrText xml:space="preserve"> STYLEREF  "Heading 1" \n  \* MERGEFORMAT </w:instrText>
+    </w:r>
+    <w:r>
+      <w:fldChar w:fldCharType="separate"/>
+    </w:r>
+    <w:r>
+      <w:rPr>
+        <w:noProof/>
+      </w:rPr>
+      <w:t>2</w:t>
+    </w:r>
+    <w:r>
+      <w:rPr>
+        <w:noProof/>
+      </w:rPr>
+      <w:fldChar w:fldCharType="end"/>
+    </w:r>
     <w:r>
       <w:t xml:space="preserve">: </w:t>
     </w:r>
-    <w:fldSimple w:instr=" STYLEREF  &quot;Heading 1&quot;  \* MERGEFORMAT ">
-      <w:r>
-        <w:rPr>
-          <w:noProof/>
-        </w:rPr>
-        <w:t>Style Examples</w:t>
-      </w:r>
-    </w:fldSimple>
+    <w:r>
+      <w:fldChar w:fldCharType="begin"/>
+    </w:r>
+    <w:r>
+      <w:instrText xml:space="preserve"> STYLEREF  "Heading 1"  \* MERGEFORMAT </w:instrText>
+    </w:r>
+    <w:r>
+      <w:fldChar w:fldCharType="separate"/>
+    </w:r>
+    <w:r>
+      <w:rPr>
+        <w:noProof/>
+      </w:rPr>
+      <w:t>Using this Template</w:t>
+    </w:r>
+    <w:r>
+      <w:rPr>
+        <w:noProof/>
+      </w:rPr>
+      <w:fldChar w:fldCharType="end"/>
+    </w:r>
   </w:p>
 </w:hdr>
 </file>
 
 <file path=word/numbering.xml><?xml version="1.0" encoding="utf-8"?>
-<w:numbering xmlns:wpc="http://schemas.microsoft.com/office/word/2010/wordprocessingCanvas" xmlns:mc="http://schemas.openxmlformats.org/markup-compatibility/2006" xmlns:o="urn:schemas-microsoft-com:office:office" xmlns:r="http://schemas.openxmlformats.org/officeDocument/2006/relationships" xmlns:m="http://schemas.openxmlformats.org/officeDocument/2006/math" xmlns:v="urn:schemas-microsoft-com:vml" xmlns:wp14="http://schemas.microsoft.com/office/word/2010/wordprocessingDrawing" xmlns:wp="http://schemas.openxmlformats.org/drawingml/2006/wordprocessingDrawing" xmlns:w10="urn:schemas-microsoft-com:office:word" xmlns:w="http://schemas.openxmlformats.org/wordprocessingml/2006/main" xmlns:w14="http://schemas.microsoft.com/office/word/2010/wordml" xmlns:wpg="http://schemas.microsoft.com/office/word/2010/wordprocessingGroup" xmlns:wpi="http://schemas.microsoft.com/office/word/2010/wordprocessingInk" xmlns:wne="http://schemas.microsoft.com/office/word/2006/wordml" xmlns:wps="http://schemas.microsoft.com/office/word/2010/wordprocessingShape" mc:Ignorable="w14 wp14">
+<w:numbering xmlns:wpc="http://schemas.microsoft.com/office/word/2010/wordprocessingCanvas" xmlns:cx="http://schemas.microsoft.com/office/drawing/2014/chartex" xmlns:cx1="http://schemas.microsoft.com/office/drawing/2015/9/8/chartex" xmlns:cx2="http://schemas.microsoft.com/office/drawing/2015/10/21/chartex" xmlns:cx3="http://schemas.microsoft.com/office/drawing/2016/5/9/chartex" xmlns:cx4="http://schemas.microsoft.com/office/drawing/2016/5/10/chartex" xmlns:cx5="http://schemas.microsoft.com/office/drawing/2016/5/11/chartex" xmlns:cx6="http://schemas.microsoft.com/office/drawing/2016/5/12/chartex" xmlns:cx7="http://schemas.microsoft.com/office/drawing/2016/5/13/chartex" xmlns:cx8="http://schemas.microsoft.com/office/drawing/2016/5/14/chartex" xmlns:mc="http://schemas.openxmlformats.org/markup-compatibility/2006" xmlns:aink="http://schemas.microsoft.com/office/drawing/2016/ink" xmlns:am3d="http://schemas.microsoft.com/office/drawing/2017/model3d" xmlns:o="urn:schemas-microsoft-com:office:office" xmlns:r="http://schemas.openxmlformats.org/officeDocument/2006/relationships" xmlns:m="http://schemas.openxmlformats.org/officeDocument/2006/math" xmlns:v="urn:schemas-microsoft-com:vml" xmlns:wp14="http://schemas.microsoft.com/office/word/2010/wordprocessingDrawing" xmlns:wp="http://schemas.openxmlformats.org/drawingml/2006/wordprocessingDrawing" xmlns:w10="urn:schemas-microsoft-com:office:word" xmlns:w="http://schemas.openxmlformats.org/wordprocessingml/2006/main" xmlns:w14="http://schemas.microsoft.com/office/word/2010/wordml" xmlns:w15="http://schemas.microsoft.com/office/word/2012/wordml" xmlns:w16cid="http://schemas.microsoft.com/office/word/2016/wordml/cid" xmlns:w16se="http://schemas.microsoft.com/office/word/2015/wordml/symex" xmlns:wpg="http://schemas.microsoft.com/office/word/2010/wordprocessingGroup" xmlns:wpi="http://schemas.microsoft.com/office/word/2010/wordprocessingInk" xmlns:wne="http://schemas.microsoft.com/office/word/2006/wordml" xmlns:wps="http://schemas.microsoft.com/office/word/2010/wordprocessingShape" mc:Ignorable="w14 w15 w16se w16cid wp14">
   <w:numPicBullet w:numPicBulletId="0">
     <w:pict>
       <v:shapetype id="_x0000_t75" coordsize="21600,21600" o:spt="75" o:preferrelative="t" path="m@4@5l@4@11@9@11@9@5xe" filled="f" stroked="f">
@@ -8197,12 +8161,12 @@
         <v:path o:extrusionok="f" gradientshapeok="t" o:connecttype="rect"/>
         <o:lock v:ext="edit" aspectratio="t"/>
       </v:shapetype>
-      <v:shape id="_x0000_i1028" type="#_x0000_t75" style="width:15.1pt;height:15.1pt" o:bullet="t">
+      <v:shape id="_x0000_i1026" type="#_x0000_t75" style="width:15.1pt;height:15.1pt" o:bullet="t">
         <v:imagedata r:id="rId1" o:title="logo-bullet"/>
       </v:shape>
     </w:pict>
   </w:numPicBullet>
-  <w:abstractNum w:abstractNumId="0">
+  <w:abstractNum w:abstractNumId="0" w15:restartNumberingAfterBreak="0">
     <w:nsid w:val="FFFFFF7C"/>
     <w:multiLevelType w:val="singleLevel"/>
     <w:tmpl w:val="305A728A"/>
@@ -8219,7 +8183,7 @@
       </w:pPr>
     </w:lvl>
   </w:abstractNum>
-  <w:abstractNum w:abstractNumId="1">
+  <w:abstractNum w:abstractNumId="1" w15:restartNumberingAfterBreak="0">
     <w:nsid w:val="FFFFFF7D"/>
     <w:multiLevelType w:val="singleLevel"/>
     <w:tmpl w:val="D5E09D8A"/>
@@ -8236,7 +8200,7 @@
       </w:pPr>
     </w:lvl>
   </w:abstractNum>
-  <w:abstractNum w:abstractNumId="2">
+  <w:abstractNum w:abstractNumId="2" w15:restartNumberingAfterBreak="0">
     <w:nsid w:val="FFFFFF7E"/>
     <w:multiLevelType w:val="singleLevel"/>
     <w:tmpl w:val="33E8CEA2"/>
@@ -8253,7 +8217,7 @@
       </w:pPr>
     </w:lvl>
   </w:abstractNum>
-  <w:abstractNum w:abstractNumId="3">
+  <w:abstractNum w:abstractNumId="3" w15:restartNumberingAfterBreak="0">
     <w:nsid w:val="FFFFFF7F"/>
     <w:multiLevelType w:val="singleLevel"/>
     <w:tmpl w:val="5E4E29E8"/>
@@ -8270,7 +8234,7 @@
       </w:pPr>
     </w:lvl>
   </w:abstractNum>
-  <w:abstractNum w:abstractNumId="4">
+  <w:abstractNum w:abstractNumId="4" w15:restartNumberingAfterBreak="0">
     <w:nsid w:val="FFFFFF80"/>
     <w:multiLevelType w:val="singleLevel"/>
     <w:tmpl w:val="55EEE16C"/>
@@ -8290,7 +8254,7 @@
       </w:rPr>
     </w:lvl>
   </w:abstractNum>
-  <w:abstractNum w:abstractNumId="5">
+  <w:abstractNum w:abstractNumId="5" w15:restartNumberingAfterBreak="0">
     <w:nsid w:val="FFFFFF81"/>
     <w:multiLevelType w:val="singleLevel"/>
     <w:tmpl w:val="343E7942"/>
@@ -8310,7 +8274,7 @@
       </w:rPr>
     </w:lvl>
   </w:abstractNum>
-  <w:abstractNum w:abstractNumId="6">
+  <w:abstractNum w:abstractNumId="6" w15:restartNumberingAfterBreak="0">
     <w:nsid w:val="FFFFFF82"/>
     <w:multiLevelType w:val="singleLevel"/>
     <w:tmpl w:val="050E3F9A"/>
@@ -8330,7 +8294,7 @@
       </w:rPr>
     </w:lvl>
   </w:abstractNum>
-  <w:abstractNum w:abstractNumId="7">
+  <w:abstractNum w:abstractNumId="7" w15:restartNumberingAfterBreak="0">
     <w:nsid w:val="FFFFFF83"/>
     <w:multiLevelType w:val="singleLevel"/>
     <w:tmpl w:val="302C8B50"/>
@@ -8350,7 +8314,7 @@
       </w:rPr>
     </w:lvl>
   </w:abstractNum>
-  <w:abstractNum w:abstractNumId="8">
+  <w:abstractNum w:abstractNumId="8" w15:restartNumberingAfterBreak="0">
     <w:nsid w:val="FFFFFF88"/>
     <w:multiLevelType w:val="singleLevel"/>
     <w:tmpl w:val="4A1A55FE"/>
@@ -8367,7 +8331,7 @@
       </w:pPr>
     </w:lvl>
   </w:abstractNum>
-  <w:abstractNum w:abstractNumId="9">
+  <w:abstractNum w:abstractNumId="9" w15:restartNumberingAfterBreak="0">
     <w:nsid w:val="FFFFFF89"/>
     <w:multiLevelType w:val="singleLevel"/>
     <w:tmpl w:val="B6D6D18A"/>
@@ -8387,7 +8351,7 @@
       </w:rPr>
     </w:lvl>
   </w:abstractNum>
-  <w:abstractNum w:abstractNumId="10">
+  <w:abstractNum w:abstractNumId="10" w15:restartNumberingAfterBreak="0">
     <w:nsid w:val="05D316C9"/>
     <w:multiLevelType w:val="multilevel"/>
     <w:tmpl w:val="DA80D976"/>
@@ -8518,7 +8482,7 @@
       </w:rPr>
     </w:lvl>
   </w:abstractNum>
-  <w:abstractNum w:abstractNumId="11">
+  <w:abstractNum w:abstractNumId="11" w15:restartNumberingAfterBreak="0">
     <w:nsid w:val="0A5B0288"/>
     <w:multiLevelType w:val="hybridMultilevel"/>
     <w:tmpl w:val="86BE9B58"/>
@@ -8604,7 +8568,7 @@
       </w:pPr>
     </w:lvl>
   </w:abstractNum>
-  <w:abstractNum w:abstractNumId="12">
+  <w:abstractNum w:abstractNumId="12" w15:restartNumberingAfterBreak="0">
     <w:nsid w:val="0AB44EB6"/>
     <w:multiLevelType w:val="hybridMultilevel"/>
     <w:tmpl w:val="B9BACBC6"/>
@@ -8717,7 +8681,7 @@
       </w:rPr>
     </w:lvl>
   </w:abstractNum>
-  <w:abstractNum w:abstractNumId="13">
+  <w:abstractNum w:abstractNumId="13" w15:restartNumberingAfterBreak="0">
     <w:nsid w:val="0EBC71C8"/>
     <w:multiLevelType w:val="hybridMultilevel"/>
     <w:tmpl w:val="CB9CBB3A"/>
@@ -8806,7 +8770,7 @@
       </w:pPr>
     </w:lvl>
   </w:abstractNum>
-  <w:abstractNum w:abstractNumId="14">
+  <w:abstractNum w:abstractNumId="14" w15:restartNumberingAfterBreak="0">
     <w:nsid w:val="0F3514F6"/>
     <w:multiLevelType w:val="hybridMultilevel"/>
     <w:tmpl w:val="CF6E3188"/>
@@ -8892,7 +8856,7 @@
       </w:pPr>
     </w:lvl>
   </w:abstractNum>
-  <w:abstractNum w:abstractNumId="15">
+  <w:abstractNum w:abstractNumId="15" w15:restartNumberingAfterBreak="0">
     <w:nsid w:val="183D106A"/>
     <w:multiLevelType w:val="hybridMultilevel"/>
     <w:tmpl w:val="AC408AFC"/>
@@ -8978,7 +8942,7 @@
       </w:pPr>
     </w:lvl>
   </w:abstractNum>
-  <w:abstractNum w:abstractNumId="16">
+  <w:abstractNum w:abstractNumId="16" w15:restartNumberingAfterBreak="0">
     <w:nsid w:val="1B803986"/>
     <w:multiLevelType w:val="hybridMultilevel"/>
     <w:tmpl w:val="1D8022AA"/>
@@ -9094,7 +9058,7 @@
       </w:pPr>
     </w:lvl>
   </w:abstractNum>
-  <w:abstractNum w:abstractNumId="17">
+  <w:abstractNum w:abstractNumId="17" w15:restartNumberingAfterBreak="0">
     <w:nsid w:val="1BE84955"/>
     <w:multiLevelType w:val="hybridMultilevel"/>
     <w:tmpl w:val="14623CA4"/>
@@ -9180,7 +9144,7 @@
       </w:pPr>
     </w:lvl>
   </w:abstractNum>
-  <w:abstractNum w:abstractNumId="18">
+  <w:abstractNum w:abstractNumId="18" w15:restartNumberingAfterBreak="0">
     <w:nsid w:val="1DF74889"/>
     <w:multiLevelType w:val="hybridMultilevel"/>
     <w:tmpl w:val="D1400AFE"/>
@@ -9266,7 +9230,7 @@
       </w:pPr>
     </w:lvl>
   </w:abstractNum>
-  <w:abstractNum w:abstractNumId="19">
+  <w:abstractNum w:abstractNumId="19" w15:restartNumberingAfterBreak="0">
     <w:nsid w:val="22E2038E"/>
     <w:multiLevelType w:val="hybridMultilevel"/>
     <w:tmpl w:val="C12EAABE"/>
@@ -9352,7 +9316,7 @@
       </w:pPr>
     </w:lvl>
   </w:abstractNum>
-  <w:abstractNum w:abstractNumId="20">
+  <w:abstractNum w:abstractNumId="20" w15:restartNumberingAfterBreak="0">
     <w:nsid w:val="24C671DE"/>
     <w:multiLevelType w:val="hybridMultilevel"/>
     <w:tmpl w:val="47922768"/>
@@ -9438,7 +9402,7 @@
       </w:pPr>
     </w:lvl>
   </w:abstractNum>
-  <w:abstractNum w:abstractNumId="21">
+  <w:abstractNum w:abstractNumId="21" w15:restartNumberingAfterBreak="0">
     <w:nsid w:val="339B7561"/>
     <w:multiLevelType w:val="hybridMultilevel"/>
     <w:tmpl w:val="B55C3094"/>
@@ -9527,7 +9491,7 @@
       </w:pPr>
     </w:lvl>
   </w:abstractNum>
-  <w:abstractNum w:abstractNumId="22">
+  <w:abstractNum w:abstractNumId="22" w15:restartNumberingAfterBreak="0">
     <w:nsid w:val="3B8C2154"/>
     <w:multiLevelType w:val="multilevel"/>
     <w:tmpl w:val="34D2BEB2"/>
@@ -9667,7 +9631,7 @@
       </w:rPr>
     </w:lvl>
   </w:abstractNum>
-  <w:abstractNum w:abstractNumId="23">
+  <w:abstractNum w:abstractNumId="23" w15:restartNumberingAfterBreak="0">
     <w:nsid w:val="43165BAE"/>
     <w:multiLevelType w:val="hybridMultilevel"/>
     <w:tmpl w:val="46AA4436"/>
@@ -9783,7 +9747,7 @@
       </w:rPr>
     </w:lvl>
   </w:abstractNum>
-  <w:abstractNum w:abstractNumId="24">
+  <w:abstractNum w:abstractNumId="24" w15:restartNumberingAfterBreak="0">
     <w:nsid w:val="487D2427"/>
     <w:multiLevelType w:val="hybridMultilevel"/>
     <w:tmpl w:val="C6D68B12"/>
@@ -9872,7 +9836,7 @@
       </w:pPr>
     </w:lvl>
   </w:abstractNum>
-  <w:abstractNum w:abstractNumId="25">
+  <w:abstractNum w:abstractNumId="25" w15:restartNumberingAfterBreak="0">
     <w:nsid w:val="4EDA4E62"/>
     <w:multiLevelType w:val="hybridMultilevel"/>
     <w:tmpl w:val="98A227E8"/>
@@ -9989,7 +9953,7 @@
       </w:pPr>
     </w:lvl>
   </w:abstractNum>
-  <w:abstractNum w:abstractNumId="26">
+  <w:abstractNum w:abstractNumId="26" w15:restartNumberingAfterBreak="0">
     <w:nsid w:val="5B313DB3"/>
     <w:multiLevelType w:val="hybridMultilevel"/>
     <w:tmpl w:val="806C51BA"/>
@@ -10102,7 +10066,7 @@
       </w:rPr>
     </w:lvl>
   </w:abstractNum>
-  <w:abstractNum w:abstractNumId="27">
+  <w:abstractNum w:abstractNumId="27" w15:restartNumberingAfterBreak="0">
     <w:nsid w:val="5E6C0D89"/>
     <w:multiLevelType w:val="hybridMultilevel"/>
     <w:tmpl w:val="0130FAA6"/>
@@ -10215,7 +10179,7 @@
       </w:rPr>
     </w:lvl>
   </w:abstractNum>
-  <w:abstractNum w:abstractNumId="28">
+  <w:abstractNum w:abstractNumId="28" w15:restartNumberingAfterBreak="0">
     <w:nsid w:val="5EBB71AA"/>
     <w:multiLevelType w:val="hybridMultilevel"/>
     <w:tmpl w:val="B590D80E"/>
@@ -10301,7 +10265,7 @@
       </w:pPr>
     </w:lvl>
   </w:abstractNum>
-  <w:abstractNum w:abstractNumId="29">
+  <w:abstractNum w:abstractNumId="29" w15:restartNumberingAfterBreak="0">
     <w:nsid w:val="667737D7"/>
     <w:multiLevelType w:val="hybridMultilevel"/>
     <w:tmpl w:val="F33870A8"/>
@@ -10387,7 +10351,7 @@
       </w:pPr>
     </w:lvl>
   </w:abstractNum>
-  <w:abstractNum w:abstractNumId="30">
+  <w:abstractNum w:abstractNumId="30" w15:restartNumberingAfterBreak="0">
     <w:nsid w:val="6CAD0840"/>
     <w:multiLevelType w:val="hybridMultilevel"/>
     <w:tmpl w:val="FBFA53E2"/>
@@ -10504,7 +10468,7 @@
       </w:rPr>
     </w:lvl>
   </w:abstractNum>
-  <w:abstractNum w:abstractNumId="31">
+  <w:abstractNum w:abstractNumId="31" w15:restartNumberingAfterBreak="0">
     <w:nsid w:val="75591CF9"/>
     <w:multiLevelType w:val="hybridMultilevel"/>
     <w:tmpl w:val="E7CCFAFC"/>
@@ -10594,7 +10558,7 @@
       </w:pPr>
     </w:lvl>
   </w:abstractNum>
-  <w:abstractNum w:abstractNumId="32">
+  <w:abstractNum w:abstractNumId="32" w15:restartNumberingAfterBreak="0">
     <w:nsid w:val="79341CC3"/>
     <w:multiLevelType w:val="hybridMultilevel"/>
     <w:tmpl w:val="45089960"/>
@@ -10826,7 +10790,7 @@
 </file>
 
 <file path=word/styles.xml><?xml version="1.0" encoding="utf-8"?>
-<w:styles xmlns:mc="http://schemas.openxmlformats.org/markup-compatibility/2006" xmlns:r="http://schemas.openxmlformats.org/officeDocument/2006/relationships" xmlns:w="http://schemas.openxmlformats.org/wordprocessingml/2006/main" xmlns:w14="http://schemas.microsoft.com/office/word/2010/wordml" mc:Ignorable="w14">
+<w:styles xmlns:mc="http://schemas.openxmlformats.org/markup-compatibility/2006" xmlns:r="http://schemas.openxmlformats.org/officeDocument/2006/relationships" xmlns:w="http://schemas.openxmlformats.org/wordprocessingml/2006/main" xmlns:w14="http://schemas.microsoft.com/office/word/2010/wordml" xmlns:w15="http://schemas.microsoft.com/office/word/2012/wordml" xmlns:w16cid="http://schemas.microsoft.com/office/word/2016/wordml/cid" xmlns:w16se="http://schemas.microsoft.com/office/word/2015/wordml/symex" mc:Ignorable="w14 w15 w16se w16cid">
   <w:docDefaults>
     <w:rPrDefault>
       <w:rPr>
@@ -10836,1640 +10800,374 @@
     </w:rPrDefault>
     <w:pPrDefault/>
   </w:docDefaults>
-  <w:latentStyles w:defLockedState="0" w:defUIPriority="0" w:defSemiHidden="1" w:defUnhideWhenUsed="1" w:defQFormat="0" w:count="267">
-    <w:lsdException w:name="Normal" w:semiHidden="0" w:unhideWhenUsed="0" w:qFormat="1"/>
-    <w:lsdException w:name="heading 1" w:semiHidden="0" w:unhideWhenUsed="0" w:qFormat="1"/>
-    <w:lsdException w:name="heading 2" w:semiHidden="0" w:unhideWhenUsed="0" w:qFormat="1"/>
-    <w:lsdException w:name="heading 3" w:semiHidden="0" w:unhideWhenUsed="0" w:qFormat="1"/>
-    <w:lsdException w:name="heading 4" w:semiHidden="0" w:unhideWhenUsed="0" w:qFormat="1"/>
-    <w:lsdException w:name="heading 5" w:semiHidden="0" w:unhideWhenUsed="0" w:qFormat="1"/>
-    <w:lsdException w:name="heading 6" w:semiHidden="0" w:unhideWhenUsed="0" w:qFormat="1"/>
-    <w:lsdException w:name="heading 7" w:qFormat="1"/>
-    <w:lsdException w:name="heading 8" w:qFormat="1"/>
-    <w:lsdException w:name="heading 9" w:qFormat="1"/>
-    <w:lsdException w:name="index 1" w:uiPriority="99"/>
-    <w:lsdException w:name="toc 1" w:uiPriority="39"/>
-    <w:lsdException w:name="toc 2" w:uiPriority="39"/>
-    <w:lsdException w:name="toc 3" w:uiPriority="39"/>
-    <w:lsdException w:name="caption" w:qFormat="1"/>
-    <w:lsdException w:name="table of figures" w:uiPriority="99"/>
-    <w:lsdException w:name="List Number" w:semiHidden="0" w:unhideWhenUsed="0"/>
-    <w:lsdException w:name="List 4" w:semiHidden="0" w:unhideWhenUsed="0"/>
-    <w:lsdException w:name="List 5" w:semiHidden="0" w:unhideWhenUsed="0"/>
-    <w:lsdException w:name="Title" w:semiHidden="0" w:unhideWhenUsed="0" w:qFormat="1"/>
-    <w:lsdException w:name="Default Paragraph Font" w:uiPriority="1"/>
-    <w:lsdException w:name="Subtitle" w:semiHidden="0" w:unhideWhenUsed="0"/>
-    <w:lsdException w:name="Salutation" w:semiHidden="0" w:unhideWhenUsed="0"/>
-    <w:lsdException w:name="Date" w:semiHidden="0" w:unhideWhenUsed="0"/>
-    <w:lsdException w:name="Body Text First Indent" w:semiHidden="0" w:unhideWhenUsed="0"/>
-    <w:lsdException w:name="Hyperlink" w:uiPriority="99"/>
-    <w:lsdException w:name="Strong" w:semiHidden="0" w:unhideWhenUsed="0" w:qFormat="1"/>
-    <w:lsdException w:name="Emphasis" w:semiHidden="0" w:unhideWhenUsed="0"/>
-    <w:lsdException w:name="No List" w:uiPriority="99"/>
-    <w:lsdException w:name="Table Grid" w:semiHidden="0" w:unhideWhenUsed="0"/>
-    <w:lsdException w:name="Placeholder Text" w:uiPriority="99" w:unhideWhenUsed="0"/>
-    <w:lsdException w:name="No Spacing" w:semiHidden="0" w:uiPriority="1" w:unhideWhenUsed="0" w:qFormat="1"/>
-    <w:lsdException w:name="Light Shading" w:semiHidden="0" w:uiPriority="60" w:unhideWhenUsed="0"/>
-    <w:lsdException w:name="Light List" w:semiHidden="0" w:uiPriority="61" w:unhideWhenUsed="0"/>
-    <w:lsdException w:name="Light Grid" w:semiHidden="0" w:uiPriority="62" w:unhideWhenUsed="0"/>
-    <w:lsdException w:name="Medium Shading 1" w:semiHidden="0" w:uiPriority="63" w:unhideWhenUsed="0"/>
-    <w:lsdException w:name="Medium Shading 2" w:semiHidden="0" w:uiPriority="64" w:unhideWhenUsed="0"/>
-    <w:lsdException w:name="Medium List 1" w:semiHidden="0" w:uiPriority="65" w:unhideWhenUsed="0"/>
-    <w:lsdException w:name="Medium List 2" w:semiHidden="0" w:uiPriority="66" w:unhideWhenUsed="0"/>
-    <w:lsdException w:name="Medium Grid 1" w:semiHidden="0" w:uiPriority="67" w:unhideWhenUsed="0"/>
-    <w:lsdException w:name="Medium Grid 2" w:semiHidden="0" w:uiPriority="68" w:unhideWhenUsed="0"/>
-    <w:lsdException w:name="Medium Grid 3" w:semiHidden="0" w:uiPriority="69" w:unhideWhenUsed="0"/>
-    <w:lsdException w:name="Dark List" w:semiHidden="0" w:uiPriority="70" w:unhideWhenUsed="0"/>
-    <w:lsdException w:name="Colorful Shading" w:semiHidden="0" w:uiPriority="71" w:unhideWhenUsed="0"/>
-    <w:lsdException w:name="Colorful List" w:semiHidden="0" w:uiPriority="72" w:unhideWhenUsed="0"/>
-    <w:lsdException w:name="Colorful Grid" w:semiHidden="0" w:uiPriority="73" w:unhideWhenUsed="0"/>
-    <w:lsdException w:name="Light Shading Accent 1" w:semiHidden="0" w:uiPriority="60" w:unhideWhenUsed="0"/>
-    <w:lsdException w:name="Light List Accent 1" w:semiHidden="0" w:uiPriority="61" w:unhideWhenUsed="0"/>
-    <w:lsdException w:name="Light Grid Accent 1" w:semiHidden="0" w:uiPriority="62" w:unhideWhenUsed="0"/>
-    <w:lsdException w:name="Medium Shading 1 Accent 1" w:semiHidden="0" w:uiPriority="63" w:unhideWhenUsed="0"/>
-    <w:lsdException w:name="Medium Shading 2 Accent 1" w:semiHidden="0" w:uiPriority="64" w:unhideWhenUsed="0"/>
-    <w:lsdException w:name="Medium List 1 Accent 1" w:semiHidden="0" w:uiPriority="65" w:unhideWhenUsed="0"/>
-    <w:lsdException w:name="Revision" w:uiPriority="99" w:unhideWhenUsed="0"/>
-    <w:lsdException w:name="List Paragraph" w:semiHidden="0" w:uiPriority="34" w:unhideWhenUsed="0" w:qFormat="1"/>
-    <w:lsdException w:name="Quote" w:semiHidden="0" w:uiPriority="29" w:unhideWhenUsed="0" w:qFormat="1"/>
-    <w:lsdException w:name="Intense Quote" w:semiHidden="0" w:uiPriority="30" w:unhideWhenUsed="0"/>
-    <w:lsdException w:name="Medium List 2 Accent 1" w:semiHidden="0" w:uiPriority="66" w:unhideWhenUsed="0"/>
-    <w:lsdException w:name="Medium Grid 1 Accent 1" w:semiHidden="0" w:uiPriority="67" w:unhideWhenUsed="0"/>
-    <w:lsdException w:name="Medium Grid 2 Accent 1" w:semiHidden="0" w:uiPriority="68" w:unhideWhenUsed="0"/>
-    <w:lsdException w:name="Medium Grid 3 Accent 1" w:semiHidden="0" w:uiPriority="69" w:unhideWhenUsed="0"/>
-    <w:lsdException w:name="Dark List Accent 1" w:semiHidden="0" w:uiPriority="70" w:unhideWhenUsed="0"/>
-    <w:lsdException w:name="Colorful Shading Accent 1" w:semiHidden="0" w:uiPriority="71" w:unhideWhenUsed="0"/>
-    <w:lsdException w:name="Colorful List Accent 1" w:semiHidden="0" w:uiPriority="72" w:unhideWhenUsed="0"/>
-    <w:lsdException w:name="Colorful Grid Accent 1" w:semiHidden="0" w:uiPriority="73" w:unhideWhenUsed="0"/>
-    <w:lsdException w:name="Light Shading Accent 2" w:semiHidden="0" w:uiPriority="60" w:unhideWhenUsed="0"/>
-    <w:lsdException w:name="Light List Accent 2" w:semiHidden="0" w:uiPriority="61" w:unhideWhenUsed="0"/>
-    <w:lsdException w:name="Light Grid Accent 2" w:semiHidden="0" w:uiPriority="62" w:unhideWhenUsed="0"/>
-    <w:lsdException w:name="Medium Shading 1 Accent 2" w:semiHidden="0" w:uiPriority="63" w:unhideWhenUsed="0"/>
-    <w:lsdException w:name="Medium Shading 2 Accent 2" w:semiHidden="0" w:uiPriority="64" w:unhideWhenUsed="0"/>
-    <w:lsdException w:name="Medium List 1 Accent 2" w:semiHidden="0" w:uiPriority="65" w:unhideWhenUsed="0"/>
-    <w:lsdException w:name="Medium List 2 Accent 2" w:semiHidden="0" w:uiPriority="66" w:unhideWhenUsed="0"/>
-    <w:lsdException w:name="Medium Grid 1 Accent 2" w:semiHidden="0" w:uiPriority="67" w:unhideWhenUsed="0"/>
-    <w:lsdException w:name="Medium Grid 2 Accent 2" w:semiHidden="0" w:uiPriority="68" w:unhideWhenUsed="0"/>
-    <w:lsdException w:name="Medium Grid 3 Accent 2" w:semiHidden="0" w:uiPriority="69" w:unhideWhenUsed="0"/>
-    <w:lsdException w:name="Dark List Accent 2" w:semiHidden="0" w:uiPriority="70" w:unhideWhenUsed="0"/>
-    <w:lsdException w:name="Colorful Shading Accent 2" w:semiHidden="0" w:uiPriority="71" w:unhideWhenUsed="0"/>
-    <w:lsdException w:name="Colorful List Accent 2" w:semiHidden="0" w:uiPriority="72" w:unhideWhenUsed="0"/>
-    <w:lsdException w:name="Colorful Grid Accent 2" w:semiHidden="0" w:uiPriority="73" w:unhideWhenUsed="0"/>
-    <w:lsdException w:name="Light Shading Accent 3" w:semiHidden="0" w:uiPriority="60" w:unhideWhenUsed="0"/>
-    <w:lsdException w:name="Light List Accent 3" w:semiHidden="0" w:uiPriority="61" w:unhideWhenUsed="0"/>
-    <w:lsdException w:name="Light Grid Accent 3" w:semiHidden="0" w:uiPriority="62" w:unhideWhenUsed="0"/>
-    <w:lsdException w:name="Medium Shading 1 Accent 3" w:semiHidden="0" w:uiPriority="63" w:unhideWhenUsed="0"/>
-    <w:lsdException w:name="Medium Shading 2 Accent 3" w:semiHidden="0" w:uiPriority="64" w:unhideWhenUsed="0"/>
-    <w:lsdException w:name="Medium List 1 Accent 3" w:semiHidden="0" w:uiPriority="65" w:unhideWhenUsed="0"/>
-    <w:lsdException w:name="Medium List 2 Accent 3" w:semiHidden="0" w:uiPriority="66" w:unhideWhenUsed="0"/>
-    <w:lsdException w:name="Medium Grid 1 Accent 3" w:semiHidden="0" w:uiPriority="67" w:unhideWhenUsed="0"/>
-    <w:lsdException w:name="Medium Grid 2 Accent 3" w:semiHidden="0" w:uiPriority="68" w:unhideWhenUsed="0"/>
-    <w:lsdException w:name="Medium Grid 3 Accent 3" w:semiHidden="0" w:uiPriority="69" w:unhideWhenUsed="0"/>
-    <w:lsdException w:name="Dark List Accent 3" w:semiHidden="0" w:uiPriority="70" w:unhideWhenUsed="0"/>
-    <w:lsdException w:name="Colorful Shading Accent 3" w:semiHidden="0" w:uiPriority="71" w:unhideWhenUsed="0"/>
-    <w:lsdException w:name="Colorful List Accent 3" w:semiHidden="0" w:uiPriority="72" w:unhideWhenUsed="0"/>
-    <w:lsdException w:name="Colorful Grid Accent 3" w:semiHidden="0" w:uiPriority="73" w:unhideWhenUsed="0"/>
-    <w:lsdException w:name="Light Shading Accent 4" w:semiHidden="0" w:uiPriority="60" w:unhideWhenUsed="0"/>
-    <w:lsdException w:name="Light List Accent 4" w:semiHidden="0" w:uiPriority="61" w:unhideWhenUsed="0"/>
-    <w:lsdException w:name="Light Grid Accent 4" w:semiHidden="0" w:uiPriority="62" w:unhideWhenUsed="0"/>
-    <w:lsdException w:name="Medium Shading 1 Accent 4" w:semiHidden="0" w:uiPriority="63" w:unhideWhenUsed="0"/>
-    <w:lsdException w:name="Medium Shading 2 Accent 4" w:semiHidden="0" w:uiPriority="64" w:unhideWhenUsed="0"/>
-    <w:lsdException w:name="Medium List 1 Accent 4" w:semiHidden="0" w:uiPriority="65" w:unhideWhenUsed="0"/>
-    <w:lsdException w:name="Medium List 2 Accent 4" w:semiHidden="0" w:uiPriority="66" w:unhideWhenUsed="0"/>
-    <w:lsdException w:name="Medium Grid 1 Accent 4" w:semiHidden="0" w:uiPriority="67" w:unhideWhenUsed="0"/>
-    <w:lsdException w:name="Medium Grid 2 Accent 4" w:semiHidden="0" w:uiPriority="68" w:unhideWhenUsed="0"/>
-    <w:lsdException w:name="Medium Grid 3 Accent 4" w:semiHidden="0" w:uiPriority="69" w:unhideWhenUsed="0"/>
-    <w:lsdException w:name="Dark List Accent 4" w:semiHidden="0" w:uiPriority="70" w:unhideWhenUsed="0"/>
-    <w:lsdException w:name="Colorful Shading Accent 4" w:semiHidden="0" w:uiPriority="71" w:unhideWhenUsed="0"/>
-    <w:lsdException w:name="Colorful List Accent 4" w:semiHidden="0" w:uiPriority="72" w:unhideWhenUsed="0"/>
-    <w:lsdException w:name="Colorful Grid Accent 4" w:semiHidden="0" w:uiPriority="73" w:unhideWhenUsed="0"/>
-    <w:lsdException w:name="Light Shading Accent 5" w:semiHidden="0" w:uiPriority="60" w:unhideWhenUsed="0"/>
-    <w:lsdException w:name="Light List Accent 5" w:semiHidden="0" w:uiPriority="61" w:unhideWhenUsed="0"/>
-    <w:lsdException w:name="Light Grid Accent 5" w:semiHidden="0" w:uiPriority="62" w:unhideWhenUsed="0"/>
-    <w:lsdException w:name="Medium Shading 1 Accent 5" w:semiHidden="0" w:uiPriority="63" w:unhideWhenUsed="0"/>
-    <w:lsdException w:name="Medium Shading 2 Accent 5" w:semiHidden="0" w:uiPriority="64" w:unhideWhenUsed="0"/>
-    <w:lsdException w:name="Medium List 1 Accent 5" w:semiHidden="0" w:uiPriority="65" w:unhideWhenUsed="0"/>
-    <w:lsdException w:name="Medium List 2 Accent 5" w:semiHidden="0" w:uiPriority="66" w:unhideWhenUsed="0"/>
-    <w:lsdException w:name="Medium Grid 1 Accent 5" w:semiHidden="0" w:uiPriority="67" w:unhideWhenUsed="0"/>
-    <w:lsdException w:name="Medium Grid 2 Accent 5" w:semiHidden="0" w:uiPriority="68" w:unhideWhenUsed="0"/>
-    <w:lsdException w:name="Medium Grid 3 Accent 5" w:semiHidden="0" w:uiPriority="69" w:unhideWhenUsed="0"/>
-    <w:lsdException w:name="Dark List Accent 5" w:semiHidden="0" w:uiPriority="70" w:unhideWhenUsed="0"/>
-    <w:lsdException w:name="Colorful Shading Accent 5" w:semiHidden="0" w:uiPriority="71" w:unhideWhenUsed="0"/>
-    <w:lsdException w:name="Colorful List Accent 5" w:semiHidden="0" w:uiPriority="72" w:unhideWhenUsed="0"/>
-    <w:lsdException w:name="Colorful Grid Accent 5" w:semiHidden="0" w:uiPriority="73" w:unhideWhenUsed="0"/>
-    <w:lsdException w:name="Light Shading Accent 6" w:semiHidden="0" w:uiPriority="60" w:unhideWhenUsed="0"/>
-    <w:lsdException w:name="Light List Accent 6" w:semiHidden="0" w:uiPriority="61" w:unhideWhenUsed="0"/>
-    <w:lsdException w:name="Light Grid Accent 6" w:semiHidden="0" w:uiPriority="62" w:unhideWhenUsed="0"/>
-    <w:lsdException w:name="Medium Shading 1 Accent 6" w:semiHidden="0" w:uiPriority="63" w:unhideWhenUsed="0"/>
-    <w:lsdException w:name="Medium Shading 2 Accent 6" w:semiHidden="0" w:uiPriority="64" w:unhideWhenUsed="0"/>
-    <w:lsdException w:name="Medium List 1 Accent 6" w:semiHidden="0" w:uiPriority="65" w:unhideWhenUsed="0"/>
-    <w:lsdException w:name="Medium List 2 Accent 6" w:semiHidden="0" w:uiPriority="66" w:unhideWhenUsed="0"/>
-    <w:lsdException w:name="Medium Grid 1 Accent 6" w:semiHidden="0" w:uiPriority="67" w:unhideWhenUsed="0"/>
-    <w:lsdException w:name="Medium Grid 2 Accent 6" w:semiHidden="0" w:uiPriority="68" w:unhideWhenUsed="0"/>
-    <w:lsdException w:name="Medium Grid 3 Accent 6" w:semiHidden="0" w:uiPriority="69" w:unhideWhenUsed="0"/>
-    <w:lsdException w:name="Dark List Accent 6" w:semiHidden="0" w:uiPriority="70" w:unhideWhenUsed="0"/>
-    <w:lsdException w:name="Colorful Shading Accent 6" w:semiHidden="0" w:uiPriority="71" w:unhideWhenUsed="0"/>
-    <w:lsdException w:name="Colorful List Accent 6" w:semiHidden="0" w:uiPriority="72" w:unhideWhenUsed="0"/>
-    <w:lsdException w:name="Colorful Grid Accent 6" w:semiHidden="0" w:uiPriority="73" w:unhideWhenUsed="0"/>
-    <w:lsdException w:name="Subtle Emphasis" w:semiHidden="0" w:uiPriority="19" w:unhideWhenUsed="0"/>
-    <w:lsdException w:name="Intense Emphasis" w:semiHidden="0" w:uiPriority="21" w:unhideWhenUsed="0"/>
-    <w:lsdException w:name="Subtle Reference" w:semiHidden="0" w:uiPriority="31" w:unhideWhenUsed="0"/>
-    <w:lsdException w:name="Intense Reference" w:semiHidden="0" w:uiPriority="32" w:unhideWhenUsed="0"/>
-    <w:lsdException w:name="Book Title" w:semiHidden="0" w:uiPriority="33" w:unhideWhenUsed="0"/>
-    <w:lsdException w:name="Bibliography" w:uiPriority="37"/>
-    <w:lsdException w:name="TOC Heading" w:uiPriority="39"/>
-  </w:latentStyles>
-  <w:style w:type="paragraph" w:default="1" w:styleId="Normal">
-    <w:name w:val="Normal"/>
-    <w:autoRedefine/>
-    <w:qFormat/>
-    <w:rsid w:val="003A63C8"/>
-    <w:pPr>
-      <w:tabs>
-        <w:tab w:val="left" w:pos="851"/>
-      </w:tabs>
-      <w:spacing w:before="240" w:line="480" w:lineRule="auto"/>
-      <w:jc w:val="both"/>
-    </w:pPr>
-    <w:rPr>
-      <w:rFonts w:eastAsia="Times New Roman"/>
-      <w:sz w:val="24"/>
-      <w:szCs w:val="24"/>
-    </w:rPr>
-  </w:style>
-  <w:style w:type="paragraph" w:styleId="Heading1">
-    <w:name w:val="heading 1"/>
-    <w:next w:val="Normal"/>
-    <w:link w:val="Heading1Char"/>
-    <w:autoRedefine/>
-    <w:qFormat/>
-    <w:rsid w:val="00F26EFE"/>
-    <w:pPr>
-      <w:keepNext/>
-      <w:pageBreakBefore/>
-      <w:numPr>
-        <w:numId w:val="34"/>
-      </w:numPr>
-      <w:spacing w:before="3000" w:after="1200"/>
-      <w:outlineLvl w:val="0"/>
-    </w:pPr>
-    <w:rPr>
-      <w:rFonts w:eastAsia="Times New Roman" w:cs="Arial"/>
-      <w:bCs/>
-      <w:kern w:val="32"/>
-      <w:sz w:val="72"/>
-      <w:szCs w:val="32"/>
-    </w:rPr>
-  </w:style>
-  <w:style w:type="paragraph" w:styleId="Heading2">
-    <w:name w:val="heading 2"/>
-    <w:basedOn w:val="Heading1"/>
-    <w:next w:val="Normal"/>
-    <w:link w:val="Heading2Char"/>
-    <w:autoRedefine/>
-    <w:qFormat/>
-    <w:rsid w:val="00F26EFE"/>
-    <w:pPr>
-      <w:pageBreakBefore w:val="0"/>
-      <w:numPr>
-        <w:ilvl w:val="1"/>
-      </w:numPr>
-      <w:spacing w:before="360" w:after="120"/>
-      <w:outlineLvl w:val="1"/>
-    </w:pPr>
-    <w:rPr>
-      <w:b/>
-      <w:bCs w:val="0"/>
-      <w:iCs/>
-      <w:sz w:val="32"/>
-      <w:szCs w:val="28"/>
-    </w:rPr>
-  </w:style>
-  <w:style w:type="paragraph" w:styleId="Heading3">
-    <w:name w:val="heading 3"/>
-    <w:basedOn w:val="Heading2"/>
-    <w:next w:val="Normal"/>
-    <w:link w:val="Heading3Char"/>
-    <w:autoRedefine/>
-    <w:qFormat/>
-    <w:rsid w:val="00F26EFE"/>
-    <w:pPr>
-      <w:numPr>
-        <w:ilvl w:val="2"/>
-      </w:numPr>
-      <w:spacing w:line="240" w:lineRule="atLeast"/>
-      <w:outlineLvl w:val="2"/>
-    </w:pPr>
-    <w:rPr>
-      <w:rFonts w:cs="Courier New"/>
-      <w:sz w:val="28"/>
-      <w:szCs w:val="20"/>
-      <w:lang w:eastAsia="en-US"/>
-    </w:rPr>
-  </w:style>
-  <w:style w:type="paragraph" w:styleId="Heading4">
-    <w:name w:val="heading 4"/>
-    <w:basedOn w:val="Heading3"/>
-    <w:next w:val="Normal"/>
-    <w:link w:val="Heading4Char"/>
-    <w:qFormat/>
-    <w:rsid w:val="00F26EFE"/>
-    <w:pPr>
-      <w:numPr>
-        <w:ilvl w:val="3"/>
-      </w:numPr>
-      <w:spacing w:before="240"/>
-      <w:outlineLvl w:val="3"/>
-    </w:pPr>
-    <w:rPr>
-      <w:bCs/>
-      <w:sz w:val="24"/>
-      <w:szCs w:val="28"/>
-    </w:rPr>
-  </w:style>
-  <w:style w:type="paragraph" w:styleId="Heading5">
-    <w:name w:val="heading 5"/>
-    <w:basedOn w:val="Heading4"/>
-    <w:next w:val="Normal"/>
-    <w:link w:val="Heading5Char"/>
-    <w:qFormat/>
-    <w:rsid w:val="00F26EFE"/>
-    <w:pPr>
-      <w:numPr>
-        <w:ilvl w:val="4"/>
-      </w:numPr>
-      <w:spacing w:after="60"/>
-      <w:outlineLvl w:val="4"/>
-    </w:pPr>
-    <w:rPr>
-      <w:bCs w:val="0"/>
-      <w:i/>
-      <w:iCs w:val="0"/>
-      <w:szCs w:val="26"/>
-    </w:rPr>
-  </w:style>
-  <w:style w:type="paragraph" w:styleId="Heading6">
-    <w:name w:val="heading 6"/>
-    <w:basedOn w:val="Heading5"/>
-    <w:next w:val="Normal"/>
-    <w:link w:val="Heading6Char"/>
-    <w:qFormat/>
-    <w:rsid w:val="00F26EFE"/>
-    <w:pPr>
-      <w:numPr>
-        <w:ilvl w:val="5"/>
-      </w:numPr>
-      <w:outlineLvl w:val="5"/>
-    </w:pPr>
-    <w:rPr>
-      <w:bCs/>
-      <w:szCs w:val="22"/>
-    </w:rPr>
-  </w:style>
-  <w:style w:type="paragraph" w:styleId="Heading7">
-    <w:name w:val="heading 7"/>
-    <w:basedOn w:val="Normal"/>
-    <w:next w:val="Normal"/>
-    <w:link w:val="Heading7Char"/>
-    <w:semiHidden/>
-    <w:unhideWhenUsed/>
-    <w:qFormat/>
-    <w:rsid w:val="00F26EFE"/>
-    <w:pPr>
-      <w:keepNext/>
-      <w:keepLines/>
-      <w:numPr>
-        <w:ilvl w:val="6"/>
-        <w:numId w:val="34"/>
-      </w:numPr>
-      <w:spacing w:before="200"/>
-      <w:outlineLvl w:val="6"/>
-    </w:pPr>
-    <w:rPr>
-      <w:rFonts w:asciiTheme="majorHAnsi" w:eastAsiaTheme="majorEastAsia" w:hAnsiTheme="majorHAnsi" w:cstheme="majorBidi"/>
-      <w:i/>
-      <w:iCs/>
-      <w:color w:val="404040" w:themeColor="text1" w:themeTint="BF"/>
-    </w:rPr>
-  </w:style>
-  <w:style w:type="paragraph" w:styleId="Heading8">
-    <w:name w:val="heading 8"/>
-    <w:basedOn w:val="Normal"/>
-    <w:next w:val="Normal"/>
-    <w:link w:val="Heading8Char"/>
-    <w:semiHidden/>
-    <w:unhideWhenUsed/>
-    <w:qFormat/>
-    <w:rsid w:val="00F26EFE"/>
-    <w:pPr>
-      <w:keepNext/>
-      <w:keepLines/>
-      <w:numPr>
-        <w:ilvl w:val="7"/>
-        <w:numId w:val="34"/>
-      </w:numPr>
-      <w:spacing w:before="200"/>
-      <w:outlineLvl w:val="7"/>
-    </w:pPr>
-    <w:rPr>
-      <w:rFonts w:asciiTheme="majorHAnsi" w:eastAsiaTheme="majorEastAsia" w:hAnsiTheme="majorHAnsi" w:cstheme="majorBidi"/>
-      <w:color w:val="404040" w:themeColor="text1" w:themeTint="BF"/>
-      <w:sz w:val="20"/>
-      <w:szCs w:val="20"/>
-    </w:rPr>
-  </w:style>
-  <w:style w:type="paragraph" w:styleId="Heading9">
-    <w:name w:val="heading 9"/>
-    <w:basedOn w:val="Normal"/>
-    <w:next w:val="Normal"/>
-    <w:link w:val="Heading9Char"/>
-    <w:semiHidden/>
-    <w:unhideWhenUsed/>
-    <w:qFormat/>
-    <w:rsid w:val="00F26EFE"/>
-    <w:pPr>
-      <w:keepNext/>
-      <w:keepLines/>
-      <w:numPr>
-        <w:ilvl w:val="8"/>
-        <w:numId w:val="34"/>
-      </w:numPr>
-      <w:spacing w:before="200"/>
-      <w:outlineLvl w:val="8"/>
-    </w:pPr>
-    <w:rPr>
-      <w:rFonts w:asciiTheme="majorHAnsi" w:eastAsiaTheme="majorEastAsia" w:hAnsiTheme="majorHAnsi" w:cstheme="majorBidi"/>
-      <w:i/>
-      <w:iCs/>
-      <w:color w:val="404040" w:themeColor="text1" w:themeTint="BF"/>
-      <w:sz w:val="20"/>
-      <w:szCs w:val="20"/>
-    </w:rPr>
-  </w:style>
-  <w:style w:type="character" w:default="1" w:styleId="DefaultParagraphFont">
-    <w:name w:val="Default Paragraph Font"/>
-    <w:uiPriority w:val="1"/>
-    <w:semiHidden/>
-    <w:unhideWhenUsed/>
-  </w:style>
-  <w:style w:type="table" w:default="1" w:styleId="TableNormal">
-    <w:name w:val="Normal Table"/>
-    <w:uiPriority w:val="99"/>
-    <w:semiHidden/>
-    <w:unhideWhenUsed/>
-    <w:tblPr>
-      <w:tblInd w:w="0" w:type="dxa"/>
-      <w:tblCellMar>
-        <w:top w:w="0" w:type="dxa"/>
-        <w:left w:w="108" w:type="dxa"/>
-        <w:bottom w:w="0" w:type="dxa"/>
-        <w:right w:w="108" w:type="dxa"/>
-      </w:tblCellMar>
-    </w:tblPr>
-  </w:style>
-  <w:style w:type="numbering" w:default="1" w:styleId="NoList">
-    <w:name w:val="No List"/>
-    <w:uiPriority w:val="99"/>
-    <w:semiHidden/>
-    <w:unhideWhenUsed/>
-  </w:style>
-  <w:style w:type="paragraph" w:customStyle="1" w:styleId="TableText">
-    <w:name w:val="TableText"/>
-    <w:basedOn w:val="Normal"/>
-    <w:autoRedefine/>
-    <w:rsid w:val="00F26EFE"/>
-    <w:pPr>
-      <w:keepNext/>
-      <w:widowControl w:val="0"/>
-      <w:jc w:val="left"/>
-    </w:pPr>
-    <w:rPr>
-      <w:noProof/>
-      <w:snapToGrid w:val="0"/>
-      <w:spacing w:val="-2"/>
-      <w:sz w:val="20"/>
-      <w:lang w:val="en-US" w:eastAsia="en-US"/>
-    </w:rPr>
-  </w:style>
-  <w:style w:type="paragraph" w:customStyle="1" w:styleId="TableTextNumbered">
-    <w:name w:val="TableTextNumbered"/>
-    <w:basedOn w:val="Normal"/>
-    <w:autoRedefine/>
-    <w:rsid w:val="00F26EFE"/>
-    <w:pPr>
-      <w:numPr>
-        <w:numId w:val="1"/>
-      </w:numPr>
-    </w:pPr>
-    <w:rPr>
-      <w:sz w:val="20"/>
-    </w:rPr>
-  </w:style>
-  <w:style w:type="paragraph" w:customStyle="1" w:styleId="TableTextTab">
-    <w:name w:val="TableTextTab"/>
-    <w:basedOn w:val="TableText"/>
-    <w:autoRedefine/>
-    <w:rsid w:val="00F26EFE"/>
-    <w:pPr>
-      <w:ind w:left="284"/>
-    </w:pPr>
-  </w:style>
-  <w:style w:type="paragraph" w:styleId="TOCHeading">
-    <w:name w:val="TOC Heading"/>
-    <w:basedOn w:val="Heading1"/>
-    <w:next w:val="Normal"/>
-    <w:uiPriority w:val="39"/>
-    <w:rsid w:val="00F26EFE"/>
-    <w:pPr>
-      <w:keepLines/>
-      <w:pageBreakBefore w:val="0"/>
-      <w:numPr>
-        <w:numId w:val="0"/>
-      </w:numPr>
-      <w:spacing w:before="480" w:line="276" w:lineRule="auto"/>
-      <w:outlineLvl w:val="9"/>
-    </w:pPr>
-    <w:rPr>
-      <w:rFonts w:cs="Times New Roman"/>
-      <w:caps/>
-      <w:kern w:val="0"/>
-      <w:sz w:val="28"/>
-      <w:szCs w:val="28"/>
-      <w:lang w:val="en-US" w:eastAsia="en-US"/>
-    </w:rPr>
-  </w:style>
-  <w:style w:type="paragraph" w:styleId="Header">
-    <w:name w:val="header"/>
-    <w:autoRedefine/>
-    <w:rsid w:val="00F26EFE"/>
-    <w:pPr>
-      <w:widowControl w:val="0"/>
-      <w:tabs>
-        <w:tab w:val="center" w:pos="4320"/>
-        <w:tab w:val="right" w:pos="8640"/>
-      </w:tabs>
-      <w:spacing w:after="360"/>
-      <w:jc w:val="center"/>
-    </w:pPr>
-    <w:rPr>
-      <w:rFonts w:eastAsia="Times New Roman"/>
-      <w:snapToGrid w:val="0"/>
-      <w:spacing w:val="-2"/>
-      <w:szCs w:val="24"/>
-      <w:lang w:eastAsia="en-US"/>
-    </w:rPr>
-  </w:style>
-  <w:style w:type="paragraph" w:styleId="DocumentMap">
-    <w:name w:val="Document Map"/>
-    <w:basedOn w:val="Normal"/>
-    <w:semiHidden/>
-    <w:rsid w:val="00F26EFE"/>
-    <w:pPr>
-      <w:shd w:val="clear" w:color="auto" w:fill="000080"/>
-    </w:pPr>
-    <w:rPr>
-      <w:rFonts w:ascii="Tahoma" w:hAnsi="Tahoma" w:cs="Tahoma"/>
-      <w:sz w:val="20"/>
-      <w:szCs w:val="20"/>
-    </w:rPr>
-  </w:style>
-  <w:style w:type="paragraph" w:styleId="TOC1">
-    <w:name w:val="toc 1"/>
-    <w:basedOn w:val="Normal"/>
-    <w:next w:val="Normal"/>
-    <w:autoRedefine/>
-    <w:uiPriority w:val="39"/>
-    <w:rsid w:val="00D512F6"/>
-    <w:pPr>
-      <w:tabs>
-        <w:tab w:val="clear" w:pos="851"/>
-        <w:tab w:val="left" w:pos="480"/>
-        <w:tab w:val="right" w:leader="dot" w:pos="8494"/>
-      </w:tabs>
-    </w:pPr>
-    <w:rPr>
-      <w:b/>
-      <w:bCs/>
-      <w:caps/>
-      <w:szCs w:val="20"/>
-    </w:rPr>
-  </w:style>
-  <w:style w:type="paragraph" w:styleId="TOC2">
-    <w:name w:val="toc 2"/>
-    <w:basedOn w:val="Normal"/>
-    <w:next w:val="Normal"/>
-    <w:autoRedefine/>
-    <w:uiPriority w:val="39"/>
-    <w:rsid w:val="00D512F6"/>
-    <w:pPr>
-      <w:tabs>
-        <w:tab w:val="clear" w:pos="851"/>
-        <w:tab w:val="right" w:leader="dot" w:pos="8494"/>
-      </w:tabs>
-      <w:spacing w:before="0" w:line="240" w:lineRule="auto"/>
-      <w:ind w:left="238"/>
-    </w:pPr>
-    <w:rPr>
-      <w:szCs w:val="20"/>
-    </w:rPr>
-  </w:style>
-  <w:style w:type="paragraph" w:styleId="TOC3">
-    <w:name w:val="toc 3"/>
-    <w:basedOn w:val="Normal"/>
-    <w:next w:val="Normal"/>
-    <w:autoRedefine/>
-    <w:uiPriority w:val="39"/>
-    <w:rsid w:val="00D512F6"/>
-    <w:pPr>
-      <w:tabs>
-        <w:tab w:val="clear" w:pos="851"/>
-        <w:tab w:val="right" w:leader="dot" w:pos="8494"/>
-      </w:tabs>
-      <w:spacing w:before="0" w:line="240" w:lineRule="auto"/>
-      <w:ind w:left="482"/>
-    </w:pPr>
-    <w:rPr>
-      <w:i/>
-      <w:iCs/>
-      <w:szCs w:val="20"/>
-    </w:rPr>
-  </w:style>
-  <w:style w:type="paragraph" w:styleId="TOC4">
-    <w:name w:val="toc 4"/>
-    <w:basedOn w:val="Normal"/>
-    <w:next w:val="Normal"/>
-    <w:autoRedefine/>
-    <w:semiHidden/>
-    <w:rsid w:val="00F26EFE"/>
-    <w:pPr>
-      <w:tabs>
-        <w:tab w:val="clear" w:pos="851"/>
-      </w:tabs>
-      <w:ind w:left="720"/>
-    </w:pPr>
-    <w:rPr>
-      <w:rFonts w:ascii="Calibri" w:hAnsi="Calibri"/>
-      <w:sz w:val="18"/>
-      <w:szCs w:val="18"/>
-    </w:rPr>
-  </w:style>
-  <w:style w:type="paragraph" w:styleId="TOC5">
-    <w:name w:val="toc 5"/>
-    <w:basedOn w:val="Normal"/>
-    <w:next w:val="Normal"/>
-    <w:autoRedefine/>
-    <w:semiHidden/>
-    <w:rsid w:val="00F26EFE"/>
-    <w:pPr>
-      <w:tabs>
-        <w:tab w:val="clear" w:pos="851"/>
-      </w:tabs>
-      <w:ind w:left="960"/>
-    </w:pPr>
-    <w:rPr>
-      <w:rFonts w:ascii="Calibri" w:hAnsi="Calibri"/>
-      <w:sz w:val="18"/>
-      <w:szCs w:val="18"/>
-    </w:rPr>
-  </w:style>
-  <w:style w:type="paragraph" w:styleId="TOC6">
-    <w:name w:val="toc 6"/>
-    <w:basedOn w:val="Normal"/>
-    <w:next w:val="Normal"/>
-    <w:autoRedefine/>
-    <w:semiHidden/>
-    <w:rsid w:val="00F26EFE"/>
-    <w:pPr>
-      <w:tabs>
-        <w:tab w:val="clear" w:pos="851"/>
-      </w:tabs>
-      <w:ind w:left="1200"/>
-    </w:pPr>
-    <w:rPr>
-      <w:rFonts w:ascii="Calibri" w:hAnsi="Calibri"/>
-      <w:sz w:val="18"/>
-      <w:szCs w:val="18"/>
-    </w:rPr>
-  </w:style>
-  <w:style w:type="paragraph" w:styleId="TOC7">
-    <w:name w:val="toc 7"/>
-    <w:basedOn w:val="Normal"/>
-    <w:next w:val="Normal"/>
-    <w:autoRedefine/>
-    <w:semiHidden/>
-    <w:rsid w:val="00F26EFE"/>
-    <w:pPr>
-      <w:tabs>
-        <w:tab w:val="clear" w:pos="851"/>
-      </w:tabs>
-      <w:ind w:left="1440"/>
-    </w:pPr>
-    <w:rPr>
-      <w:rFonts w:ascii="Calibri" w:hAnsi="Calibri"/>
-      <w:sz w:val="18"/>
-      <w:szCs w:val="18"/>
-    </w:rPr>
-  </w:style>
-  <w:style w:type="paragraph" w:styleId="TOC8">
-    <w:name w:val="toc 8"/>
-    <w:basedOn w:val="Normal"/>
-    <w:next w:val="Normal"/>
-    <w:autoRedefine/>
-    <w:semiHidden/>
-    <w:rsid w:val="00F26EFE"/>
-    <w:pPr>
-      <w:tabs>
-        <w:tab w:val="clear" w:pos="851"/>
-      </w:tabs>
-      <w:ind w:left="1680"/>
-    </w:pPr>
-    <w:rPr>
-      <w:rFonts w:ascii="Calibri" w:hAnsi="Calibri"/>
-      <w:sz w:val="18"/>
-      <w:szCs w:val="18"/>
-    </w:rPr>
-  </w:style>
-  <w:style w:type="paragraph" w:styleId="TOC9">
-    <w:name w:val="toc 9"/>
-    <w:basedOn w:val="Normal"/>
-    <w:next w:val="Normal"/>
-    <w:autoRedefine/>
-    <w:semiHidden/>
-    <w:rsid w:val="00F26EFE"/>
-    <w:pPr>
-      <w:tabs>
-        <w:tab w:val="clear" w:pos="851"/>
-      </w:tabs>
-      <w:ind w:left="1920"/>
-    </w:pPr>
-    <w:rPr>
-      <w:rFonts w:ascii="Calibri" w:hAnsi="Calibri"/>
-      <w:sz w:val="18"/>
-      <w:szCs w:val="18"/>
-    </w:rPr>
-  </w:style>
-  <w:style w:type="character" w:styleId="Hyperlink">
-    <w:name w:val="Hyperlink"/>
-    <w:uiPriority w:val="99"/>
-    <w:rsid w:val="00F26EFE"/>
-    <w:rPr>
-      <w:color w:val="0000FF"/>
-      <w:u w:val="single"/>
-    </w:rPr>
-  </w:style>
-  <w:style w:type="paragraph" w:styleId="Footer">
-    <w:name w:val="footer"/>
-    <w:aliases w:val="Footer Left"/>
-    <w:link w:val="FooterChar"/>
-    <w:rsid w:val="00F26EFE"/>
-    <w:pPr>
-      <w:tabs>
-        <w:tab w:val="center" w:pos="4153"/>
-        <w:tab w:val="right" w:pos="8306"/>
-      </w:tabs>
-      <w:spacing w:before="240"/>
-    </w:pPr>
-    <w:rPr>
-      <w:rFonts w:eastAsia="Times New Roman"/>
-      <w:szCs w:val="24"/>
-    </w:rPr>
-  </w:style>
-  <w:style w:type="character" w:styleId="PageNumber">
-    <w:name w:val="page number"/>
-    <w:basedOn w:val="DefaultParagraphFont"/>
-    <w:rsid w:val="00F26EFE"/>
-  </w:style>
-  <w:style w:type="paragraph" w:customStyle="1" w:styleId="TitleCentre">
-    <w:name w:val="TitleCentre"/>
-    <w:basedOn w:val="Header"/>
-    <w:autoRedefine/>
-    <w:rsid w:val="00F26EFE"/>
-    <w:pPr>
-      <w:spacing w:before="240"/>
-    </w:pPr>
-    <w:rPr>
-      <w:sz w:val="32"/>
-      <w:szCs w:val="32"/>
-    </w:rPr>
-  </w:style>
-  <w:style w:type="table" w:styleId="TableGrid">
-    <w:name w:val="Table Grid"/>
-    <w:basedOn w:val="TableNormal"/>
-    <w:rsid w:val="00F26EFE"/>
-    <w:pPr>
-      <w:jc w:val="center"/>
-    </w:pPr>
-    <w:rPr>
-      <w:rFonts w:ascii="Cambria" w:hAnsi="Cambria"/>
-    </w:rPr>
-    <w:tblPr>
-      <w:tblBorders>
-        <w:top w:val="single" w:sz="4" w:space="0" w:color="auto"/>
-        <w:left w:val="single" w:sz="4" w:space="0" w:color="auto"/>
-        <w:bottom w:val="single" w:sz="4" w:space="0" w:color="auto"/>
-        <w:right w:val="single" w:sz="4" w:space="0" w:color="auto"/>
-        <w:insideH w:val="single" w:sz="4" w:space="0" w:color="auto"/>
-        <w:insideV w:val="single" w:sz="4" w:space="0" w:color="auto"/>
-      </w:tblBorders>
-    </w:tblPr>
-    <w:tcPr>
-      <w:vAlign w:val="center"/>
-    </w:tcPr>
-    <w:tblStylePr w:type="firstRow">
-      <w:pPr>
-        <w:jc w:val="center"/>
-      </w:pPr>
-      <w:rPr>
-        <w:rFonts w:ascii="Cambria" w:hAnsi="Cambria"/>
-        <w:b/>
-        <w:i w:val="0"/>
-        <w:sz w:val="20"/>
-      </w:rPr>
-      <w:tblPr/>
-      <w:tcPr>
-        <w:vAlign w:val="bottom"/>
-      </w:tcPr>
-    </w:tblStylePr>
-  </w:style>
-  <w:style w:type="paragraph" w:styleId="BalloonText">
-    <w:name w:val="Balloon Text"/>
-    <w:basedOn w:val="Normal"/>
-    <w:link w:val="BalloonTextChar"/>
-    <w:rsid w:val="00F26EFE"/>
-    <w:rPr>
-      <w:rFonts w:ascii="Tahoma" w:hAnsi="Tahoma" w:cs="Tahoma"/>
-      <w:sz w:val="16"/>
-      <w:szCs w:val="16"/>
-    </w:rPr>
-  </w:style>
-  <w:style w:type="character" w:customStyle="1" w:styleId="BalloonTextChar">
-    <w:name w:val="Balloon Text Char"/>
-    <w:basedOn w:val="DefaultParagraphFont"/>
-    <w:link w:val="BalloonText"/>
-    <w:rsid w:val="00F26EFE"/>
-    <w:rPr>
-      <w:rFonts w:ascii="Tahoma" w:eastAsia="Times New Roman" w:hAnsi="Tahoma" w:cs="Tahoma"/>
-      <w:sz w:val="16"/>
-      <w:szCs w:val="16"/>
-    </w:rPr>
-  </w:style>
-  <w:style w:type="paragraph" w:customStyle="1" w:styleId="TableHeadText">
-    <w:name w:val="TableHeadText"/>
-    <w:basedOn w:val="TableText"/>
-    <w:autoRedefine/>
-    <w:rsid w:val="00F26EFE"/>
-    <w:pPr>
-      <w:jc w:val="center"/>
-    </w:pPr>
-    <w:rPr>
-      <w:b/>
-    </w:rPr>
-  </w:style>
-  <w:style w:type="paragraph" w:customStyle="1" w:styleId="Heading1-NoNumber">
-    <w:name w:val="Heading 1 - No Number"/>
-    <w:next w:val="Normal"/>
-    <w:link w:val="Heading1-NoNumberChar"/>
-    <w:autoRedefine/>
-    <w:qFormat/>
-    <w:rsid w:val="00F26EFE"/>
-    <w:pPr>
-      <w:spacing w:before="120" w:after="240"/>
-      <w:jc w:val="center"/>
-    </w:pPr>
-    <w:rPr>
-      <w:rFonts w:eastAsia="Times New Roman" w:cs="Arial"/>
-      <w:b/>
-      <w:bCs/>
-      <w:kern w:val="32"/>
-      <w:sz w:val="36"/>
-      <w:szCs w:val="28"/>
-      <w:lang w:val="en-US" w:eastAsia="en-US"/>
-    </w:rPr>
-  </w:style>
-  <w:style w:type="paragraph" w:customStyle="1" w:styleId="Heading2-NoNumber">
-    <w:name w:val="Heading 2 - No Number"/>
-    <w:basedOn w:val="Heading2"/>
-    <w:next w:val="Normal"/>
-    <w:autoRedefine/>
-    <w:qFormat/>
-    <w:rsid w:val="00F26EFE"/>
-    <w:pPr>
-      <w:numPr>
-        <w:ilvl w:val="0"/>
-        <w:numId w:val="0"/>
-      </w:numPr>
-    </w:pPr>
-    <w:rPr>
-      <w:lang w:eastAsia="en-US"/>
-    </w:rPr>
-  </w:style>
-  <w:style w:type="character" w:customStyle="1" w:styleId="Heading4Char">
-    <w:name w:val="Heading 4 Char"/>
-    <w:link w:val="Heading4"/>
-    <w:rsid w:val="00F26EFE"/>
-    <w:rPr>
-      <w:rFonts w:eastAsia="Times New Roman" w:cs="Courier New"/>
-      <w:b/>
-      <w:bCs/>
-      <w:iCs/>
-      <w:kern w:val="32"/>
-      <w:sz w:val="24"/>
-      <w:szCs w:val="28"/>
-      <w:lang w:eastAsia="en-US"/>
-    </w:rPr>
-  </w:style>
-  <w:style w:type="character" w:customStyle="1" w:styleId="Heading2Char">
-    <w:name w:val="Heading 2 Char"/>
-    <w:link w:val="Heading2"/>
-    <w:rsid w:val="00F26EFE"/>
-    <w:rPr>
-      <w:rFonts w:eastAsia="Times New Roman" w:cs="Arial"/>
-      <w:b/>
-      <w:iCs/>
-      <w:kern w:val="32"/>
-      <w:sz w:val="32"/>
-      <w:szCs w:val="28"/>
-    </w:rPr>
-  </w:style>
-  <w:style w:type="character" w:customStyle="1" w:styleId="Heading3Char">
-    <w:name w:val="Heading 3 Char"/>
-    <w:link w:val="Heading3"/>
-    <w:rsid w:val="00F26EFE"/>
-    <w:rPr>
-      <w:rFonts w:eastAsia="Times New Roman" w:cs="Courier New"/>
-      <w:b/>
-      <w:iCs/>
-      <w:kern w:val="32"/>
-      <w:sz w:val="28"/>
-      <w:lang w:eastAsia="en-US"/>
-    </w:rPr>
-  </w:style>
-  <w:style w:type="paragraph" w:customStyle="1" w:styleId="Bullet">
-    <w:name w:val="Bullet"/>
-    <w:basedOn w:val="Normal"/>
-    <w:autoRedefine/>
-    <w:qFormat/>
-    <w:rsid w:val="00F26EFE"/>
-    <w:pPr>
-      <w:numPr>
-        <w:numId w:val="37"/>
-      </w:numPr>
-    </w:pPr>
-    <w:rPr>
-      <w:rFonts w:cs="Arial"/>
-      <w:noProof/>
-      <w:szCs w:val="20"/>
-      <w:lang w:val="en-US" w:eastAsia="en-US"/>
-    </w:rPr>
-  </w:style>
-  <w:style w:type="paragraph" w:customStyle="1" w:styleId="Source">
-    <w:name w:val="Source"/>
-    <w:basedOn w:val="Normal"/>
-    <w:autoRedefine/>
-    <w:qFormat/>
-    <w:rsid w:val="00F26EFE"/>
-  </w:style>
-  <w:style w:type="character" w:styleId="PlaceholderText">
-    <w:name w:val="Placeholder Text"/>
-    <w:basedOn w:val="DefaultParagraphFont"/>
-    <w:uiPriority w:val="99"/>
-    <w:semiHidden/>
-    <w:rsid w:val="00F26EFE"/>
-    <w:rPr>
-      <w:color w:val="808080"/>
-    </w:rPr>
-  </w:style>
-  <w:style w:type="paragraph" w:customStyle="1" w:styleId="Listi">
-    <w:name w:val="List i"/>
-    <w:basedOn w:val="Normal"/>
-    <w:autoRedefine/>
-    <w:qFormat/>
-    <w:rsid w:val="00F26EFE"/>
-    <w:pPr>
-      <w:numPr>
-        <w:numId w:val="38"/>
-      </w:numPr>
-    </w:pPr>
-  </w:style>
-  <w:style w:type="paragraph" w:customStyle="1" w:styleId="FigureCaption">
-    <w:name w:val="Figure Caption"/>
-    <w:basedOn w:val="Normal"/>
-    <w:next w:val="Normal"/>
-    <w:autoRedefine/>
-    <w:rsid w:val="00F26EFE"/>
-    <w:pPr>
-      <w:keepNext/>
-      <w:spacing w:line="240" w:lineRule="exact"/>
-    </w:pPr>
-    <w:rPr>
-      <w:rFonts w:cs="Courier New"/>
-      <w:b/>
-      <w:szCs w:val="20"/>
-      <w:lang w:eastAsia="en-US"/>
-    </w:rPr>
-  </w:style>
-  <w:style w:type="paragraph" w:styleId="TableofFigures">
-    <w:name w:val="table of figures"/>
-    <w:basedOn w:val="Normal"/>
-    <w:next w:val="Normal"/>
-    <w:uiPriority w:val="99"/>
-    <w:rsid w:val="003A63C8"/>
-    <w:pPr>
-      <w:tabs>
-        <w:tab w:val="clear" w:pos="851"/>
-      </w:tabs>
-      <w:ind w:left="482" w:hanging="482"/>
-    </w:pPr>
-    <w:rPr>
-      <w:szCs w:val="20"/>
-    </w:rPr>
-  </w:style>
-  <w:style w:type="paragraph" w:customStyle="1" w:styleId="NormalNoSpaceAfter">
-    <w:name w:val="Normal NoSpaceAfter"/>
-    <w:basedOn w:val="Normal"/>
-    <w:autoRedefine/>
-    <w:rsid w:val="00F26EFE"/>
-  </w:style>
-  <w:style w:type="paragraph" w:styleId="Quote">
-    <w:name w:val="Quote"/>
-    <w:basedOn w:val="Normal"/>
-    <w:next w:val="Normal"/>
-    <w:link w:val="QuoteChar"/>
-    <w:uiPriority w:val="29"/>
-    <w:qFormat/>
-    <w:rsid w:val="00F26EFE"/>
-    <w:pPr>
-      <w:ind w:left="567" w:right="567"/>
-    </w:pPr>
-    <w:rPr>
-      <w:i/>
-      <w:iCs/>
-      <w:color w:val="000000"/>
-    </w:rPr>
-  </w:style>
-  <w:style w:type="character" w:customStyle="1" w:styleId="QuoteChar">
-    <w:name w:val="Quote Char"/>
-    <w:link w:val="Quote"/>
-    <w:uiPriority w:val="29"/>
-    <w:rsid w:val="00F26EFE"/>
-    <w:rPr>
-      <w:rFonts w:eastAsia="Times New Roman"/>
-      <w:i/>
-      <w:iCs/>
-      <w:color w:val="000000"/>
-      <w:sz w:val="24"/>
-      <w:szCs w:val="24"/>
-    </w:rPr>
-  </w:style>
-  <w:style w:type="paragraph" w:styleId="List">
-    <w:name w:val="List"/>
-    <w:basedOn w:val="Normal"/>
-    <w:rsid w:val="00F26EFE"/>
-    <w:pPr>
-      <w:ind w:left="283" w:hanging="283"/>
-      <w:contextualSpacing/>
-    </w:pPr>
-  </w:style>
-  <w:style w:type="paragraph" w:customStyle="1" w:styleId="BulletLevel2">
-    <w:name w:val="Bullet Level 2"/>
-    <w:basedOn w:val="Bullet"/>
-    <w:autoRedefine/>
-    <w:qFormat/>
-    <w:rsid w:val="00F26EFE"/>
-    <w:pPr>
-      <w:numPr>
-        <w:ilvl w:val="1"/>
-      </w:numPr>
-    </w:pPr>
-  </w:style>
-  <w:style w:type="character" w:customStyle="1" w:styleId="Heading5Char">
-    <w:name w:val="Heading 5 Char"/>
-    <w:link w:val="Heading5"/>
-    <w:rsid w:val="00F26EFE"/>
-    <w:rPr>
-      <w:rFonts w:eastAsia="Times New Roman" w:cs="Courier New"/>
-      <w:b/>
-      <w:i/>
-      <w:kern w:val="32"/>
-      <w:sz w:val="24"/>
-      <w:szCs w:val="26"/>
-      <w:lang w:eastAsia="en-US"/>
-    </w:rPr>
-  </w:style>
-  <w:style w:type="character" w:customStyle="1" w:styleId="Heading6Char">
-    <w:name w:val="Heading 6 Char"/>
-    <w:link w:val="Heading6"/>
-    <w:rsid w:val="00F26EFE"/>
-    <w:rPr>
-      <w:rFonts w:eastAsia="Times New Roman" w:cs="Courier New"/>
-      <w:b/>
-      <w:bCs/>
-      <w:i/>
-      <w:kern w:val="32"/>
-      <w:sz w:val="24"/>
-      <w:szCs w:val="22"/>
-      <w:lang w:eastAsia="en-US"/>
-    </w:rPr>
-  </w:style>
-  <w:style w:type="paragraph" w:customStyle="1" w:styleId="ContentsTable">
-    <w:name w:val="ContentsTable"/>
-    <w:basedOn w:val="TOC1"/>
-    <w:autoRedefine/>
-    <w:rsid w:val="00F26EFE"/>
-    <w:pPr>
-      <w:tabs>
-        <w:tab w:val="right" w:leader="dot" w:pos="8296"/>
-      </w:tabs>
-    </w:pPr>
-    <w:rPr>
-      <w:noProof/>
-    </w:rPr>
-  </w:style>
-  <w:style w:type="paragraph" w:styleId="List2">
-    <w:name w:val="List 2"/>
-    <w:basedOn w:val="Normal"/>
-    <w:rsid w:val="00F26EFE"/>
-    <w:pPr>
-      <w:ind w:left="566" w:hanging="283"/>
-      <w:contextualSpacing/>
-    </w:pPr>
-  </w:style>
-  <w:style w:type="paragraph" w:styleId="List3">
-    <w:name w:val="List 3"/>
-    <w:basedOn w:val="Normal"/>
-    <w:rsid w:val="00F26EFE"/>
-    <w:pPr>
-      <w:ind w:left="849" w:hanging="283"/>
-      <w:contextualSpacing/>
-    </w:pPr>
-  </w:style>
-  <w:style w:type="paragraph" w:styleId="List4">
-    <w:name w:val="List 4"/>
-    <w:basedOn w:val="Normal"/>
-    <w:rsid w:val="00F26EFE"/>
-    <w:pPr>
-      <w:ind w:left="1132" w:hanging="283"/>
-      <w:contextualSpacing/>
-    </w:pPr>
-  </w:style>
-  <w:style w:type="paragraph" w:styleId="List5">
-    <w:name w:val="List 5"/>
-    <w:basedOn w:val="Normal"/>
-    <w:rsid w:val="00F26EFE"/>
-    <w:pPr>
-      <w:ind w:left="1415" w:hanging="283"/>
-      <w:contextualSpacing/>
-    </w:pPr>
-  </w:style>
-  <w:style w:type="paragraph" w:customStyle="1" w:styleId="Centred">
-    <w:name w:val="Centred"/>
-    <w:basedOn w:val="Footer"/>
-    <w:autoRedefine/>
-    <w:qFormat/>
-    <w:rsid w:val="00F26EFE"/>
-    <w:pPr>
-      <w:jc w:val="center"/>
-    </w:pPr>
-  </w:style>
-  <w:style w:type="paragraph" w:styleId="ListParagraph">
-    <w:name w:val="List Paragraph"/>
-    <w:basedOn w:val="Normal"/>
-    <w:uiPriority w:val="34"/>
-    <w:qFormat/>
-    <w:rsid w:val="00F26EFE"/>
-    <w:pPr>
-      <w:ind w:left="720"/>
-      <w:contextualSpacing/>
-    </w:pPr>
-  </w:style>
-  <w:style w:type="paragraph" w:styleId="Title">
-    <w:name w:val="Title"/>
-    <w:aliases w:val="Thesis Title"/>
-    <w:basedOn w:val="Normal"/>
-    <w:next w:val="Normal"/>
-    <w:link w:val="TitleChar"/>
-    <w:qFormat/>
-    <w:rsid w:val="00F26EFE"/>
-    <w:pPr>
-      <w:spacing w:after="300"/>
-      <w:contextualSpacing/>
-      <w:jc w:val="center"/>
-    </w:pPr>
-    <w:rPr>
-      <w:rFonts w:eastAsiaTheme="majorEastAsia" w:cstheme="majorBidi"/>
-      <w:spacing w:val="5"/>
-      <w:kern w:val="28"/>
-      <w:sz w:val="52"/>
-      <w:szCs w:val="52"/>
-    </w:rPr>
-  </w:style>
-  <w:style w:type="character" w:customStyle="1" w:styleId="TitleChar">
-    <w:name w:val="Title Char"/>
-    <w:aliases w:val="Thesis Title Char"/>
-    <w:basedOn w:val="DefaultParagraphFont"/>
-    <w:link w:val="Title"/>
-    <w:rsid w:val="00F26EFE"/>
-    <w:rPr>
-      <w:rFonts w:eastAsiaTheme="majorEastAsia" w:cstheme="majorBidi"/>
-      <w:spacing w:val="5"/>
-      <w:kern w:val="28"/>
-      <w:sz w:val="52"/>
-      <w:szCs w:val="52"/>
-    </w:rPr>
-  </w:style>
-  <w:style w:type="paragraph" w:customStyle="1" w:styleId="CoverPageDetails">
-    <w:name w:val="Cover Page Details"/>
-    <w:basedOn w:val="Normal"/>
-    <w:link w:val="CoverPageDetailsChar"/>
-    <w:autoRedefine/>
-    <w:qFormat/>
-    <w:rsid w:val="00F26EFE"/>
-    <w:pPr>
-      <w:jc w:val="center"/>
-    </w:pPr>
-    <w:rPr>
-      <w:b/>
-      <w:sz w:val="32"/>
-      <w:szCs w:val="32"/>
-    </w:rPr>
-  </w:style>
-  <w:style w:type="paragraph" w:styleId="NoSpacing">
-    <w:name w:val="No Spacing"/>
-    <w:uiPriority w:val="1"/>
-    <w:qFormat/>
-    <w:rsid w:val="00F26EFE"/>
-    <w:pPr>
-      <w:tabs>
-        <w:tab w:val="left" w:pos="851"/>
-      </w:tabs>
-      <w:spacing w:before="120" w:after="120"/>
-      <w:jc w:val="both"/>
-    </w:pPr>
-    <w:rPr>
-      <w:rFonts w:eastAsia="Times New Roman"/>
-      <w:sz w:val="22"/>
-      <w:szCs w:val="24"/>
-    </w:rPr>
-  </w:style>
-  <w:style w:type="character" w:customStyle="1" w:styleId="CoverPageDetailsChar">
-    <w:name w:val="Cover Page Details Char"/>
-    <w:basedOn w:val="DefaultParagraphFont"/>
-    <w:link w:val="CoverPageDetails"/>
-    <w:rsid w:val="00F26EFE"/>
-    <w:rPr>
-      <w:rFonts w:eastAsia="Times New Roman"/>
-      <w:b/>
-      <w:sz w:val="32"/>
-      <w:szCs w:val="32"/>
-    </w:rPr>
-  </w:style>
-  <w:style w:type="character" w:customStyle="1" w:styleId="Heading7Char">
-    <w:name w:val="Heading 7 Char"/>
-    <w:basedOn w:val="DefaultParagraphFont"/>
-    <w:link w:val="Heading7"/>
-    <w:semiHidden/>
-    <w:rsid w:val="00F26EFE"/>
-    <w:rPr>
-      <w:rFonts w:asciiTheme="majorHAnsi" w:eastAsiaTheme="majorEastAsia" w:hAnsiTheme="majorHAnsi" w:cstheme="majorBidi"/>
-      <w:i/>
-      <w:iCs/>
-      <w:color w:val="404040" w:themeColor="text1" w:themeTint="BF"/>
-      <w:sz w:val="24"/>
-      <w:szCs w:val="24"/>
-    </w:rPr>
-  </w:style>
-  <w:style w:type="character" w:customStyle="1" w:styleId="Heading8Char">
-    <w:name w:val="Heading 8 Char"/>
-    <w:basedOn w:val="DefaultParagraphFont"/>
-    <w:link w:val="Heading8"/>
-    <w:semiHidden/>
-    <w:rsid w:val="00F26EFE"/>
-    <w:rPr>
-      <w:rFonts w:asciiTheme="majorHAnsi" w:eastAsiaTheme="majorEastAsia" w:hAnsiTheme="majorHAnsi" w:cstheme="majorBidi"/>
-      <w:color w:val="404040" w:themeColor="text1" w:themeTint="BF"/>
-    </w:rPr>
-  </w:style>
-  <w:style w:type="character" w:customStyle="1" w:styleId="Heading9Char">
-    <w:name w:val="Heading 9 Char"/>
-    <w:basedOn w:val="DefaultParagraphFont"/>
-    <w:link w:val="Heading9"/>
-    <w:semiHidden/>
-    <w:rsid w:val="00F26EFE"/>
-    <w:rPr>
-      <w:rFonts w:asciiTheme="majorHAnsi" w:eastAsiaTheme="majorEastAsia" w:hAnsiTheme="majorHAnsi" w:cstheme="majorBidi"/>
-      <w:i/>
-      <w:iCs/>
-      <w:color w:val="404040" w:themeColor="text1" w:themeTint="BF"/>
-    </w:rPr>
-  </w:style>
-  <w:style w:type="paragraph" w:customStyle="1" w:styleId="AppendixHeading1">
-    <w:name w:val="Appendix Heading 1"/>
-    <w:basedOn w:val="Heading1-NoNumber"/>
-    <w:next w:val="Normal"/>
-    <w:link w:val="AppendixHeading1Char"/>
-    <w:autoRedefine/>
-    <w:qFormat/>
-    <w:rsid w:val="00F26EFE"/>
-    <w:pPr>
-      <w:keepNext/>
-      <w:pageBreakBefore/>
-      <w:jc w:val="left"/>
-      <w:outlineLvl w:val="0"/>
-    </w:pPr>
-  </w:style>
-  <w:style w:type="character" w:customStyle="1" w:styleId="Heading1Char">
-    <w:name w:val="Heading 1 Char"/>
-    <w:basedOn w:val="DefaultParagraphFont"/>
-    <w:link w:val="Heading1"/>
-    <w:rsid w:val="00F26EFE"/>
-    <w:rPr>
-      <w:rFonts w:eastAsia="Times New Roman" w:cs="Arial"/>
-      <w:bCs/>
-      <w:kern w:val="32"/>
-      <w:sz w:val="72"/>
-      <w:szCs w:val="32"/>
-    </w:rPr>
-  </w:style>
-  <w:style w:type="character" w:customStyle="1" w:styleId="Heading1-NoNumberChar">
-    <w:name w:val="Heading 1 - No Number Char"/>
-    <w:basedOn w:val="Heading1Char"/>
-    <w:link w:val="Heading1-NoNumber"/>
-    <w:rsid w:val="00F26EFE"/>
-    <w:rPr>
-      <w:rFonts w:eastAsia="Times New Roman" w:cs="Arial"/>
-      <w:b/>
-      <w:bCs/>
-      <w:kern w:val="32"/>
-      <w:sz w:val="36"/>
-      <w:szCs w:val="28"/>
-      <w:lang w:val="en-US" w:eastAsia="en-US"/>
-    </w:rPr>
-  </w:style>
-  <w:style w:type="character" w:customStyle="1" w:styleId="AppendixHeading1Char">
-    <w:name w:val="Appendix Heading 1 Char"/>
-    <w:basedOn w:val="Heading1-NoNumberChar"/>
-    <w:link w:val="AppendixHeading1"/>
-    <w:rsid w:val="00F26EFE"/>
-    <w:rPr>
-      <w:rFonts w:eastAsia="Times New Roman" w:cs="Arial"/>
-      <w:b/>
-      <w:bCs/>
-      <w:kern w:val="32"/>
-      <w:sz w:val="36"/>
-      <w:szCs w:val="28"/>
-      <w:lang w:val="en-US" w:eastAsia="en-US"/>
-    </w:rPr>
-  </w:style>
-  <w:style w:type="paragraph" w:styleId="Index1">
-    <w:name w:val="index 1"/>
-    <w:basedOn w:val="Normal"/>
-    <w:next w:val="Normal"/>
-    <w:autoRedefine/>
-    <w:uiPriority w:val="99"/>
-    <w:rsid w:val="00F26EFE"/>
-    <w:pPr>
-      <w:tabs>
-        <w:tab w:val="clear" w:pos="851"/>
-      </w:tabs>
-      <w:ind w:left="220" w:hanging="220"/>
-    </w:pPr>
-  </w:style>
-  <w:style w:type="paragraph" w:customStyle="1" w:styleId="Footer-Right">
-    <w:name w:val="Footer - Right"/>
-    <w:basedOn w:val="Footer"/>
-    <w:link w:val="Footer-RightChar"/>
-    <w:autoRedefine/>
-    <w:rsid w:val="00F26EFE"/>
-    <w:pPr>
-      <w:tabs>
-        <w:tab w:val="clear" w:pos="4153"/>
-        <w:tab w:val="clear" w:pos="8306"/>
-        <w:tab w:val="left" w:pos="142"/>
-        <w:tab w:val="center" w:pos="4253"/>
-      </w:tabs>
-      <w:jc w:val="right"/>
-    </w:pPr>
-  </w:style>
-  <w:style w:type="character" w:customStyle="1" w:styleId="FooterChar">
-    <w:name w:val="Footer Char"/>
-    <w:aliases w:val="Footer Left Char"/>
-    <w:basedOn w:val="DefaultParagraphFont"/>
-    <w:link w:val="Footer"/>
-    <w:rsid w:val="00F26EFE"/>
-    <w:rPr>
-      <w:rFonts w:eastAsia="Times New Roman"/>
-      <w:szCs w:val="24"/>
-    </w:rPr>
-  </w:style>
-  <w:style w:type="character" w:customStyle="1" w:styleId="Footer-RightChar">
-    <w:name w:val="Footer - Right Char"/>
-    <w:basedOn w:val="FooterChar"/>
-    <w:link w:val="Footer-Right"/>
-    <w:rsid w:val="00F26EFE"/>
-    <w:rPr>
-      <w:rFonts w:eastAsia="Times New Roman"/>
-      <w:szCs w:val="24"/>
-    </w:rPr>
-  </w:style>
-  <w:style w:type="paragraph" w:styleId="Caption">
-    <w:name w:val="caption"/>
-    <w:basedOn w:val="Normal"/>
-    <w:next w:val="Normal"/>
-    <w:unhideWhenUsed/>
-    <w:qFormat/>
-    <w:rsid w:val="00F26EFE"/>
-    <w:pPr>
-      <w:spacing w:after="200"/>
-    </w:pPr>
-    <w:rPr>
-      <w:b/>
-      <w:bCs/>
-      <w:szCs w:val="18"/>
-    </w:rPr>
-  </w:style>
-  <w:style w:type="paragraph" w:customStyle="1" w:styleId="Dedication">
-    <w:name w:val="Dedication"/>
-    <w:basedOn w:val="Quote"/>
-    <w:link w:val="DedicationChar"/>
-    <w:autoRedefine/>
-    <w:qFormat/>
-    <w:rsid w:val="00F26EFE"/>
-    <w:pPr>
-      <w:ind w:left="0" w:right="0"/>
-      <w:jc w:val="center"/>
-    </w:pPr>
-  </w:style>
-  <w:style w:type="character" w:customStyle="1" w:styleId="DedicationChar">
-    <w:name w:val="Dedication Char"/>
-    <w:basedOn w:val="QuoteChar"/>
-    <w:link w:val="Dedication"/>
-    <w:rsid w:val="00F26EFE"/>
-    <w:rPr>
-      <w:rFonts w:eastAsia="Times New Roman"/>
-      <w:i/>
-      <w:iCs/>
-      <w:color w:val="000000"/>
-      <w:sz w:val="24"/>
-      <w:szCs w:val="24"/>
-    </w:rPr>
-  </w:style>
-  <w:style w:type="paragraph" w:styleId="FootnoteText">
-    <w:name w:val="footnote text"/>
-    <w:basedOn w:val="Normal"/>
-    <w:link w:val="FootnoteTextChar"/>
-    <w:rsid w:val="00F26EFE"/>
-    <w:pPr>
-      <w:spacing w:before="0"/>
-    </w:pPr>
-    <w:rPr>
-      <w:sz w:val="20"/>
-      <w:szCs w:val="20"/>
-    </w:rPr>
-  </w:style>
-  <w:style w:type="character" w:customStyle="1" w:styleId="FootnoteTextChar">
-    <w:name w:val="Footnote Text Char"/>
-    <w:basedOn w:val="DefaultParagraphFont"/>
-    <w:link w:val="FootnoteText"/>
-    <w:rsid w:val="00F26EFE"/>
-    <w:rPr>
-      <w:rFonts w:eastAsia="Times New Roman"/>
-    </w:rPr>
-  </w:style>
-  <w:style w:type="character" w:styleId="FootnoteReference">
-    <w:name w:val="footnote reference"/>
-    <w:basedOn w:val="DefaultParagraphFont"/>
-    <w:rsid w:val="00F26EFE"/>
-    <w:rPr>
-      <w:vertAlign w:val="superscript"/>
-    </w:rPr>
-  </w:style>
-  <w:style w:type="paragraph" w:customStyle="1" w:styleId="Credit">
-    <w:name w:val="Credit"/>
-    <w:basedOn w:val="Footer-Right"/>
-    <w:link w:val="CreditChar"/>
-    <w:autoRedefine/>
-    <w:locked/>
-    <w:rsid w:val="00F26EFE"/>
-    <w:pPr>
-      <w:spacing w:before="0"/>
-    </w:pPr>
-    <w:rPr>
-      <w:sz w:val="4"/>
-      <w:szCs w:val="4"/>
-    </w:rPr>
-  </w:style>
-  <w:style w:type="character" w:customStyle="1" w:styleId="CreditChar">
-    <w:name w:val="Credit Char"/>
-    <w:basedOn w:val="Footer-RightChar"/>
-    <w:link w:val="Credit"/>
-    <w:rsid w:val="00F26EFE"/>
-    <w:rPr>
-      <w:rFonts w:eastAsia="Times New Roman"/>
-      <w:sz w:val="4"/>
-      <w:szCs w:val="4"/>
-    </w:rPr>
-  </w:style>
-  <w:style w:type="paragraph" w:styleId="EndnoteText">
-    <w:name w:val="endnote text"/>
-    <w:basedOn w:val="Normal"/>
-    <w:link w:val="EndnoteTextChar"/>
-    <w:rsid w:val="00F26EFE"/>
-    <w:pPr>
-      <w:spacing w:before="0"/>
-    </w:pPr>
-    <w:rPr>
-      <w:sz w:val="20"/>
-      <w:szCs w:val="20"/>
-    </w:rPr>
-  </w:style>
-  <w:style w:type="character" w:customStyle="1" w:styleId="EndnoteTextChar">
-    <w:name w:val="Endnote Text Char"/>
-    <w:basedOn w:val="DefaultParagraphFont"/>
-    <w:link w:val="EndnoteText"/>
-    <w:rsid w:val="00F26EFE"/>
-    <w:rPr>
-      <w:rFonts w:eastAsia="Times New Roman"/>
-    </w:rPr>
-  </w:style>
-  <w:style w:type="character" w:styleId="EndnoteReference">
-    <w:name w:val="endnote reference"/>
-    <w:basedOn w:val="DefaultParagraphFont"/>
-    <w:rsid w:val="00F26EFE"/>
-    <w:rPr>
-      <w:vertAlign w:val="superscript"/>
-    </w:rPr>
-  </w:style>
-  <w:style w:type="paragraph" w:customStyle="1" w:styleId="Default">
-    <w:name w:val="Default"/>
-    <w:rsid w:val="00C50437"/>
-    <w:pPr>
-      <w:autoSpaceDE w:val="0"/>
-      <w:autoSpaceDN w:val="0"/>
-      <w:adjustRightInd w:val="0"/>
-    </w:pPr>
-    <w:rPr>
-      <w:rFonts w:ascii="Calibri" w:hAnsi="Calibri" w:cs="Calibri"/>
-      <w:color w:val="000000"/>
-      <w:sz w:val="24"/>
-      <w:szCs w:val="24"/>
-    </w:rPr>
-  </w:style>
-</w:styles>
-</file>
-
-<file path=word/stylesWithEffects.xml><?xml version="1.0" encoding="utf-8"?>
-<w:styles xmlns:wpc="http://schemas.microsoft.com/office/word/2010/wordprocessingCanvas" xmlns:mc="http://schemas.openxmlformats.org/markup-compatibility/2006" xmlns:o="urn:schemas-microsoft-com:office:office" xmlns:r="http://schemas.openxmlformats.org/officeDocument/2006/relationships" xmlns:m="http://schemas.openxmlformats.org/officeDocument/2006/math" xmlns:v="urn:schemas-microsoft-com:vml" xmlns:wp14="http://schemas.microsoft.com/office/word/2010/wordprocessingDrawing" xmlns:wp="http://schemas.openxmlformats.org/drawingml/2006/wordprocessingDrawing" xmlns:w10="urn:schemas-microsoft-com:office:word" xmlns:w="http://schemas.openxmlformats.org/wordprocessingml/2006/main" xmlns:w14="http://schemas.microsoft.com/office/word/2010/wordml" xmlns:wpg="http://schemas.microsoft.com/office/word/2010/wordprocessingGroup" xmlns:wpi="http://schemas.microsoft.com/office/word/2010/wordprocessingInk" xmlns:wne="http://schemas.microsoft.com/office/word/2006/wordml" xmlns:wps="http://schemas.microsoft.com/office/word/2010/wordprocessingShape" mc:Ignorable="w14 wp14">
-  <w:docDefaults>
-    <w:rPrDefault>
-      <w:rPr>
-        <w:rFonts w:ascii="Times New Roman" w:eastAsia="MS Mincho" w:hAnsi="Times New Roman" w:cs="Times New Roman"/>
-        <w:lang w:val="en-GB" w:eastAsia="en-GB" w:bidi="ar-SA"/>
-      </w:rPr>
-    </w:rPrDefault>
-    <w:pPrDefault/>
-  </w:docDefaults>
-  <w:latentStyles w:defLockedState="0" w:defUIPriority="0" w:defSemiHidden="1" w:defUnhideWhenUsed="1" w:defQFormat="0" w:count="267">
-    <w:lsdException w:name="Normal" w:semiHidden="0" w:unhideWhenUsed="0" w:qFormat="1"/>
-    <w:lsdException w:name="heading 1" w:semiHidden="0" w:unhideWhenUsed="0" w:qFormat="1"/>
-    <w:lsdException w:name="heading 2" w:semiHidden="0" w:unhideWhenUsed="0" w:qFormat="1"/>
-    <w:lsdException w:name="heading 3" w:semiHidden="0" w:unhideWhenUsed="0" w:qFormat="1"/>
-    <w:lsdException w:name="heading 4" w:semiHidden="0" w:unhideWhenUsed="0" w:qFormat="1"/>
-    <w:lsdException w:name="heading 5" w:semiHidden="0" w:unhideWhenUsed="0" w:qFormat="1"/>
-    <w:lsdException w:name="heading 6" w:semiHidden="0" w:unhideWhenUsed="0" w:qFormat="1"/>
-    <w:lsdException w:name="heading 7" w:qFormat="1"/>
-    <w:lsdException w:name="heading 8" w:qFormat="1"/>
-    <w:lsdException w:name="heading 9" w:qFormat="1"/>
-    <w:lsdException w:name="index 1" w:uiPriority="99"/>
-    <w:lsdException w:name="toc 1" w:uiPriority="39"/>
-    <w:lsdException w:name="toc 2" w:uiPriority="39"/>
-    <w:lsdException w:name="toc 3" w:uiPriority="39"/>
-    <w:lsdException w:name="caption" w:qFormat="1"/>
-    <w:lsdException w:name="table of figures" w:uiPriority="99"/>
-    <w:lsdException w:name="List Number" w:semiHidden="0" w:unhideWhenUsed="0"/>
-    <w:lsdException w:name="List 4" w:semiHidden="0" w:unhideWhenUsed="0"/>
-    <w:lsdException w:name="List 5" w:semiHidden="0" w:unhideWhenUsed="0"/>
-    <w:lsdException w:name="Title" w:semiHidden="0" w:unhideWhenUsed="0" w:qFormat="1"/>
-    <w:lsdException w:name="Default Paragraph Font" w:uiPriority="1"/>
-    <w:lsdException w:name="Subtitle" w:semiHidden="0" w:unhideWhenUsed="0"/>
-    <w:lsdException w:name="Salutation" w:semiHidden="0" w:unhideWhenUsed="0"/>
-    <w:lsdException w:name="Date" w:semiHidden="0" w:unhideWhenUsed="0"/>
-    <w:lsdException w:name="Body Text First Indent" w:semiHidden="0" w:unhideWhenUsed="0"/>
-    <w:lsdException w:name="Hyperlink" w:uiPriority="99"/>
-    <w:lsdException w:name="Strong" w:semiHidden="0" w:unhideWhenUsed="0" w:qFormat="1"/>
-    <w:lsdException w:name="Emphasis" w:semiHidden="0" w:unhideWhenUsed="0"/>
-    <w:lsdException w:name="No List" w:uiPriority="99"/>
-    <w:lsdException w:name="Table Grid" w:semiHidden="0" w:unhideWhenUsed="0"/>
-    <w:lsdException w:name="Placeholder Text" w:uiPriority="99" w:unhideWhenUsed="0"/>
-    <w:lsdException w:name="No Spacing" w:semiHidden="0" w:uiPriority="1" w:unhideWhenUsed="0" w:qFormat="1"/>
-    <w:lsdException w:name="Light Shading" w:semiHidden="0" w:uiPriority="60" w:unhideWhenUsed="0"/>
-    <w:lsdException w:name="Light List" w:semiHidden="0" w:uiPriority="61" w:unhideWhenUsed="0"/>
-    <w:lsdException w:name="Light Grid" w:semiHidden="0" w:uiPriority="62" w:unhideWhenUsed="0"/>
-    <w:lsdException w:name="Medium Shading 1" w:semiHidden="0" w:uiPriority="63" w:unhideWhenUsed="0"/>
-    <w:lsdException w:name="Medium Shading 2" w:semiHidden="0" w:uiPriority="64" w:unhideWhenUsed="0"/>
-    <w:lsdException w:name="Medium List 1" w:semiHidden="0" w:uiPriority="65" w:unhideWhenUsed="0"/>
-    <w:lsdException w:name="Medium List 2" w:semiHidden="0" w:uiPriority="66" w:unhideWhenUsed="0"/>
-    <w:lsdException w:name="Medium Grid 1" w:semiHidden="0" w:uiPriority="67" w:unhideWhenUsed="0"/>
-    <w:lsdException w:name="Medium Grid 2" w:semiHidden="0" w:uiPriority="68" w:unhideWhenUsed="0"/>
-    <w:lsdException w:name="Medium Grid 3" w:semiHidden="0" w:uiPriority="69" w:unhideWhenUsed="0"/>
-    <w:lsdException w:name="Dark List" w:semiHidden="0" w:uiPriority="70" w:unhideWhenUsed="0"/>
-    <w:lsdException w:name="Colorful Shading" w:semiHidden="0" w:uiPriority="71" w:unhideWhenUsed="0"/>
-    <w:lsdException w:name="Colorful List" w:semiHidden="0" w:uiPriority="72" w:unhideWhenUsed="0"/>
-    <w:lsdException w:name="Colorful Grid" w:semiHidden="0" w:uiPriority="73" w:unhideWhenUsed="0"/>
-    <w:lsdException w:name="Light Shading Accent 1" w:semiHidden="0" w:uiPriority="60" w:unhideWhenUsed="0"/>
-    <w:lsdException w:name="Light List Accent 1" w:semiHidden="0" w:uiPriority="61" w:unhideWhenUsed="0"/>
-    <w:lsdException w:name="Light Grid Accent 1" w:semiHidden="0" w:uiPriority="62" w:unhideWhenUsed="0"/>
-    <w:lsdException w:name="Medium Shading 1 Accent 1" w:semiHidden="0" w:uiPriority="63" w:unhideWhenUsed="0"/>
-    <w:lsdException w:name="Medium Shading 2 Accent 1" w:semiHidden="0" w:uiPriority="64" w:unhideWhenUsed="0"/>
-    <w:lsdException w:name="Medium List 1 Accent 1" w:semiHidden="0" w:uiPriority="65" w:unhideWhenUsed="0"/>
-    <w:lsdException w:name="Revision" w:uiPriority="99" w:unhideWhenUsed="0"/>
-    <w:lsdException w:name="List Paragraph" w:semiHidden="0" w:uiPriority="34" w:unhideWhenUsed="0" w:qFormat="1"/>
-    <w:lsdException w:name="Quote" w:semiHidden="0" w:uiPriority="29" w:unhideWhenUsed="0" w:qFormat="1"/>
-    <w:lsdException w:name="Intense Quote" w:semiHidden="0" w:uiPriority="30" w:unhideWhenUsed="0"/>
-    <w:lsdException w:name="Medium List 2 Accent 1" w:semiHidden="0" w:uiPriority="66" w:unhideWhenUsed="0"/>
-    <w:lsdException w:name="Medium Grid 1 Accent 1" w:semiHidden="0" w:uiPriority="67" w:unhideWhenUsed="0"/>
-    <w:lsdException w:name="Medium Grid 2 Accent 1" w:semiHidden="0" w:uiPriority="68" w:unhideWhenUsed="0"/>
-    <w:lsdException w:name="Medium Grid 3 Accent 1" w:semiHidden="0" w:uiPriority="69" w:unhideWhenUsed="0"/>
-    <w:lsdException w:name="Dark List Accent 1" w:semiHidden="0" w:uiPriority="70" w:unhideWhenUsed="0"/>
-    <w:lsdException w:name="Colorful Shading Accent 1" w:semiHidden="0" w:uiPriority="71" w:unhideWhenUsed="0"/>
-    <w:lsdException w:name="Colorful List Accent 1" w:semiHidden="0" w:uiPriority="72" w:unhideWhenUsed="0"/>
-    <w:lsdException w:name="Colorful Grid Accent 1" w:semiHidden="0" w:uiPriority="73" w:unhideWhenUsed="0"/>
-    <w:lsdException w:name="Light Shading Accent 2" w:semiHidden="0" w:uiPriority="60" w:unhideWhenUsed="0"/>
-    <w:lsdException w:name="Light List Accent 2" w:semiHidden="0" w:uiPriority="61" w:unhideWhenUsed="0"/>
-    <w:lsdException w:name="Light Grid Accent 2" w:semiHidden="0" w:uiPriority="62" w:unhideWhenUsed="0"/>
-    <w:lsdException w:name="Medium Shading 1 Accent 2" w:semiHidden="0" w:uiPriority="63" w:unhideWhenUsed="0"/>
-    <w:lsdException w:name="Medium Shading 2 Accent 2" w:semiHidden="0" w:uiPriority="64" w:unhideWhenUsed="0"/>
-    <w:lsdException w:name="Medium List 1 Accent 2" w:semiHidden="0" w:uiPriority="65" w:unhideWhenUsed="0"/>
-    <w:lsdException w:name="Medium List 2 Accent 2" w:semiHidden="0" w:uiPriority="66" w:unhideWhenUsed="0"/>
-    <w:lsdException w:name="Medium Grid 1 Accent 2" w:semiHidden="0" w:uiPriority="67" w:unhideWhenUsed="0"/>
-    <w:lsdException w:name="Medium Grid 2 Accent 2" w:semiHidden="0" w:uiPriority="68" w:unhideWhenUsed="0"/>
-    <w:lsdException w:name="Medium Grid 3 Accent 2" w:semiHidden="0" w:uiPriority="69" w:unhideWhenUsed="0"/>
-    <w:lsdException w:name="Dark List Accent 2" w:semiHidden="0" w:uiPriority="70" w:unhideWhenUsed="0"/>
-    <w:lsdException w:name="Colorful Shading Accent 2" w:semiHidden="0" w:uiPriority="71" w:unhideWhenUsed="0"/>
-    <w:lsdException w:name="Colorful List Accent 2" w:semiHidden="0" w:uiPriority="72" w:unhideWhenUsed="0"/>
-    <w:lsdException w:name="Colorful Grid Accent 2" w:semiHidden="0" w:uiPriority="73" w:unhideWhenUsed="0"/>
-    <w:lsdException w:name="Light Shading Accent 3" w:semiHidden="0" w:uiPriority="60" w:unhideWhenUsed="0"/>
-    <w:lsdException w:name="Light List Accent 3" w:semiHidden="0" w:uiPriority="61" w:unhideWhenUsed="0"/>
-    <w:lsdException w:name="Light Grid Accent 3" w:semiHidden="0" w:uiPriority="62" w:unhideWhenUsed="0"/>
-    <w:lsdException w:name="Medium Shading 1 Accent 3" w:semiHidden="0" w:uiPriority="63" w:unhideWhenUsed="0"/>
-    <w:lsdException w:name="Medium Shading 2 Accent 3" w:semiHidden="0" w:uiPriority="64" w:unhideWhenUsed="0"/>
-    <w:lsdException w:name="Medium List 1 Accent 3" w:semiHidden="0" w:uiPriority="65" w:unhideWhenUsed="0"/>
-    <w:lsdException w:name="Medium List 2 Accent 3" w:semiHidden="0" w:uiPriority="66" w:unhideWhenUsed="0"/>
-    <w:lsdException w:name="Medium Grid 1 Accent 3" w:semiHidden="0" w:uiPriority="67" w:unhideWhenUsed="0"/>
-    <w:lsdException w:name="Medium Grid 2 Accent 3" w:semiHidden="0" w:uiPriority="68" w:unhideWhenUsed="0"/>
-    <w:lsdException w:name="Medium Grid 3 Accent 3" w:semiHidden="0" w:uiPriority="69" w:unhideWhenUsed="0"/>
-    <w:lsdException w:name="Dark List Accent 3" w:semiHidden="0" w:uiPriority="70" w:unhideWhenUsed="0"/>
-    <w:lsdException w:name="Colorful Shading Accent 3" w:semiHidden="0" w:uiPriority="71" w:unhideWhenUsed="0"/>
-    <w:lsdException w:name="Colorful List Accent 3" w:semiHidden="0" w:uiPriority="72" w:unhideWhenUsed="0"/>
-    <w:lsdException w:name="Colorful Grid Accent 3" w:semiHidden="0" w:uiPriority="73" w:unhideWhenUsed="0"/>
-    <w:lsdException w:name="Light Shading Accent 4" w:semiHidden="0" w:uiPriority="60" w:unhideWhenUsed="0"/>
-    <w:lsdException w:name="Light List Accent 4" w:semiHidden="0" w:uiPriority="61" w:unhideWhenUsed="0"/>
-    <w:lsdException w:name="Light Grid Accent 4" w:semiHidden="0" w:uiPriority="62" w:unhideWhenUsed="0"/>
-    <w:lsdException w:name="Medium Shading 1 Accent 4" w:semiHidden="0" w:uiPriority="63" w:unhideWhenUsed="0"/>
-    <w:lsdException w:name="Medium Shading 2 Accent 4" w:semiHidden="0" w:uiPriority="64" w:unhideWhenUsed="0"/>
-    <w:lsdException w:name="Medium List 1 Accent 4" w:semiHidden="0" w:uiPriority="65" w:unhideWhenUsed="0"/>
-    <w:lsdException w:name="Medium List 2 Accent 4" w:semiHidden="0" w:uiPriority="66" w:unhideWhenUsed="0"/>
-    <w:lsdException w:name="Medium Grid 1 Accent 4" w:semiHidden="0" w:uiPriority="67" w:unhideWhenUsed="0"/>
-    <w:lsdException w:name="Medium Grid 2 Accent 4" w:semiHidden="0" w:uiPriority="68" w:unhideWhenUsed="0"/>
-    <w:lsdException w:name="Medium Grid 3 Accent 4" w:semiHidden="0" w:uiPriority="69" w:unhideWhenUsed="0"/>
-    <w:lsdException w:name="Dark List Accent 4" w:semiHidden="0" w:uiPriority="70" w:unhideWhenUsed="0"/>
-    <w:lsdException w:name="Colorful Shading Accent 4" w:semiHidden="0" w:uiPriority="71" w:unhideWhenUsed="0"/>
-    <w:lsdException w:name="Colorful List Accent 4" w:semiHidden="0" w:uiPriority="72" w:unhideWhenUsed="0"/>
-    <w:lsdException w:name="Colorful Grid Accent 4" w:semiHidden="0" w:uiPriority="73" w:unhideWhenUsed="0"/>
-    <w:lsdException w:name="Light Shading Accent 5" w:semiHidden="0" w:uiPriority="60" w:unhideWhenUsed="0"/>
-    <w:lsdException w:name="Light List Accent 5" w:semiHidden="0" w:uiPriority="61" w:unhideWhenUsed="0"/>
-    <w:lsdException w:name="Light Grid Accent 5" w:semiHidden="0" w:uiPriority="62" w:unhideWhenUsed="0"/>
-    <w:lsdException w:name="Medium Shading 1 Accent 5" w:semiHidden="0" w:uiPriority="63" w:unhideWhenUsed="0"/>
-    <w:lsdException w:name="Medium Shading 2 Accent 5" w:semiHidden="0" w:uiPriority="64" w:unhideWhenUsed="0"/>
-    <w:lsdException w:name="Medium List 1 Accent 5" w:semiHidden="0" w:uiPriority="65" w:unhideWhenUsed="0"/>
-    <w:lsdException w:name="Medium List 2 Accent 5" w:semiHidden="0" w:uiPriority="66" w:unhideWhenUsed="0"/>
-    <w:lsdException w:name="Medium Grid 1 Accent 5" w:semiHidden="0" w:uiPriority="67" w:unhideWhenUsed="0"/>
-    <w:lsdException w:name="Medium Grid 2 Accent 5" w:semiHidden="0" w:uiPriority="68" w:unhideWhenUsed="0"/>
-    <w:lsdException w:name="Medium Grid 3 Accent 5" w:semiHidden="0" w:uiPriority="69" w:unhideWhenUsed="0"/>
-    <w:lsdException w:name="Dark List Accent 5" w:semiHidden="0" w:uiPriority="70" w:unhideWhenUsed="0"/>
-    <w:lsdException w:name="Colorful Shading Accent 5" w:semiHidden="0" w:uiPriority="71" w:unhideWhenUsed="0"/>
-    <w:lsdException w:name="Colorful List Accent 5" w:semiHidden="0" w:uiPriority="72" w:unhideWhenUsed="0"/>
-    <w:lsdException w:name="Colorful Grid Accent 5" w:semiHidden="0" w:uiPriority="73" w:unhideWhenUsed="0"/>
-    <w:lsdException w:name="Light Shading Accent 6" w:semiHidden="0" w:uiPriority="60" w:unhideWhenUsed="0"/>
-    <w:lsdException w:name="Light List Accent 6" w:semiHidden="0" w:uiPriority="61" w:unhideWhenUsed="0"/>
-    <w:lsdException w:name="Light Grid Accent 6" w:semiHidden="0" w:uiPriority="62" w:unhideWhenUsed="0"/>
-    <w:lsdException w:name="Medium Shading 1 Accent 6" w:semiHidden="0" w:uiPriority="63" w:unhideWhenUsed="0"/>
-    <w:lsdException w:name="Medium Shading 2 Accent 6" w:semiHidden="0" w:uiPriority="64" w:unhideWhenUsed="0"/>
-    <w:lsdException w:name="Medium List 1 Accent 6" w:semiHidden="0" w:uiPriority="65" w:unhideWhenUsed="0"/>
-    <w:lsdException w:name="Medium List 2 Accent 6" w:semiHidden="0" w:uiPriority="66" w:unhideWhenUsed="0"/>
-    <w:lsdException w:name="Medium Grid 1 Accent 6" w:semiHidden="0" w:uiPriority="67" w:unhideWhenUsed="0"/>
-    <w:lsdException w:name="Medium Grid 2 Accent 6" w:semiHidden="0" w:uiPriority="68" w:unhideWhenUsed="0"/>
-    <w:lsdException w:name="Medium Grid 3 Accent 6" w:semiHidden="0" w:uiPriority="69" w:unhideWhenUsed="0"/>
-    <w:lsdException w:name="Dark List Accent 6" w:semiHidden="0" w:uiPriority="70" w:unhideWhenUsed="0"/>
-    <w:lsdException w:name="Colorful Shading Accent 6" w:semiHidden="0" w:uiPriority="71" w:unhideWhenUsed="0"/>
-    <w:lsdException w:name="Colorful List Accent 6" w:semiHidden="0" w:uiPriority="72" w:unhideWhenUsed="0"/>
-    <w:lsdException w:name="Colorful Grid Accent 6" w:semiHidden="0" w:uiPriority="73" w:unhideWhenUsed="0"/>
-    <w:lsdException w:name="Subtle Emphasis" w:semiHidden="0" w:uiPriority="19" w:unhideWhenUsed="0"/>
-    <w:lsdException w:name="Intense Emphasis" w:semiHidden="0" w:uiPriority="21" w:unhideWhenUsed="0"/>
-    <w:lsdException w:name="Subtle Reference" w:semiHidden="0" w:uiPriority="31" w:unhideWhenUsed="0"/>
-    <w:lsdException w:name="Intense Reference" w:semiHidden="0" w:uiPriority="32" w:unhideWhenUsed="0"/>
-    <w:lsdException w:name="Book Title" w:semiHidden="0" w:uiPriority="33" w:unhideWhenUsed="0"/>
-    <w:lsdException w:name="Bibliography" w:uiPriority="37"/>
-    <w:lsdException w:name="TOC Heading" w:uiPriority="39"/>
+  <w:latentStyles w:defLockedState="0" w:defUIPriority="0" w:defSemiHidden="0" w:defUnhideWhenUsed="0" w:defQFormat="0" w:count="375">
+    <w:lsdException w:name="Normal" w:qFormat="1"/>
+    <w:lsdException w:name="heading 1" w:qFormat="1"/>
+    <w:lsdException w:name="heading 2" w:qFormat="1"/>
+    <w:lsdException w:name="heading 3" w:qFormat="1"/>
+    <w:lsdException w:name="heading 4" w:qFormat="1"/>
+    <w:lsdException w:name="heading 5" w:qFormat="1"/>
+    <w:lsdException w:name="heading 6" w:qFormat="1"/>
+    <w:lsdException w:name="heading 7" w:semiHidden="1" w:unhideWhenUsed="1" w:qFormat="1"/>
+    <w:lsdException w:name="heading 8" w:semiHidden="1" w:unhideWhenUsed="1" w:qFormat="1"/>
+    <w:lsdException w:name="heading 9" w:semiHidden="1" w:unhideWhenUsed="1" w:qFormat="1"/>
+    <w:lsdException w:name="index 1" w:semiHidden="1" w:uiPriority="99" w:unhideWhenUsed="1"/>
+    <w:lsdException w:name="index 2" w:semiHidden="1" w:unhideWhenUsed="1"/>
+    <w:lsdException w:name="index 3" w:semiHidden="1" w:unhideWhenUsed="1"/>
+    <w:lsdException w:name="index 4" w:semiHidden="1" w:unhideWhenUsed="1"/>
+    <w:lsdException w:name="index 5" w:semiHidden="1" w:unhideWhenUsed="1"/>
+    <w:lsdException w:name="index 6" w:semiHidden="1" w:unhideWhenUsed="1"/>
+    <w:lsdException w:name="index 7" w:semiHidden="1" w:unhideWhenUsed="1"/>
+    <w:lsdException w:name="index 8" w:semiHidden="1" w:unhideWhenUsed="1"/>
+    <w:lsdException w:name="index 9" w:semiHidden="1" w:unhideWhenUsed="1"/>
+    <w:lsdException w:name="toc 1" w:semiHidden="1" w:uiPriority="39" w:unhideWhenUsed="1"/>
+    <w:lsdException w:name="toc 2" w:semiHidden="1" w:uiPriority="39" w:unhideWhenUsed="1"/>
+    <w:lsdException w:name="toc 3" w:semiHidden="1" w:uiPriority="39" w:unhideWhenUsed="1"/>
+    <w:lsdException w:name="toc 4" w:semiHidden="1" w:unhideWhenUsed="1"/>
+    <w:lsdException w:name="toc 5" w:semiHidden="1" w:unhideWhenUsed="1"/>
+    <w:lsdException w:name="toc 6" w:semiHidden="1" w:unhideWhenUsed="1"/>
+    <w:lsdException w:name="toc 7" w:semiHidden="1" w:unhideWhenUsed="1"/>
+    <w:lsdException w:name="toc 8" w:semiHidden="1" w:unhideWhenUsed="1"/>
+    <w:lsdException w:name="toc 9" w:semiHidden="1" w:unhideWhenUsed="1"/>
+    <w:lsdException w:name="Normal Indent" w:semiHidden="1" w:unhideWhenUsed="1"/>
+    <w:lsdException w:name="footnote text" w:semiHidden="1" w:unhideWhenUsed="1"/>
+    <w:lsdException w:name="annotation text" w:semiHidden="1" w:unhideWhenUsed="1"/>
+    <w:lsdException w:name="header" w:semiHidden="1" w:unhideWhenUsed="1"/>
+    <w:lsdException w:name="footer" w:semiHidden="1" w:unhideWhenUsed="1"/>
+    <w:lsdException w:name="index heading" w:semiHidden="1" w:unhideWhenUsed="1"/>
+    <w:lsdException w:name="caption" w:semiHidden="1" w:unhideWhenUsed="1" w:qFormat="1"/>
+    <w:lsdException w:name="table of figures" w:semiHidden="1" w:uiPriority="99" w:unhideWhenUsed="1"/>
+    <w:lsdException w:name="envelope address" w:semiHidden="1" w:unhideWhenUsed="1"/>
+    <w:lsdException w:name="envelope return" w:semiHidden="1" w:unhideWhenUsed="1"/>
+    <w:lsdException w:name="footnote reference" w:semiHidden="1" w:unhideWhenUsed="1"/>
+    <w:lsdException w:name="annotation reference" w:semiHidden="1" w:unhideWhenUsed="1"/>
+    <w:lsdException w:name="line number" w:semiHidden="1" w:unhideWhenUsed="1"/>
+    <w:lsdException w:name="page number" w:semiHidden="1" w:unhideWhenUsed="1"/>
+    <w:lsdException w:name="endnote reference" w:semiHidden="1" w:unhideWhenUsed="1"/>
+    <w:lsdException w:name="endnote text" w:semiHidden="1" w:unhideWhenUsed="1"/>
+    <w:lsdException w:name="table of authorities" w:semiHidden="1" w:unhideWhenUsed="1"/>
+    <w:lsdException w:name="macro" w:semiHidden="1" w:unhideWhenUsed="1"/>
+    <w:lsdException w:name="toa heading" w:semiHidden="1" w:unhideWhenUsed="1"/>
+    <w:lsdException w:name="List" w:semiHidden="1" w:unhideWhenUsed="1"/>
+    <w:lsdException w:name="List Bullet" w:semiHidden="1" w:unhideWhenUsed="1"/>
+    <w:lsdException w:name="List 2" w:semiHidden="1" w:unhideWhenUsed="1"/>
+    <w:lsdException w:name="List 3" w:semiHidden="1" w:unhideWhenUsed="1"/>
+    <w:lsdException w:name="List Bullet 2" w:semiHidden="1" w:unhideWhenUsed="1"/>
+    <w:lsdException w:name="List Bullet 3" w:semiHidden="1" w:unhideWhenUsed="1"/>
+    <w:lsdException w:name="List Bullet 4" w:semiHidden="1" w:unhideWhenUsed="1"/>
+    <w:lsdException w:name="List Bullet 5" w:semiHidden="1" w:unhideWhenUsed="1"/>
+    <w:lsdException w:name="List Number 2" w:semiHidden="1" w:unhideWhenUsed="1"/>
+    <w:lsdException w:name="List Number 3" w:semiHidden="1" w:unhideWhenUsed="1"/>
+    <w:lsdException w:name="List Number 4" w:semiHidden="1" w:unhideWhenUsed="1"/>
+    <w:lsdException w:name="List Number 5" w:semiHidden="1" w:unhideWhenUsed="1"/>
+    <w:lsdException w:name="Title" w:qFormat="1"/>
+    <w:lsdException w:name="Closing" w:semiHidden="1" w:unhideWhenUsed="1"/>
+    <w:lsdException w:name="Signature" w:semiHidden="1" w:unhideWhenUsed="1"/>
+    <w:lsdException w:name="Default Paragraph Font" w:semiHidden="1" w:uiPriority="1" w:unhideWhenUsed="1"/>
+    <w:lsdException w:name="Body Text" w:semiHidden="1" w:unhideWhenUsed="1"/>
+    <w:lsdException w:name="Body Text Indent" w:semiHidden="1" w:unhideWhenUsed="1"/>
+    <w:lsdException w:name="List Continue" w:semiHidden="1" w:unhideWhenUsed="1"/>
+    <w:lsdException w:name="List Continue 2" w:semiHidden="1" w:unhideWhenUsed="1"/>
+    <w:lsdException w:name="List Continue 3" w:semiHidden="1" w:unhideWhenUsed="1"/>
+    <w:lsdException w:name="List Continue 4" w:semiHidden="1" w:unhideWhenUsed="1"/>
+    <w:lsdException w:name="List Continue 5" w:semiHidden="1" w:unhideWhenUsed="1"/>
+    <w:lsdException w:name="Message Header" w:semiHidden="1" w:unhideWhenUsed="1"/>
+    <w:lsdException w:name="Body Text First Indent 2" w:semiHidden="1" w:unhideWhenUsed="1"/>
+    <w:lsdException w:name="Note Heading" w:semiHidden="1" w:unhideWhenUsed="1"/>
+    <w:lsdException w:name="Body Text 2" w:semiHidden="1" w:unhideWhenUsed="1"/>
+    <w:lsdException w:name="Body Text 3" w:semiHidden="1" w:unhideWhenUsed="1"/>
+    <w:lsdException w:name="Body Text Indent 2" w:semiHidden="1" w:unhideWhenUsed="1"/>
+    <w:lsdException w:name="Body Text Indent 3" w:semiHidden="1" w:unhideWhenUsed="1"/>
+    <w:lsdException w:name="Block Text" w:semiHidden="1" w:unhideWhenUsed="1"/>
+    <w:lsdException w:name="Hyperlink" w:semiHidden="1" w:uiPriority="99" w:unhideWhenUsed="1"/>
+    <w:lsdException w:name="FollowedHyperlink" w:semiHidden="1" w:unhideWhenUsed="1"/>
+    <w:lsdException w:name="Strong" w:qFormat="1"/>
+    <w:lsdException w:name="Document Map" w:semiHidden="1" w:unhideWhenUsed="1"/>
+    <w:lsdException w:name="Plain Text" w:semiHidden="1" w:unhideWhenUsed="1"/>
+    <w:lsdException w:name="E-mail Signature" w:semiHidden="1" w:unhideWhenUsed="1"/>
+    <w:lsdException w:name="HTML Top of Form" w:semiHidden="1" w:unhideWhenUsed="1"/>
+    <w:lsdException w:name="HTML Bottom of Form" w:semiHidden="1" w:unhideWhenUsed="1"/>
+    <w:lsdException w:name="Normal (Web)" w:semiHidden="1" w:unhideWhenUsed="1"/>
+    <w:lsdException w:name="HTML Acronym" w:semiHidden="1" w:unhideWhenUsed="1"/>
+    <w:lsdException w:name="HTML Address" w:semiHidden="1" w:unhideWhenUsed="1"/>
+    <w:lsdException w:name="HTML Cite" w:semiHidden="1" w:unhideWhenUsed="1"/>
+    <w:lsdException w:name="HTML Code" w:semiHidden="1" w:unhideWhenUsed="1"/>
+    <w:lsdException w:name="HTML Definition" w:semiHidden="1" w:unhideWhenUsed="1"/>
+    <w:lsdException w:name="HTML Keyboard" w:semiHidden="1" w:unhideWhenUsed="1"/>
+    <w:lsdException w:name="HTML Preformatted" w:semiHidden="1" w:unhideWhenUsed="1"/>
+    <w:lsdException w:name="HTML Sample" w:semiHidden="1" w:unhideWhenUsed="1"/>
+    <w:lsdException w:name="HTML Typewriter" w:semiHidden="1" w:unhideWhenUsed="1"/>
+    <w:lsdException w:name="HTML Variable" w:semiHidden="1" w:unhideWhenUsed="1"/>
+    <w:lsdException w:name="Normal Table" w:semiHidden="1" w:unhideWhenUsed="1"/>
+    <w:lsdException w:name="annotation subject" w:semiHidden="1" w:unhideWhenUsed="1"/>
+    <w:lsdException w:name="No List" w:semiHidden="1" w:uiPriority="99" w:unhideWhenUsed="1"/>
+    <w:lsdException w:name="Outline List 1" w:semiHidden="1" w:unhideWhenUsed="1"/>
+    <w:lsdException w:name="Outline List 2" w:semiHidden="1" w:unhideWhenUsed="1"/>
+    <w:lsdException w:name="Outline List 3" w:semiHidden="1" w:unhideWhenUsed="1"/>
+    <w:lsdException w:name="Table Simple 1" w:semiHidden="1" w:unhideWhenUsed="1"/>
+    <w:lsdException w:name="Table Simple 2" w:semiHidden="1" w:unhideWhenUsed="1"/>
+    <w:lsdException w:name="Table Simple 3" w:semiHidden="1" w:unhideWhenUsed="1"/>
+    <w:lsdException w:name="Table Classic 1" w:semiHidden="1" w:unhideWhenUsed="1"/>
+    <w:lsdException w:name="Table Classic 2" w:semiHidden="1" w:unhideWhenUsed="1"/>
+    <w:lsdException w:name="Table Classic 3" w:semiHidden="1" w:unhideWhenUsed="1"/>
+    <w:lsdException w:name="Table Classic 4" w:semiHidden="1" w:unhideWhenUsed="1"/>
+    <w:lsdException w:name="Table Colorful 1" w:semiHidden="1" w:unhideWhenUsed="1"/>
+    <w:lsdException w:name="Table Colorful 2" w:semiHidden="1" w:unhideWhenUsed="1"/>
+    <w:lsdException w:name="Table Colorful 3" w:semiHidden="1" w:unhideWhenUsed="1"/>
+    <w:lsdException w:name="Table Columns 1" w:semiHidden="1" w:unhideWhenUsed="1"/>
+    <w:lsdException w:name="Table Columns 2" w:semiHidden="1" w:unhideWhenUsed="1"/>
+    <w:lsdException w:name="Table Columns 3" w:semiHidden="1" w:unhideWhenUsed="1"/>
+    <w:lsdException w:name="Table Columns 4" w:semiHidden="1" w:unhideWhenUsed="1"/>
+    <w:lsdException w:name="Table Columns 5" w:semiHidden="1" w:unhideWhenUsed="1"/>
+    <w:lsdException w:name="Table Grid 1" w:semiHidden="1" w:unhideWhenUsed="1"/>
+    <w:lsdException w:name="Table Grid 2" w:semiHidden="1" w:unhideWhenUsed="1"/>
+    <w:lsdException w:name="Table Grid 3" w:semiHidden="1" w:unhideWhenUsed="1"/>
+    <w:lsdException w:name="Table Grid 4" w:semiHidden="1" w:unhideWhenUsed="1"/>
+    <w:lsdException w:name="Table Grid 5" w:semiHidden="1" w:unhideWhenUsed="1"/>
+    <w:lsdException w:name="Table Grid 6" w:semiHidden="1" w:unhideWhenUsed="1"/>
+    <w:lsdException w:name="Table Grid 7" w:semiHidden="1" w:unhideWhenUsed="1"/>
+    <w:lsdException w:name="Table Grid 8" w:semiHidden="1" w:unhideWhenUsed="1"/>
+    <w:lsdException w:name="Table List 1" w:semiHidden="1" w:unhideWhenUsed="1"/>
+    <w:lsdException w:name="Table List 2" w:semiHidden="1" w:unhideWhenUsed="1"/>
+    <w:lsdException w:name="Table List 3" w:semiHidden="1" w:unhideWhenUsed="1"/>
+    <w:lsdException w:name="Table List 4" w:semiHidden="1" w:unhideWhenUsed="1"/>
+    <w:lsdException w:name="Table List 5" w:semiHidden="1" w:unhideWhenUsed="1"/>
+    <w:lsdException w:name="Table List 6" w:semiHidden="1" w:unhideWhenUsed="1"/>
+    <w:lsdException w:name="Table List 7" w:semiHidden="1" w:unhideWhenUsed="1"/>
+    <w:lsdException w:name="Table List 8" w:semiHidden="1" w:unhideWhenUsed="1"/>
+    <w:lsdException w:name="Table 3D effects 1" w:semiHidden="1" w:unhideWhenUsed="1"/>
+    <w:lsdException w:name="Table 3D effects 2" w:semiHidden="1" w:unhideWhenUsed="1"/>
+    <w:lsdException w:name="Table 3D effects 3" w:semiHidden="1" w:unhideWhenUsed="1"/>
+    <w:lsdException w:name="Table Contemporary" w:semiHidden="1" w:unhideWhenUsed="1"/>
+    <w:lsdException w:name="Table Elegant" w:semiHidden="1" w:unhideWhenUsed="1"/>
+    <w:lsdException w:name="Table Professional" w:semiHidden="1" w:unhideWhenUsed="1"/>
+    <w:lsdException w:name="Table Subtle 1" w:semiHidden="1" w:unhideWhenUsed="1"/>
+    <w:lsdException w:name="Table Subtle 2" w:semiHidden="1" w:unhideWhenUsed="1"/>
+    <w:lsdException w:name="Table Web 1" w:semiHidden="1" w:unhideWhenUsed="1"/>
+    <w:lsdException w:name="Table Web 2" w:semiHidden="1" w:unhideWhenUsed="1"/>
+    <w:lsdException w:name="Table Web 3" w:semiHidden="1" w:unhideWhenUsed="1"/>
+    <w:lsdException w:name="Balloon Text" w:semiHidden="1" w:unhideWhenUsed="1"/>
+    <w:lsdException w:name="Table Grid" w:semiHidden="1" w:unhideWhenUsed="1"/>
+    <w:lsdException w:name="Table Theme" w:semiHidden="1" w:unhideWhenUsed="1"/>
+    <w:lsdException w:name="Placeholder Text" w:semiHidden="1" w:uiPriority="99"/>
+    <w:lsdException w:name="No Spacing" w:uiPriority="1" w:qFormat="1"/>
+    <w:lsdException w:name="Light Shading" w:uiPriority="60"/>
+    <w:lsdException w:name="Light List" w:uiPriority="61"/>
+    <w:lsdException w:name="Light Grid" w:uiPriority="62"/>
+    <w:lsdException w:name="Medium Shading 1" w:uiPriority="63"/>
+    <w:lsdException w:name="Medium Shading 2" w:uiPriority="64"/>
+    <w:lsdException w:name="Medium List 1" w:uiPriority="65"/>
+    <w:lsdException w:name="Medium List 2" w:uiPriority="66"/>
+    <w:lsdException w:name="Medium Grid 1" w:uiPriority="67"/>
+    <w:lsdException w:name="Medium Grid 2" w:uiPriority="68"/>
+    <w:lsdException w:name="Medium Grid 3" w:uiPriority="69"/>
+    <w:lsdException w:name="Dark List" w:uiPriority="70"/>
+    <w:lsdException w:name="Colorful Shading" w:uiPriority="71"/>
+    <w:lsdException w:name="Colorful List" w:uiPriority="72"/>
+    <w:lsdException w:name="Colorful Grid" w:uiPriority="73"/>
+    <w:lsdException w:name="Light Shading Accent 1" w:uiPriority="60"/>
+    <w:lsdException w:name="Light List Accent 1" w:uiPriority="61"/>
+    <w:lsdException w:name="Light Grid Accent 1" w:uiPriority="62"/>
+    <w:lsdException w:name="Medium Shading 1 Accent 1" w:uiPriority="63"/>
+    <w:lsdException w:name="Medium Shading 2 Accent 1" w:uiPriority="64"/>
+    <w:lsdException w:name="Medium List 1 Accent 1" w:uiPriority="65"/>
+    <w:lsdException w:name="Revision" w:semiHidden="1" w:uiPriority="99"/>
+    <w:lsdException w:name="List Paragraph" w:uiPriority="34" w:qFormat="1"/>
+    <w:lsdException w:name="Quote" w:uiPriority="29" w:qFormat="1"/>
+    <w:lsdException w:name="Intense Quote" w:uiPriority="30"/>
+    <w:lsdException w:name="Medium List 2 Accent 1" w:uiPriority="66"/>
+    <w:lsdException w:name="Medium Grid 1 Accent 1" w:uiPriority="67"/>
+    <w:lsdException w:name="Medium Grid 2 Accent 1" w:uiPriority="68"/>
+    <w:lsdException w:name="Medium Grid 3 Accent 1" w:uiPriority="69"/>
+    <w:lsdException w:name="Dark List Accent 1" w:uiPriority="70"/>
+    <w:lsdException w:name="Colorful Shading Accent 1" w:uiPriority="71"/>
+    <w:lsdException w:name="Colorful List Accent 1" w:uiPriority="72"/>
+    <w:lsdException w:name="Colorful Grid Accent 1" w:uiPriority="73"/>
+    <w:lsdException w:name="Light Shading Accent 2" w:uiPriority="60"/>
+    <w:lsdException w:name="Light List Accent 2" w:uiPriority="61"/>
+    <w:lsdException w:name="Light Grid Accent 2" w:uiPriority="62"/>
+    <w:lsdException w:name="Medium Shading 1 Accent 2" w:uiPriority="63"/>
+    <w:lsdException w:name="Medium Shading 2 Accent 2" w:uiPriority="64"/>
+    <w:lsdException w:name="Medium List 1 Accent 2" w:uiPriority="65"/>
+    <w:lsdException w:name="Medium List 2 Accent 2" w:uiPriority="66"/>
+    <w:lsdException w:name="Medium Grid 1 Accent 2" w:uiPriority="67"/>
+    <w:lsdException w:name="Medium Grid 2 Accent 2" w:uiPriority="68"/>
+    <w:lsdException w:name="Medium Grid 3 Accent 2" w:uiPriority="69"/>
+    <w:lsdException w:name="Dark List Accent 2" w:uiPriority="70"/>
+    <w:lsdException w:name="Colorful Shading Accent 2" w:uiPriority="71"/>
+    <w:lsdException w:name="Colorful List Accent 2" w:uiPriority="72"/>
+    <w:lsdException w:name="Colorful Grid Accent 2" w:uiPriority="73"/>
+    <w:lsdException w:name="Light Shading Accent 3" w:uiPriority="60"/>
+    <w:lsdException w:name="Light List Accent 3" w:uiPriority="61"/>
+    <w:lsdException w:name="Light Grid Accent 3" w:uiPriority="62"/>
+    <w:lsdException w:name="Medium Shading 1 Accent 3" w:uiPriority="63"/>
+    <w:lsdException w:name="Medium Shading 2 Accent 3" w:uiPriority="64"/>
+    <w:lsdException w:name="Medium List 1 Accent 3" w:uiPriority="65"/>
+    <w:lsdException w:name="Medium List 2 Accent 3" w:uiPriority="66"/>
+    <w:lsdException w:name="Medium Grid 1 Accent 3" w:uiPriority="67"/>
+    <w:lsdException w:name="Medium Grid 2 Accent 3" w:uiPriority="68"/>
+    <w:lsdException w:name="Medium Grid 3 Accent 3" w:uiPriority="69"/>
+    <w:lsdException w:name="Dark List Accent 3" w:uiPriority="70"/>
+    <w:lsdException w:name="Colorful Shading Accent 3" w:uiPriority="71"/>
+    <w:lsdException w:name="Colorful List Accent 3" w:uiPriority="72"/>
+    <w:lsdException w:name="Colorful Grid Accent 3" w:uiPriority="73"/>
+    <w:lsdException w:name="Light Shading Accent 4" w:uiPriority="60"/>
+    <w:lsdException w:name="Light List Accent 4" w:uiPriority="61"/>
+    <w:lsdException w:name="Light Grid Accent 4" w:uiPriority="62"/>
+    <w:lsdException w:name="Medium Shading 1 Accent 4" w:uiPriority="63"/>
+    <w:lsdException w:name="Medium Shading 2 Accent 4" w:uiPriority="64"/>
+    <w:lsdException w:name="Medium List 1 Accent 4" w:uiPriority="65"/>
+    <w:lsdException w:name="Medium List 2 Accent 4" w:uiPriority="66"/>
+    <w:lsdException w:name="Medium Grid 1 Accent 4" w:uiPriority="67"/>
+    <w:lsdException w:name="Medium Grid 2 Accent 4" w:uiPriority="68"/>
+    <w:lsdException w:name="Medium Grid 3 Accent 4" w:uiPriority="69"/>
+    <w:lsdException w:name="Dark List Accent 4" w:uiPriority="70"/>
+    <w:lsdException w:name="Colorful Shading Accent 4" w:uiPriority="71"/>
+    <w:lsdException w:name="Colorful List Accent 4" w:uiPriority="72"/>
+    <w:lsdException w:name="Colorful Grid Accent 4" w:uiPriority="73"/>
+    <w:lsdException w:name="Light Shading Accent 5" w:uiPriority="60"/>
+    <w:lsdException w:name="Light List Accent 5" w:uiPriority="61"/>
+    <w:lsdException w:name="Light Grid Accent 5" w:uiPriority="62"/>
+    <w:lsdException w:name="Medium Shading 1 Accent 5" w:uiPriority="63"/>
+    <w:lsdException w:name="Medium Shading 2 Accent 5" w:uiPriority="64"/>
+    <w:lsdException w:name="Medium List 1 Accent 5" w:uiPriority="65"/>
+    <w:lsdException w:name="Medium List 2 Accent 5" w:uiPriority="66"/>
+    <w:lsdException w:name="Medium Grid 1 Accent 5" w:uiPriority="67"/>
+    <w:lsdException w:name="Medium Grid 2 Accent 5" w:uiPriority="68"/>
+    <w:lsdException w:name="Medium Grid 3 Accent 5" w:uiPriority="69"/>
+    <w:lsdException w:name="Dark List Accent 5" w:uiPriority="70"/>
+    <w:lsdException w:name="Colorful Shading Accent 5" w:uiPriority="71"/>
+    <w:lsdException w:name="Colorful List Accent 5" w:uiPriority="72"/>
+    <w:lsdException w:name="Colorful Grid Accent 5" w:uiPriority="73"/>
+    <w:lsdException w:name="Light Shading Accent 6" w:uiPriority="60"/>
+    <w:lsdException w:name="Light List Accent 6" w:uiPriority="61"/>
+    <w:lsdException w:name="Light Grid Accent 6" w:uiPriority="62"/>
+    <w:lsdException w:name="Medium Shading 1 Accent 6" w:uiPriority="63"/>
+    <w:lsdException w:name="Medium Shading 2 Accent 6" w:uiPriority="64"/>
+    <w:lsdException w:name="Medium List 1 Accent 6" w:uiPriority="65"/>
+    <w:lsdException w:name="Medium List 2 Accent 6" w:uiPriority="66"/>
+    <w:lsdException w:name="Medium Grid 1 Accent 6" w:uiPriority="67"/>
+    <w:lsdException w:name="Medium Grid 2 Accent 6" w:uiPriority="68"/>
+    <w:lsdException w:name="Medium Grid 3 Accent 6" w:uiPriority="69"/>
+    <w:lsdException w:name="Dark List Accent 6" w:uiPriority="70"/>
+    <w:lsdException w:name="Colorful Shading Accent 6" w:uiPriority="71"/>
+    <w:lsdException w:name="Colorful List Accent 6" w:uiPriority="72"/>
+    <w:lsdException w:name="Colorful Grid Accent 6" w:uiPriority="73"/>
+    <w:lsdException w:name="Subtle Emphasis" w:uiPriority="19"/>
+    <w:lsdException w:name="Intense Emphasis" w:uiPriority="21"/>
+    <w:lsdException w:name="Subtle Reference" w:uiPriority="31"/>
+    <w:lsdException w:name="Intense Reference" w:uiPriority="32"/>
+    <w:lsdException w:name="Book Title" w:uiPriority="33"/>
+    <w:lsdException w:name="Bibliography" w:semiHidden="1" w:uiPriority="37" w:unhideWhenUsed="1"/>
+    <w:lsdException w:name="TOC Heading" w:semiHidden="1" w:uiPriority="39" w:unhideWhenUsed="1"/>
+    <w:lsdException w:name="Plain Table 1" w:uiPriority="41"/>
+    <w:lsdException w:name="Plain Table 2" w:uiPriority="42"/>
+    <w:lsdException w:name="Plain Table 3" w:uiPriority="43"/>
+    <w:lsdException w:name="Plain Table 4" w:uiPriority="44"/>
+    <w:lsdException w:name="Plain Table 5" w:uiPriority="45"/>
+    <w:lsdException w:name="Grid Table Light" w:uiPriority="40"/>
+    <w:lsdException w:name="Grid Table 1 Light" w:uiPriority="46"/>
+    <w:lsdException w:name="Grid Table 2" w:uiPriority="47"/>
+    <w:lsdException w:name="Grid Table 3" w:uiPriority="48"/>
+    <w:lsdException w:name="Grid Table 4" w:uiPriority="49"/>
+    <w:lsdException w:name="Grid Table 5 Dark" w:uiPriority="50"/>
+    <w:lsdException w:name="Grid Table 6 Colorful" w:uiPriority="51"/>
+    <w:lsdException w:name="Grid Table 7 Colorful" w:uiPriority="52"/>
+    <w:lsdException w:name="Grid Table 1 Light Accent 1" w:uiPriority="46"/>
+    <w:lsdException w:name="Grid Table 2 Accent 1" w:uiPriority="47"/>
+    <w:lsdException w:name="Grid Table 3 Accent 1" w:uiPriority="48"/>
+    <w:lsdException w:name="Grid Table 4 Accent 1" w:uiPriority="49"/>
+    <w:lsdException w:name="Grid Table 5 Dark Accent 1" w:uiPriority="50"/>
+    <w:lsdException w:name="Grid Table 6 Colorful Accent 1" w:uiPriority="51"/>
+    <w:lsdException w:name="Grid Table 7 Colorful Accent 1" w:uiPriority="52"/>
+    <w:lsdException w:name="Grid Table 1 Light Accent 2" w:uiPriority="46"/>
+    <w:lsdException w:name="Grid Table 2 Accent 2" w:uiPriority="47"/>
+    <w:lsdException w:name="Grid Table 3 Accent 2" w:uiPriority="48"/>
+    <w:lsdException w:name="Grid Table 4 Accent 2" w:uiPriority="49"/>
+    <w:lsdException w:name="Grid Table 5 Dark Accent 2" w:uiPriority="50"/>
+    <w:lsdException w:name="Grid Table 6 Colorful Accent 2" w:uiPriority="51"/>
+    <w:lsdException w:name="Grid Table 7 Colorful Accent 2" w:uiPriority="52"/>
+    <w:lsdException w:name="Grid Table 1 Light Accent 3" w:uiPriority="46"/>
+    <w:lsdException w:name="Grid Table 2 Accent 3" w:uiPriority="47"/>
+    <w:lsdException w:name="Grid Table 3 Accent 3" w:uiPriority="48"/>
+    <w:lsdException w:name="Grid Table 4 Accent 3" w:uiPriority="49"/>
+    <w:lsdException w:name="Grid Table 5 Dark Accent 3" w:uiPriority="50"/>
+    <w:lsdException w:name="Grid Table 6 Colorful Accent 3" w:uiPriority="51"/>
+    <w:lsdException w:name="Grid Table 7 Colorful Accent 3" w:uiPriority="52"/>
+    <w:lsdException w:name="Grid Table 1 Light Accent 4" w:uiPriority="46"/>
+    <w:lsdException w:name="Grid Table 2 Accent 4" w:uiPriority="47"/>
+    <w:lsdException w:name="Grid Table 3 Accent 4" w:uiPriority="48"/>
+    <w:lsdException w:name="Grid Table 4 Accent 4" w:uiPriority="49"/>
+    <w:lsdException w:name="Grid Table 5 Dark Accent 4" w:uiPriority="50"/>
+    <w:lsdException w:name="Grid Table 6 Colorful Accent 4" w:uiPriority="51"/>
+    <w:lsdException w:name="Grid Table 7 Colorful Accent 4" w:uiPriority="52"/>
+    <w:lsdException w:name="Grid Table 1 Light Accent 5" w:uiPriority="46"/>
+    <w:lsdException w:name="Grid Table 2 Accent 5" w:uiPriority="47"/>
+    <w:lsdException w:name="Grid Table 3 Accent 5" w:uiPriority="48"/>
+    <w:lsdException w:name="Grid Table 4 Accent 5" w:uiPriority="49"/>
+    <w:lsdException w:name="Grid Table 5 Dark Accent 5" w:uiPriority="50"/>
+    <w:lsdException w:name="Grid Table 6 Colorful Accent 5" w:uiPriority="51"/>
+    <w:lsdException w:name="Grid Table 7 Colorful Accent 5" w:uiPriority="52"/>
+    <w:lsdException w:name="Grid Table 1 Light Accent 6" w:uiPriority="46"/>
+    <w:lsdException w:name="Grid Table 2 Accent 6" w:uiPriority="47"/>
+    <w:lsdException w:name="Grid Table 3 Accent 6" w:uiPriority="48"/>
+    <w:lsdException w:name="Grid Table 4 Accent 6" w:uiPriority="49"/>
+    <w:lsdException w:name="Grid Table 5 Dark Accent 6" w:uiPriority="50"/>
+    <w:lsdException w:name="Grid Table 6 Colorful Accent 6" w:uiPriority="51"/>
+    <w:lsdException w:name="Grid Table 7 Colorful Accent 6" w:uiPriority="52"/>
+    <w:lsdException w:name="List Table 1 Light" w:uiPriority="46"/>
+    <w:lsdException w:name="List Table 2" w:uiPriority="47"/>
+    <w:lsdException w:name="List Table 3" w:uiPriority="48"/>
+    <w:lsdException w:name="List Table 4" w:uiPriority="49"/>
+    <w:lsdException w:name="List Table 5 Dark" w:uiPriority="50"/>
+    <w:lsdException w:name="List Table 6 Colorful" w:uiPriority="51"/>
+    <w:lsdException w:name="List Table 7 Colorful" w:uiPriority="52"/>
+    <w:lsdException w:name="List Table 1 Light Accent 1" w:uiPriority="46"/>
+    <w:lsdException w:name="List Table 2 Accent 1" w:uiPriority="47"/>
+    <w:lsdException w:name="List Table 3 Accent 1" w:uiPriority="48"/>
+    <w:lsdException w:name="List Table 4 Accent 1" w:uiPriority="49"/>
+    <w:lsdException w:name="List Table 5 Dark Accent 1" w:uiPriority="50"/>
+    <w:lsdException w:name="List Table 6 Colorful Accent 1" w:uiPriority="51"/>
+    <w:lsdException w:name="List Table 7 Colorful Accent 1" w:uiPriority="52"/>
+    <w:lsdException w:name="List Table 1 Light Accent 2" w:uiPriority="46"/>
+    <w:lsdException w:name="List Table 2 Accent 2" w:uiPriority="47"/>
+    <w:lsdException w:name="List Table 3 Accent 2" w:uiPriority="48"/>
+    <w:lsdException w:name="List Table 4 Accent 2" w:uiPriority="49"/>
+    <w:lsdException w:name="List Table 5 Dark Accent 2" w:uiPriority="50"/>
+    <w:lsdException w:name="List Table 6 Colorful Accent 2" w:uiPriority="51"/>
+    <w:lsdException w:name="List Table 7 Colorful Accent 2" w:uiPriority="52"/>
+    <w:lsdException w:name="List Table 1 Light Accent 3" w:uiPriority="46"/>
+    <w:lsdException w:name="List Table 2 Accent 3" w:uiPriority="47"/>
+    <w:lsdException w:name="List Table 3 Accent 3" w:uiPriority="48"/>
+    <w:lsdException w:name="List Table 4 Accent 3" w:uiPriority="49"/>
+    <w:lsdException w:name="List Table 5 Dark Accent 3" w:uiPriority="50"/>
+    <w:lsdException w:name="List Table 6 Colorful Accent 3" w:uiPriority="51"/>
+    <w:lsdException w:name="List Table 7 Colorful Accent 3" w:uiPriority="52"/>
+    <w:lsdException w:name="List Table 1 Light Accent 4" w:uiPriority="46"/>
+    <w:lsdException w:name="List Table 2 Accent 4" w:uiPriority="47"/>
+    <w:lsdException w:name="List Table 3 Accent 4" w:uiPriority="48"/>
+    <w:lsdException w:name="List Table 4 Accent 4" w:uiPriority="49"/>
+    <w:lsdException w:name="List Table 5 Dark Accent 4" w:uiPriority="50"/>
+    <w:lsdException w:name="List Table 6 Colorful Accent 4" w:uiPriority="51"/>
+    <w:lsdException w:name="List Table 7 Colorful Accent 4" w:uiPriority="52"/>
+    <w:lsdException w:name="List Table 1 Light Accent 5" w:uiPriority="46"/>
+    <w:lsdException w:name="List Table 2 Accent 5" w:uiPriority="47"/>
+    <w:lsdException w:name="List Table 3 Accent 5" w:uiPriority="48"/>
+    <w:lsdException w:name="List Table 4 Accent 5" w:uiPriority="49"/>
+    <w:lsdException w:name="List Table 5 Dark Accent 5" w:uiPriority="50"/>
+    <w:lsdException w:name="List Table 6 Colorful Accent 5" w:uiPriority="51"/>
+    <w:lsdException w:name="List Table 7 Colorful Accent 5" w:uiPriority="52"/>
+    <w:lsdException w:name="List Table 1 Light Accent 6" w:uiPriority="46"/>
+    <w:lsdException w:name="List Table 2 Accent 6" w:uiPriority="47"/>
+    <w:lsdException w:name="List Table 3 Accent 6" w:uiPriority="48"/>
+    <w:lsdException w:name="List Table 4 Accent 6" w:uiPriority="49"/>
+    <w:lsdException w:name="List Table 5 Dark Accent 6" w:uiPriority="50"/>
+    <w:lsdException w:name="List Table 6 Colorful Accent 6" w:uiPriority="51"/>
+    <w:lsdException w:name="List Table 7 Colorful Accent 6" w:uiPriority="52"/>
+    <w:lsdException w:name="Mention" w:semiHidden="1" w:uiPriority="99" w:unhideWhenUsed="1"/>
+    <w:lsdException w:name="Smart Hyperlink" w:semiHidden="1" w:uiPriority="99" w:unhideWhenUsed="1"/>
+    <w:lsdException w:name="Hashtag" w:semiHidden="1" w:uiPriority="99" w:unhideWhenUsed="1"/>
+    <w:lsdException w:name="Unresolved Mention" w:semiHidden="1" w:uiPriority="99" w:unhideWhenUsed="1"/>
   </w:latentStyles>
   <w:style w:type="paragraph" w:default="1" w:styleId="Normal">
     <w:name w:val="Normal"/>
@@ -13810,7 +12508,7 @@
 </file>
 
 <file path=word/glossary/document.xml><?xml version="1.0" encoding="utf-8"?>
-<w:glossaryDocument xmlns:wpc="http://schemas.microsoft.com/office/word/2010/wordprocessingCanvas" xmlns:mc="http://schemas.openxmlformats.org/markup-compatibility/2006" xmlns:o="urn:schemas-microsoft-com:office:office" xmlns:r="http://schemas.openxmlformats.org/officeDocument/2006/relationships" xmlns:m="http://schemas.openxmlformats.org/officeDocument/2006/math" xmlns:v="urn:schemas-microsoft-com:vml" xmlns:wp14="http://schemas.microsoft.com/office/word/2010/wordprocessingDrawing" xmlns:wp="http://schemas.openxmlformats.org/drawingml/2006/wordprocessingDrawing" xmlns:w10="urn:schemas-microsoft-com:office:word" xmlns:w="http://schemas.openxmlformats.org/wordprocessingml/2006/main" xmlns:w14="http://schemas.microsoft.com/office/word/2010/wordml" xmlns:wpg="http://schemas.microsoft.com/office/word/2010/wordprocessingGroup" xmlns:wpi="http://schemas.microsoft.com/office/word/2010/wordprocessingInk" xmlns:wne="http://schemas.microsoft.com/office/word/2006/wordml" xmlns:wps="http://schemas.microsoft.com/office/word/2010/wordprocessingShape" mc:Ignorable="w14 wp14">
+<w:glossaryDocument xmlns:wpc="http://schemas.microsoft.com/office/word/2010/wordprocessingCanvas" xmlns:cx="http://schemas.microsoft.com/office/drawing/2014/chartex" xmlns:cx1="http://schemas.microsoft.com/office/drawing/2015/9/8/chartex" xmlns:cx2="http://schemas.microsoft.com/office/drawing/2015/10/21/chartex" xmlns:cx3="http://schemas.microsoft.com/office/drawing/2016/5/9/chartex" xmlns:cx4="http://schemas.microsoft.com/office/drawing/2016/5/10/chartex" xmlns:cx5="http://schemas.microsoft.com/office/drawing/2016/5/11/chartex" xmlns:cx6="http://schemas.microsoft.com/office/drawing/2016/5/12/chartex" xmlns:cx7="http://schemas.microsoft.com/office/drawing/2016/5/13/chartex" xmlns:cx8="http://schemas.microsoft.com/office/drawing/2016/5/14/chartex" xmlns:mc="http://schemas.openxmlformats.org/markup-compatibility/2006" xmlns:aink="http://schemas.microsoft.com/office/drawing/2016/ink" xmlns:am3d="http://schemas.microsoft.com/office/drawing/2017/model3d" xmlns:o="urn:schemas-microsoft-com:office:office" xmlns:r="http://schemas.openxmlformats.org/officeDocument/2006/relationships" xmlns:m="http://schemas.openxmlformats.org/officeDocument/2006/math" xmlns:v="urn:schemas-microsoft-com:vml" xmlns:wp14="http://schemas.microsoft.com/office/word/2010/wordprocessingDrawing" xmlns:wp="http://schemas.openxmlformats.org/drawingml/2006/wordprocessingDrawing" xmlns:w10="urn:schemas-microsoft-com:office:word" xmlns:w="http://schemas.openxmlformats.org/wordprocessingml/2006/main" xmlns:w14="http://schemas.microsoft.com/office/word/2010/wordml" xmlns:w15="http://schemas.microsoft.com/office/word/2012/wordml" xmlns:w16cid="http://schemas.microsoft.com/office/word/2016/wordml/cid" xmlns:w16se="http://schemas.microsoft.com/office/word/2015/wordml/symex" xmlns:wpg="http://schemas.microsoft.com/office/word/2010/wordprocessingGroup" xmlns:wpi="http://schemas.microsoft.com/office/word/2010/wordprocessingInk" xmlns:wne="http://schemas.microsoft.com/office/word/2006/wordml" xmlns:wps="http://schemas.microsoft.com/office/word/2010/wordprocessingShape" mc:Ignorable="w14 w15 w16se w16cid wp14">
   <w:docParts>
     <w:docPart>
       <w:docPartPr>
@@ -13875,7 +12573,7 @@
 </file>
 
 <file path=word/glossary/fontTable.xml><?xml version="1.0" encoding="utf-8"?>
-<w:fonts xmlns:mc="http://schemas.openxmlformats.org/markup-compatibility/2006" xmlns:r="http://schemas.openxmlformats.org/officeDocument/2006/relationships" xmlns:w="http://schemas.openxmlformats.org/wordprocessingml/2006/main" xmlns:w14="http://schemas.microsoft.com/office/word/2010/wordml" mc:Ignorable="w14">
+<w:fonts xmlns:mc="http://schemas.openxmlformats.org/markup-compatibility/2006" xmlns:r="http://schemas.openxmlformats.org/officeDocument/2006/relationships" xmlns:w="http://schemas.openxmlformats.org/wordprocessingml/2006/main" xmlns:w14="http://schemas.microsoft.com/office/word/2010/wordml" xmlns:w15="http://schemas.microsoft.com/office/word/2012/wordml" xmlns:w16cid="http://schemas.microsoft.com/office/word/2016/wordml/cid" xmlns:w16se="http://schemas.microsoft.com/office/word/2015/wordml/symex" mc:Ignorable="w14 w15 w16se w16cid">
   <w:font w:name="Symbol">
     <w:panose1 w:val="05050102010706020507"/>
     <w:charset w:val="02"/>
@@ -13941,11 +12639,18 @@
     <w:pitch w:val="variable"/>
     <w:sig w:usb0="E00002FF" w:usb1="4000ACFF" w:usb2="00000001" w:usb3="00000000" w:csb0="0000019F" w:csb1="00000000"/>
   </w:font>
+  <w:font w:name="Calibri Light">
+    <w:panose1 w:val="020F0302020204030204"/>
+    <w:charset w:val="00"/>
+    <w:family w:val="swiss"/>
+    <w:pitch w:val="variable"/>
+    <w:sig w:usb0="A00002EF" w:usb1="4000207B" w:usb2="00000000" w:usb3="00000000" w:csb0="0000019F" w:csb1="00000000"/>
+  </w:font>
 </w:fonts>
 </file>
 
 <file path=word/glossary/settings.xml><?xml version="1.0" encoding="utf-8"?>
-<w:settings xmlns:mc="http://schemas.openxmlformats.org/markup-compatibility/2006" xmlns:o="urn:schemas-microsoft-com:office:office" xmlns:r="http://schemas.openxmlformats.org/officeDocument/2006/relationships" xmlns:m="http://schemas.openxmlformats.org/officeDocument/2006/math" xmlns:v="urn:schemas-microsoft-com:vml" xmlns:w10="urn:schemas-microsoft-com:office:word" xmlns:w="http://schemas.openxmlformats.org/wordprocessingml/2006/main" xmlns:w14="http://schemas.microsoft.com/office/word/2010/wordml" xmlns:sl="http://schemas.openxmlformats.org/schemaLibrary/2006/main" mc:Ignorable="w14">
+<w:settings xmlns:mc="http://schemas.openxmlformats.org/markup-compatibility/2006" xmlns:o="urn:schemas-microsoft-com:office:office" xmlns:r="http://schemas.openxmlformats.org/officeDocument/2006/relationships" xmlns:m="http://schemas.openxmlformats.org/officeDocument/2006/math" xmlns:v="urn:schemas-microsoft-com:vml" xmlns:w10="urn:schemas-microsoft-com:office:word" xmlns:w="http://schemas.openxmlformats.org/wordprocessingml/2006/main" xmlns:w14="http://schemas.microsoft.com/office/word/2010/wordml" xmlns:w15="http://schemas.microsoft.com/office/word/2012/wordml" xmlns:w16cid="http://schemas.microsoft.com/office/word/2016/wordml/cid" xmlns:w16se="http://schemas.microsoft.com/office/word/2015/wordml/symex" xmlns:sl="http://schemas.openxmlformats.org/schemaLibrary/2006/main" mc:Ignorable="w14 w15 w16se w16cid">
   <w:view w:val="normal"/>
   <w:defaultTabStop w:val="720"/>
   <w:characterSpacingControl w:val="doNotCompress"/>
@@ -13955,6 +12660,7 @@
     <w:compatSetting w:name="overrideTableStyleFontSizeAndJustification" w:uri="http://schemas.microsoft.com/office/word" w:val="1"/>
     <w:compatSetting w:name="enableOpenTypeFeatures" w:uri="http://schemas.microsoft.com/office/word" w:val="1"/>
     <w:compatSetting w:name="doNotFlipMirrorIndents" w:uri="http://schemas.microsoft.com/office/word" w:val="1"/>
+    <w:compatSetting w:name="useWord2013TrackBottomHyphenation" w:uri="http://schemas.microsoft.com/office/word" w:val="1"/>
   </w:compat>
   <w:rsids>
     <w:rsidRoot w:val="0061488D"/>
@@ -13989,7 +12695,7 @@
 </file>
 
 <file path=word/glossary/styles.xml><?xml version="1.0" encoding="utf-8"?>
-<w:styles xmlns:mc="http://schemas.openxmlformats.org/markup-compatibility/2006" xmlns:r="http://schemas.openxmlformats.org/officeDocument/2006/relationships" xmlns:w="http://schemas.openxmlformats.org/wordprocessingml/2006/main" xmlns:w14="http://schemas.microsoft.com/office/word/2010/wordml" mc:Ignorable="w14">
+<w:styles xmlns:mc="http://schemas.openxmlformats.org/markup-compatibility/2006" xmlns:r="http://schemas.openxmlformats.org/officeDocument/2006/relationships" xmlns:w="http://schemas.openxmlformats.org/wordprocessingml/2006/main" xmlns:w14="http://schemas.microsoft.com/office/word/2010/wordml" xmlns:w15="http://schemas.microsoft.com/office/word/2012/wordml" xmlns:w16cid="http://schemas.microsoft.com/office/word/2016/wordml/cid" xmlns:w16se="http://schemas.microsoft.com/office/word/2015/wordml/symex" mc:Ignorable="w14 w15 w16se w16cid">
   <w:docDefaults>
     <w:rPrDefault>
       <w:rPr>
@@ -14005,366 +12711,382 @@
       </w:pPr>
     </w:pPrDefault>
   </w:docDefaults>
-  <w:latentStyles w:defLockedState="0" w:defUIPriority="99" w:defSemiHidden="1" w:defUnhideWhenUsed="1" w:defQFormat="0" w:count="267">
-    <w:lsdException w:name="Normal" w:semiHidden="0" w:uiPriority="0" w:unhideWhenUsed="0" w:qFormat="1"/>
-    <w:lsdException w:name="heading 1" w:semiHidden="0" w:uiPriority="9" w:unhideWhenUsed="0" w:qFormat="1"/>
-    <w:lsdException w:name="heading 2" w:uiPriority="9" w:qFormat="1"/>
-    <w:lsdException w:name="heading 3" w:uiPriority="9" w:qFormat="1"/>
-    <w:lsdException w:name="heading 4" w:uiPriority="9" w:qFormat="1"/>
-    <w:lsdException w:name="heading 5" w:uiPriority="9" w:qFormat="1"/>
-    <w:lsdException w:name="heading 6" w:uiPriority="9" w:qFormat="1"/>
-    <w:lsdException w:name="heading 7" w:uiPriority="9" w:qFormat="1"/>
-    <w:lsdException w:name="heading 8" w:uiPriority="9" w:qFormat="1"/>
-    <w:lsdException w:name="heading 9" w:uiPriority="9" w:qFormat="1"/>
-    <w:lsdException w:name="toc 1" w:uiPriority="39"/>
-    <w:lsdException w:name="toc 2" w:uiPriority="39"/>
-    <w:lsdException w:name="toc 3" w:uiPriority="39"/>
-    <w:lsdException w:name="toc 4" w:uiPriority="39"/>
-    <w:lsdException w:name="toc 5" w:uiPriority="39"/>
-    <w:lsdException w:name="toc 6" w:uiPriority="39"/>
-    <w:lsdException w:name="toc 7" w:uiPriority="39"/>
-    <w:lsdException w:name="toc 8" w:uiPriority="39"/>
-    <w:lsdException w:name="toc 9" w:uiPriority="39"/>
-    <w:lsdException w:name="caption" w:uiPriority="35" w:qFormat="1"/>
-    <w:lsdException w:name="Title" w:semiHidden="0" w:uiPriority="10" w:unhideWhenUsed="0" w:qFormat="1"/>
-    <w:lsdException w:name="Default Paragraph Font" w:uiPriority="1"/>
-    <w:lsdException w:name="Subtitle" w:semiHidden="0" w:uiPriority="11" w:unhideWhenUsed="0" w:qFormat="1"/>
-    <w:lsdException w:name="Strong" w:semiHidden="0" w:uiPriority="22" w:unhideWhenUsed="0" w:qFormat="1"/>
-    <w:lsdException w:name="Emphasis" w:semiHidden="0" w:uiPriority="20" w:unhideWhenUsed="0" w:qFormat="1"/>
-    <w:lsdException w:name="Table Grid" w:semiHidden="0" w:uiPriority="59" w:unhideWhenUsed="0"/>
-    <w:lsdException w:name="Placeholder Text" w:unhideWhenUsed="0"/>
-    <w:lsdException w:name="No Spacing" w:semiHidden="0" w:uiPriority="1" w:unhideWhenUsed="0" w:qFormat="1"/>
-    <w:lsdException w:name="Light Shading" w:semiHidden="0" w:uiPriority="60" w:unhideWhenUsed="0"/>
-    <w:lsdException w:name="Light List" w:semiHidden="0" w:uiPriority="61" w:unhideWhenUsed="0"/>
-    <w:lsdException w:name="Light Grid" w:semiHidden="0" w:uiPriority="62" w:unhideWhenUsed="0"/>
-    <w:lsdException w:name="Medium Shading 1" w:semiHidden="0" w:uiPriority="63" w:unhideWhenUsed="0"/>
-    <w:lsdException w:name="Medium Shading 2" w:semiHidden="0" w:uiPriority="64" w:unhideWhenUsed="0"/>
-    <w:lsdException w:name="Medium List 1" w:semiHidden="0" w:uiPriority="65" w:unhideWhenUsed="0"/>
-    <w:lsdException w:name="Medium List 2" w:semiHidden="0" w:uiPriority="66" w:unhideWhenUsed="0"/>
-    <w:lsdException w:name="Medium Grid 1" w:semiHidden="0" w:uiPriority="67" w:unhideWhenUsed="0"/>
-    <w:lsdException w:name="Medium Grid 2" w:semiHidden="0" w:uiPriority="68" w:unhideWhenUsed="0"/>
-    <w:lsdException w:name="Medium Grid 3" w:semiHidden="0" w:uiPriority="69" w:unhideWhenUsed="0"/>
-    <w:lsdException w:name="Dark List" w:semiHidden="0" w:uiPriority="70" w:unhideWhenUsed="0"/>
-    <w:lsdException w:name="Colorful Shading" w:semiHidden="0" w:uiPriority="71" w:unhideWhenUsed="0"/>
-    <w:lsdException w:name="Colorful List" w:semiHidden="0" w:uiPriority="72" w:unhideWhenUsed="0"/>
-    <w:lsdException w:name="Colorful Grid" w:semiHidden="0" w:uiPriority="73" w:unhideWhenUsed="0"/>
-    <w:lsdException w:name="Light Shading Accent 1" w:semiHidden="0" w:uiPriority="60" w:unhideWhenUsed="0"/>
-    <w:lsdException w:name="Light List Accent 1" w:semiHidden="0" w:uiPriority="61" w:unhideWhenUsed="0"/>
-    <w:lsdException w:name="Light Grid Accent 1" w:semiHidden="0" w:uiPriority="62" w:unhideWhenUsed="0"/>
-    <w:lsdException w:name="Medium Shading 1 Accent 1" w:semiHidden="0" w:uiPriority="63" w:unhideWhenUsed="0"/>
-    <w:lsdException w:name="Medium Shading 2 Accent 1" w:semiHidden="0" w:uiPriority="64" w:unhideWhenUsed="0"/>
-    <w:lsdException w:name="Medium List 1 Accent 1" w:semiHidden="0" w:uiPriority="65" w:unhideWhenUsed="0"/>
-    <w:lsdException w:name="Revision" w:unhideWhenUsed="0"/>
-    <w:lsdException w:name="List Paragraph" w:semiHidden="0" w:uiPriority="34" w:unhideWhenUsed="0" w:qFormat="1"/>
-    <w:lsdException w:name="Quote" w:semiHidden="0" w:uiPriority="29" w:unhideWhenUsed="0" w:qFormat="1"/>
-    <w:lsdException w:name="Intense Quote" w:semiHidden="0" w:uiPriority="30" w:unhideWhenUsed="0" w:qFormat="1"/>
-    <w:lsdException w:name="Medium List 2 Accent 1" w:semiHidden="0" w:uiPriority="66" w:unhideWhenUsed="0"/>
-    <w:lsdException w:name="Medium Grid 1 Accent 1" w:semiHidden="0" w:uiPriority="67" w:unhideWhenUsed="0"/>
-    <w:lsdException w:name="Medium Grid 2 Accent 1" w:semiHidden="0" w:uiPriority="68" w:unhideWhenUsed="0"/>
-    <w:lsdException w:name="Medium Grid 3 Accent 1" w:semiHidden="0" w:uiPriority="69" w:unhideWhenUsed="0"/>
-    <w:lsdException w:name="Dark List Accent 1" w:semiHidden="0" w:uiPriority="70" w:unhideWhenUsed="0"/>
-    <w:lsdException w:name="Colorful Shading Accent 1" w:semiHidden="0" w:uiPriority="71" w:unhideWhenUsed="0"/>
-    <w:lsdException w:name="Colorful List Accent 1" w:semiHidden="0" w:uiPriority="72" w:unhideWhenUsed="0"/>
-    <w:lsdException w:name="Colorful Grid Accent 1" w:semiHidden="0" w:uiPriority="73" w:unhideWhenUsed="0"/>
-    <w:lsdException w:name="Light Shading Accent 2" w:semiHidden="0" w:uiPriority="60" w:unhideWhenUsed="0"/>
-    <w:lsdException w:name="Light List Accent 2" w:semiHidden="0" w:uiPriority="61" w:unhideWhenUsed="0"/>
-    <w:lsdException w:name="Light Grid Accent 2" w:semiHidden="0" w:uiPriority="62" w:unhideWhenUsed="0"/>
-    <w:lsdException w:name="Medium Shading 1 Accent 2" w:semiHidden="0" w:uiPriority="63" w:unhideWhenUsed="0"/>
-    <w:lsdException w:name="Medium Shading 2 Accent 2" w:semiHidden="0" w:uiPriority="64" w:unhideWhenUsed="0"/>
-    <w:lsdException w:name="Medium List 1 Accent 2" w:semiHidden="0" w:uiPriority="65" w:unhideWhenUsed="0"/>
-    <w:lsdException w:name="Medium List 2 Accent 2" w:semiHidden="0" w:uiPriority="66" w:unhideWhenUsed="0"/>
-    <w:lsdException w:name="Medium Grid 1 Accent 2" w:semiHidden="0" w:uiPriority="67" w:unhideWhenUsed="0"/>
-    <w:lsdException w:name="Medium Grid 2 Accent 2" w:semiHidden="0" w:uiPriority="68" w:unhideWhenUsed="0"/>
-    <w:lsdException w:name="Medium Grid 3 Accent 2" w:semiHidden="0" w:uiPriority="69" w:unhideWhenUsed="0"/>
-    <w:lsdException w:name="Dark List Accent 2" w:semiHidden="0" w:uiPriority="70" w:unhideWhenUsed="0"/>
-    <w:lsdException w:name="Colorful Shading Accent 2" w:semiHidden="0" w:uiPriority="71" w:unhideWhenUsed="0"/>
-    <w:lsdException w:name="Colorful List Accent 2" w:semiHidden="0" w:uiPriority="72" w:unhideWhenUsed="0"/>
-    <w:lsdException w:name="Colorful Grid Accent 2" w:semiHidden="0" w:uiPriority="73" w:unhideWhenUsed="0"/>
-    <w:lsdException w:name="Light Shading Accent 3" w:semiHidden="0" w:uiPriority="60" w:unhideWhenUsed="0"/>
-    <w:lsdException w:name="Light List Accent 3" w:semiHidden="0" w:uiPriority="61" w:unhideWhenUsed="0"/>
-    <w:lsdException w:name="Light Grid Accent 3" w:semiHidden="0" w:uiPriority="62" w:unhideWhenUsed="0"/>
-    <w:lsdException w:name="Medium Shading 1 Accent 3" w:semiHidden="0" w:uiPriority="63" w:unhideWhenUsed="0"/>
-    <w:lsdException w:name="Medium Shading 2 Accent 3" w:semiHidden="0" w:uiPriority="64" w:unhideWhenUsed="0"/>
-    <w:lsdException w:name="Medium List 1 Accent 3" w:semiHidden="0" w:uiPriority="65" w:unhideWhenUsed="0"/>
-    <w:lsdException w:name="Medium List 2 Accent 3" w:semiHidden="0" w:uiPriority="66" w:unhideWhenUsed="0"/>
-    <w:lsdException w:name="Medium Grid 1 Accent 3" w:semiHidden="0" w:uiPriority="67" w:unhideWhenUsed="0"/>
-    <w:lsdException w:name="Medium Grid 2 Accent 3" w:semiHidden="0" w:uiPriority="68" w:unhideWhenUsed="0"/>
-    <w:lsdException w:name="Medium Grid 3 Accent 3" w:semiHidden="0" w:uiPriority="69" w:unhideWhenUsed="0"/>
-    <w:lsdException w:name="Dark List Accent 3" w:semiHidden="0" w:uiPriority="70" w:unhideWhenUsed="0"/>
-    <w:lsdException w:name="Colorful Shading Accent 3" w:semiHidden="0" w:uiPriority="71" w:unhideWhenUsed="0"/>
-    <w:lsdException w:name="Colorful List Accent 3" w:semiHidden="0" w:uiPriority="72" w:unhideWhenUsed="0"/>
-    <w:lsdException w:name="Colorful Grid Accent 3" w:semiHidden="0" w:uiPriority="73" w:unhideWhenUsed="0"/>
-    <w:lsdException w:name="Light Shading Accent 4" w:semiHidden="0" w:uiPriority="60" w:unhideWhenUsed="0"/>
-    <w:lsdException w:name="Light List Accent 4" w:semiHidden="0" w:uiPriority="61" w:unhideWhenUsed="0"/>
-    <w:lsdException w:name="Light Grid Accent 4" w:semiHidden="0" w:uiPriority="62" w:unhideWhenUsed="0"/>
-    <w:lsdException w:name="Medium Shading 1 Accent 4" w:semiHidden="0" w:uiPriority="63" w:unhideWhenUsed="0"/>
-    <w:lsdException w:name="Medium Shading 2 Accent 4" w:semiHidden="0" w:uiPriority="64" w:unhideWhenUsed="0"/>
-    <w:lsdException w:name="Medium List 1 Accent 4" w:semiHidden="0" w:uiPriority="65" w:unhideWhenUsed="0"/>
-    <w:lsdException w:name="Medium List 2 Accent 4" w:semiHidden="0" w:uiPriority="66" w:unhideWhenUsed="0"/>
-    <w:lsdException w:name="Medium Grid 1 Accent 4" w:semiHidden="0" w:uiPriority="67" w:unhideWhenUsed="0"/>
-    <w:lsdException w:name="Medium Grid 2 Accent 4" w:semiHidden="0" w:uiPriority="68" w:unhideWhenUsed="0"/>
-    <w:lsdException w:name="Medium Grid 3 Accent 4" w:semiHidden="0" w:uiPriority="69" w:unhideWhenUsed="0"/>
-    <w:lsdException w:name="Dark List Accent 4" w:semiHidden="0" w:uiPriority="70" w:unhideWhenUsed="0"/>
-    <w:lsdException w:name="Colorful Shading Accent 4" w:semiHidden="0" w:uiPriority="71" w:unhideWhenUsed="0"/>
-    <w:lsdException w:name="Colorful List Accent 4" w:semiHidden="0" w:uiPriority="72" w:unhideWhenUsed="0"/>
-    <w:lsdException w:name="Colorful Grid Accent 4" w:semiHidden="0" w:uiPriority="73" w:unhideWhenUsed="0"/>
-    <w:lsdException w:name="Light Shading Accent 5" w:semiHidden="0" w:uiPriority="60" w:unhideWhenUsed="0"/>
-    <w:lsdException w:name="Light List Accent 5" w:semiHidden="0" w:uiPriority="61" w:unhideWhenUsed="0"/>
-    <w:lsdException w:name="Light Grid Accent 5" w:semiHidden="0" w:uiPriority="62" w:unhideWhenUsed="0"/>
-    <w:lsdException w:name="Medium Shading 1 Accent 5" w:semiHidden="0" w:uiPriority="63" w:unhideWhenUsed="0"/>
-    <w:lsdException w:name="Medium Shading 2 Accent 5" w:semiHidden="0" w:uiPriority="64" w:unhideWhenUsed="0"/>
-    <w:lsdException w:name="Medium List 1 Accent 5" w:semiHidden="0" w:uiPriority="65" w:unhideWhenUsed="0"/>
-    <w:lsdException w:name="Medium List 2 Accent 5" w:semiHidden="0" w:uiPriority="66" w:unhideWhenUsed="0"/>
-    <w:lsdException w:name="Medium Grid 1 Accent 5" w:semiHidden="0" w:uiPriority="67" w:unhideWhenUsed="0"/>
-    <w:lsdException w:name="Medium Grid 2 Accent 5" w:semiHidden="0" w:uiPriority="68" w:unhideWhenUsed="0"/>
-    <w:lsdException w:name="Medium Grid 3 Accent 5" w:semiHidden="0" w:uiPriority="69" w:unhideWhenUsed="0"/>
-    <w:lsdException w:name="Dark List Accent 5" w:semiHidden="0" w:uiPriority="70" w:unhideWhenUsed="0"/>
-    <w:lsdException w:name="Colorful Shading Accent 5" w:semiHidden="0" w:uiPriority="71" w:unhideWhenUsed="0"/>
-    <w:lsdException w:name="Colorful List Accent 5" w:semiHidden="0" w:uiPriority="72" w:unhideWhenUsed="0"/>
-    <w:lsdException w:name="Colorful Grid Accent 5" w:semiHidden="0" w:uiPriority="73" w:unhideWhenUsed="0"/>
-    <w:lsdException w:name="Light Shading Accent 6" w:semiHidden="0" w:uiPriority="60" w:unhideWhenUsed="0"/>
-    <w:lsdException w:name="Light List Accent 6" w:semiHidden="0" w:uiPriority="61" w:unhideWhenUsed="0"/>
-    <w:lsdException w:name="Light Grid Accent 6" w:semiHidden="0" w:uiPriority="62" w:unhideWhenUsed="0"/>
-    <w:lsdException w:name="Medium Shading 1 Accent 6" w:semiHidden="0" w:uiPriority="63" w:unhideWhenUsed="0"/>
-    <w:lsdException w:name="Medium Shading 2 Accent 6" w:semiHidden="0" w:uiPriority="64" w:unhideWhenUsed="0"/>
-    <w:lsdException w:name="Medium List 1 Accent 6" w:semiHidden="0" w:uiPriority="65" w:unhideWhenUsed="0"/>
-    <w:lsdException w:name="Medium List 2 Accent 6" w:semiHidden="0" w:uiPriority="66" w:unhideWhenUsed="0"/>
-    <w:lsdException w:name="Medium Grid 1 Accent 6" w:semiHidden="0" w:uiPriority="67" w:unhideWhenUsed="0"/>
-    <w:lsdException w:name="Medium Grid 2 Accent 6" w:semiHidden="0" w:uiPriority="68" w:unhideWhenUsed="0"/>
-    <w:lsdException w:name="Medium Grid 3 Accent 6" w:semiHidden="0" w:uiPriority="69" w:unhideWhenUsed="0"/>
-    <w:lsdException w:name="Dark List Accent 6" w:semiHidden="0" w:uiPriority="70" w:unhideWhenUsed="0"/>
-    <w:lsdException w:name="Colorful Shading Accent 6" w:semiHidden="0" w:uiPriority="71" w:unhideWhenUsed="0"/>
-    <w:lsdException w:name="Colorful List Accent 6" w:semiHidden="0" w:uiPriority="72" w:unhideWhenUsed="0"/>
-    <w:lsdException w:name="Colorful Grid Accent 6" w:semiHidden="0" w:uiPriority="73" w:unhideWhenUsed="0"/>
-    <w:lsdException w:name="Subtle Emphasis" w:semiHidden="0" w:uiPriority="19" w:unhideWhenUsed="0" w:qFormat="1"/>
-    <w:lsdException w:name="Intense Emphasis" w:semiHidden="0" w:uiPriority="21" w:unhideWhenUsed="0" w:qFormat="1"/>
-    <w:lsdException w:name="Subtle Reference" w:semiHidden="0" w:uiPriority="31" w:unhideWhenUsed="0" w:qFormat="1"/>
-    <w:lsdException w:name="Intense Reference" w:semiHidden="0" w:uiPriority="32" w:unhideWhenUsed="0" w:qFormat="1"/>
-    <w:lsdException w:name="Book Title" w:semiHidden="0" w:uiPriority="33" w:unhideWhenUsed="0" w:qFormat="1"/>
-    <w:lsdException w:name="Bibliography" w:uiPriority="37"/>
-    <w:lsdException w:name="TOC Heading" w:uiPriority="39" w:qFormat="1"/>
-  </w:latentStyles>
-  <w:style w:type="paragraph" w:default="1" w:styleId="Normal">
-    <w:name w:val="Normal"/>
-    <w:qFormat/>
-  </w:style>
-  <w:style w:type="character" w:default="1" w:styleId="DefaultParagraphFont">
-    <w:name w:val="Default Paragraph Font"/>
-    <w:uiPriority w:val="1"/>
-    <w:semiHidden/>
-    <w:unhideWhenUsed/>
-  </w:style>
-  <w:style w:type="table" w:default="1" w:styleId="TableNormal">
-    <w:name w:val="Normal Table"/>
-    <w:uiPriority w:val="99"/>
-    <w:semiHidden/>
-    <w:unhideWhenUsed/>
-    <w:tblPr>
-      <w:tblInd w:w="0" w:type="dxa"/>
-      <w:tblCellMar>
-        <w:top w:w="0" w:type="dxa"/>
-        <w:left w:w="108" w:type="dxa"/>
-        <w:bottom w:w="0" w:type="dxa"/>
-        <w:right w:w="108" w:type="dxa"/>
-      </w:tblCellMar>
-    </w:tblPr>
-  </w:style>
-  <w:style w:type="numbering" w:default="1" w:styleId="NoList">
-    <w:name w:val="No List"/>
-    <w:uiPriority w:val="99"/>
-    <w:semiHidden/>
-    <w:unhideWhenUsed/>
-  </w:style>
-  <w:style w:type="character" w:styleId="PlaceholderText">
-    <w:name w:val="Placeholder Text"/>
-    <w:basedOn w:val="DefaultParagraphFont"/>
-    <w:uiPriority w:val="99"/>
-    <w:semiHidden/>
-    <w:rsid w:val="003947D6"/>
-    <w:rPr>
-      <w:color w:val="808080"/>
-    </w:rPr>
-  </w:style>
-  <w:style w:type="paragraph" w:customStyle="1" w:styleId="5F7C8626970A45769DEB40C28EF0D2B9">
-    <w:name w:val="5F7C8626970A45769DEB40C28EF0D2B9"/>
-    <w:rsid w:val="00F263ED"/>
-    <w:pPr>
-      <w:spacing w:after="160" w:line="259" w:lineRule="auto"/>
-    </w:pPr>
-  </w:style>
-  <w:style w:type="paragraph" w:customStyle="1" w:styleId="0E33C879CF224517B4E4E93A1281229A">
-    <w:name w:val="0E33C879CF224517B4E4E93A1281229A"/>
-    <w:rsid w:val="00F263ED"/>
-    <w:pPr>
-      <w:spacing w:after="160" w:line="259" w:lineRule="auto"/>
-    </w:pPr>
-  </w:style>
-  <w:style w:type="paragraph" w:customStyle="1" w:styleId="E28A607AA6624022A388B7A7479BD03A">
-    <w:name w:val="E28A607AA6624022A388B7A7479BD03A"/>
-    <w:rsid w:val="003947D6"/>
-  </w:style>
-  <w:style w:type="paragraph" w:customStyle="1" w:styleId="894B002446AE48F6A03733C3DD287768">
-    <w:name w:val="894B002446AE48F6A03733C3DD287768"/>
-    <w:rsid w:val="003947D6"/>
-  </w:style>
-</w:styles>
-</file>
-
-<file path=word/glossary/stylesWithEffects.xml><?xml version="1.0" encoding="utf-8"?>
-<w:styles xmlns:wpc="http://schemas.microsoft.com/office/word/2010/wordprocessingCanvas" xmlns:mc="http://schemas.openxmlformats.org/markup-compatibility/2006" xmlns:o="urn:schemas-microsoft-com:office:office" xmlns:r="http://schemas.openxmlformats.org/officeDocument/2006/relationships" xmlns:m="http://schemas.openxmlformats.org/officeDocument/2006/math" xmlns:v="urn:schemas-microsoft-com:vml" xmlns:wp14="http://schemas.microsoft.com/office/word/2010/wordprocessingDrawing" xmlns:wp="http://schemas.openxmlformats.org/drawingml/2006/wordprocessingDrawing" xmlns:w10="urn:schemas-microsoft-com:office:word" xmlns:w="http://schemas.openxmlformats.org/wordprocessingml/2006/main" xmlns:w14="http://schemas.microsoft.com/office/word/2010/wordml" xmlns:wpg="http://schemas.microsoft.com/office/word/2010/wordprocessingGroup" xmlns:wpi="http://schemas.microsoft.com/office/word/2010/wordprocessingInk" xmlns:wne="http://schemas.microsoft.com/office/word/2006/wordml" xmlns:wps="http://schemas.microsoft.com/office/word/2010/wordprocessingShape" mc:Ignorable="w14 wp14">
-  <w:docDefaults>
-    <w:rPrDefault>
-      <w:rPr>
-        <w:rFonts w:asciiTheme="minorHAnsi" w:eastAsiaTheme="minorEastAsia" w:hAnsiTheme="minorHAnsi" w:cstheme="minorBidi"/>
-        <w:sz w:val="22"/>
-        <w:szCs w:val="22"/>
-        <w:lang w:val="en-GB" w:eastAsia="en-GB" w:bidi="ar-SA"/>
-      </w:rPr>
-    </w:rPrDefault>
-    <w:pPrDefault>
-      <w:pPr>
-        <w:spacing w:after="200" w:line="276" w:lineRule="auto"/>
-      </w:pPr>
-    </w:pPrDefault>
-  </w:docDefaults>
-  <w:latentStyles w:defLockedState="0" w:defUIPriority="99" w:defSemiHidden="1" w:defUnhideWhenUsed="1" w:defQFormat="0" w:count="267">
-    <w:lsdException w:name="Normal" w:semiHidden="0" w:uiPriority="0" w:unhideWhenUsed="0" w:qFormat="1"/>
-    <w:lsdException w:name="heading 1" w:semiHidden="0" w:uiPriority="9" w:unhideWhenUsed="0" w:qFormat="1"/>
-    <w:lsdException w:name="heading 2" w:uiPriority="9" w:qFormat="1"/>
-    <w:lsdException w:name="heading 3" w:uiPriority="9" w:qFormat="1"/>
-    <w:lsdException w:name="heading 4" w:uiPriority="9" w:qFormat="1"/>
-    <w:lsdException w:name="heading 5" w:uiPriority="9" w:qFormat="1"/>
-    <w:lsdException w:name="heading 6" w:uiPriority="9" w:qFormat="1"/>
-    <w:lsdException w:name="heading 7" w:uiPriority="9" w:qFormat="1"/>
-    <w:lsdException w:name="heading 8" w:uiPriority="9" w:qFormat="1"/>
-    <w:lsdException w:name="heading 9" w:uiPriority="9" w:qFormat="1"/>
-    <w:lsdException w:name="toc 1" w:uiPriority="39"/>
-    <w:lsdException w:name="toc 2" w:uiPriority="39"/>
-    <w:lsdException w:name="toc 3" w:uiPriority="39"/>
-    <w:lsdException w:name="toc 4" w:uiPriority="39"/>
-    <w:lsdException w:name="toc 5" w:uiPriority="39"/>
-    <w:lsdException w:name="toc 6" w:uiPriority="39"/>
-    <w:lsdException w:name="toc 7" w:uiPriority="39"/>
-    <w:lsdException w:name="toc 8" w:uiPriority="39"/>
-    <w:lsdException w:name="toc 9" w:uiPriority="39"/>
-    <w:lsdException w:name="caption" w:uiPriority="35" w:qFormat="1"/>
-    <w:lsdException w:name="Title" w:semiHidden="0" w:uiPriority="10" w:unhideWhenUsed="0" w:qFormat="1"/>
-    <w:lsdException w:name="Default Paragraph Font" w:uiPriority="1"/>
-    <w:lsdException w:name="Subtitle" w:semiHidden="0" w:uiPriority="11" w:unhideWhenUsed="0" w:qFormat="1"/>
-    <w:lsdException w:name="Strong" w:semiHidden="0" w:uiPriority="22" w:unhideWhenUsed="0" w:qFormat="1"/>
-    <w:lsdException w:name="Emphasis" w:semiHidden="0" w:uiPriority="20" w:unhideWhenUsed="0" w:qFormat="1"/>
-    <w:lsdException w:name="Table Grid" w:semiHidden="0" w:uiPriority="59" w:unhideWhenUsed="0"/>
-    <w:lsdException w:name="Placeholder Text" w:unhideWhenUsed="0"/>
-    <w:lsdException w:name="No Spacing" w:semiHidden="0" w:uiPriority="1" w:unhideWhenUsed="0" w:qFormat="1"/>
-    <w:lsdException w:name="Light Shading" w:semiHidden="0" w:uiPriority="60" w:unhideWhenUsed="0"/>
-    <w:lsdException w:name="Light List" w:semiHidden="0" w:uiPriority="61" w:unhideWhenUsed="0"/>
-    <w:lsdException w:name="Light Grid" w:semiHidden="0" w:uiPriority="62" w:unhideWhenUsed="0"/>
-    <w:lsdException w:name="Medium Shading 1" w:semiHidden="0" w:uiPriority="63" w:unhideWhenUsed="0"/>
-    <w:lsdException w:name="Medium Shading 2" w:semiHidden="0" w:uiPriority="64" w:unhideWhenUsed="0"/>
-    <w:lsdException w:name="Medium List 1" w:semiHidden="0" w:uiPriority="65" w:unhideWhenUsed="0"/>
-    <w:lsdException w:name="Medium List 2" w:semiHidden="0" w:uiPriority="66" w:unhideWhenUsed="0"/>
-    <w:lsdException w:name="Medium Grid 1" w:semiHidden="0" w:uiPriority="67" w:unhideWhenUsed="0"/>
-    <w:lsdException w:name="Medium Grid 2" w:semiHidden="0" w:uiPriority="68" w:unhideWhenUsed="0"/>
-    <w:lsdException w:name="Medium Grid 3" w:semiHidden="0" w:uiPriority="69" w:unhideWhenUsed="0"/>
-    <w:lsdException w:name="Dark List" w:semiHidden="0" w:uiPriority="70" w:unhideWhenUsed="0"/>
-    <w:lsdException w:name="Colorful Shading" w:semiHidden="0" w:uiPriority="71" w:unhideWhenUsed="0"/>
-    <w:lsdException w:name="Colorful List" w:semiHidden="0" w:uiPriority="72" w:unhideWhenUsed="0"/>
-    <w:lsdException w:name="Colorful Grid" w:semiHidden="0" w:uiPriority="73" w:unhideWhenUsed="0"/>
-    <w:lsdException w:name="Light Shading Accent 1" w:semiHidden="0" w:uiPriority="60" w:unhideWhenUsed="0"/>
-    <w:lsdException w:name="Light List Accent 1" w:semiHidden="0" w:uiPriority="61" w:unhideWhenUsed="0"/>
-    <w:lsdException w:name="Light Grid Accent 1" w:semiHidden="0" w:uiPriority="62" w:unhideWhenUsed="0"/>
-    <w:lsdException w:name="Medium Shading 1 Accent 1" w:semiHidden="0" w:uiPriority="63" w:unhideWhenUsed="0"/>
-    <w:lsdException w:name="Medium Shading 2 Accent 1" w:semiHidden="0" w:uiPriority="64" w:unhideWhenUsed="0"/>
-    <w:lsdException w:name="Medium List 1 Accent 1" w:semiHidden="0" w:uiPriority="65" w:unhideWhenUsed="0"/>
-    <w:lsdException w:name="Revision" w:unhideWhenUsed="0"/>
-    <w:lsdException w:name="List Paragraph" w:semiHidden="0" w:uiPriority="34" w:unhideWhenUsed="0" w:qFormat="1"/>
-    <w:lsdException w:name="Quote" w:semiHidden="0" w:uiPriority="29" w:unhideWhenUsed="0" w:qFormat="1"/>
-    <w:lsdException w:name="Intense Quote" w:semiHidden="0" w:uiPriority="30" w:unhideWhenUsed="0" w:qFormat="1"/>
-    <w:lsdException w:name="Medium List 2 Accent 1" w:semiHidden="0" w:uiPriority="66" w:unhideWhenUsed="0"/>
-    <w:lsdException w:name="Medium Grid 1 Accent 1" w:semiHidden="0" w:uiPriority="67" w:unhideWhenUsed="0"/>
-    <w:lsdException w:name="Medium Grid 2 Accent 1" w:semiHidden="0" w:uiPriority="68" w:unhideWhenUsed="0"/>
-    <w:lsdException w:name="Medium Grid 3 Accent 1" w:semiHidden="0" w:uiPriority="69" w:unhideWhenUsed="0"/>
-    <w:lsdException w:name="Dark List Accent 1" w:semiHidden="0" w:uiPriority="70" w:unhideWhenUsed="0"/>
-    <w:lsdException w:name="Colorful Shading Accent 1" w:semiHidden="0" w:uiPriority="71" w:unhideWhenUsed="0"/>
-    <w:lsdException w:name="Colorful List Accent 1" w:semiHidden="0" w:uiPriority="72" w:unhideWhenUsed="0"/>
-    <w:lsdException w:name="Colorful Grid Accent 1" w:semiHidden="0" w:uiPriority="73" w:unhideWhenUsed="0"/>
-    <w:lsdException w:name="Light Shading Accent 2" w:semiHidden="0" w:uiPriority="60" w:unhideWhenUsed="0"/>
-    <w:lsdException w:name="Light List Accent 2" w:semiHidden="0" w:uiPriority="61" w:unhideWhenUsed="0"/>
-    <w:lsdException w:name="Light Grid Accent 2" w:semiHidden="0" w:uiPriority="62" w:unhideWhenUsed="0"/>
-    <w:lsdException w:name="Medium Shading 1 Accent 2" w:semiHidden="0" w:uiPriority="63" w:unhideWhenUsed="0"/>
-    <w:lsdException w:name="Medium Shading 2 Accent 2" w:semiHidden="0" w:uiPriority="64" w:unhideWhenUsed="0"/>
-    <w:lsdException w:name="Medium List 1 Accent 2" w:semiHidden="0" w:uiPriority="65" w:unhideWhenUsed="0"/>
-    <w:lsdException w:name="Medium List 2 Accent 2" w:semiHidden="0" w:uiPriority="66" w:unhideWhenUsed="0"/>
-    <w:lsdException w:name="Medium Grid 1 Accent 2" w:semiHidden="0" w:uiPriority="67" w:unhideWhenUsed="0"/>
-    <w:lsdException w:name="Medium Grid 2 Accent 2" w:semiHidden="0" w:uiPriority="68" w:unhideWhenUsed="0"/>
-    <w:lsdException w:name="Medium Grid 3 Accent 2" w:semiHidden="0" w:uiPriority="69" w:unhideWhenUsed="0"/>
-    <w:lsdException w:name="Dark List Accent 2" w:semiHidden="0" w:uiPriority="70" w:unhideWhenUsed="0"/>
-    <w:lsdException w:name="Colorful Shading Accent 2" w:semiHidden="0" w:uiPriority="71" w:unhideWhenUsed="0"/>
-    <w:lsdException w:name="Colorful List Accent 2" w:semiHidden="0" w:uiPriority="72" w:unhideWhenUsed="0"/>
-    <w:lsdException w:name="Colorful Grid Accent 2" w:semiHidden="0" w:uiPriority="73" w:unhideWhenUsed="0"/>
-    <w:lsdException w:name="Light Shading Accent 3" w:semiHidden="0" w:uiPriority="60" w:unhideWhenUsed="0"/>
-    <w:lsdException w:name="Light List Accent 3" w:semiHidden="0" w:uiPriority="61" w:unhideWhenUsed="0"/>
-    <w:lsdException w:name="Light Grid Accent 3" w:semiHidden="0" w:uiPriority="62" w:unhideWhenUsed="0"/>
-    <w:lsdException w:name="Medium Shading 1 Accent 3" w:semiHidden="0" w:uiPriority="63" w:unhideWhenUsed="0"/>
-    <w:lsdException w:name="Medium Shading 2 Accent 3" w:semiHidden="0" w:uiPriority="64" w:unhideWhenUsed="0"/>
-    <w:lsdException w:name="Medium List 1 Accent 3" w:semiHidden="0" w:uiPriority="65" w:unhideWhenUsed="0"/>
-    <w:lsdException w:name="Medium List 2 Accent 3" w:semiHidden="0" w:uiPriority="66" w:unhideWhenUsed="0"/>
-    <w:lsdException w:name="Medium Grid 1 Accent 3" w:semiHidden="0" w:uiPriority="67" w:unhideWhenUsed="0"/>
-    <w:lsdException w:name="Medium Grid 2 Accent 3" w:semiHidden="0" w:uiPriority="68" w:unhideWhenUsed="0"/>
-    <w:lsdException w:name="Medium Grid 3 Accent 3" w:semiHidden="0" w:uiPriority="69" w:unhideWhenUsed="0"/>
-    <w:lsdException w:name="Dark List Accent 3" w:semiHidden="0" w:uiPriority="70" w:unhideWhenUsed="0"/>
-    <w:lsdException w:name="Colorful Shading Accent 3" w:semiHidden="0" w:uiPriority="71" w:unhideWhenUsed="0"/>
-    <w:lsdException w:name="Colorful List Accent 3" w:semiHidden="0" w:uiPriority="72" w:unhideWhenUsed="0"/>
-    <w:lsdException w:name="Colorful Grid Accent 3" w:semiHidden="0" w:uiPriority="73" w:unhideWhenUsed="0"/>
-    <w:lsdException w:name="Light Shading Accent 4" w:semiHidden="0" w:uiPriority="60" w:unhideWhenUsed="0"/>
-    <w:lsdException w:name="Light List Accent 4" w:semiHidden="0" w:uiPriority="61" w:unhideWhenUsed="0"/>
-    <w:lsdException w:name="Light Grid Accent 4" w:semiHidden="0" w:uiPriority="62" w:unhideWhenUsed="0"/>
-    <w:lsdException w:name="Medium Shading 1 Accent 4" w:semiHidden="0" w:uiPriority="63" w:unhideWhenUsed="0"/>
-    <w:lsdException w:name="Medium Shading 2 Accent 4" w:semiHidden="0" w:uiPriority="64" w:unhideWhenUsed="0"/>
-    <w:lsdException w:name="Medium List 1 Accent 4" w:semiHidden="0" w:uiPriority="65" w:unhideWhenUsed="0"/>
-    <w:lsdException w:name="Medium List 2 Accent 4" w:semiHidden="0" w:uiPriority="66" w:unhideWhenUsed="0"/>
-    <w:lsdException w:name="Medium Grid 1 Accent 4" w:semiHidden="0" w:uiPriority="67" w:unhideWhenUsed="0"/>
-    <w:lsdException w:name="Medium Grid 2 Accent 4" w:semiHidden="0" w:uiPriority="68" w:unhideWhenUsed="0"/>
-    <w:lsdException w:name="Medium Grid 3 Accent 4" w:semiHidden="0" w:uiPriority="69" w:unhideWhenUsed="0"/>
-    <w:lsdException w:name="Dark List Accent 4" w:semiHidden="0" w:uiPriority="70" w:unhideWhenUsed="0"/>
-    <w:lsdException w:name="Colorful Shading Accent 4" w:semiHidden="0" w:uiPriority="71" w:unhideWhenUsed="0"/>
-    <w:lsdException w:name="Colorful List Accent 4" w:semiHidden="0" w:uiPriority="72" w:unhideWhenUsed="0"/>
-    <w:lsdException w:name="Colorful Grid Accent 4" w:semiHidden="0" w:uiPriority="73" w:unhideWhenUsed="0"/>
-    <w:lsdException w:name="Light Shading Accent 5" w:semiHidden="0" w:uiPriority="60" w:unhideWhenUsed="0"/>
-    <w:lsdException w:name="Light List Accent 5" w:semiHidden="0" w:uiPriority="61" w:unhideWhenUsed="0"/>
-    <w:lsdException w:name="Light Grid Accent 5" w:semiHidden="0" w:uiPriority="62" w:unhideWhenUsed="0"/>
-    <w:lsdException w:name="Medium Shading 1 Accent 5" w:semiHidden="0" w:uiPriority="63" w:unhideWhenUsed="0"/>
-    <w:lsdException w:name="Medium Shading 2 Accent 5" w:semiHidden="0" w:uiPriority="64" w:unhideWhenUsed="0"/>
-    <w:lsdException w:name="Medium List 1 Accent 5" w:semiHidden="0" w:uiPriority="65" w:unhideWhenUsed="0"/>
-    <w:lsdException w:name="Medium List 2 Accent 5" w:semiHidden="0" w:uiPriority="66" w:unhideWhenUsed="0"/>
-    <w:lsdException w:name="Medium Grid 1 Accent 5" w:semiHidden="0" w:uiPriority="67" w:unhideWhenUsed="0"/>
-    <w:lsdException w:name="Medium Grid 2 Accent 5" w:semiHidden="0" w:uiPriority="68" w:unhideWhenUsed="0"/>
-    <w:lsdException w:name="Medium Grid 3 Accent 5" w:semiHidden="0" w:uiPriority="69" w:unhideWhenUsed="0"/>
-    <w:lsdException w:name="Dark List Accent 5" w:semiHidden="0" w:uiPriority="70" w:unhideWhenUsed="0"/>
-    <w:lsdException w:name="Colorful Shading Accent 5" w:semiHidden="0" w:uiPriority="71" w:unhideWhenUsed="0"/>
-    <w:lsdException w:name="Colorful List Accent 5" w:semiHidden="0" w:uiPriority="72" w:unhideWhenUsed="0"/>
-    <w:lsdException w:name="Colorful Grid Accent 5" w:semiHidden="0" w:uiPriority="73" w:unhideWhenUsed="0"/>
-    <w:lsdException w:name="Light Shading Accent 6" w:semiHidden="0" w:uiPriority="60" w:unhideWhenUsed="0"/>
-    <w:lsdException w:name="Light List Accent 6" w:semiHidden="0" w:uiPriority="61" w:unhideWhenUsed="0"/>
-    <w:lsdException w:name="Light Grid Accent 6" w:semiHidden="0" w:uiPriority="62" w:unhideWhenUsed="0"/>
-    <w:lsdException w:name="Medium Shading 1 Accent 6" w:semiHidden="0" w:uiPriority="63" w:unhideWhenUsed="0"/>
-    <w:lsdException w:name="Medium Shading 2 Accent 6" w:semiHidden="0" w:uiPriority="64" w:unhideWhenUsed="0"/>
-    <w:lsdException w:name="Medium List 1 Accent 6" w:semiHidden="0" w:uiPriority="65" w:unhideWhenUsed="0"/>
-    <w:lsdException w:name="Medium List 2 Accent 6" w:semiHidden="0" w:uiPriority="66" w:unhideWhenUsed="0"/>
-    <w:lsdException w:name="Medium Grid 1 Accent 6" w:semiHidden="0" w:uiPriority="67" w:unhideWhenUsed="0"/>
-    <w:lsdException w:name="Medium Grid 2 Accent 6" w:semiHidden="0" w:uiPriority="68" w:unhideWhenUsed="0"/>
-    <w:lsdException w:name="Medium Grid 3 Accent 6" w:semiHidden="0" w:uiPriority="69" w:unhideWhenUsed="0"/>
-    <w:lsdException w:name="Dark List Accent 6" w:semiHidden="0" w:uiPriority="70" w:unhideWhenUsed="0"/>
-    <w:lsdException w:name="Colorful Shading Accent 6" w:semiHidden="0" w:uiPriority="71" w:unhideWhenUsed="0"/>
-    <w:lsdException w:name="Colorful List Accent 6" w:semiHidden="0" w:uiPriority="72" w:unhideWhenUsed="0"/>
-    <w:lsdException w:name="Colorful Grid Accent 6" w:semiHidden="0" w:uiPriority="73" w:unhideWhenUsed="0"/>
-    <w:lsdException w:name="Subtle Emphasis" w:semiHidden="0" w:uiPriority="19" w:unhideWhenUsed="0" w:qFormat="1"/>
-    <w:lsdException w:name="Intense Emphasis" w:semiHidden="0" w:uiPriority="21" w:unhideWhenUsed="0" w:qFormat="1"/>
-    <w:lsdException w:name="Subtle Reference" w:semiHidden="0" w:uiPriority="31" w:unhideWhenUsed="0" w:qFormat="1"/>
-    <w:lsdException w:name="Intense Reference" w:semiHidden="0" w:uiPriority="32" w:unhideWhenUsed="0" w:qFormat="1"/>
-    <w:lsdException w:name="Book Title" w:semiHidden="0" w:uiPriority="33" w:unhideWhenUsed="0" w:qFormat="1"/>
-    <w:lsdException w:name="Bibliography" w:uiPriority="37"/>
-    <w:lsdException w:name="TOC Heading" w:uiPriority="39" w:qFormat="1"/>
+  <w:latentStyles w:defLockedState="0" w:defUIPriority="99" w:defSemiHidden="0" w:defUnhideWhenUsed="0" w:defQFormat="0" w:count="375">
+    <w:lsdException w:name="Normal" w:uiPriority="0" w:qFormat="1"/>
+    <w:lsdException w:name="heading 1" w:uiPriority="9" w:qFormat="1"/>
+    <w:lsdException w:name="heading 2" w:semiHidden="1" w:uiPriority="9" w:unhideWhenUsed="1" w:qFormat="1"/>
+    <w:lsdException w:name="heading 3" w:semiHidden="1" w:uiPriority="9" w:unhideWhenUsed="1" w:qFormat="1"/>
+    <w:lsdException w:name="heading 4" w:semiHidden="1" w:uiPriority="9" w:unhideWhenUsed="1" w:qFormat="1"/>
+    <w:lsdException w:name="heading 5" w:semiHidden="1" w:uiPriority="9" w:unhideWhenUsed="1" w:qFormat="1"/>
+    <w:lsdException w:name="heading 6" w:semiHidden="1" w:uiPriority="9" w:unhideWhenUsed="1" w:qFormat="1"/>
+    <w:lsdException w:name="heading 7" w:semiHidden="1" w:uiPriority="9" w:unhideWhenUsed="1" w:qFormat="1"/>
+    <w:lsdException w:name="heading 8" w:semiHidden="1" w:uiPriority="9" w:unhideWhenUsed="1" w:qFormat="1"/>
+    <w:lsdException w:name="heading 9" w:semiHidden="1" w:uiPriority="9" w:unhideWhenUsed="1" w:qFormat="1"/>
+    <w:lsdException w:name="index 1" w:semiHidden="1" w:unhideWhenUsed="1"/>
+    <w:lsdException w:name="index 2" w:semiHidden="1" w:unhideWhenUsed="1"/>
+    <w:lsdException w:name="index 3" w:semiHidden="1" w:unhideWhenUsed="1"/>
+    <w:lsdException w:name="index 4" w:semiHidden="1" w:unhideWhenUsed="1"/>
+    <w:lsdException w:name="index 5" w:semiHidden="1" w:unhideWhenUsed="1"/>
+    <w:lsdException w:name="index 6" w:semiHidden="1" w:unhideWhenUsed="1"/>
+    <w:lsdException w:name="index 7" w:semiHidden="1" w:unhideWhenUsed="1"/>
+    <w:lsdException w:name="index 8" w:semiHidden="1" w:unhideWhenUsed="1"/>
+    <w:lsdException w:name="index 9" w:semiHidden="1" w:unhideWhenUsed="1"/>
+    <w:lsdException w:name="toc 1" w:semiHidden="1" w:uiPriority="39" w:unhideWhenUsed="1"/>
+    <w:lsdException w:name="toc 2" w:semiHidden="1" w:uiPriority="39" w:unhideWhenUsed="1"/>
+    <w:lsdException w:name="toc 3" w:semiHidden="1" w:uiPriority="39" w:unhideWhenUsed="1"/>
+    <w:lsdException w:name="toc 4" w:semiHidden="1" w:uiPriority="39" w:unhideWhenUsed="1"/>
+    <w:lsdException w:name="toc 5" w:semiHidden="1" w:uiPriority="39" w:unhideWhenUsed="1"/>
+    <w:lsdException w:name="toc 6" w:semiHidden="1" w:uiPriority="39" w:unhideWhenUsed="1"/>
+    <w:lsdException w:name="toc 7" w:semiHidden="1" w:uiPriority="39" w:unhideWhenUsed="1"/>
+    <w:lsdException w:name="toc 8" w:semiHidden="1" w:uiPriority="39" w:unhideWhenUsed="1"/>
+    <w:lsdException w:name="toc 9" w:semiHidden="1" w:uiPriority="39" w:unhideWhenUsed="1"/>
+    <w:lsdException w:name="Normal Indent" w:semiHidden="1" w:unhideWhenUsed="1"/>
+    <w:lsdException w:name="footnote text" w:semiHidden="1" w:unhideWhenUsed="1"/>
+    <w:lsdException w:name="annotation text" w:semiHidden="1" w:unhideWhenUsed="1"/>
+    <w:lsdException w:name="header" w:semiHidden="1" w:unhideWhenUsed="1"/>
+    <w:lsdException w:name="footer" w:semiHidden="1" w:unhideWhenUsed="1"/>
+    <w:lsdException w:name="index heading" w:semiHidden="1" w:unhideWhenUsed="1"/>
+    <w:lsdException w:name="caption" w:semiHidden="1" w:uiPriority="35" w:unhideWhenUsed="1" w:qFormat="1"/>
+    <w:lsdException w:name="table of figures" w:semiHidden="1" w:unhideWhenUsed="1"/>
+    <w:lsdException w:name="envelope address" w:semiHidden="1" w:unhideWhenUsed="1"/>
+    <w:lsdException w:name="envelope return" w:semiHidden="1" w:unhideWhenUsed="1"/>
+    <w:lsdException w:name="footnote reference" w:semiHidden="1" w:unhideWhenUsed="1"/>
+    <w:lsdException w:name="annotation reference" w:semiHidden="1" w:unhideWhenUsed="1"/>
+    <w:lsdException w:name="line number" w:semiHidden="1" w:unhideWhenUsed="1"/>
+    <w:lsdException w:name="page number" w:semiHidden="1" w:unhideWhenUsed="1"/>
+    <w:lsdException w:name="endnote reference" w:semiHidden="1" w:unhideWhenUsed="1"/>
+    <w:lsdException w:name="endnote text" w:semiHidden="1" w:unhideWhenUsed="1"/>
+    <w:lsdException w:name="table of authorities" w:semiHidden="1" w:unhideWhenUsed="1"/>
+    <w:lsdException w:name="macro" w:semiHidden="1" w:unhideWhenUsed="1"/>
+    <w:lsdException w:name="toa heading" w:semiHidden="1" w:unhideWhenUsed="1"/>
+    <w:lsdException w:name="List" w:semiHidden="1" w:unhideWhenUsed="1"/>
+    <w:lsdException w:name="List Bullet" w:semiHidden="1" w:unhideWhenUsed="1"/>
+    <w:lsdException w:name="List Number" w:semiHidden="1" w:unhideWhenUsed="1"/>
+    <w:lsdException w:name="List 2" w:semiHidden="1" w:unhideWhenUsed="1"/>
+    <w:lsdException w:name="List 3" w:semiHidden="1" w:unhideWhenUsed="1"/>
+    <w:lsdException w:name="List 4" w:semiHidden="1" w:unhideWhenUsed="1"/>
+    <w:lsdException w:name="List 5" w:semiHidden="1" w:unhideWhenUsed="1"/>
+    <w:lsdException w:name="List Bullet 2" w:semiHidden="1" w:unhideWhenUsed="1"/>
+    <w:lsdException w:name="List Bullet 3" w:semiHidden="1" w:unhideWhenUsed="1"/>
+    <w:lsdException w:name="List Bullet 4" w:semiHidden="1" w:unhideWhenUsed="1"/>
+    <w:lsdException w:name="List Bullet 5" w:semiHidden="1" w:unhideWhenUsed="1"/>
+    <w:lsdException w:name="List Number 2" w:semiHidden="1" w:unhideWhenUsed="1"/>
+    <w:lsdException w:name="List Number 3" w:semiHidden="1" w:unhideWhenUsed="1"/>
+    <w:lsdException w:name="List Number 4" w:semiHidden="1" w:unhideWhenUsed="1"/>
+    <w:lsdException w:name="List Number 5" w:semiHidden="1" w:unhideWhenUsed="1"/>
+    <w:lsdException w:name="Title" w:uiPriority="10" w:qFormat="1"/>
+    <w:lsdException w:name="Closing" w:semiHidden="1" w:unhideWhenUsed="1"/>
+    <w:lsdException w:name="Signature" w:semiHidden="1" w:unhideWhenUsed="1"/>
+    <w:lsdException w:name="Default Paragraph Font" w:semiHidden="1" w:uiPriority="1" w:unhideWhenUsed="1"/>
+    <w:lsdException w:name="Body Text" w:semiHidden="1" w:unhideWhenUsed="1"/>
+    <w:lsdException w:name="Body Text Indent" w:semiHidden="1" w:unhideWhenUsed="1"/>
+    <w:lsdException w:name="List Continue" w:semiHidden="1" w:unhideWhenUsed="1"/>
+    <w:lsdException w:name="List Continue 2" w:semiHidden="1" w:unhideWhenUsed="1"/>
+    <w:lsdException w:name="List Continue 3" w:semiHidden="1" w:unhideWhenUsed="1"/>
+    <w:lsdException w:name="List Continue 4" w:semiHidden="1" w:unhideWhenUsed="1"/>
+    <w:lsdException w:name="List Continue 5" w:semiHidden="1" w:unhideWhenUsed="1"/>
+    <w:lsdException w:name="Message Header" w:semiHidden="1" w:unhideWhenUsed="1"/>
+    <w:lsdException w:name="Subtitle" w:uiPriority="11" w:qFormat="1"/>
+    <w:lsdException w:name="Salutation" w:semiHidden="1" w:unhideWhenUsed="1"/>
+    <w:lsdException w:name="Date" w:semiHidden="1" w:unhideWhenUsed="1"/>
+    <w:lsdException w:name="Body Text First Indent" w:semiHidden="1" w:unhideWhenUsed="1"/>
+    <w:lsdException w:name="Body Text First Indent 2" w:semiHidden="1" w:unhideWhenUsed="1"/>
+    <w:lsdException w:name="Note Heading" w:semiHidden="1" w:unhideWhenUsed="1"/>
+    <w:lsdException w:name="Body Text 2" w:semiHidden="1" w:unhideWhenUsed="1"/>
+    <w:lsdException w:name="Body Text 3" w:semiHidden="1" w:unhideWhenUsed="1"/>
+    <w:lsdException w:name="Body Text Indent 2" w:semiHidden="1" w:unhideWhenUsed="1"/>
+    <w:lsdException w:name="Body Text Indent 3" w:semiHidden="1" w:unhideWhenUsed="1"/>
+    <w:lsdException w:name="Block Text" w:semiHidden="1" w:unhideWhenUsed="1"/>
+    <w:lsdException w:name="Hyperlink" w:semiHidden="1" w:unhideWhenUsed="1"/>
+    <w:lsdException w:name="FollowedHyperlink" w:semiHidden="1" w:unhideWhenUsed="1"/>
+    <w:lsdException w:name="Strong" w:uiPriority="22" w:qFormat="1"/>
+    <w:lsdException w:name="Emphasis" w:uiPriority="20" w:qFormat="1"/>
+    <w:lsdException w:name="Document Map" w:semiHidden="1" w:unhideWhenUsed="1"/>
+    <w:lsdException w:name="Plain Text" w:semiHidden="1" w:unhideWhenUsed="1"/>
+    <w:lsdException w:name="E-mail Signature" w:semiHidden="1" w:unhideWhenUsed="1"/>
+    <w:lsdException w:name="HTML Top of Form" w:semiHidden="1" w:unhideWhenUsed="1"/>
+    <w:lsdException w:name="HTML Bottom of Form" w:semiHidden="1" w:unhideWhenUsed="1"/>
+    <w:lsdException w:name="Normal (Web)" w:semiHidden="1" w:unhideWhenUsed="1"/>
+    <w:lsdException w:name="HTML Acronym" w:semiHidden="1" w:unhideWhenUsed="1"/>
+    <w:lsdException w:name="HTML Address" w:semiHidden="1" w:unhideWhenUsed="1"/>
+    <w:lsdException w:name="HTML Cite" w:semiHidden="1" w:unhideWhenUsed="1"/>
+    <w:lsdException w:name="HTML Code" w:semiHidden="1" w:unhideWhenUsed="1"/>
+    <w:lsdException w:name="HTML Definition" w:semiHidden="1" w:unhideWhenUsed="1"/>
+    <w:lsdException w:name="HTML Keyboard" w:semiHidden="1" w:unhideWhenUsed="1"/>
+    <w:lsdException w:name="HTML Preformatted" w:semiHidden="1" w:unhideWhenUsed="1"/>
+    <w:lsdException w:name="HTML Sample" w:semiHidden="1" w:unhideWhenUsed="1"/>
+    <w:lsdException w:name="HTML Typewriter" w:semiHidden="1" w:unhideWhenUsed="1"/>
+    <w:lsdException w:name="HTML Variable" w:semiHidden="1" w:unhideWhenUsed="1"/>
+    <w:lsdException w:name="Normal Table" w:semiHidden="1" w:unhideWhenUsed="1"/>
+    <w:lsdException w:name="annotation subject" w:semiHidden="1" w:unhideWhenUsed="1"/>
+    <w:lsdException w:name="No List" w:semiHidden="1" w:unhideWhenUsed="1"/>
+    <w:lsdException w:name="Outline List 1" w:semiHidden="1" w:unhideWhenUsed="1"/>
+    <w:lsdException w:name="Outline List 2" w:semiHidden="1" w:unhideWhenUsed="1"/>
+    <w:lsdException w:name="Outline List 3" w:semiHidden="1" w:unhideWhenUsed="1"/>
+    <w:lsdException w:name="Table Simple 1" w:semiHidden="1" w:unhideWhenUsed="1"/>
+    <w:lsdException w:name="Table Simple 2" w:semiHidden="1" w:unhideWhenUsed="1"/>
+    <w:lsdException w:name="Table Simple 3" w:semiHidden="1" w:unhideWhenUsed="1"/>
+    <w:lsdException w:name="Table Classic 1" w:semiHidden="1" w:unhideWhenUsed="1"/>
+    <w:lsdException w:name="Table Classic 2" w:semiHidden="1" w:unhideWhenUsed="1"/>
+    <w:lsdException w:name="Table Classic 3" w:semiHidden="1" w:unhideWhenUsed="1"/>
+    <w:lsdException w:name="Table Classic 4" w:semiHidden="1" w:unhideWhenUsed="1"/>
+    <w:lsdException w:name="Table Colorful 1" w:semiHidden="1" w:unhideWhenUsed="1"/>
+    <w:lsdException w:name="Table Colorful 2" w:semiHidden="1" w:unhideWhenUsed="1"/>
+    <w:lsdException w:name="Table Colorful 3" w:semiHidden="1" w:unhideWhenUsed="1"/>
+    <w:lsdException w:name="Table Columns 1" w:semiHidden="1" w:unhideWhenUsed="1"/>
+    <w:lsdException w:name="Table Columns 2" w:semiHidden="1" w:unhideWhenUsed="1"/>
+    <w:lsdException w:name="Table Columns 3" w:semiHidden="1" w:unhideWhenUsed="1"/>
+    <w:lsdException w:name="Table Columns 4" w:semiHidden="1" w:unhideWhenUsed="1"/>
+    <w:lsdException w:name="Table Columns 5" w:semiHidden="1" w:unhideWhenUsed="1"/>
+    <w:lsdException w:name="Table Grid 1" w:semiHidden="1" w:unhideWhenUsed="1"/>
+    <w:lsdException w:name="Table Grid 2" w:semiHidden="1" w:unhideWhenUsed="1"/>
+    <w:lsdException w:name="Table Grid 3" w:semiHidden="1" w:unhideWhenUsed="1"/>
+    <w:lsdException w:name="Table Grid 4" w:semiHidden="1" w:unhideWhenUsed="1"/>
+    <w:lsdException w:name="Table Grid 5" w:semiHidden="1" w:unhideWhenUsed="1"/>
+    <w:lsdException w:name="Table Grid 6" w:semiHidden="1" w:unhideWhenUsed="1"/>
+    <w:lsdException w:name="Table Grid 7" w:semiHidden="1" w:unhideWhenUsed="1"/>
+    <w:lsdException w:name="Table Grid 8" w:semiHidden="1" w:unhideWhenUsed="1"/>
+    <w:lsdException w:name="Table List 1" w:semiHidden="1" w:unhideWhenUsed="1"/>
+    <w:lsdException w:name="Table List 2" w:semiHidden="1" w:unhideWhenUsed="1"/>
+    <w:lsdException w:name="Table List 3" w:semiHidden="1" w:unhideWhenUsed="1"/>
+    <w:lsdException w:name="Table List 4" w:semiHidden="1" w:unhideWhenUsed="1"/>
+    <w:lsdException w:name="Table List 5" w:semiHidden="1" w:unhideWhenUsed="1"/>
+    <w:lsdException w:name="Table List 6" w:semiHidden="1" w:unhideWhenUsed="1"/>
+    <w:lsdException w:name="Table List 7" w:semiHidden="1" w:unhideWhenUsed="1"/>
+    <w:lsdException w:name="Table List 8" w:semiHidden="1" w:unhideWhenUsed="1"/>
+    <w:lsdException w:name="Table 3D effects 1" w:semiHidden="1" w:unhideWhenUsed="1"/>
+    <w:lsdException w:name="Table 3D effects 2" w:semiHidden="1" w:unhideWhenUsed="1"/>
+    <w:lsdException w:name="Table 3D effects 3" w:semiHidden="1" w:unhideWhenUsed="1"/>
+    <w:lsdException w:name="Table Contemporary" w:semiHidden="1" w:unhideWhenUsed="1"/>
+    <w:lsdException w:name="Table Elegant" w:semiHidden="1" w:unhideWhenUsed="1"/>
+    <w:lsdException w:name="Table Professional" w:semiHidden="1" w:unhideWhenUsed="1"/>
+    <w:lsdException w:name="Table Subtle 1" w:semiHidden="1" w:unhideWhenUsed="1"/>
+    <w:lsdException w:name="Table Subtle 2" w:semiHidden="1" w:unhideWhenUsed="1"/>
+    <w:lsdException w:name="Table Web 1" w:semiHidden="1" w:unhideWhenUsed="1"/>
+    <w:lsdException w:name="Table Web 2" w:semiHidden="1" w:unhideWhenUsed="1"/>
+    <w:lsdException w:name="Table Web 3" w:semiHidden="1" w:unhideWhenUsed="1"/>
+    <w:lsdException w:name="Balloon Text" w:semiHidden="1" w:unhideWhenUsed="1"/>
+    <w:lsdException w:name="Table Grid" w:semiHidden="1" w:uiPriority="59" w:unhideWhenUsed="1"/>
+    <w:lsdException w:name="Table Theme" w:semiHidden="1" w:unhideWhenUsed="1"/>
+    <w:lsdException w:name="Placeholder Text" w:semiHidden="1"/>
+    <w:lsdException w:name="No Spacing" w:uiPriority="1" w:qFormat="1"/>
+    <w:lsdException w:name="Light Shading" w:uiPriority="60"/>
+    <w:lsdException w:name="Light List" w:uiPriority="61"/>
+    <w:lsdException w:name="Light Grid" w:uiPriority="62"/>
+    <w:lsdException w:name="Medium Shading 1" w:uiPriority="63"/>
+    <w:lsdException w:name="Medium Shading 2" w:uiPriority="64"/>
+    <w:lsdException w:name="Medium List 1" w:uiPriority="65"/>
+    <w:lsdException w:name="Medium List 2" w:uiPriority="66"/>
+    <w:lsdException w:name="Medium Grid 1" w:uiPriority="67"/>
+    <w:lsdException w:name="Medium Grid 2" w:uiPriority="68"/>
+    <w:lsdException w:name="Medium Grid 3" w:uiPriority="69"/>
+    <w:lsdException w:name="Dark List" w:uiPriority="70"/>
+    <w:lsdException w:name="Colorful Shading" w:uiPriority="71"/>
+    <w:lsdException w:name="Colorful List" w:uiPriority="72"/>
+    <w:lsdException w:name="Colorful Grid" w:uiPriority="73"/>
+    <w:lsdException w:name="Light Shading Accent 1" w:uiPriority="60"/>
+    <w:lsdException w:name="Light List Accent 1" w:uiPriority="61"/>
+    <w:lsdException w:name="Light Grid Accent 1" w:uiPriority="62"/>
+    <w:lsdException w:name="Medium Shading 1 Accent 1" w:uiPriority="63"/>
+    <w:lsdException w:name="Medium Shading 2 Accent 1" w:uiPriority="64"/>
+    <w:lsdException w:name="Medium List 1 Accent 1" w:uiPriority="65"/>
+    <w:lsdException w:name="Revision" w:semiHidden="1"/>
+    <w:lsdException w:name="List Paragraph" w:uiPriority="34" w:qFormat="1"/>
+    <w:lsdException w:name="Quote" w:uiPriority="29" w:qFormat="1"/>
+    <w:lsdException w:name="Intense Quote" w:uiPriority="30" w:qFormat="1"/>
+    <w:lsdException w:name="Medium List 2 Accent 1" w:uiPriority="66"/>
+    <w:lsdException w:name="Medium Grid 1 Accent 1" w:uiPriority="67"/>
+    <w:lsdException w:name="Medium Grid 2 Accent 1" w:uiPriority="68"/>
+    <w:lsdException w:name="Medium Grid 3 Accent 1" w:uiPriority="69"/>
+    <w:lsdException w:name="Dark List Accent 1" w:uiPriority="70"/>
+    <w:lsdException w:name="Colorful Shading Accent 1" w:uiPriority="71"/>
+    <w:lsdException w:name="Colorful List Accent 1" w:uiPriority="72"/>
+    <w:lsdException w:name="Colorful Grid Accent 1" w:uiPriority="73"/>
+    <w:lsdException w:name="Light Shading Accent 2" w:uiPriority="60"/>
+    <w:lsdException w:name="Light List Accent 2" w:uiPriority="61"/>
+    <w:lsdException w:name="Light Grid Accent 2" w:uiPriority="62"/>
+    <w:lsdException w:name="Medium Shading 1 Accent 2" w:uiPriority="63"/>
+    <w:lsdException w:name="Medium Shading 2 Accent 2" w:uiPriority="64"/>
+    <w:lsdException w:name="Medium List 1 Accent 2" w:uiPriority="65"/>
+    <w:lsdException w:name="Medium List 2 Accent 2" w:uiPriority="66"/>
+    <w:lsdException w:name="Medium Grid 1 Accent 2" w:uiPriority="67"/>
+    <w:lsdException w:name="Medium Grid 2 Accent 2" w:uiPriority="68"/>
+    <w:lsdException w:name="Medium Grid 3 Accent 2" w:uiPriority="69"/>
+    <w:lsdException w:name="Dark List Accent 2" w:uiPriority="70"/>
+    <w:lsdException w:name="Colorful Shading Accent 2" w:uiPriority="71"/>
+    <w:lsdException w:name="Colorful List Accent 2" w:uiPriority="72"/>
+    <w:lsdException w:name="Colorful Grid Accent 2" w:uiPriority="73"/>
+    <w:lsdException w:name="Light Shading Accent 3" w:uiPriority="60"/>
+    <w:lsdException w:name="Light List Accent 3" w:uiPriority="61"/>
+    <w:lsdException w:name="Light Grid Accent 3" w:uiPriority="62"/>
+    <w:lsdException w:name="Medium Shading 1 Accent 3" w:uiPriority="63"/>
+    <w:lsdException w:name="Medium Shading 2 Accent 3" w:uiPriority="64"/>
+    <w:lsdException w:name="Medium List 1 Accent 3" w:uiPriority="65"/>
+    <w:lsdException w:name="Medium List 2 Accent 3" w:uiPriority="66"/>
+    <w:lsdException w:name="Medium Grid 1 Accent 3" w:uiPriority="67"/>
+    <w:lsdException w:name="Medium Grid 2 Accent 3" w:uiPriority="68"/>
+    <w:lsdException w:name="Medium Grid 3 Accent 3" w:uiPriority="69"/>
+    <w:lsdException w:name="Dark List Accent 3" w:uiPriority="70"/>
+    <w:lsdException w:name="Colorful Shading Accent 3" w:uiPriority="71"/>
+    <w:lsdException w:name="Colorful List Accent 3" w:uiPriority="72"/>
+    <w:lsdException w:name="Colorful Grid Accent 3" w:uiPriority="73"/>
+    <w:lsdException w:name="Light Shading Accent 4" w:uiPriority="60"/>
+    <w:lsdException w:name="Light List Accent 4" w:uiPriority="61"/>
+    <w:lsdException w:name="Light Grid Accent 4" w:uiPriority="62"/>
+    <w:lsdException w:name="Medium Shading 1 Accent 4" w:uiPriority="63"/>
+    <w:lsdException w:name="Medium Shading 2 Accent 4" w:uiPriority="64"/>
+    <w:lsdException w:name="Medium List 1 Accent 4" w:uiPriority="65"/>
+    <w:lsdException w:name="Medium List 2 Accent 4" w:uiPriority="66"/>
+    <w:lsdException w:name="Medium Grid 1 Accent 4" w:uiPriority="67"/>
+    <w:lsdException w:name="Medium Grid 2 Accent 4" w:uiPriority="68"/>
+    <w:lsdException w:name="Medium Grid 3 Accent 4" w:uiPriority="69"/>
+    <w:lsdException w:name="Dark List Accent 4" w:uiPriority="70"/>
+    <w:lsdException w:name="Colorful Shading Accent 4" w:uiPriority="71"/>
+    <w:lsdException w:name="Colorful List Accent 4" w:uiPriority="72"/>
+    <w:lsdException w:name="Colorful Grid Accent 4" w:uiPriority="73"/>
+    <w:lsdException w:name="Light Shading Accent 5" w:uiPriority="60"/>
+    <w:lsdException w:name="Light List Accent 5" w:uiPriority="61"/>
+    <w:lsdException w:name="Light Grid Accent 5" w:uiPriority="62"/>
+    <w:lsdException w:name="Medium Shading 1 Accent 5" w:uiPriority="63"/>
+    <w:lsdException w:name="Medium Shading 2 Accent 5" w:uiPriority="64"/>
+    <w:lsdException w:name="Medium List 1 Accent 5" w:uiPriority="65"/>
+    <w:lsdException w:name="Medium List 2 Accent 5" w:uiPriority="66"/>
+    <w:lsdException w:name="Medium Grid 1 Accent 5" w:uiPriority="67"/>
+    <w:lsdException w:name="Medium Grid 2 Accent 5" w:uiPriority="68"/>
+    <w:lsdException w:name="Medium Grid 3 Accent 5" w:uiPriority="69"/>
+    <w:lsdException w:name="Dark List Accent 5" w:uiPriority="70"/>
+    <w:lsdException w:name="Colorful Shading Accent 5" w:uiPriority="71"/>
+    <w:lsdException w:name="Colorful List Accent 5" w:uiPriority="72"/>
+    <w:lsdException w:name="Colorful Grid Accent 5" w:uiPriority="73"/>
+    <w:lsdException w:name="Light Shading Accent 6" w:uiPriority="60"/>
+    <w:lsdException w:name="Light List Accent 6" w:uiPriority="61"/>
+    <w:lsdException w:name="Light Grid Accent 6" w:uiPriority="62"/>
+    <w:lsdException w:name="Medium Shading 1 Accent 6" w:uiPriority="63"/>
+    <w:lsdException w:name="Medium Shading 2 Accent 6" w:uiPriority="64"/>
+    <w:lsdException w:name="Medium List 1 Accent 6" w:uiPriority="65"/>
+    <w:lsdException w:name="Medium List 2 Accent 6" w:uiPriority="66"/>
+    <w:lsdException w:name="Medium Grid 1 Accent 6" w:uiPriority="67"/>
+    <w:lsdException w:name="Medium Grid 2 Accent 6" w:uiPriority="68"/>
+    <w:lsdException w:name="Medium Grid 3 Accent 6" w:uiPriority="69"/>
+    <w:lsdException w:name="Dark List Accent 6" w:uiPriority="70"/>
+    <w:lsdException w:name="Colorful Shading Accent 6" w:uiPriority="71"/>
+    <w:lsdException w:name="Colorful List Accent 6" w:uiPriority="72"/>
+    <w:lsdException w:name="Colorful Grid Accent 6" w:uiPriority="73"/>
+    <w:lsdException w:name="Subtle Emphasis" w:uiPriority="19" w:qFormat="1"/>
+    <w:lsdException w:name="Intense Emphasis" w:uiPriority="21" w:qFormat="1"/>
+    <w:lsdException w:name="Subtle Reference" w:uiPriority="31" w:qFormat="1"/>
+    <w:lsdException w:name="Intense Reference" w:uiPriority="32" w:qFormat="1"/>
+    <w:lsdException w:name="Book Title" w:uiPriority="33" w:qFormat="1"/>
+    <w:lsdException w:name="Bibliography" w:semiHidden="1" w:uiPriority="37" w:unhideWhenUsed="1"/>
+    <w:lsdException w:name="TOC Heading" w:semiHidden="1" w:uiPriority="39" w:unhideWhenUsed="1" w:qFormat="1"/>
+    <w:lsdException w:name="Plain Table 1" w:uiPriority="41"/>
+    <w:lsdException w:name="Plain Table 2" w:uiPriority="42"/>
+    <w:lsdException w:name="Plain Table 3" w:uiPriority="43"/>
+    <w:lsdException w:name="Plain Table 4" w:uiPriority="44"/>
+    <w:lsdException w:name="Plain Table 5" w:uiPriority="45"/>
+    <w:lsdException w:name="Grid Table Light" w:uiPriority="40"/>
+    <w:lsdException w:name="Grid Table 1 Light" w:uiPriority="46"/>
+    <w:lsdException w:name="Grid Table 2" w:uiPriority="47"/>
+    <w:lsdException w:name="Grid Table 3" w:uiPriority="48"/>
+    <w:lsdException w:name="Grid Table 4" w:uiPriority="49"/>
+    <w:lsdException w:name="Grid Table 5 Dark" w:uiPriority="50"/>
+    <w:lsdException w:name="Grid Table 6 Colorful" w:uiPriority="51"/>
+    <w:lsdException w:name="Grid Table 7 Colorful" w:uiPriority="52"/>
+    <w:lsdException w:name="Grid Table 1 Light Accent 1" w:uiPriority="46"/>
+    <w:lsdException w:name="Grid Table 2 Accent 1" w:uiPriority="47"/>
+    <w:lsdException w:name="Grid Table 3 Accent 1" w:uiPriority="48"/>
+    <w:lsdException w:name="Grid Table 4 Accent 1" w:uiPriority="49"/>
+    <w:lsdException w:name="Grid Table 5 Dark Accent 1" w:uiPriority="50"/>
+    <w:lsdException w:name="Grid Table 6 Colorful Accent 1" w:uiPriority="51"/>
+    <w:lsdException w:name="Grid Table 7 Colorful Accent 1" w:uiPriority="52"/>
+    <w:lsdException w:name="Grid Table 1 Light Accent 2" w:uiPriority="46"/>
+    <w:lsdException w:name="Grid Table 2 Accent 2" w:uiPriority="47"/>
+    <w:lsdException w:name="Grid Table 3 Accent 2" w:uiPriority="48"/>
+    <w:lsdException w:name="Grid Table 4 Accent 2" w:uiPriority="49"/>
+    <w:lsdException w:name="Grid Table 5 Dark Accent 2" w:uiPriority="50"/>
+    <w:lsdException w:name="Grid Table 6 Colorful Accent 2" w:uiPriority="51"/>
+    <w:lsdException w:name="Grid Table 7 Colorful Accent 2" w:uiPriority="52"/>
+    <w:lsdException w:name="Grid Table 1 Light Accent 3" w:uiPriority="46"/>
+    <w:lsdException w:name="Grid Table 2 Accent 3" w:uiPriority="47"/>
+    <w:lsdException w:name="Grid Table 3 Accent 3" w:uiPriority="48"/>
+    <w:lsdException w:name="Grid Table 4 Accent 3" w:uiPriority="49"/>
+    <w:lsdException w:name="Grid Table 5 Dark Accent 3" w:uiPriority="50"/>
+    <w:lsdException w:name="Grid Table 6 Colorful Accent 3" w:uiPriority="51"/>
+    <w:lsdException w:name="Grid Table 7 Colorful Accent 3" w:uiPriority="52"/>
+    <w:lsdException w:name="Grid Table 1 Light Accent 4" w:uiPriority="46"/>
+    <w:lsdException w:name="Grid Table 2 Accent 4" w:uiPriority="47"/>
+    <w:lsdException w:name="Grid Table 3 Accent 4" w:uiPriority="48"/>
+    <w:lsdException w:name="Grid Table 4 Accent 4" w:uiPriority="49"/>
+    <w:lsdException w:name="Grid Table 5 Dark Accent 4" w:uiPriority="50"/>
+    <w:lsdException w:name="Grid Table 6 Colorful Accent 4" w:uiPriority="51"/>
+    <w:lsdException w:name="Grid Table 7 Colorful Accent 4" w:uiPriority="52"/>
+    <w:lsdException w:name="Grid Table 1 Light Accent 5" w:uiPriority="46"/>
+    <w:lsdException w:name="Grid Table 2 Accent 5" w:uiPriority="47"/>
+    <w:lsdException w:name="Grid Table 3 Accent 5" w:uiPriority="48"/>
+    <w:lsdException w:name="Grid Table 4 Accent 5" w:uiPriority="49"/>
+    <w:lsdException w:name="Grid Table 5 Dark Accent 5" w:uiPriority="50"/>
+    <w:lsdException w:name="Grid Table 6 Colorful Accent 5" w:uiPriority="51"/>
+    <w:lsdException w:name="Grid Table 7 Colorful Accent 5" w:uiPriority="52"/>
+    <w:lsdException w:name="Grid Table 1 Light Accent 6" w:uiPriority="46"/>
+    <w:lsdException w:name="Grid Table 2 Accent 6" w:uiPriority="47"/>
+    <w:lsdException w:name="Grid Table 3 Accent 6" w:uiPriority="48"/>
+    <w:lsdException w:name="Grid Table 4 Accent 6" w:uiPriority="49"/>
+    <w:lsdException w:name="Grid Table 5 Dark Accent 6" w:uiPriority="50"/>
+    <w:lsdException w:name="Grid Table 6 Colorful Accent 6" w:uiPriority="51"/>
+    <w:lsdException w:name="Grid Table 7 Colorful Accent 6" w:uiPriority="52"/>
+    <w:lsdException w:name="List Table 1 Light" w:uiPriority="46"/>
+    <w:lsdException w:name="List Table 2" w:uiPriority="47"/>
+    <w:lsdException w:name="List Table 3" w:uiPriority="48"/>
+    <w:lsdException w:name="List Table 4" w:uiPriority="49"/>
+    <w:lsdException w:name="List Table 5 Dark" w:uiPriority="50"/>
+    <w:lsdException w:name="List Table 6 Colorful" w:uiPriority="51"/>
+    <w:lsdException w:name="List Table 7 Colorful" w:uiPriority="52"/>
+    <w:lsdException w:name="List Table 1 Light Accent 1" w:uiPriority="46"/>
+    <w:lsdException w:name="List Table 2 Accent 1" w:uiPriority="47"/>
+    <w:lsdException w:name="List Table 3 Accent 1" w:uiPriority="48"/>
+    <w:lsdException w:name="List Table 4 Accent 1" w:uiPriority="49"/>
+    <w:lsdException w:name="List Table 5 Dark Accent 1" w:uiPriority="50"/>
+    <w:lsdException w:name="List Table 6 Colorful Accent 1" w:uiPriority="51"/>
+    <w:lsdException w:name="List Table 7 Colorful Accent 1" w:uiPriority="52"/>
+    <w:lsdException w:name="List Table 1 Light Accent 2" w:uiPriority="46"/>
+    <w:lsdException w:name="List Table 2 Accent 2" w:uiPriority="47"/>
+    <w:lsdException w:name="List Table 3 Accent 2" w:uiPriority="48"/>
+    <w:lsdException w:name="List Table 4 Accent 2" w:uiPriority="49"/>
+    <w:lsdException w:name="List Table 5 Dark Accent 2" w:uiPriority="50"/>
+    <w:lsdException w:name="List Table 6 Colorful Accent 2" w:uiPriority="51"/>
+    <w:lsdException w:name="List Table 7 Colorful Accent 2" w:uiPriority="52"/>
+    <w:lsdException w:name="List Table 1 Light Accent 3" w:uiPriority="46"/>
+    <w:lsdException w:name="List Table 2 Accent 3" w:uiPriority="47"/>
+    <w:lsdException w:name="List Table 3 Accent 3" w:uiPriority="48"/>
+    <w:lsdException w:name="List Table 4 Accent 3" w:uiPriority="49"/>
+    <w:lsdException w:name="List Table 5 Dark Accent 3" w:uiPriority="50"/>
+    <w:lsdException w:name="List Table 6 Colorful Accent 3" w:uiPriority="51"/>
+    <w:lsdException w:name="List Table 7 Colorful Accent 3" w:uiPriority="52"/>
+    <w:lsdException w:name="List Table 1 Light Accent 4" w:uiPriority="46"/>
+    <w:lsdException w:name="List Table 2 Accent 4" w:uiPriority="47"/>
+    <w:lsdException w:name="List Table 3 Accent 4" w:uiPriority="48"/>
+    <w:lsdException w:name="List Table 4 Accent 4" w:uiPriority="49"/>
+    <w:lsdException w:name="List Table 5 Dark Accent 4" w:uiPriority="50"/>
+    <w:lsdException w:name="List Table 6 Colorful Accent 4" w:uiPriority="51"/>
+    <w:lsdException w:name="List Table 7 Colorful Accent 4" w:uiPriority="52"/>
+    <w:lsdException w:name="List Table 1 Light Accent 5" w:uiPriority="46"/>
+    <w:lsdException w:name="List Table 2 Accent 5" w:uiPriority="47"/>
+    <w:lsdException w:name="List Table 3 Accent 5" w:uiPriority="48"/>
+    <w:lsdException w:name="List Table 4 Accent 5" w:uiPriority="49"/>
+    <w:lsdException w:name="List Table 5 Dark Accent 5" w:uiPriority="50"/>
+    <w:lsdException w:name="List Table 6 Colorful Accent 5" w:uiPriority="51"/>
+    <w:lsdException w:name="List Table 7 Colorful Accent 5" w:uiPriority="52"/>
+    <w:lsdException w:name="List Table 1 Light Accent 6" w:uiPriority="46"/>
+    <w:lsdException w:name="List Table 2 Accent 6" w:uiPriority="47"/>
+    <w:lsdException w:name="List Table 3 Accent 6" w:uiPriority="48"/>
+    <w:lsdException w:name="List Table 4 Accent 6" w:uiPriority="49"/>
+    <w:lsdException w:name="List Table 5 Dark Accent 6" w:uiPriority="50"/>
+    <w:lsdException w:name="List Table 6 Colorful Accent 6" w:uiPriority="51"/>
+    <w:lsdException w:name="List Table 7 Colorful Accent 6" w:uiPriority="52"/>
+    <w:lsdException w:name="Mention" w:semiHidden="1" w:unhideWhenUsed="1"/>
+    <w:lsdException w:name="Smart Hyperlink" w:semiHidden="1" w:unhideWhenUsed="1"/>
+    <w:lsdException w:name="Hashtag" w:semiHidden="1" w:unhideWhenUsed="1"/>
+    <w:lsdException w:name="Unresolved Mention" w:semiHidden="1" w:unhideWhenUsed="1"/>
   </w:latentStyles>
   <w:style w:type="paragraph" w:default="1" w:styleId="Normal">
     <w:name w:val="Normal"/>
@@ -14433,7 +13155,7 @@
 </file>
 
 <file path=word/glossary/webSettings.xml><?xml version="1.0" encoding="utf-8"?>
-<w:webSettings xmlns:mc="http://schemas.openxmlformats.org/markup-compatibility/2006" xmlns:r="http://schemas.openxmlformats.org/officeDocument/2006/relationships" xmlns:w="http://schemas.openxmlformats.org/wordprocessingml/2006/main" xmlns:w14="http://schemas.microsoft.com/office/word/2010/wordml" mc:Ignorable="w14">
+<w:webSettings xmlns:mc="http://schemas.openxmlformats.org/markup-compatibility/2006" xmlns:r="http://schemas.openxmlformats.org/officeDocument/2006/relationships" xmlns:w="http://schemas.openxmlformats.org/wordprocessingml/2006/main" xmlns:w14="http://schemas.microsoft.com/office/word/2010/wordml" xmlns:w15="http://schemas.microsoft.com/office/word/2012/wordml" xmlns:w16cid="http://schemas.microsoft.com/office/word/2016/wordml/cid" xmlns:w16se="http://schemas.microsoft.com/office/word/2015/wordml/symex" mc:Ignorable="w14 w15 w16se w16cid">
   <w:optimizeForBrowser/>
   <w:allowPNG/>
 </w:webSettings>
@@ -14687,7 +13409,7 @@
 </file>
 
 <file path=customXml/itemProps2.xml><?xml version="1.0" encoding="utf-8"?>
-<ds:datastoreItem xmlns:ds="http://schemas.openxmlformats.org/officeDocument/2006/customXml" ds:itemID="{0C7DAAFF-6A42-4F0E-BEF3-2ED694539121}">
+<ds:datastoreItem xmlns:ds="http://schemas.openxmlformats.org/officeDocument/2006/customXml" ds:itemID="{79DA49C7-45D2-45DE-BCCC-39936CF879B1}">
   <ds:schemaRefs>
     <ds:schemaRef ds:uri="http://schemas.openxmlformats.org/officeDocument/2006/bibliography"/>
   </ds:schemaRefs>

</xml_diff>

<commit_message>
Fixed positioning  and update to sample thesis.
</commit_message>
<xml_diff>
--- a/LAN Thesis Sample.docx
+++ b/LAN Thesis Sample.docx
@@ -2,9 +2,7 @@
 <file path=word/document.xml><?xml version="1.0" encoding="utf-8"?>
 <w:document xmlns:wpc="http://schemas.microsoft.com/office/word/2010/wordprocessingCanvas" xmlns:cx="http://schemas.microsoft.com/office/drawing/2014/chartex" xmlns:cx1="http://schemas.microsoft.com/office/drawing/2015/9/8/chartex" xmlns:cx2="http://schemas.microsoft.com/office/drawing/2015/10/21/chartex" xmlns:cx3="http://schemas.microsoft.com/office/drawing/2016/5/9/chartex" xmlns:cx4="http://schemas.microsoft.com/office/drawing/2016/5/10/chartex" xmlns:cx5="http://schemas.microsoft.com/office/drawing/2016/5/11/chartex" xmlns:cx6="http://schemas.microsoft.com/office/drawing/2016/5/12/chartex" xmlns:cx7="http://schemas.microsoft.com/office/drawing/2016/5/13/chartex" xmlns:cx8="http://schemas.microsoft.com/office/drawing/2016/5/14/chartex" xmlns:mc="http://schemas.openxmlformats.org/markup-compatibility/2006" xmlns:aink="http://schemas.microsoft.com/office/drawing/2016/ink" xmlns:am3d="http://schemas.microsoft.com/office/drawing/2017/model3d" xmlns:o="urn:schemas-microsoft-com:office:office" xmlns:r="http://schemas.openxmlformats.org/officeDocument/2006/relationships" xmlns:m="http://schemas.openxmlformats.org/officeDocument/2006/math" xmlns:v="urn:schemas-microsoft-com:vml" xmlns:wp14="http://schemas.microsoft.com/office/word/2010/wordprocessingDrawing" xmlns:wp="http://schemas.openxmlformats.org/drawingml/2006/wordprocessingDrawing" xmlns:w10="urn:schemas-microsoft-com:office:word" xmlns:w="http://schemas.openxmlformats.org/wordprocessingml/2006/main" xmlns:w14="http://schemas.microsoft.com/office/word/2010/wordml" xmlns:w15="http://schemas.microsoft.com/office/word/2012/wordml" xmlns:w16cid="http://schemas.microsoft.com/office/word/2016/wordml/cid" xmlns:w16se="http://schemas.microsoft.com/office/word/2015/wordml/symex" xmlns:wpg="http://schemas.microsoft.com/office/word/2010/wordprocessingGroup" xmlns:wpi="http://schemas.microsoft.com/office/word/2010/wordprocessingInk" xmlns:wne="http://schemas.microsoft.com/office/word/2006/wordml" xmlns:wps="http://schemas.microsoft.com/office/word/2010/wordprocessingShape" mc:Ignorable="w14 w15 w16se w16cid wp14">
   <w:body>
-    <w:p>
-      <w:bookmarkStart w:id="0" w:name="_GoBack"/>
-    </w:p>
+    <w:p/>
     <w:p/>
     <w:p>
       <w:pPr>
@@ -135,7 +133,7 @@
         <w:rPr>
           <w:noProof/>
         </w:rPr>
-        <w:t>July 2018</w:t>
+        <w:t>October 2018</w:t>
       </w:r>
       <w:r>
         <w:fldChar w:fldCharType="end"/>
@@ -210,7 +208,19 @@
         <w:rPr>
           <w:highlight w:val="yellow"/>
         </w:rPr>
-        <w:t>This page is for a personal statement of quote</w:t>
+        <w:t>This pag</w:t>
+      </w:r>
+      <w:r>
+        <w:rPr>
+          <w:highlight w:val="yellow"/>
+        </w:rPr>
+        <w:t>e is for a personal statement or</w:t>
+      </w:r>
+      <w:r>
+        <w:rPr>
+          <w:highlight w:val="yellow"/>
+        </w:rPr>
+        <w:t xml:space="preserve"> quote</w:t>
       </w:r>
     </w:p>
     <w:p>
@@ -390,7 +400,21 @@
         <w:rPr>
           <w:highlight w:val="yellow"/>
         </w:rPr>
-        <w:t xml:space="preserve">The text of the thesis shall be word processed on good quality A4 paper (210 mm x 297 mm), leaving a left hand margin of 38 mm, and a margin of 25 mm on the other three sides. Diagrams and illustrations shall be reproduced or mounted on similar paper; any which cannot be folded on A4 size must be submitted in a suitable portfolio which shall bear the particulars listed in 2.4 above. </w:t>
+        <w:t xml:space="preserve">The text of the thesis shall be word processed on good quality A4 paper (210 mm x 297 mm), leaving a </w:t>
+      </w:r>
+      <w:proofErr w:type="gramStart"/>
+      <w:r>
+        <w:rPr>
+          <w:highlight w:val="yellow"/>
+        </w:rPr>
+        <w:t>left hand</w:t>
+      </w:r>
+      <w:proofErr w:type="gramEnd"/>
+      <w:r>
+        <w:rPr>
+          <w:highlight w:val="yellow"/>
+        </w:rPr>
+        <w:t xml:space="preserve"> margin of 38 mm, and a margin of 25 mm on the other three sides. Diagrams and illustrations shall be reproduced or mounted on similar paper; any which cannot be folded on A4 size must be submitted in a suitable portfolio which shall bear the particulars listed in 2.4 above. </w:t>
       </w:r>
     </w:p>
     <w:p>
@@ -4202,60 +4226,81 @@
       <w:pPr>
         <w:pStyle w:val="Heading1"/>
       </w:pPr>
-      <w:bookmarkStart w:id="1" w:name="_Toc201479934"/>
-      <w:bookmarkStart w:id="2" w:name="_Toc209836616"/>
-      <w:bookmarkStart w:id="3" w:name="_Toc209836842"/>
-      <w:bookmarkStart w:id="4" w:name="_Toc209873179"/>
-      <w:bookmarkStart w:id="5" w:name="_Toc411330958"/>
+      <w:bookmarkStart w:id="0" w:name="_Toc201479934"/>
+      <w:bookmarkStart w:id="1" w:name="_Toc209836616"/>
+      <w:bookmarkStart w:id="2" w:name="_Toc209836842"/>
+      <w:bookmarkStart w:id="3" w:name="_Toc209873179"/>
+      <w:bookmarkStart w:id="4" w:name="_Toc411330958"/>
       <w:r>
         <w:lastRenderedPageBreak/>
         <w:t>Introduction</w:t>
       </w:r>
+      <w:bookmarkEnd w:id="0"/>
       <w:bookmarkEnd w:id="1"/>
       <w:bookmarkEnd w:id="2"/>
       <w:bookmarkEnd w:id="3"/>
       <w:bookmarkEnd w:id="4"/>
+    </w:p>
+    <w:p>
+      <w:r>
+        <w:t xml:space="preserve">This </w:t>
+      </w:r>
+      <w:r>
+        <w:t xml:space="preserve">document </w:t>
+      </w:r>
+      <w:r>
+        <w:t xml:space="preserve">is intended to provide useful information about producing a </w:t>
+      </w:r>
+      <w:r>
+        <w:t xml:space="preserve">thesis </w:t>
+      </w:r>
+      <w:r>
+        <w:t xml:space="preserve">in terms of content, </w:t>
+      </w:r>
+      <w:r>
+        <w:t>editing,</w:t>
+      </w:r>
+      <w:r>
+        <w:t xml:space="preserve"> and production of copies</w:t>
+      </w:r>
+      <w:proofErr w:type="gramStart"/>
+      <w:r>
+        <w:t>.</w:t>
+      </w:r>
+      <w:r>
+        <w:t xml:space="preserve">  </w:t>
+      </w:r>
+      <w:proofErr w:type="gramEnd"/>
+      <w:r>
+        <w:t xml:space="preserve">This document was first </w:t>
+      </w:r>
+      <w:r>
+        <w:t>written with Microsoft Word 2010 in 2013</w:t>
+      </w:r>
+      <w:r>
+        <w:t xml:space="preserve">; </w:t>
+      </w:r>
+      <w:r>
+        <w:t xml:space="preserve">the Lancaster University version </w:t>
+      </w:r>
+      <w:r>
+        <w:t xml:space="preserve">was last updated in </w:t>
+      </w:r>
+      <w:r>
+        <w:t>2018</w:t>
+      </w:r>
+      <w:proofErr w:type="gramStart"/>
+      <w:r>
+        <w:t xml:space="preserve">.  </w:t>
+      </w:r>
+      <w:proofErr w:type="gramEnd"/>
+      <w:r>
+        <w:t>T</w:t>
+      </w:r>
+      <w:bookmarkStart w:id="5" w:name="_GoBack"/>
       <w:bookmarkEnd w:id="5"/>
-    </w:p>
-    <w:p>
-      <w:r>
-        <w:t xml:space="preserve">This </w:t>
-      </w:r>
-      <w:r>
-        <w:t xml:space="preserve">document </w:t>
-      </w:r>
-      <w:r>
-        <w:t xml:space="preserve">is intended to provide useful information about producing a </w:t>
-      </w:r>
-      <w:r>
-        <w:t xml:space="preserve">thesis </w:t>
-      </w:r>
-      <w:r>
-        <w:t xml:space="preserve">in terms of content, </w:t>
-      </w:r>
-      <w:r>
-        <w:t>editing,</w:t>
-      </w:r>
-      <w:r>
-        <w:t xml:space="preserve"> and production of copies</w:t>
-      </w:r>
-      <w:r>
-        <w:t>.</w:t>
-      </w:r>
-      <w:r>
-        <w:t xml:space="preserve">  </w:t>
-      </w:r>
-      <w:r>
-        <w:t xml:space="preserve">This document was first </w:t>
-      </w:r>
-      <w:r>
-        <w:t>written with Microsoft Word 2010 in 2013</w:t>
-      </w:r>
-      <w:r>
-        <w:t xml:space="preserve">; it was last updated in </w:t>
-      </w:r>
-      <w:r>
-        <w:t xml:space="preserve">February 2015.  No further updates are planned, and the template is provided “as is” with no promise of </w:t>
+      <w:r>
+        <w:t xml:space="preserve">he template is provided “as is” with no promise of </w:t>
       </w:r>
       <w:r>
         <w:t xml:space="preserve">ongoing </w:t>
@@ -4408,12 +4453,17 @@
         <w:t xml:space="preserve">Requirements for a PhD / </w:t>
       </w:r>
       <w:proofErr w:type="spellStart"/>
+      <w:proofErr w:type="gramStart"/>
       <w:r>
         <w:t>Masters</w:t>
       </w:r>
       <w:proofErr w:type="spellEnd"/>
       <w:r>
-        <w:t xml:space="preserve"> Degree vary.  Please check with your own </w:t>
+        <w:t xml:space="preserve"> Degree</w:t>
+      </w:r>
+      <w:proofErr w:type="gramEnd"/>
+      <w:r>
+        <w:t xml:space="preserve"> vary.  Please check with your own </w:t>
       </w:r>
       <w:r>
         <w:t>department</w:t>
@@ -4629,11 +4679,16 @@
         <w:t xml:space="preserve">It is useful to know when your tutor is generally unavailable, </w:t>
       </w:r>
       <w:r>
-        <w:t xml:space="preserve">bearing in mind that you will be working on it during the summer holiday period. </w:t>
+        <w:t>bearing in mind that you will be working on it during the summer holiday period</w:t>
+      </w:r>
+      <w:proofErr w:type="gramStart"/>
+      <w:r>
+        <w:t xml:space="preserve">. </w:t>
       </w:r>
       <w:r>
         <w:t xml:space="preserve"> </w:t>
       </w:r>
+      <w:proofErr w:type="gramEnd"/>
       <w:r>
         <w:t>Make sure you give your text to the tutor so that they have enough time to look at it before any critical date or meeti</w:t>
       </w:r>
@@ -4785,8 +4840,13 @@
         <w:t>electronic cop</w:t>
       </w:r>
       <w:r>
-        <w:t>y of your dissertation. .</w:t>
-      </w:r>
+        <w:t>y of your dissertation</w:t>
+      </w:r>
+      <w:proofErr w:type="gramStart"/>
+      <w:r>
+        <w:t>. .</w:t>
+      </w:r>
+      <w:proofErr w:type="gramEnd"/>
     </w:p>
     <w:p>
       <w:pPr>
@@ -4890,10 +4950,18 @@
     </w:p>
     <w:p>
       <w:r>
-        <w:t xml:space="preserve">Two different versions are available.  The DOCX version is just a normal Word Document, </w:t>
+        <w:t>Two different versions are available</w:t>
       </w:r>
       <w:proofErr w:type="gramStart"/>
       <w:r>
+        <w:t xml:space="preserve">.  </w:t>
+      </w:r>
+      <w:proofErr w:type="gramEnd"/>
+      <w:r>
+        <w:t xml:space="preserve">The DOCX version is just a normal Word Document, </w:t>
+      </w:r>
+      <w:proofErr w:type="gramStart"/>
+      <w:r>
         <w:t>you  can</w:t>
       </w:r>
       <w:proofErr w:type="gramEnd"/>
@@ -4909,8 +4977,13 @@
       <w:r>
         <w:t xml:space="preserve"> this help text. The DOTX version only includes the standard front matter</w:t>
       </w:r>
-      <w:r>
-        <w:t>.  The benefit of using the DOTX template is that there is separation of styling and content, which reduces the risk of breaking the template.</w:t>
+      <w:proofErr w:type="gramStart"/>
+      <w:r>
+        <w:t xml:space="preserve">.  </w:t>
+      </w:r>
+      <w:proofErr w:type="gramEnd"/>
+      <w:r>
+        <w:t>The benefit of using the DOTX template is that there is separation of styling and content, which reduces the risk of breaking the template.</w:t>
       </w:r>
     </w:p>
     <w:p>
@@ -5017,7 +5090,21 @@
         <w:rPr>
           <w:lang w:eastAsia="en-US"/>
         </w:rPr>
-        <w:t>A word document will open containing the basic structure of the PhD Template. Scroll down to page 11 and select the text that says “</w:t>
+        <w:t xml:space="preserve">A word document will open containing the basic structure of the PhD Template. Scroll down to page 11 and select the text that </w:t>
+      </w:r>
+      <w:proofErr w:type="gramStart"/>
+      <w:r>
+        <w:rPr>
+          <w:lang w:eastAsia="en-US"/>
+        </w:rPr>
+        <w:t>says</w:t>
+      </w:r>
+      <w:proofErr w:type="gramEnd"/>
+      <w:r>
+        <w:rPr>
+          <w:lang w:eastAsia="en-US"/>
+        </w:rPr>
+        <w:t xml:space="preserve"> “</w:t>
       </w:r>
       <w:r>
         <w:t>Select this text and the paste your existing document here</w:t>
@@ -5031,7 +5118,15 @@
     </w:p>
     <w:p>
       <w:r>
-        <w:t>Delete this text and start writing your thesis.</w:t>
+        <w:t xml:space="preserve">Delete this text and start </w:t>
+      </w:r>
+      <w:proofErr w:type="gramStart"/>
+      <w:r>
+        <w:t>writing</w:t>
+      </w:r>
+      <w:proofErr w:type="gramEnd"/>
+      <w:r>
+        <w:t xml:space="preserve"> your thesis.</w:t>
       </w:r>
     </w:p>
     <w:p>
@@ -5108,7 +5203,21 @@
         <w:rPr>
           <w:lang w:eastAsia="en-US"/>
         </w:rPr>
-        <w:t xml:space="preserve"> and select the text that says </w:t>
+        <w:t xml:space="preserve"> and select the text that </w:t>
+      </w:r>
+      <w:proofErr w:type="gramStart"/>
+      <w:r>
+        <w:rPr>
+          <w:lang w:eastAsia="en-US"/>
+        </w:rPr>
+        <w:t>says</w:t>
+      </w:r>
+      <w:proofErr w:type="gramEnd"/>
+      <w:r>
+        <w:rPr>
+          <w:lang w:eastAsia="en-US"/>
+        </w:rPr>
+        <w:t xml:space="preserve"> </w:t>
       </w:r>
       <w:r>
         <w:rPr>
@@ -5175,12 +5284,26 @@
         <w:rPr>
           <w:lang w:eastAsia="en-US"/>
         </w:rPr>
-        <w:t xml:space="preserve">Select All (Ctrl + A) and then press F9 to update all the automatically generated content.  If prompted </w:t>
-      </w:r>
+        <w:t>Select All (Ctrl + A) and then press F9 to update all the automatically generated content</w:t>
+      </w:r>
+      <w:proofErr w:type="gramStart"/>
       <w:r>
         <w:rPr>
           <w:lang w:eastAsia="en-US"/>
         </w:rPr>
+        <w:t xml:space="preserve">.  </w:t>
+      </w:r>
+      <w:proofErr w:type="gramEnd"/>
+      <w:r>
+        <w:rPr>
+          <w:lang w:eastAsia="en-US"/>
+        </w:rPr>
+        <w:t xml:space="preserve">If prompted </w:t>
+      </w:r>
+      <w:r>
+        <w:rPr>
+          <w:lang w:eastAsia="en-US"/>
+        </w:rPr>
         <w:t>select Update Whole Table.</w:t>
       </w:r>
     </w:p>
@@ -5240,7 +5363,23 @@
     </w:p>
     <w:p>
       <w:r>
-        <w:t xml:space="preserve">Here you can use the drop down menu to make work check Grammar &amp; Style, and use the tick boxes to choose which features to check for.  Most academic writing includes passive sentences so you may wish to turn off this feature. You can also set style features such as comma positions, and number of spaces between sentences. I recommend you set these to “Always, inside, 2.” </w:t>
+        <w:t xml:space="preserve">Here you can use the </w:t>
+      </w:r>
+      <w:proofErr w:type="gramStart"/>
+      <w:r>
+        <w:t>drop down</w:t>
+      </w:r>
+      <w:proofErr w:type="gramEnd"/>
+      <w:r>
+        <w:t xml:space="preserve"> menu to make work check Grammar &amp; Style, and use the tick boxes to choose which features to check for.  Most academic writing includes passive </w:t>
+      </w:r>
+      <w:proofErr w:type="gramStart"/>
+      <w:r>
+        <w:t>sentences</w:t>
+      </w:r>
+      <w:proofErr w:type="gramEnd"/>
+      <w:r>
+        <w:t xml:space="preserve"> so you may wish to turn off this feature. You can also set style features such as comma positions, and number of spaces between sentences. I recommend you set these to “Always, inside, 2.” </w:t>
       </w:r>
     </w:p>
     <w:p/>
@@ -5253,12 +5392,21 @@
         <w:t xml:space="preserve">Figure </w:t>
       </w:r>
       <w:r>
+        <w:rPr>
+          <w:noProof/>
+        </w:rPr>
         <w:fldChar w:fldCharType="begin"/>
       </w:r>
       <w:r>
+        <w:rPr>
+          <w:noProof/>
+        </w:rPr>
         <w:instrText xml:space="preserve"> STYLEREF 1 \s </w:instrText>
       </w:r>
       <w:r>
+        <w:rPr>
+          <w:noProof/>
+        </w:rPr>
         <w:fldChar w:fldCharType="separate"/>
       </w:r>
       <w:r>
@@ -5276,14 +5424,36 @@
       <w:r>
         <w:t>.</w:t>
       </w:r>
-      <w:fldSimple w:instr=" SEQ Figure \* ARABIC \s 1 ">
-        <w:r>
-          <w:rPr>
-            <w:noProof/>
-          </w:rPr>
-          <w:t>1</w:t>
-        </w:r>
-      </w:fldSimple>
+      <w:r>
+        <w:rPr>
+          <w:noProof/>
+        </w:rPr>
+        <w:fldChar w:fldCharType="begin"/>
+      </w:r>
+      <w:r>
+        <w:rPr>
+          <w:noProof/>
+        </w:rPr>
+        <w:instrText xml:space="preserve"> SEQ Figure \* ARABIC \s 1 </w:instrText>
+      </w:r>
+      <w:r>
+        <w:rPr>
+          <w:noProof/>
+        </w:rPr>
+        <w:fldChar w:fldCharType="separate"/>
+      </w:r>
+      <w:r>
+        <w:rPr>
+          <w:noProof/>
+        </w:rPr>
+        <w:t>1</w:t>
+      </w:r>
+      <w:r>
+        <w:rPr>
+          <w:noProof/>
+        </w:rPr>
+        <w:fldChar w:fldCharType="end"/>
+      </w:r>
       <w:r>
         <w:t xml:space="preserve">: </w:t>
       </w:r>
@@ -5360,7 +5530,23 @@
         <w:t>The template makes heavy usage of Word Styles</w:t>
       </w:r>
       <w:r>
-        <w:t>. When used correctly styles save a lot of time and make formatting your document easier.  Rather than formatting each piece of text individually, you create styles for different parts of the text e.g. headings, captions, references etc.  You then just tell Word what style to use on what part of the text.</w:t>
+        <w:t>. When used correctly styles save a lot of time and make formatting your document easier</w:t>
+      </w:r>
+      <w:proofErr w:type="gramStart"/>
+      <w:r>
+        <w:t xml:space="preserve">.  </w:t>
+      </w:r>
+      <w:proofErr w:type="gramEnd"/>
+      <w:r>
+        <w:t xml:space="preserve">Rather than formatting each piece of text individually, you create styles for </w:t>
+      </w:r>
+      <w:proofErr w:type="gramStart"/>
+      <w:r>
+        <w:t>different parts</w:t>
+      </w:r>
+      <w:proofErr w:type="gramEnd"/>
+      <w:r>
+        <w:t xml:space="preserve"> of the text e.g. headings, captions, references etc.  You then just tell Word what style to use on what part of the text.</w:t>
       </w:r>
     </w:p>
     <w:p/>
@@ -5374,12 +5560,21 @@
         <w:t xml:space="preserve">Figure </w:t>
       </w:r>
       <w:r>
+        <w:rPr>
+          <w:noProof/>
+        </w:rPr>
         <w:fldChar w:fldCharType="begin"/>
       </w:r>
       <w:r>
+        <w:rPr>
+          <w:noProof/>
+        </w:rPr>
         <w:instrText xml:space="preserve"> STYLEREF 1 \s </w:instrText>
       </w:r>
       <w:r>
+        <w:rPr>
+          <w:noProof/>
+        </w:rPr>
         <w:fldChar w:fldCharType="separate"/>
       </w:r>
       <w:r>
@@ -5397,14 +5592,36 @@
       <w:r>
         <w:t>.</w:t>
       </w:r>
-      <w:fldSimple w:instr=" SEQ Figure \* ARABIC \s 1 ">
-        <w:r>
-          <w:rPr>
-            <w:noProof/>
-          </w:rPr>
-          <w:t>2</w:t>
-        </w:r>
-      </w:fldSimple>
+      <w:r>
+        <w:rPr>
+          <w:noProof/>
+        </w:rPr>
+        <w:fldChar w:fldCharType="begin"/>
+      </w:r>
+      <w:r>
+        <w:rPr>
+          <w:noProof/>
+        </w:rPr>
+        <w:instrText xml:space="preserve"> SEQ Figure \* ARABIC \s 1 </w:instrText>
+      </w:r>
+      <w:r>
+        <w:rPr>
+          <w:noProof/>
+        </w:rPr>
+        <w:fldChar w:fldCharType="separate"/>
+      </w:r>
+      <w:r>
+        <w:rPr>
+          <w:noProof/>
+        </w:rPr>
+        <w:t>2</w:t>
+      </w:r>
+      <w:r>
+        <w:rPr>
+          <w:noProof/>
+        </w:rPr>
+        <w:fldChar w:fldCharType="end"/>
+      </w:r>
       <w:r>
         <w:t xml:space="preserve">: The Home Tab in Word 2010 showing Style on the </w:t>
       </w:r>
@@ -5475,15 +5692,23 @@
     <w:p/>
     <w:p>
       <w:r>
-        <w:t xml:space="preserve">As part of the Template we have created styles which meet the needs of most academic texts.  If you do not like the fonts we have chosen you can simple modify the styles and the whole document will change automatically. To modify a style right click on it </w:t>
+        <w:t>As part of the Template we have created styles which meet the needs of most academic texts</w:t>
       </w:r>
       <w:proofErr w:type="gramStart"/>
       <w:r>
-        <w:t>an</w:t>
+        <w:t xml:space="preserve">.  </w:t>
       </w:r>
       <w:proofErr w:type="gramEnd"/>
       <w:r>
-        <w:t xml:space="preserve"> select Modify.</w:t>
+        <w:t xml:space="preserve">If you do not like the </w:t>
+      </w:r>
+      <w:proofErr w:type="gramStart"/>
+      <w:r>
+        <w:t>fonts</w:t>
+      </w:r>
+      <w:proofErr w:type="gramEnd"/>
+      <w:r>
+        <w:t xml:space="preserve"> we have chosen you can simple modify the styles and the whole document will change automatically. To modify a style right click on it an select Modify.</w:t>
       </w:r>
     </w:p>
     <w:p>
@@ -5499,7 +5724,15 @@
         <w:t>s</w:t>
       </w:r>
       <w:r>
-        <w:t xml:space="preserve"> can be found in the Home Tab in Word 2010 and a list of different styles used and how they appear is on page </w:t>
+        <w:t xml:space="preserve"> can be found in the Home Tab in Word 2010 and a list of </w:t>
+      </w:r>
+      <w:proofErr w:type="gramStart"/>
+      <w:r>
+        <w:t>different styles</w:t>
+      </w:r>
+      <w:proofErr w:type="gramEnd"/>
+      <w:r>
+        <w:t xml:space="preserve"> used and how they appear is on page </w:t>
       </w:r>
       <w:r>
         <w:fldChar w:fldCharType="begin"/>
@@ -5535,8 +5768,21 @@
     </w:p>
     <w:p>
       <w:r>
-        <w:t xml:space="preserve">Themes dictate how your document looks and set colours, fonts etc. They work in partnership with styles.  The Theme for the Template is called CSD Template V2 and uses the aspect colour scheme.  </w:t>
-      </w:r>
+        <w:t>Themes dictate how your document looks and set colours, fonts etc. They work in partnership with styles</w:t>
+      </w:r>
+      <w:proofErr w:type="gramStart"/>
+      <w:r>
+        <w:t xml:space="preserve">.  </w:t>
+      </w:r>
+      <w:proofErr w:type="gramEnd"/>
+      <w:r>
+        <w:t>The Theme for the Template is called CSD Template V2 and uses the aspect colour scheme</w:t>
+      </w:r>
+      <w:proofErr w:type="gramStart"/>
+      <w:r>
+        <w:t xml:space="preserve">.  </w:t>
+      </w:r>
+      <w:proofErr w:type="gramEnd"/>
     </w:p>
     <w:p>
       <w:pPr>
@@ -5547,12 +5793,21 @@
         <w:t xml:space="preserve">Figure </w:t>
       </w:r>
       <w:r>
+        <w:rPr>
+          <w:noProof/>
+        </w:rPr>
         <w:fldChar w:fldCharType="begin"/>
       </w:r>
       <w:r>
+        <w:rPr>
+          <w:noProof/>
+        </w:rPr>
         <w:instrText xml:space="preserve"> STYLEREF 1 \s </w:instrText>
       </w:r>
       <w:r>
+        <w:rPr>
+          <w:noProof/>
+        </w:rPr>
         <w:fldChar w:fldCharType="separate"/>
       </w:r>
       <w:r>
@@ -5570,14 +5825,36 @@
       <w:r>
         <w:t>.</w:t>
       </w:r>
-      <w:fldSimple w:instr=" SEQ Figure \* ARABIC \s 1 ">
-        <w:r>
-          <w:rPr>
-            <w:noProof/>
-          </w:rPr>
-          <w:t>3</w:t>
-        </w:r>
-      </w:fldSimple>
+      <w:r>
+        <w:rPr>
+          <w:noProof/>
+        </w:rPr>
+        <w:fldChar w:fldCharType="begin"/>
+      </w:r>
+      <w:r>
+        <w:rPr>
+          <w:noProof/>
+        </w:rPr>
+        <w:instrText xml:space="preserve"> SEQ Figure \* ARABIC \s 1 </w:instrText>
+      </w:r>
+      <w:r>
+        <w:rPr>
+          <w:noProof/>
+        </w:rPr>
+        <w:fldChar w:fldCharType="separate"/>
+      </w:r>
+      <w:r>
+        <w:rPr>
+          <w:noProof/>
+        </w:rPr>
+        <w:t>3</w:t>
+      </w:r>
+      <w:r>
+        <w:rPr>
+          <w:noProof/>
+        </w:rPr>
+        <w:fldChar w:fldCharType="end"/>
+      </w:r>
       <w:r>
         <w:t>: Colour Themes in Word 2010 are on the Page Layout Tab</w:t>
       </w:r>
@@ -5646,9 +5923,11 @@
         <w:lastRenderedPageBreak/>
         <w:t>Changing the theme will also affect things like excel graphs pasted into your documents</w:t>
       </w:r>
+      <w:proofErr w:type="gramStart"/>
       <w:r>
         <w:t xml:space="preserve">.  </w:t>
       </w:r>
+      <w:proofErr w:type="gramEnd"/>
       <w:r>
         <w:t>You can also load the theme into Power Point and Ex</w:t>
       </w:r>
@@ -5679,9 +5958,11 @@
       <w:r>
         <w:t xml:space="preserve"> comply to the University of Cambridge Standard and are a good starting point</w:t>
       </w:r>
+      <w:proofErr w:type="gramStart"/>
       <w:r>
         <w:t xml:space="preserve">.  </w:t>
       </w:r>
+      <w:proofErr w:type="gramEnd"/>
       <w:r>
         <w:t xml:space="preserve">If you have to comply with other rules on </w:t>
       </w:r>
@@ -5699,8 +5980,13 @@
       <w:r>
         <w:t>Remember to apply margins to the whole document, and that you need mirror margins on a thesis with wider margins by the spine</w:t>
       </w:r>
-      <w:r>
-        <w:t>.  Otherwise,</w:t>
+      <w:proofErr w:type="gramStart"/>
+      <w:r>
+        <w:t xml:space="preserve">.  </w:t>
+      </w:r>
+      <w:proofErr w:type="gramEnd"/>
+      <w:r>
+        <w:t>Otherwise,</w:t>
       </w:r>
       <w:r>
         <w:t xml:space="preserve"> the document will be unreadable when bound.</w:t>
@@ -5715,15 +6001,21 @@
         <w:t xml:space="preserve">Figure </w:t>
       </w:r>
       <w:r>
+        <w:rPr>
+          <w:noProof/>
+        </w:rPr>
         <w:fldChar w:fldCharType="begin"/>
       </w:r>
       <w:r>
-        <w:instrText xml:space="preserve"> STYLEREF 1 \s</w:instrText>
-      </w:r>
-      <w:r>
-        <w:instrText xml:space="preserve"> </w:instrText>
-      </w:r>
-      <w:r>
+        <w:rPr>
+          <w:noProof/>
+        </w:rPr>
+        <w:instrText xml:space="preserve"> STYLEREF 1 \s </w:instrText>
+      </w:r>
+      <w:r>
+        <w:rPr>
+          <w:noProof/>
+        </w:rPr>
         <w:fldChar w:fldCharType="separate"/>
       </w:r>
       <w:r>
@@ -5741,14 +6033,36 @@
       <w:r>
         <w:t>.</w:t>
       </w:r>
-      <w:fldSimple w:instr=" SEQ Figure \* ARABIC \s 1 ">
-        <w:r>
-          <w:rPr>
-            <w:noProof/>
-          </w:rPr>
-          <w:t>4</w:t>
-        </w:r>
-      </w:fldSimple>
+      <w:r>
+        <w:rPr>
+          <w:noProof/>
+        </w:rPr>
+        <w:fldChar w:fldCharType="begin"/>
+      </w:r>
+      <w:r>
+        <w:rPr>
+          <w:noProof/>
+        </w:rPr>
+        <w:instrText xml:space="preserve"> SEQ Figure \* ARABIC \s 1 </w:instrText>
+      </w:r>
+      <w:r>
+        <w:rPr>
+          <w:noProof/>
+        </w:rPr>
+        <w:fldChar w:fldCharType="separate"/>
+      </w:r>
+      <w:r>
+        <w:rPr>
+          <w:noProof/>
+        </w:rPr>
+        <w:t>4</w:t>
+      </w:r>
+      <w:r>
+        <w:rPr>
+          <w:noProof/>
+        </w:rPr>
+        <w:fldChar w:fldCharType="end"/>
+      </w:r>
       <w:r>
         <w:t>: Margin Settings in Word 2010</w:t>
       </w:r>
@@ -5871,7 +6185,15 @@
         </w:numPr>
       </w:pPr>
       <w:r>
-        <w:t xml:space="preserve">Front matter have no headers, and footers </w:t>
+        <w:t xml:space="preserve">Front matter </w:t>
+      </w:r>
+      <w:proofErr w:type="gramStart"/>
+      <w:r>
+        <w:t>have</w:t>
+      </w:r>
+      <w:proofErr w:type="gramEnd"/>
+      <w:r>
+        <w:t xml:space="preserve"> no headers, and footers </w:t>
       </w:r>
       <w:r>
         <w:t>contain only page numbers in R</w:t>
@@ -5891,9 +6213,11 @@
       <w:r>
         <w:t>Main pages have headers with your thesis title, name, and date</w:t>
       </w:r>
+      <w:proofErr w:type="gramStart"/>
       <w:r>
         <w:t xml:space="preserve">.  </w:t>
       </w:r>
+      <w:proofErr w:type="gramEnd"/>
       <w:r>
         <w:t xml:space="preserve">Footers contain the chapter title and the page number in </w:t>
       </w:r>
@@ -5904,7 +6228,15 @@
     <w:p>
       <w:r>
         <w:lastRenderedPageBreak/>
-        <w:t>The title of the thesis and your name are set on the cover page.  The date updates automatically.</w:t>
+        <w:t>The title of the thesis and your name are set on the cover page</w:t>
+      </w:r>
+      <w:proofErr w:type="gramStart"/>
+      <w:r>
+        <w:t xml:space="preserve">.  </w:t>
+      </w:r>
+      <w:proofErr w:type="gramEnd"/>
+      <w:r>
+        <w:t>The date updates automatically.</w:t>
       </w:r>
     </w:p>
     <w:p>
@@ -5963,8 +6295,16 @@
         <w:rPr>
           <w:lang w:eastAsia="en-US"/>
         </w:rPr>
-        <w:t>The cover page</w:t>
-      </w:r>
+        <w:t xml:space="preserve">The cover </w:t>
+      </w:r>
+      <w:proofErr w:type="gramStart"/>
+      <w:r>
+        <w:rPr>
+          <w:lang w:eastAsia="en-US"/>
+        </w:rPr>
+        <w:t>page</w:t>
+      </w:r>
+      <w:proofErr w:type="gramEnd"/>
     </w:p>
     <w:p>
       <w:pPr>
@@ -6044,11 +6384,19 @@
         </w:rPr>
         <w:t xml:space="preserve"> you may find odd things happen in other parts of the document</w:t>
       </w:r>
+      <w:proofErr w:type="gramStart"/>
       <w:r>
         <w:rPr>
           <w:lang w:eastAsia="en-US"/>
         </w:rPr>
-        <w:t>.  Nevertheless,</w:t>
+        <w:t xml:space="preserve">.  </w:t>
+      </w:r>
+      <w:proofErr w:type="gramEnd"/>
+      <w:r>
+        <w:rPr>
+          <w:lang w:eastAsia="en-US"/>
+        </w:rPr>
+        <w:t>Nevertheless,</w:t>
       </w:r>
       <w:r>
         <w:rPr>
@@ -6086,12 +6434,14 @@
         </w:rPr>
         <w:t>Do you want you change to happen on both odd and even pages</w:t>
       </w:r>
+      <w:proofErr w:type="gramStart"/>
       <w:r>
         <w:rPr>
           <w:lang w:eastAsia="en-US"/>
         </w:rPr>
         <w:t xml:space="preserve">?  </w:t>
       </w:r>
+      <w:proofErr w:type="gramEnd"/>
       <w:r>
         <w:rPr>
           <w:lang w:eastAsia="en-US"/>
@@ -6128,22 +6478,38 @@
         </w:rPr>
         <w:t>Do you want the change to cross the boundaries between sections</w:t>
       </w:r>
+      <w:proofErr w:type="gramStart"/>
       <w:r>
         <w:rPr>
           <w:lang w:eastAsia="en-US"/>
         </w:rPr>
         <w:t xml:space="preserve">?  </w:t>
       </w:r>
+      <w:proofErr w:type="gramEnd"/>
       <w:r>
         <w:rPr>
           <w:lang w:eastAsia="en-US"/>
         </w:rPr>
-        <w:t>If so you will have to make the changes on both sides</w:t>
-      </w:r>
+        <w:t xml:space="preserve">If </w:t>
+      </w:r>
+      <w:proofErr w:type="gramStart"/>
       <w:r>
         <w:rPr>
           <w:lang w:eastAsia="en-US"/>
         </w:rPr>
+        <w:t>so</w:t>
+      </w:r>
+      <w:proofErr w:type="gramEnd"/>
+      <w:r>
+        <w:rPr>
+          <w:lang w:eastAsia="en-US"/>
+        </w:rPr>
+        <w:t xml:space="preserve"> you will have to make the changes on both sides</w:t>
+      </w:r>
+      <w:r>
+        <w:rPr>
+          <w:lang w:eastAsia="en-US"/>
+        </w:rPr>
         <w:t xml:space="preserve">.  </w:t>
       </w:r>
       <w:r>
@@ -6152,6 +6518,7 @@
         </w:rPr>
         <w:t xml:space="preserve">I recommend not relinking sections unless </w:t>
       </w:r>
+      <w:proofErr w:type="spellStart"/>
       <w:proofErr w:type="gramStart"/>
       <w:r>
         <w:rPr>
@@ -6159,6 +6526,7 @@
         </w:rPr>
         <w:t>your</w:t>
       </w:r>
+      <w:proofErr w:type="spellEnd"/>
       <w:proofErr w:type="gramEnd"/>
       <w:r>
         <w:rPr>
@@ -6196,12 +6564,14 @@
         </w:rPr>
         <w:t xml:space="preserve"> cover page</w:t>
       </w:r>
+      <w:proofErr w:type="gramStart"/>
       <w:r>
         <w:rPr>
           <w:lang w:eastAsia="en-US"/>
         </w:rPr>
         <w:t xml:space="preserve">?  </w:t>
       </w:r>
+      <w:proofErr w:type="gramEnd"/>
       <w:r>
         <w:rPr>
           <w:lang w:eastAsia="en-US"/>
@@ -6301,16 +6671,24 @@
         </w:rPr>
         <w:t>Quick Parts &gt; Document Property &gt; Author for the authors name</w:t>
       </w:r>
+      <w:proofErr w:type="gramStart"/>
       <w:r>
         <w:rPr>
           <w:lang w:eastAsia="en-US"/>
         </w:rPr>
-        <w:t>.  This also</w:t>
-      </w:r>
+        <w:t xml:space="preserve">.  </w:t>
+      </w:r>
+      <w:proofErr w:type="gramEnd"/>
       <w:r>
         <w:rPr>
           <w:lang w:eastAsia="en-US"/>
         </w:rPr>
+        <w:t>This also</w:t>
+      </w:r>
+      <w:r>
+        <w:rPr>
+          <w:lang w:eastAsia="en-US"/>
+        </w:rPr>
         <w:t xml:space="preserve"> appears on the cover page as an editable field.</w:t>
       </w:r>
     </w:p>
@@ -6326,7 +6704,15 @@
     </w:p>
     <w:p>
       <w:r>
-        <w:t>Word is not good for handling images.  More coming Soon</w:t>
+        <w:t>Word is not good for handling images</w:t>
+      </w:r>
+      <w:proofErr w:type="gramStart"/>
+      <w:r>
+        <w:t xml:space="preserve">.  </w:t>
+      </w:r>
+      <w:proofErr w:type="gramEnd"/>
+      <w:r>
+        <w:t>More coming Soon</w:t>
       </w:r>
     </w:p>
     <w:p>
@@ -6356,7 +6742,23 @@
     </w:p>
     <w:p>
       <w:r>
-        <w:t>If you want to refer to another part of the document, you don’t want to have to keep changing that reference as the figure number or page number changes. You can get Word to update these automatically by using the Cross Reference feature.  Got to References &gt; Cross-reference.</w:t>
+        <w:t xml:space="preserve">If you want to refer to another part of the document, you </w:t>
+      </w:r>
+      <w:proofErr w:type="gramStart"/>
+      <w:r>
+        <w:t>don’t</w:t>
+      </w:r>
+      <w:proofErr w:type="gramEnd"/>
+      <w:r>
+        <w:t xml:space="preserve"> want to have to keep changing that reference as the figure number or page number changes. You can get Word to update these automatically by using the </w:t>
+      </w:r>
+      <w:proofErr w:type="gramStart"/>
+      <w:r>
+        <w:t>Cross Reference</w:t>
+      </w:r>
+      <w:proofErr w:type="gramEnd"/>
+      <w:r>
+        <w:t xml:space="preserve"> feature.  Got to References &gt; Cross-reference.</w:t>
       </w:r>
     </w:p>
     <w:p>
@@ -6368,12 +6770,21 @@
         <w:t xml:space="preserve">Figure </w:t>
       </w:r>
       <w:r>
+        <w:rPr>
+          <w:noProof/>
+        </w:rPr>
         <w:fldChar w:fldCharType="begin"/>
       </w:r>
       <w:r>
+        <w:rPr>
+          <w:noProof/>
+        </w:rPr>
         <w:instrText xml:space="preserve"> STYLEREF 1 \s </w:instrText>
       </w:r>
       <w:r>
+        <w:rPr>
+          <w:noProof/>
+        </w:rPr>
         <w:fldChar w:fldCharType="separate"/>
       </w:r>
       <w:r>
@@ -6391,14 +6802,36 @@
       <w:r>
         <w:t>.</w:t>
       </w:r>
-      <w:fldSimple w:instr=" SEQ Figure \* ARABIC \s 1 ">
-        <w:r>
-          <w:rPr>
-            <w:noProof/>
-          </w:rPr>
-          <w:t>5</w:t>
-        </w:r>
-      </w:fldSimple>
+      <w:r>
+        <w:rPr>
+          <w:noProof/>
+        </w:rPr>
+        <w:fldChar w:fldCharType="begin"/>
+      </w:r>
+      <w:r>
+        <w:rPr>
+          <w:noProof/>
+        </w:rPr>
+        <w:instrText xml:space="preserve"> SEQ Figure \* ARABIC \s 1 </w:instrText>
+      </w:r>
+      <w:r>
+        <w:rPr>
+          <w:noProof/>
+        </w:rPr>
+        <w:fldChar w:fldCharType="separate"/>
+      </w:r>
+      <w:r>
+        <w:rPr>
+          <w:noProof/>
+        </w:rPr>
+        <w:t>5</w:t>
+      </w:r>
+      <w:r>
+        <w:rPr>
+          <w:noProof/>
+        </w:rPr>
+        <w:fldChar w:fldCharType="end"/>
+      </w:r>
       <w:r>
         <w:t xml:space="preserve"> Cross-reference options in Word 2010</w:t>
       </w:r>
@@ -6525,9 +6958,11 @@
       <w:r>
         <w:t>This text is in the Normal Style and should be used for body text</w:t>
       </w:r>
+      <w:proofErr w:type="gramStart"/>
       <w:r>
         <w:t xml:space="preserve">.  </w:t>
       </w:r>
+      <w:proofErr w:type="gramEnd"/>
       <w:r>
         <w:t xml:space="preserve">The Title above is in Heading 1 should be used for chapter titles. It will automatically start a new page and </w:t>
       </w:r>
@@ -6539,8 +6974,13 @@
       <w:r>
         <w:t>Below is a list of heading styles, the template supports up to 6 levels of headings. Only the top three levels appear in the table of contents</w:t>
       </w:r>
-      <w:r>
-        <w:t xml:space="preserve">.  Headings appear in the table of contents up to Level 3 and are automatically converted to small caps. </w:t>
+      <w:proofErr w:type="gramStart"/>
+      <w:r>
+        <w:t xml:space="preserve">.  </w:t>
+      </w:r>
+      <w:proofErr w:type="gramEnd"/>
+      <w:r>
+        <w:t xml:space="preserve">Headings appear in the table of contents up to Level 3 and are automatically converted to small caps. </w:t>
       </w:r>
     </w:p>
     <w:p>
@@ -6687,13 +7127,27 @@
         <w:rPr>
           <w:lang w:eastAsia="en-US"/>
         </w:rPr>
-        <w:t xml:space="preserve">Heading 1 – No number is used for headings that you don’t want to have heading numbers. For </w:t>
+        <w:t xml:space="preserve">Heading 1 – No number is used for headings that you </w:t>
       </w:r>
       <w:proofErr w:type="gramStart"/>
       <w:r>
         <w:rPr>
           <w:lang w:eastAsia="en-US"/>
         </w:rPr>
+        <w:t>don’t</w:t>
+      </w:r>
+      <w:proofErr w:type="gramEnd"/>
+      <w:r>
+        <w:rPr>
+          <w:lang w:eastAsia="en-US"/>
+        </w:rPr>
+        <w:t xml:space="preserve"> want to have heading numbers. For </w:t>
+      </w:r>
+      <w:proofErr w:type="gramStart"/>
+      <w:r>
+        <w:rPr>
+          <w:lang w:eastAsia="en-US"/>
+        </w:rPr>
         <w:t>example</w:t>
       </w:r>
       <w:proofErr w:type="gramEnd"/>
@@ -6722,7 +7176,21 @@
         <w:rPr>
           <w:lang w:eastAsia="en-US"/>
         </w:rPr>
-        <w:t xml:space="preserve">Heading 2 – No number is used for headings that you don’t want to have heading numbers. For </w:t>
+        <w:t xml:space="preserve">Heading 2 – No number is used for headings that you </w:t>
+      </w:r>
+      <w:proofErr w:type="gramStart"/>
+      <w:r>
+        <w:rPr>
+          <w:lang w:eastAsia="en-US"/>
+        </w:rPr>
+        <w:t>don’t</w:t>
+      </w:r>
+      <w:proofErr w:type="gramEnd"/>
+      <w:r>
+        <w:rPr>
+          <w:lang w:eastAsia="en-US"/>
+        </w:rPr>
+        <w:t xml:space="preserve"> want to have heading numbers. For </w:t>
       </w:r>
       <w:proofErr w:type="gramStart"/>
       <w:r>
@@ -6773,12 +7241,21 @@
         <w:t xml:space="preserve">Figure </w:t>
       </w:r>
       <w:r>
+        <w:rPr>
+          <w:noProof/>
+        </w:rPr>
         <w:fldChar w:fldCharType="begin"/>
       </w:r>
       <w:r>
+        <w:rPr>
+          <w:noProof/>
+        </w:rPr>
         <w:instrText xml:space="preserve"> STYLEREF 1 \s </w:instrText>
       </w:r>
       <w:r>
+        <w:rPr>
+          <w:noProof/>
+        </w:rPr>
         <w:fldChar w:fldCharType="separate"/>
       </w:r>
       <w:r>
@@ -6796,20 +7273,60 @@
       <w:r>
         <w:t>.</w:t>
       </w:r>
-      <w:fldSimple w:instr=" SEQ Figure \* ARABIC \s 1 ">
-        <w:r>
-          <w:rPr>
-            <w:noProof/>
-          </w:rPr>
-          <w:t>1</w:t>
-        </w:r>
-      </w:fldSimple>
-      <w:r>
-        <w:t>: This is a picture of a running kitten.  In addition, this caption style is used to caption pictures and tables.  Captions include the numbering system included the chapter number</w:t>
-      </w:r>
+      <w:r>
+        <w:rPr>
+          <w:noProof/>
+        </w:rPr>
+        <w:fldChar w:fldCharType="begin"/>
+      </w:r>
+      <w:r>
+        <w:rPr>
+          <w:noProof/>
+        </w:rPr>
+        <w:instrText xml:space="preserve"> SEQ Figure \* ARABIC \s 1 </w:instrText>
+      </w:r>
+      <w:r>
+        <w:rPr>
+          <w:noProof/>
+        </w:rPr>
+        <w:fldChar w:fldCharType="separate"/>
+      </w:r>
+      <w:r>
+        <w:rPr>
+          <w:noProof/>
+        </w:rPr>
+        <w:t>1</w:t>
+      </w:r>
+      <w:r>
+        <w:rPr>
+          <w:noProof/>
+        </w:rPr>
+        <w:fldChar w:fldCharType="end"/>
+      </w:r>
+      <w:r>
+        <w:t>: This is a picture of a running kitten</w:t>
+      </w:r>
+      <w:proofErr w:type="gramStart"/>
       <w:r>
         <w:t xml:space="preserve">.  </w:t>
       </w:r>
+      <w:proofErr w:type="gramEnd"/>
+      <w:r>
+        <w:t>In addition, this caption style is used to caption pictures and tables</w:t>
+      </w:r>
+      <w:proofErr w:type="gramStart"/>
+      <w:r>
+        <w:t xml:space="preserve">.  </w:t>
+      </w:r>
+      <w:proofErr w:type="gramEnd"/>
+      <w:r>
+        <w:t>Captions include the numbering system included the chapter number</w:t>
+      </w:r>
+      <w:proofErr w:type="gramStart"/>
+      <w:r>
+        <w:t xml:space="preserve">.  </w:t>
+      </w:r>
+      <w:proofErr w:type="gramEnd"/>
       <w:r>
         <w:t>Captions default to above content.</w:t>
       </w:r>
@@ -6904,12 +7421,21 @@
         <w:t xml:space="preserve">Table </w:t>
       </w:r>
       <w:r>
+        <w:rPr>
+          <w:noProof/>
+        </w:rPr>
         <w:fldChar w:fldCharType="begin"/>
       </w:r>
       <w:r>
+        <w:rPr>
+          <w:noProof/>
+        </w:rPr>
         <w:instrText xml:space="preserve"> STYLEREF 1 \s </w:instrText>
       </w:r>
       <w:r>
+        <w:rPr>
+          <w:noProof/>
+        </w:rPr>
         <w:fldChar w:fldCharType="separate"/>
       </w:r>
       <w:r>
@@ -6927,14 +7453,36 @@
       <w:r>
         <w:t>.</w:t>
       </w:r>
-      <w:fldSimple w:instr=" SEQ Table \* ARABIC \s 1 ">
-        <w:r>
-          <w:rPr>
-            <w:noProof/>
-          </w:rPr>
-          <w:t>1</w:t>
-        </w:r>
-      </w:fldSimple>
+      <w:r>
+        <w:rPr>
+          <w:noProof/>
+        </w:rPr>
+        <w:fldChar w:fldCharType="begin"/>
+      </w:r>
+      <w:r>
+        <w:rPr>
+          <w:noProof/>
+        </w:rPr>
+        <w:instrText xml:space="preserve"> SEQ Table \* ARABIC \s 1 </w:instrText>
+      </w:r>
+      <w:r>
+        <w:rPr>
+          <w:noProof/>
+        </w:rPr>
+        <w:fldChar w:fldCharType="separate"/>
+      </w:r>
+      <w:r>
+        <w:rPr>
+          <w:noProof/>
+        </w:rPr>
+        <w:t>1</w:t>
+      </w:r>
+      <w:r>
+        <w:rPr>
+          <w:noProof/>
+        </w:rPr>
+        <w:fldChar w:fldCharType="end"/>
+      </w:r>
       <w:r>
         <w:t xml:space="preserve"> This is the caption to a table, and the styles used in tables</w:t>
       </w:r>
@@ -7704,7 +8252,21 @@
         <w:rPr>
           <w:lang w:val="en-US" w:eastAsia="en-US"/>
         </w:rPr>
-        <w:t xml:space="preserve">To achieve this appendices have their own heading </w:t>
+        <w:t xml:space="preserve">To achieve this </w:t>
+      </w:r>
+      <w:proofErr w:type="gramStart"/>
+      <w:r>
+        <w:rPr>
+          <w:lang w:val="en-US" w:eastAsia="en-US"/>
+        </w:rPr>
+        <w:t>appendices</w:t>
+      </w:r>
+      <w:proofErr w:type="gramEnd"/>
+      <w:r>
+        <w:rPr>
+          <w:lang w:val="en-US" w:eastAsia="en-US"/>
+        </w:rPr>
+        <w:t xml:space="preserve"> have their own heading </w:t>
       </w:r>
       <w:r>
         <w:rPr>
@@ -7775,7 +8337,6 @@
         <w:t>Appendix 2</w:t>
       </w:r>
       <w:bookmarkEnd w:id="62"/>
-      <w:bookmarkEnd w:id="0"/>
     </w:p>
     <w:sectPr>
       <w:endnotePr>
@@ -7878,7 +8439,7 @@
       <w:rPr>
         <w:noProof/>
       </w:rPr>
-      <w:t>July 2018</w:t>
+      <w:t>October 2018</w:t>
     </w:r>
     <w:r>
       <w:fldChar w:fldCharType="end"/>
@@ -7909,7 +8470,7 @@
       <w:rPr>
         <w:noProof/>
       </w:rPr>
-      <w:t>July 2018</w:t>
+      <w:t>October 2018</w:t>
     </w:r>
     <w:r>
       <w:fldChar w:fldCharType="end"/>
@@ -8056,12 +8617,27 @@
       </w:rPr>
     </w:pPr>
     <w:r>
+      <w:rPr>
+        <w:noProof/>
+      </w:rPr>
       <w:fldChar w:fldCharType="begin"/>
     </w:r>
     <w:r>
-      <w:instrText xml:space="preserve"> STYLEREF  "Title,Thesis Title"  \* MERGEFORMAT </w:instrText>
+      <w:rPr>
+        <w:noProof/>
+      </w:rPr>
+      <w:instrText xml:space="preserve"> STYLEREF  "Title,Thesis Title"  \* MERGEFO</w:instrText>
     </w:r>
     <w:r>
+      <w:rPr>
+        <w:noProof/>
+      </w:rPr>
+      <w:instrText xml:space="preserve">RMAT </w:instrText>
+    </w:r>
+    <w:r>
+      <w:rPr>
+        <w:noProof/>
+      </w:rPr>
       <w:fldChar w:fldCharType="separate"/>
     </w:r>
     <w:r>
@@ -8090,19 +8666,28 @@
       <w:t xml:space="preserve">Chapter </w:t>
     </w:r>
     <w:r>
+      <w:rPr>
+        <w:noProof/>
+      </w:rPr>
       <w:fldChar w:fldCharType="begin"/>
     </w:r>
     <w:r>
+      <w:rPr>
+        <w:noProof/>
+      </w:rPr>
       <w:instrText xml:space="preserve"> STYLEREF  "Heading 1" \n  \* MERGEFORMAT </w:instrText>
     </w:r>
     <w:r>
+      <w:rPr>
+        <w:noProof/>
+      </w:rPr>
       <w:fldChar w:fldCharType="separate"/>
     </w:r>
     <w:r>
       <w:rPr>
         <w:noProof/>
       </w:rPr>
-      <w:t>2</w:t>
+      <w:t>1</w:t>
     </w:r>
     <w:r>
       <w:rPr>
@@ -8114,19 +8699,28 @@
       <w:t xml:space="preserve">: </w:t>
     </w:r>
     <w:r>
+      <w:rPr>
+        <w:noProof/>
+      </w:rPr>
       <w:fldChar w:fldCharType="begin"/>
     </w:r>
     <w:r>
+      <w:rPr>
+        <w:noProof/>
+      </w:rPr>
       <w:instrText xml:space="preserve"> STYLEREF  "Heading 1"  \* MERGEFORMAT </w:instrText>
     </w:r>
     <w:r>
+      <w:rPr>
+        <w:noProof/>
+      </w:rPr>
       <w:fldChar w:fldCharType="separate"/>
     </w:r>
     <w:r>
       <w:rPr>
         <w:noProof/>
       </w:rPr>
-      <w:t>Using this Template</w:t>
+      <w:t>Introduction</w:t>
     </w:r>
     <w:r>
       <w:rPr>
@@ -8161,7 +8755,7 @@
         <v:path o:extrusionok="f" gradientshapeok="t" o:connecttype="rect"/>
         <o:lock v:ext="edit" aspectratio="t"/>
       </v:shapetype>
-      <v:shape id="_x0000_i1026" type="#_x0000_t75" style="width:15.1pt;height:15.1pt" o:bullet="t">
+      <v:shape id="_x0000_i1036" type="#_x0000_t75" style="width:15pt;height:15pt" o:bullet="t">
         <v:imagedata r:id="rId1" o:title="logo-bullet"/>
       </v:shape>
     </w:pict>
@@ -10947,7 +11541,6 @@
     <w:lsdException w:name="Table Web 2" w:semiHidden="1" w:unhideWhenUsed="1"/>
     <w:lsdException w:name="Table Web 3" w:semiHidden="1" w:unhideWhenUsed="1"/>
     <w:lsdException w:name="Balloon Text" w:semiHidden="1" w:unhideWhenUsed="1"/>
-    <w:lsdException w:name="Table Grid" w:semiHidden="1" w:unhideWhenUsed="1"/>
     <w:lsdException w:name="Table Theme" w:semiHidden="1" w:unhideWhenUsed="1"/>
     <w:lsdException w:name="Placeholder Text" w:semiHidden="1" w:uiPriority="99"/>
     <w:lsdException w:name="No Spacing" w:uiPriority="1" w:qFormat="1"/>
@@ -12577,7 +13170,7 @@
   <w:font w:name="Symbol">
     <w:panose1 w:val="05050102010706020507"/>
     <w:charset w:val="02"/>
-    <w:family w:val="roman"/>
+    <w:family w:val="decorative"/>
     <w:pitch w:val="variable"/>
     <w:sig w:usb0="00000000" w:usb1="10000000" w:usb2="00000000" w:usb3="00000000" w:csb0="80000000" w:csb1="00000000"/>
   </w:font>
@@ -12586,7 +13179,7 @@
     <w:charset w:val="00"/>
     <w:family w:val="roman"/>
     <w:pitch w:val="variable"/>
-    <w:sig w:usb0="E0002AFF" w:usb1="C0007841" w:usb2="00000009" w:usb3="00000000" w:csb0="000001FF" w:csb1="00000000"/>
+    <w:sig w:usb0="E0002EFF" w:usb1="C000785B" w:usb2="00000009" w:usb3="00000000" w:csb0="000001FF" w:csb1="00000000"/>
   </w:font>
   <w:font w:name="Courier New">
     <w:panose1 w:val="02070309020205020404"/>
@@ -12598,7 +13191,7 @@
   <w:font w:name="Wingdings">
     <w:panose1 w:val="05000000000000000000"/>
     <w:charset w:val="02"/>
-    <w:family w:val="auto"/>
+    <w:family w:val="decorative"/>
     <w:pitch w:val="variable"/>
     <w:sig w:usb0="00000000" w:usb1="10000000" w:usb2="00000000" w:usb3="00000000" w:csb0="80000000" w:csb1="00000000"/>
   </w:font>
@@ -12608,7 +13201,7 @@
     <w:charset w:val="80"/>
     <w:family w:val="modern"/>
     <w:pitch w:val="fixed"/>
-    <w:sig w:usb0="E00002FF" w:usb1="6AC7FDFB" w:usb2="00000012" w:usb3="00000000" w:csb0="0002009F" w:csb1="00000000"/>
+    <w:sig w:usb0="E00002FF" w:usb1="6AC7FDFB" w:usb2="08000012" w:usb3="00000000" w:csb0="0002009F" w:csb1="00000000"/>
   </w:font>
   <w:font w:name="Arial">
     <w:panose1 w:val="020B0604020202020204"/>
@@ -12630,21 +13223,21 @@
     <w:family w:val="swiss"/>
     <w:notTrueType/>
     <w:pitch w:val="variable"/>
-    <w:sig w:usb0="00000003" w:usb1="00000000" w:usb2="00000000" w:usb3="00000000" w:csb0="00000001" w:csb1="00000000"/>
+    <w:sig w:usb0="E1002EFF" w:usb1="C000605B" w:usb2="00000029" w:usb3="00000000" w:csb0="000101FF" w:csb1="00000000"/>
   </w:font>
   <w:font w:name="Calibri">
     <w:panose1 w:val="020F0502020204030204"/>
     <w:charset w:val="00"/>
     <w:family w:val="swiss"/>
     <w:pitch w:val="variable"/>
-    <w:sig w:usb0="E00002FF" w:usb1="4000ACFF" w:usb2="00000001" w:usb3="00000000" w:csb0="0000019F" w:csb1="00000000"/>
+    <w:sig w:usb0="E0002AFF" w:usb1="C000ACFF" w:usb2="00000009" w:usb3="00000000" w:csb0="000001FF" w:csb1="00000000"/>
   </w:font>
   <w:font w:name="Calibri Light">
     <w:panose1 w:val="020F0302020204030204"/>
     <w:charset w:val="00"/>
     <w:family w:val="swiss"/>
     <w:pitch w:val="variable"/>
-    <w:sig w:usb0="A00002EF" w:usb1="4000207B" w:usb2="00000000" w:usb3="00000000" w:csb0="0000019F" w:csb1="00000000"/>
+    <w:sig w:usb0="E0002AFF" w:usb1="C000247B" w:usb2="00000009" w:usb3="00000000" w:csb0="000001FF" w:csb1="00000000"/>
   </w:font>
 </w:fonts>
 </file>
@@ -12671,7 +13264,9 @@
     <w:rsid w:val="0061488D"/>
     <w:rsid w:val="00673C31"/>
     <w:rsid w:val="00804395"/>
+    <w:rsid w:val="00C15741"/>
     <w:rsid w:val="00C75714"/>
+    <w:rsid w:val="00EB7083"/>
     <w:rsid w:val="00F263ED"/>
   </w:rsids>
   <m:mathPr>
@@ -12866,7 +13461,7 @@
     <w:lsdException w:name="Table Web 2" w:semiHidden="1" w:unhideWhenUsed="1"/>
     <w:lsdException w:name="Table Web 3" w:semiHidden="1" w:unhideWhenUsed="1"/>
     <w:lsdException w:name="Balloon Text" w:semiHidden="1" w:unhideWhenUsed="1"/>
-    <w:lsdException w:name="Table Grid" w:semiHidden="1" w:uiPriority="59" w:unhideWhenUsed="1"/>
+    <w:lsdException w:name="Table Grid" w:uiPriority="59"/>
     <w:lsdException w:name="Table Theme" w:semiHidden="1" w:unhideWhenUsed="1"/>
     <w:lsdException w:name="Placeholder Text" w:semiHidden="1"/>
     <w:lsdException w:name="No Spacing" w:uiPriority="1" w:qFormat="1"/>
@@ -13409,7 +14004,7 @@
 </file>
 
 <file path=customXml/itemProps2.xml><?xml version="1.0" encoding="utf-8"?>
-<ds:datastoreItem xmlns:ds="http://schemas.openxmlformats.org/officeDocument/2006/customXml" ds:itemID="{79DA49C7-45D2-45DE-BCCC-39936CF879B1}">
+<ds:datastoreItem xmlns:ds="http://schemas.openxmlformats.org/officeDocument/2006/customXml" ds:itemID="{0F235674-BD78-9F48-B144-A94F9AC83CB2}">
   <ds:schemaRefs>
     <ds:schemaRef ds:uri="http://schemas.openxmlformats.org/officeDocument/2006/bibliography"/>
   </ds:schemaRefs>

</xml_diff>